<commit_message>
change messages and create records for messages
</commit_message>
<xml_diff>
--- a/docs/CLI_Architecture.docx
+++ b/docs/CLI_Architecture.docx
@@ -83,7 +83,7 @@
     </w:p>
     <w:p>
       <w:pPr>
-        <w:pStyle w:val="style31"/>
+        <w:pStyle w:val="style34"/>
         <w:numPr>
           <w:ilvl w:val="0"/>
           <w:numId w:val="4"/>
@@ -98,7 +98,7 @@
     </w:p>
     <w:p>
       <w:pPr>
-        <w:pStyle w:val="style31"/>
+        <w:pStyle w:val="style34"/>
         <w:numPr>
           <w:ilvl w:val="0"/>
           <w:numId w:val="4"/>
@@ -123,7 +123,7 @@
     </w:p>
     <w:p>
       <w:pPr>
-        <w:pStyle w:val="style31"/>
+        <w:pStyle w:val="style34"/>
         <w:numPr>
           <w:ilvl w:val="0"/>
           <w:numId w:val="4"/>
@@ -138,7 +138,7 @@
     </w:p>
     <w:p>
       <w:pPr>
-        <w:pStyle w:val="style31"/>
+        <w:pStyle w:val="style34"/>
         <w:numPr>
           <w:ilvl w:val="0"/>
           <w:numId w:val="4"/>
@@ -153,7 +153,7 @@
     </w:p>
     <w:p>
       <w:pPr>
-        <w:pStyle w:val="style31"/>
+        <w:pStyle w:val="style34"/>
         <w:numPr>
           <w:ilvl w:val="0"/>
           <w:numId w:val="4"/>
@@ -168,7 +168,7 @@
     </w:p>
     <w:p>
       <w:pPr>
-        <w:pStyle w:val="style31"/>
+        <w:pStyle w:val="style34"/>
         <w:numPr>
           <w:ilvl w:val="0"/>
           <w:numId w:val="4"/>
@@ -183,7 +183,7 @@
     </w:p>
     <w:p>
       <w:pPr>
-        <w:pStyle w:val="style31"/>
+        <w:pStyle w:val="style34"/>
         <w:numPr>
           <w:ilvl w:val="0"/>
           <w:numId w:val="4"/>
@@ -198,7 +198,7 @@
     </w:p>
     <w:p>
       <w:pPr>
-        <w:pStyle w:val="style31"/>
+        <w:pStyle w:val="style34"/>
         <w:numPr>
           <w:ilvl w:val="0"/>
           <w:numId w:val="4"/>
@@ -253,7 +253,7 @@
     </w:p>
     <w:p>
       <w:pPr>
-        <w:pStyle w:val="style31"/>
+        <w:pStyle w:val="style34"/>
         <w:numPr>
           <w:ilvl w:val="0"/>
           <w:numId w:val="3"/>
@@ -268,7 +268,7 @@
     </w:p>
     <w:p>
       <w:pPr>
-        <w:pStyle w:val="style31"/>
+        <w:pStyle w:val="style34"/>
         <w:numPr>
           <w:ilvl w:val="0"/>
           <w:numId w:val="3"/>
@@ -283,7 +283,7 @@
     </w:p>
     <w:p>
       <w:pPr>
-        <w:pStyle w:val="style31"/>
+        <w:pStyle w:val="style34"/>
         <w:numPr>
           <w:ilvl w:val="0"/>
           <w:numId w:val="3"/>
@@ -298,7 +298,7 @@
     </w:p>
     <w:p>
       <w:pPr>
-        <w:pStyle w:val="style31"/>
+        <w:pStyle w:val="style34"/>
         <w:numPr>
           <w:ilvl w:val="0"/>
           <w:numId w:val="3"/>
@@ -323,7 +323,7 @@
     </w:p>
     <w:p>
       <w:pPr>
-        <w:pStyle w:val="style31"/>
+        <w:pStyle w:val="style34"/>
         <w:numPr>
           <w:ilvl w:val="0"/>
           <w:numId w:val="3"/>
@@ -378,7 +378,7 @@
     </w:p>
     <w:p>
       <w:pPr>
-        <w:pStyle w:val="style31"/>
+        <w:pStyle w:val="style34"/>
         <w:numPr>
           <w:ilvl w:val="0"/>
           <w:numId w:val="3"/>
@@ -393,7 +393,7 @@
     </w:p>
     <w:p>
       <w:pPr>
-        <w:pStyle w:val="style31"/>
+        <w:pStyle w:val="style34"/>
         <w:numPr>
           <w:ilvl w:val="0"/>
           <w:numId w:val="3"/>
@@ -408,7 +408,7 @@
     </w:p>
     <w:p>
       <w:pPr>
-        <w:pStyle w:val="style31"/>
+        <w:pStyle w:val="style34"/>
         <w:numPr>
           <w:ilvl w:val="0"/>
           <w:numId w:val="3"/>
@@ -423,7 +423,7 @@
     </w:p>
     <w:p>
       <w:pPr>
-        <w:pStyle w:val="style31"/>
+        <w:pStyle w:val="style34"/>
         <w:numPr>
           <w:ilvl w:val="0"/>
           <w:numId w:val="3"/>
@@ -490,7 +490,7 @@
     </w:p>
     <w:p>
       <w:pPr>
-        <w:pStyle w:val="style31"/>
+        <w:pStyle w:val="style34"/>
         <w:numPr>
           <w:ilvl w:val="0"/>
           <w:numId w:val="5"/>
@@ -523,7 +523,7 @@
     </w:p>
     <w:p>
       <w:pPr>
-        <w:pStyle w:val="style31"/>
+        <w:pStyle w:val="style34"/>
         <w:numPr>
           <w:ilvl w:val="0"/>
           <w:numId w:val="5"/>
@@ -555,7 +555,7 @@
     </w:p>
     <w:p>
       <w:pPr>
-        <w:pStyle w:val="style31"/>
+        <w:pStyle w:val="style34"/>
         <w:numPr>
           <w:ilvl w:val="0"/>
           <w:numId w:val="5"/>
@@ -759,7 +759,7 @@
     </w:p>
     <w:p>
       <w:pPr>
-        <w:pStyle w:val="style31"/>
+        <w:pStyle w:val="style34"/>
         <w:numPr>
           <w:ilvl w:val="0"/>
           <w:numId w:val="6"/>
@@ -789,19 +789,6 @@
           <w:b/>
         </w:rPr>
         <w:t>_</w:t>
-      </w:r>
-      <w:r>
-        <w:rPr>
-          <w:b/>
-          <w:lang w:val="en-US"/>
-        </w:rPr>
-        <w:t>result</w:t>
-      </w:r>
-      <w:r>
-        <w:rPr>
-          <w:b/>
-        </w:rPr>
-        <w:t xml:space="preserve">, </w:t>
       </w:r>
       <w:r>
         <w:rPr>
@@ -876,7 +863,7 @@
     </w:p>
     <w:p>
       <w:pPr>
-        <w:pStyle w:val="style31"/>
+        <w:pStyle w:val="style34"/>
         <w:numPr>
           <w:ilvl w:val="0"/>
           <w:numId w:val="6"/>
@@ -912,39 +899,490 @@
           <w:b/>
           <w:lang w:val="en-US"/>
         </w:rPr>
+        <w:t>fail</w:t>
+      </w:r>
+      <w:r>
+        <w:rPr>
+          <w:b/>
+        </w:rPr>
+        <w:t>,</w:t>
+      </w:r>
+      <w:r>
+        <w:rPr>
+          <w:i/>
+        </w:rPr>
+        <w:t xml:space="preserve"> </w:t>
+      </w:r>
+      <w:r>
+        <w:rPr>
+          <w:i/>
+          <w:lang w:val="en-US"/>
+        </w:rPr>
+        <w:t>Reason</w:t>
+      </w:r>
+      <w:r>
+        <w:rPr>
+          <w:b/>
+        </w:rPr>
+        <w:t>}</w:t>
+      </w:r>
+      <w:r>
+        <w:rPr/>
+        <w:t xml:space="preserve">, где </w:t>
+      </w:r>
+      <w:r>
+        <w:rPr>
+          <w:i/>
+          <w:lang w:val="en-US"/>
+        </w:rPr>
+        <w:t>Reason</w:t>
+      </w:r>
+      <w:r>
+        <w:rPr/>
+        <w:t xml:space="preserve"> - причина, по которой пользователь не смог пройти аутентификацию.</w:t>
+      </w:r>
+    </w:p>
+    <w:p>
+      <w:pPr>
+        <w:pStyle w:val="style0"/>
+        <w:jc w:val="both"/>
+        <w:rPr/>
+      </w:pPr>
+      <w:r>
+        <w:rPr/>
+        <w:t>2) Информация обо всех доступных командах.</w:t>
+      </w:r>
+    </w:p>
+    <w:p>
+      <w:pPr>
+        <w:pStyle w:val="style0"/>
+        <w:jc w:val="both"/>
+        <w:rPr/>
+      </w:pPr>
+      <w:r>
+        <w:rPr/>
+        <w:t>Запрос на сервер:</w:t>
+      </w:r>
+    </w:p>
+    <w:p>
+      <w:pPr>
+        <w:pStyle w:val="style0"/>
+        <w:jc w:val="both"/>
+        <w:rPr/>
+      </w:pPr>
+      <w:r>
+        <w:rPr/>
+        <w:t xml:space="preserve">Клиент: </w:t>
+      </w:r>
+      <w:r>
+        <w:rPr>
+          <w:b/>
+        </w:rPr>
+        <w:t>{</w:t>
+      </w:r>
+      <w:r>
+        <w:rPr>
+          <w:b/>
+          <w:lang w:val="en-US"/>
+        </w:rPr>
+        <w:t>commands</w:t>
+      </w:r>
+      <w:r>
+        <w:rPr>
+          <w:b/>
+        </w:rPr>
+        <w:t>_</w:t>
+      </w:r>
+      <w:r>
+        <w:rPr>
+          <w:b/>
+          <w:lang w:val="en-US"/>
+        </w:rPr>
+        <w:t>info</w:t>
+      </w:r>
+      <w:r>
+        <w:rPr>
+          <w:b/>
+        </w:rPr>
+        <w:t>}</w:t>
+      </w:r>
+      <w:r>
+        <w:rPr/>
+        <w:t>.</w:t>
+      </w:r>
+    </w:p>
+    <w:p>
+      <w:pPr>
+        <w:pStyle w:val="style0"/>
+        <w:jc w:val="both"/>
+        <w:rPr/>
+      </w:pPr>
+      <w:r>
+        <w:rPr/>
+        <w:t>Ответ с сервера (один из перечисленных ниже вариантов):</w:t>
+      </w:r>
+    </w:p>
+    <w:p>
+      <w:pPr>
+        <w:pStyle w:val="style34"/>
+        <w:numPr>
+          <w:ilvl w:val="0"/>
+          <w:numId w:val="7"/>
+        </w:numPr>
+        <w:jc w:val="both"/>
+        <w:rPr/>
+      </w:pPr>
+      <w:r>
+        <w:rPr/>
+        <w:t xml:space="preserve">Сервер (когда информация о командах получена успешно): </w:t>
+      </w:r>
+      <w:r>
+        <w:rPr>
+          <w:b/>
+        </w:rPr>
+        <w:t>{</w:t>
+      </w:r>
+      <w:r>
+        <w:rPr>
+          <w:b/>
+          <w:lang w:val="en-US"/>
+        </w:rPr>
+        <w:t>commands</w:t>
+      </w:r>
+      <w:r>
+        <w:rPr>
+          <w:b/>
+        </w:rPr>
+        <w:t>_</w:t>
+      </w:r>
+      <w:r>
+        <w:rPr>
+          <w:b/>
+          <w:lang w:val="en-US"/>
+        </w:rPr>
+        <w:t>info</w:t>
+      </w:r>
+      <w:r>
+        <w:rPr>
+          <w:b/>
+        </w:rPr>
+        <w:t>_</w:t>
+      </w:r>
+      <w:r>
+        <w:rPr>
+          <w:b/>
+          <w:lang w:val="en-US"/>
+        </w:rPr>
         <w:t>result</w:t>
       </w:r>
       <w:r>
         <w:rPr>
           <w:b/>
         </w:rPr>
+        <w:t>, [{</w:t>
+      </w:r>
+      <w:r>
+        <w:rPr>
+          <w:i/>
+          <w:lang w:val="en-US"/>
+        </w:rPr>
+        <w:t>Command</w:t>
+      </w:r>
+      <w:r>
+        <w:rPr>
+          <w:b/>
+        </w:rPr>
+        <w:t>,</w:t>
+      </w:r>
+      <w:r>
+        <w:rPr>
+          <w:i/>
+        </w:rPr>
+        <w:t xml:space="preserve"> </w:t>
+      </w:r>
+      <w:r>
+        <w:rPr>
+          <w:i/>
+          <w:lang w:val="en-US"/>
+        </w:rPr>
+        <w:t>CommandInfo</w:t>
+      </w:r>
+      <w:r>
+        <w:rPr>
+          <w:b/>
+        </w:rPr>
+        <w:t>}, …]}</w:t>
+      </w:r>
+      <w:r>
+        <w:rPr/>
+        <w:t xml:space="preserve">, где </w:t>
+      </w:r>
+      <w:r>
+        <w:rPr>
+          <w:i/>
+          <w:lang w:val="en-US"/>
+        </w:rPr>
+        <w:t>Command</w:t>
+      </w:r>
+      <w:r>
+        <w:rPr/>
+        <w:t xml:space="preserve"> – имя команды, </w:t>
+      </w:r>
+      <w:r>
+        <w:rPr>
+          <w:i/>
+          <w:lang w:val="en-US"/>
+        </w:rPr>
+        <w:t>CommandInfo</w:t>
+      </w:r>
+      <w:r>
+        <w:rPr/>
+        <w:t xml:space="preserve"> – дополнительная информация о команде.</w:t>
+      </w:r>
+    </w:p>
+    <w:p>
+      <w:pPr>
+        <w:pStyle w:val="style34"/>
+        <w:numPr>
+          <w:ilvl w:val="0"/>
+          <w:numId w:val="7"/>
+        </w:numPr>
+        <w:jc w:val="both"/>
+        <w:rPr/>
+      </w:pPr>
+      <w:r>
+        <w:rPr/>
+        <w:t xml:space="preserve">Сервер (когда происходит ошибка при получении информации о командах): </w:t>
+      </w:r>
+      <w:r>
+        <w:rPr>
+          <w:b/>
+        </w:rPr>
+        <w:t>{</w:t>
+      </w:r>
+      <w:r>
+        <w:rPr>
+          <w:b/>
+          <w:lang w:val="en-US"/>
+        </w:rPr>
+        <w:t>commands</w:t>
+      </w:r>
+      <w:r>
+        <w:rPr>
+          <w:b/>
+        </w:rPr>
+        <w:t>_</w:t>
+      </w:r>
+      <w:r>
+        <w:rPr>
+          <w:b/>
+          <w:lang w:val="en-US"/>
+        </w:rPr>
+        <w:t>info</w:t>
+      </w:r>
+      <w:r>
+        <w:rPr>
+          <w:b/>
+        </w:rPr>
+        <w:t>_</w:t>
+      </w:r>
+      <w:r>
+        <w:rPr>
+          <w:b/>
+          <w:lang w:val="en-US"/>
+        </w:rPr>
+        <w:t>fail</w:t>
+      </w:r>
+      <w:r>
+        <w:rPr>
+          <w:b/>
+        </w:rPr>
+        <w:t>,</w:t>
+      </w:r>
+      <w:r>
+        <w:rPr>
+          <w:i/>
+        </w:rPr>
+        <w:t xml:space="preserve"> </w:t>
+      </w:r>
+      <w:r>
+        <w:rPr>
+          <w:i/>
+          <w:lang w:val="en-US"/>
+        </w:rPr>
+        <w:t>Reason</w:t>
+      </w:r>
+      <w:r>
+        <w:rPr>
+          <w:b/>
+        </w:rPr>
+        <w:t>}</w:t>
+      </w:r>
+      <w:r>
+        <w:rPr/>
+        <w:t xml:space="preserve">, где </w:t>
+      </w:r>
+      <w:r>
+        <w:rPr>
+          <w:i/>
+          <w:lang w:val="en-US"/>
+        </w:rPr>
+        <w:t>Reason</w:t>
+      </w:r>
+      <w:r>
+        <w:rPr/>
+        <w:t xml:space="preserve"> – причина ошибки.</w:t>
+      </w:r>
+    </w:p>
+    <w:p>
+      <w:pPr>
+        <w:pStyle w:val="style0"/>
+        <w:jc w:val="both"/>
+        <w:rPr/>
+      </w:pPr>
+      <w:r>
+        <w:rPr/>
+        <w:t>3) Выполнение команды CLI.</w:t>
+      </w:r>
+    </w:p>
+    <w:p>
+      <w:pPr>
+        <w:pStyle w:val="style0"/>
+        <w:jc w:val="both"/>
+        <w:rPr/>
+      </w:pPr>
+      <w:r>
+        <w:rPr/>
+        <w:t>Запрос на сервер:</w:t>
+      </w:r>
+    </w:p>
+    <w:p>
+      <w:pPr>
+        <w:pStyle w:val="style0"/>
+        <w:jc w:val="both"/>
+        <w:rPr/>
+      </w:pPr>
+      <w:r>
+        <w:rPr/>
+        <w:t xml:space="preserve">Клиент: </w:t>
+      </w:r>
+      <w:r>
+        <w:rPr>
+          <w:b/>
+        </w:rPr>
+        <w:t>{</w:t>
+      </w:r>
+      <w:r>
+        <w:rPr>
+          <w:b/>
+          <w:lang w:val="en-US"/>
+        </w:rPr>
+        <w:t>command</w:t>
+      </w:r>
+      <w:r>
+        <w:rPr>
+          <w:b/>
+        </w:rPr>
+        <w:t>,</w:t>
+      </w:r>
+      <w:r>
+        <w:rPr>
+          <w:i/>
+        </w:rPr>
+        <w:t xml:space="preserve"> </w:t>
+      </w:r>
+      <w:r>
+        <w:rPr>
+          <w:i/>
+          <w:lang w:val="en-US"/>
+        </w:rPr>
+        <w:t>CommandText</w:t>
+      </w:r>
+      <w:r>
+        <w:rPr>
+          <w:b/>
+        </w:rPr>
+        <w:t>}</w:t>
+      </w:r>
+      <w:r>
+        <w:rPr/>
+        <w:t xml:space="preserve">, где </w:t>
+      </w:r>
+      <w:r>
+        <w:rPr>
+          <w:i/>
+          <w:lang w:val="en-US"/>
+        </w:rPr>
+        <w:t>CommandText</w:t>
+      </w:r>
+      <w:r>
+        <w:rPr/>
+        <w:t xml:space="preserve"> - текст команды, введенный на клиенте.</w:t>
+      </w:r>
+    </w:p>
+    <w:p>
+      <w:pPr>
+        <w:pStyle w:val="style0"/>
+        <w:jc w:val="both"/>
+        <w:rPr/>
+      </w:pPr>
+      <w:r>
+        <w:rPr/>
+        <w:t>Ответ с сервера:</w:t>
+      </w:r>
+    </w:p>
+    <w:p>
+      <w:pPr>
+        <w:pStyle w:val="style34"/>
+        <w:numPr>
+          <w:ilvl w:val="0"/>
+          <w:numId w:val="9"/>
+        </w:numPr>
+        <w:jc w:val="both"/>
+        <w:rPr/>
+      </w:pPr>
+      <w:r>
+        <w:rPr/>
+        <w:t xml:space="preserve">Вывод команды (цепочки команд): </w:t>
+      </w:r>
+      <w:r>
+        <w:rPr>
+          <w:b/>
+        </w:rPr>
+        <w:t>{</w:t>
+      </w:r>
+      <w:r>
+        <w:rPr>
+          <w:b/>
+          <w:lang w:val="en-US"/>
+        </w:rPr>
+        <w:t>command</w:t>
+      </w:r>
+      <w:r>
+        <w:rPr>
+          <w:b/>
+        </w:rPr>
+        <w:t>_</w:t>
+      </w:r>
+      <w:r>
+        <w:rPr>
+          <w:b/>
+          <w:lang w:val="en-US"/>
+        </w:rPr>
+        <w:t>output</w:t>
+      </w:r>
+      <w:r>
+        <w:rPr>
+          <w:b/>
+        </w:rPr>
         <w:t xml:space="preserve">, </w:t>
       </w:r>
       <w:r>
         <w:rPr>
-          <w:b/>
-          <w:lang w:val="en-US"/>
-        </w:rPr>
-        <w:t>fail</w:t>
-      </w:r>
-      <w:r>
-        <w:rPr>
-          <w:b/>
-        </w:rPr>
-        <w:t>,</w:t>
-      </w:r>
-      <w:r>
-        <w:rPr>
-          <w:i/>
-        </w:rPr>
-        <w:t xml:space="preserve"> </w:t>
-      </w:r>
-      <w:r>
-        <w:rPr>
-          <w:i/>
-          <w:lang w:val="en-US"/>
-        </w:rPr>
-        <w:t>Reason</w:t>
+          <w:i/>
+          <w:lang w:val="en-US"/>
+        </w:rPr>
+        <w:t>CommandOutput</w:t>
       </w:r>
       <w:r>
         <w:rPr>
@@ -961,44 +1399,26 @@
           <w:i/>
           <w:lang w:val="en-US"/>
         </w:rPr>
-        <w:t>Reason</w:t>
-      </w:r>
-      <w:r>
-        <w:rPr/>
-        <w:t xml:space="preserve"> - причина, по которой пользователь не смог пройти аутентификацию.</w:t>
-      </w:r>
-    </w:p>
-    <w:p>
-      <w:pPr>
-        <w:pStyle w:val="style0"/>
-        <w:jc w:val="both"/>
-        <w:rPr/>
-      </w:pPr>
-      <w:r>
-        <w:rPr/>
-        <w:t>2) Информация обо всех доступных командах.</w:t>
-      </w:r>
-    </w:p>
-    <w:p>
-      <w:pPr>
-        <w:pStyle w:val="style0"/>
-        <w:jc w:val="both"/>
-        <w:rPr/>
-      </w:pPr>
-      <w:r>
-        <w:rPr/>
-        <w:t>Запрос на сервер:</w:t>
-      </w:r>
-    </w:p>
-    <w:p>
-      <w:pPr>
-        <w:pStyle w:val="style0"/>
-        <w:jc w:val="both"/>
-        <w:rPr/>
-      </w:pPr>
-      <w:r>
-        <w:rPr/>
-        <w:t xml:space="preserve">Клиент: </w:t>
+        <w:t>CommandOutput</w:t>
+      </w:r>
+      <w:r>
+        <w:rPr/>
+        <w:t xml:space="preserve"> - вывод команды (цепочки команд).</w:t>
+      </w:r>
+    </w:p>
+    <w:p>
+      <w:pPr>
+        <w:pStyle w:val="style34"/>
+        <w:numPr>
+          <w:ilvl w:val="0"/>
+          <w:numId w:val="9"/>
+        </w:numPr>
+        <w:jc w:val="both"/>
+        <w:rPr/>
+      </w:pPr>
+      <w:r>
+        <w:rPr/>
+        <w:t xml:space="preserve">Вывод ошибок команды (цепочки команд): </w:t>
       </w:r>
       <w:r>
         <w:rPr>
@@ -1011,7 +1431,7 @@
           <w:b/>
           <w:lang w:val="en-US"/>
         </w:rPr>
-        <w:t>commands</w:t>
+        <w:t>command</w:t>
       </w:r>
       <w:r>
         <w:rPr>
@@ -1024,7 +1444,20 @@
           <w:b/>
           <w:lang w:val="en-US"/>
         </w:rPr>
-        <w:t>info</w:t>
+        <w:t>error</w:t>
+      </w:r>
+      <w:r>
+        <w:rPr>
+          <w:b/>
+        </w:rPr>
+        <w:t xml:space="preserve">, </w:t>
+      </w:r>
+      <w:r>
+        <w:rPr>
+          <w:i/>
+          <w:lang w:val="en-US"/>
+        </w:rPr>
+        <w:t>CommandError</w:t>
       </w:r>
       <w:r>
         <w:rPr>
@@ -1034,594 +1467,109 @@
       </w:r>
       <w:r>
         <w:rPr/>
+        <w:t xml:space="preserve">, где </w:t>
+      </w:r>
+      <w:r>
+        <w:rPr>
+          <w:i/>
+          <w:lang w:val="en-US"/>
+        </w:rPr>
+        <w:t>CommandError</w:t>
+      </w:r>
+      <w:r>
+        <w:rPr/>
+        <w:t xml:space="preserve"> - вывод ошибок команды (цепочки команд).</w:t>
+      </w:r>
+    </w:p>
+    <w:p>
+      <w:pPr>
+        <w:pStyle w:val="style34"/>
+        <w:numPr>
+          <w:ilvl w:val="0"/>
+          <w:numId w:val="9"/>
+        </w:numPr>
+        <w:jc w:val="both"/>
+        <w:rPr/>
+      </w:pPr>
+      <w:r>
+        <w:rPr/>
+        <w:t xml:space="preserve">Завершение выполнения команды: </w:t>
+      </w:r>
+      <w:r>
+        <w:rPr>
+          <w:b/>
+        </w:rPr>
+        <w:t>{</w:t>
+      </w:r>
+      <w:r>
+        <w:rPr>
+          <w:b/>
+          <w:lang w:val="en-US"/>
+        </w:rPr>
+        <w:t>command</w:t>
+      </w:r>
+      <w:r>
+        <w:rPr>
+          <w:b/>
+        </w:rPr>
+        <w:t>_</w:t>
+      </w:r>
+      <w:r>
+        <w:rPr>
+          <w:b/>
+          <w:lang w:val="en-US"/>
+        </w:rPr>
+        <w:t>end</w:t>
+      </w:r>
+      <w:r>
+        <w:rPr>
+          <w:b/>
+        </w:rPr>
+        <w:t xml:space="preserve">, </w:t>
+      </w:r>
+      <w:r>
+        <w:rPr>
+          <w:i/>
+          <w:lang w:val="en-US"/>
+        </w:rPr>
+        <w:t>CommandCompletionCode, CurrentMode</w:t>
+      </w:r>
+      <w:r>
+        <w:rPr>
+          <w:b/>
+        </w:rPr>
+        <w:t>}</w:t>
+      </w:r>
+      <w:r>
+        <w:rPr/>
+        <w:t xml:space="preserve">, где </w:t>
+      </w:r>
+      <w:r>
+        <w:rPr>
+          <w:i/>
+          <w:lang w:val="en-US"/>
+        </w:rPr>
+        <w:t>CommandCompletionCode</w:t>
+      </w:r>
+      <w:r>
+        <w:rPr/>
+        <w:t xml:space="preserve"> - код завершения команды (цепочки команд), </w:t>
+      </w:r>
+      <w:r>
+        <w:rPr>
+          <w:i/>
+          <w:lang w:val="en-US"/>
+        </w:rPr>
+        <w:t>CurrentMode - текущий режим работы (текущее состояние машины состояний CLI)</w:t>
+      </w:r>
+      <w:r>
+        <w:rPr/>
         <w:t>.</w:t>
       </w:r>
     </w:p>
     <w:p>
       <w:pPr>
-        <w:pStyle w:val="style0"/>
-        <w:jc w:val="both"/>
-        <w:rPr/>
-      </w:pPr>
-      <w:r>
-        <w:rPr/>
-        <w:t>Ответ с сервера (один из перечисленных ниже вариантов):</w:t>
-      </w:r>
-    </w:p>
-    <w:p>
-      <w:pPr>
-        <w:pStyle w:val="style31"/>
-        <w:numPr>
-          <w:ilvl w:val="0"/>
-          <w:numId w:val="7"/>
-        </w:numPr>
-        <w:jc w:val="both"/>
-        <w:rPr/>
-      </w:pPr>
-      <w:r>
-        <w:rPr/>
-        <w:t xml:space="preserve">Сервер (когда информация о командах получена успешно): </w:t>
-      </w:r>
-      <w:r>
-        <w:rPr>
-          <w:b/>
-        </w:rPr>
-        <w:t>{</w:t>
-      </w:r>
-      <w:r>
-        <w:rPr>
-          <w:b/>
-          <w:lang w:val="en-US"/>
-        </w:rPr>
-        <w:t>commands</w:t>
-      </w:r>
-      <w:r>
-        <w:rPr>
-          <w:b/>
-        </w:rPr>
-        <w:t>_</w:t>
-      </w:r>
-      <w:r>
-        <w:rPr>
-          <w:b/>
-          <w:lang w:val="en-US"/>
-        </w:rPr>
-        <w:t>info</w:t>
-      </w:r>
-      <w:r>
-        <w:rPr>
-          <w:b/>
-        </w:rPr>
-        <w:t>_</w:t>
-      </w:r>
-      <w:r>
-        <w:rPr>
-          <w:b/>
-          <w:lang w:val="en-US"/>
-        </w:rPr>
-        <w:t>result</w:t>
-      </w:r>
-      <w:r>
-        <w:rPr>
-          <w:b/>
-        </w:rPr>
-        <w:t xml:space="preserve">, </w:t>
-      </w:r>
-      <w:r>
-        <w:rPr>
-          <w:b/>
-          <w:lang w:val="en-US"/>
-        </w:rPr>
-        <w:t>success</w:t>
-      </w:r>
-      <w:r>
-        <w:rPr>
-          <w:b/>
-        </w:rPr>
-        <w:t>, [{</w:t>
-      </w:r>
-      <w:r>
-        <w:rPr>
-          <w:i/>
-          <w:lang w:val="en-US"/>
-        </w:rPr>
-        <w:t>Command</w:t>
-      </w:r>
-      <w:r>
-        <w:rPr>
-          <w:b/>
-        </w:rPr>
-        <w:t>,</w:t>
-      </w:r>
-      <w:r>
-        <w:rPr>
-          <w:i/>
-        </w:rPr>
-        <w:t xml:space="preserve"> </w:t>
-      </w:r>
-      <w:r>
-        <w:rPr>
-          <w:i/>
-          <w:lang w:val="en-US"/>
-        </w:rPr>
-        <w:t>CommandInfo</w:t>
-      </w:r>
-      <w:r>
-        <w:rPr>
-          <w:b/>
-        </w:rPr>
-        <w:t>}, …]}</w:t>
-      </w:r>
-      <w:r>
-        <w:rPr/>
-        <w:t xml:space="preserve">, где </w:t>
-      </w:r>
-      <w:r>
-        <w:rPr>
-          <w:i/>
-          <w:lang w:val="en-US"/>
-        </w:rPr>
-        <w:t>Command</w:t>
-      </w:r>
-      <w:r>
-        <w:rPr/>
-        <w:t xml:space="preserve"> – имя команды, </w:t>
-      </w:r>
-      <w:r>
-        <w:rPr>
-          <w:i/>
-          <w:lang w:val="en-US"/>
-        </w:rPr>
-        <w:t>CommandInfo</w:t>
-      </w:r>
-      <w:r>
-        <w:rPr/>
-        <w:t xml:space="preserve"> – дополнительная информация о команде.</w:t>
-      </w:r>
-    </w:p>
-    <w:p>
-      <w:pPr>
-        <w:pStyle w:val="style31"/>
-        <w:numPr>
-          <w:ilvl w:val="0"/>
-          <w:numId w:val="7"/>
-        </w:numPr>
-        <w:jc w:val="both"/>
-        <w:rPr/>
-      </w:pPr>
-      <w:r>
-        <w:rPr/>
-        <w:t xml:space="preserve">Сервер (когда происходит ошибка при получении информации о командах): </w:t>
-      </w:r>
-      <w:r>
-        <w:rPr>
-          <w:b/>
-        </w:rPr>
-        <w:t>{</w:t>
-      </w:r>
-      <w:r>
-        <w:rPr>
-          <w:b/>
-          <w:lang w:val="en-US"/>
-        </w:rPr>
-        <w:t>commands</w:t>
-      </w:r>
-      <w:r>
-        <w:rPr>
-          <w:b/>
-        </w:rPr>
-        <w:t>_</w:t>
-      </w:r>
-      <w:r>
-        <w:rPr>
-          <w:b/>
-          <w:lang w:val="en-US"/>
-        </w:rPr>
-        <w:t>info</w:t>
-      </w:r>
-      <w:r>
-        <w:rPr>
-          <w:b/>
-        </w:rPr>
-        <w:t>_</w:t>
-      </w:r>
-      <w:r>
-        <w:rPr>
-          <w:b/>
-          <w:lang w:val="en-US"/>
-        </w:rPr>
-        <w:t>result</w:t>
-      </w:r>
-      <w:r>
-        <w:rPr>
-          <w:b/>
-        </w:rPr>
-        <w:t xml:space="preserve">, </w:t>
-      </w:r>
-      <w:r>
-        <w:rPr>
-          <w:b/>
-          <w:lang w:val="en-US"/>
-        </w:rPr>
-        <w:t>fail</w:t>
-      </w:r>
-      <w:r>
-        <w:rPr>
-          <w:b/>
-        </w:rPr>
-        <w:t>,</w:t>
-      </w:r>
-      <w:r>
-        <w:rPr>
-          <w:i/>
-        </w:rPr>
-        <w:t xml:space="preserve"> </w:t>
-      </w:r>
-      <w:r>
-        <w:rPr>
-          <w:i/>
-          <w:lang w:val="en-US"/>
-        </w:rPr>
-        <w:t>Reason</w:t>
-      </w:r>
-      <w:r>
-        <w:rPr>
-          <w:b/>
-        </w:rPr>
-        <w:t>}</w:t>
-      </w:r>
-      <w:r>
-        <w:rPr/>
-        <w:t xml:space="preserve">, где </w:t>
-      </w:r>
-      <w:r>
-        <w:rPr>
-          <w:i/>
-          <w:lang w:val="en-US"/>
-        </w:rPr>
-        <w:t>Reason</w:t>
-      </w:r>
-      <w:r>
-        <w:rPr/>
-        <w:t xml:space="preserve"> – причина ошибки.</w:t>
-      </w:r>
-    </w:p>
-    <w:p>
-      <w:pPr>
-        <w:pStyle w:val="style0"/>
-        <w:jc w:val="both"/>
-        <w:rPr/>
-      </w:pPr>
-      <w:r>
-        <w:rPr/>
-        <w:t>3) Выполнение команды CLI.</w:t>
-      </w:r>
-    </w:p>
-    <w:p>
-      <w:pPr>
-        <w:pStyle w:val="style0"/>
-        <w:jc w:val="both"/>
-        <w:rPr/>
-      </w:pPr>
-      <w:r>
-        <w:rPr/>
-        <w:t>Запрос на сервер:</w:t>
-      </w:r>
-    </w:p>
-    <w:p>
-      <w:pPr>
-        <w:pStyle w:val="style0"/>
-        <w:jc w:val="both"/>
-        <w:rPr/>
-      </w:pPr>
-      <w:r>
-        <w:rPr/>
-        <w:t xml:space="preserve">Клиент: </w:t>
-      </w:r>
-      <w:r>
-        <w:rPr>
-          <w:b/>
-        </w:rPr>
-        <w:t>{</w:t>
-      </w:r>
-      <w:r>
-        <w:rPr>
-          <w:b/>
-          <w:lang w:val="en-US"/>
-        </w:rPr>
-        <w:t>command</w:t>
-      </w:r>
-      <w:r>
-        <w:rPr>
-          <w:b/>
-        </w:rPr>
-        <w:t>,</w:t>
-      </w:r>
-      <w:r>
-        <w:rPr>
-          <w:i/>
-        </w:rPr>
-        <w:t xml:space="preserve"> </w:t>
-      </w:r>
-      <w:r>
-        <w:rPr>
-          <w:i/>
-          <w:lang w:val="en-US"/>
-        </w:rPr>
-        <w:t>CommandText</w:t>
-      </w:r>
-      <w:r>
-        <w:rPr>
-          <w:b/>
-        </w:rPr>
-        <w:t>}</w:t>
-      </w:r>
-      <w:r>
-        <w:rPr/>
-        <w:t xml:space="preserve">, где </w:t>
-      </w:r>
-      <w:r>
-        <w:rPr>
-          <w:i/>
-          <w:lang w:val="en-US"/>
-        </w:rPr>
-        <w:t>CommandText</w:t>
-      </w:r>
-      <w:r>
-        <w:rPr/>
-        <w:t xml:space="preserve"> - текст команды, введенный на клиенте.</w:t>
-      </w:r>
-    </w:p>
-    <w:p>
-      <w:pPr>
-        <w:pStyle w:val="style0"/>
-        <w:jc w:val="both"/>
-        <w:rPr/>
-      </w:pPr>
-      <w:r>
-        <w:rPr/>
-        <w:t>Ответ с сервера:</w:t>
-      </w:r>
-    </w:p>
-    <w:p>
-      <w:pPr>
-        <w:pStyle w:val="style31"/>
-        <w:numPr>
-          <w:ilvl w:val="0"/>
-          <w:numId w:val="9"/>
-        </w:numPr>
-        <w:jc w:val="both"/>
-        <w:rPr/>
-      </w:pPr>
-      <w:r>
-        <w:rPr/>
-        <w:t xml:space="preserve">Вывод команды (цепочки команд): </w:t>
-      </w:r>
-      <w:r>
-        <w:rPr>
-          <w:b/>
-        </w:rPr>
-        <w:t>{</w:t>
-      </w:r>
-      <w:r>
-        <w:rPr>
-          <w:b/>
-          <w:lang w:val="en-US"/>
-        </w:rPr>
-        <w:t>command</w:t>
-      </w:r>
-      <w:r>
-        <w:rPr>
-          <w:b/>
-        </w:rPr>
-        <w:t>_</w:t>
-      </w:r>
-      <w:r>
-        <w:rPr>
-          <w:b/>
-          <w:lang w:val="en-US"/>
-        </w:rPr>
-        <w:t>output</w:t>
-      </w:r>
-      <w:r>
-        <w:rPr>
-          <w:b/>
-        </w:rPr>
-        <w:t xml:space="preserve">, </w:t>
-      </w:r>
-      <w:r>
-        <w:rPr>
-          <w:i/>
-          <w:lang w:val="en-US"/>
-        </w:rPr>
-        <w:t>CommandOutput</w:t>
-      </w:r>
-      <w:r>
-        <w:rPr>
-          <w:b/>
-        </w:rPr>
-        <w:t>}</w:t>
-      </w:r>
-      <w:r>
-        <w:rPr/>
-        <w:t xml:space="preserve">, где </w:t>
-      </w:r>
-      <w:r>
-        <w:rPr>
-          <w:i/>
-          <w:lang w:val="en-US"/>
-        </w:rPr>
-        <w:t>CommandOutput</w:t>
-      </w:r>
-      <w:r>
-        <w:rPr/>
-        <w:t xml:space="preserve"> - вывод команды (цепочки команд).</w:t>
-      </w:r>
-    </w:p>
-    <w:p>
-      <w:pPr>
-        <w:pStyle w:val="style31"/>
-        <w:numPr>
-          <w:ilvl w:val="0"/>
-          <w:numId w:val="9"/>
-        </w:numPr>
-        <w:jc w:val="both"/>
-        <w:rPr/>
-      </w:pPr>
-      <w:r>
-        <w:rPr/>
-        <w:t xml:space="preserve">Вывод ошибок команды (цепочки команд): </w:t>
-      </w:r>
-      <w:r>
-        <w:rPr>
-          <w:b/>
-        </w:rPr>
-        <w:t>{</w:t>
-      </w:r>
-      <w:r>
-        <w:rPr>
-          <w:b/>
-          <w:lang w:val="en-US"/>
-        </w:rPr>
-        <w:t>command</w:t>
-      </w:r>
-      <w:r>
-        <w:rPr>
-          <w:b/>
-        </w:rPr>
-        <w:t>_</w:t>
-      </w:r>
-      <w:r>
-        <w:rPr>
-          <w:b/>
-          <w:lang w:val="en-US"/>
-        </w:rPr>
-        <w:t>error</w:t>
-      </w:r>
-      <w:r>
-        <w:rPr>
-          <w:b/>
-        </w:rPr>
-        <w:t xml:space="preserve">, </w:t>
-      </w:r>
-      <w:r>
-        <w:rPr>
-          <w:i/>
-          <w:lang w:val="en-US"/>
-        </w:rPr>
-        <w:t>CommandError</w:t>
-      </w:r>
-      <w:r>
-        <w:rPr>
-          <w:b/>
-        </w:rPr>
-        <w:t>}</w:t>
-      </w:r>
-      <w:r>
-        <w:rPr/>
-        <w:t xml:space="preserve">, где </w:t>
-      </w:r>
-      <w:r>
-        <w:rPr>
-          <w:i/>
-          <w:lang w:val="en-US"/>
-        </w:rPr>
-        <w:t>CommandError</w:t>
-      </w:r>
-      <w:r>
-        <w:rPr/>
-        <w:t xml:space="preserve"> - вывод ошибок команды (цепочки команд).</w:t>
-      </w:r>
-    </w:p>
-    <w:p>
-      <w:pPr>
-        <w:pStyle w:val="style31"/>
-        <w:numPr>
-          <w:ilvl w:val="0"/>
-          <w:numId w:val="9"/>
-        </w:numPr>
-        <w:jc w:val="both"/>
-        <w:rPr/>
-      </w:pPr>
-      <w:r>
-        <w:rPr/>
-        <w:t xml:space="preserve">Завершение выполнения команды: </w:t>
-      </w:r>
-      <w:r>
-        <w:rPr>
-          <w:b/>
-        </w:rPr>
-        <w:t>{</w:t>
-      </w:r>
-      <w:r>
-        <w:rPr>
-          <w:b/>
-          <w:lang w:val="en-US"/>
-        </w:rPr>
-        <w:t>command</w:t>
-      </w:r>
-      <w:r>
-        <w:rPr>
-          <w:b/>
-        </w:rPr>
-        <w:t>_</w:t>
-      </w:r>
-      <w:r>
-        <w:rPr>
-          <w:b/>
-          <w:lang w:val="en-US"/>
-        </w:rPr>
-        <w:t>end</w:t>
-      </w:r>
-      <w:r>
-        <w:rPr>
-          <w:b/>
-        </w:rPr>
-        <w:t xml:space="preserve">, </w:t>
-      </w:r>
-      <w:r>
-        <w:rPr>
-          <w:i/>
-          <w:lang w:val="en-US"/>
-        </w:rPr>
-        <w:t>CommandCompletionCode, CurrentMode</w:t>
-      </w:r>
-      <w:r>
-        <w:rPr>
-          <w:b/>
-        </w:rPr>
-        <w:t>}</w:t>
-      </w:r>
-      <w:r>
-        <w:rPr/>
-        <w:t xml:space="preserve">, где </w:t>
-      </w:r>
-      <w:r>
-        <w:rPr>
-          <w:i/>
-          <w:lang w:val="en-US"/>
-        </w:rPr>
-        <w:t>CommandCompletionCode</w:t>
-      </w:r>
-      <w:r>
-        <w:rPr/>
-        <w:t xml:space="preserve"> - код завершения команды (цепочки команд), </w:t>
-      </w:r>
-      <w:r>
-        <w:rPr>
-          <w:i/>
-          <w:lang w:val="en-US"/>
-        </w:rPr>
-        <w:t>CurrentMode - текущий режим работы (текущее состояние машины состояний CLI)</w:t>
-      </w:r>
-      <w:r>
-        <w:rPr/>
-        <w:t>.</w:t>
-      </w:r>
-    </w:p>
-    <w:p>
-      <w:pPr>
-        <w:pStyle w:val="style31"/>
+        <w:pStyle w:val="style34"/>
         <w:numPr>
           <w:ilvl w:val="0"/>
           <w:numId w:val="9"/>
@@ -2017,26 +1965,432 @@
           <w:b/>
           <w:lang w:val="en-US"/>
         </w:rPr>
-        <w:t>result</w:t>
-      </w:r>
-      <w:r>
-        <w:rPr>
-          <w:b/>
-        </w:rPr>
+        <w:t>success</w:t>
+      </w:r>
+      <w:r>
+        <w:rPr>
+          <w:b/>
+        </w:rPr>
+        <w:t>}</w:t>
+      </w:r>
+      <w:r>
+        <w:rPr/>
+        <w:t>.</w:t>
+      </w:r>
+    </w:p>
+    <w:p>
+      <w:pPr>
+        <w:pStyle w:val="style0"/>
+        <w:jc w:val="center"/>
+        <w:rPr/>
+      </w:pPr>
+      <w:r>
+        <w:rPr/>
+        <w:t>Машина состояний (конечный автомат) CLI</w:t>
+      </w:r>
+    </w:p>
+    <w:p>
+      <w:pPr>
+        <w:pStyle w:val="style0"/>
+        <w:jc w:val="both"/>
+        <w:rPr/>
+      </w:pPr>
+      <w:r>
+        <w:rPr/>
+        <w:t>На данный момент конечный автомат имеет следующий вид:</w:t>
+      </w:r>
+    </w:p>
+    <w:p>
+      <w:pPr>
+        <w:pStyle w:val="style0"/>
+        <w:jc w:val="both"/>
+        <w:rPr/>
+      </w:pPr>
+      <w:r>
+        <w:rPr/>
+        <w:t>1) Состояния (режимы работы CLI):</w:t>
+      </w:r>
+    </w:p>
+    <w:p>
+      <w:pPr>
+        <w:pStyle w:val="style34"/>
+        <w:numPr>
+          <w:ilvl w:val="0"/>
+          <w:numId w:val="2"/>
+        </w:numPr>
+        <w:jc w:val="both"/>
+        <w:rPr/>
+      </w:pPr>
+      <w:r>
+        <w:rPr/>
+        <w:t>Фундаментальный режим работы</w:t>
+      </w:r>
+    </w:p>
+    <w:p>
+      <w:pPr>
+        <w:pStyle w:val="style34"/>
+        <w:numPr>
+          <w:ilvl w:val="0"/>
+          <w:numId w:val="2"/>
+        </w:numPr>
+        <w:jc w:val="both"/>
+        <w:rPr/>
+      </w:pPr>
+      <w:r>
+        <w:rPr/>
+        <w:t>Режим глобальной настройки</w:t>
+      </w:r>
+    </w:p>
+    <w:p>
+      <w:pPr>
+        <w:pStyle w:val="style34"/>
+        <w:numPr>
+          <w:ilvl w:val="0"/>
+          <w:numId w:val="2"/>
+        </w:numPr>
+        <w:jc w:val="both"/>
+        <w:rPr/>
+      </w:pPr>
+      <w:r>
+        <w:rPr/>
+        <w:t>Режим настройки интерфейсов</w:t>
+      </w:r>
+    </w:p>
+    <w:p>
+      <w:pPr>
+        <w:pStyle w:val="style34"/>
+        <w:numPr>
+          <w:ilvl w:val="0"/>
+          <w:numId w:val="2"/>
+        </w:numPr>
+        <w:jc w:val="both"/>
+        <w:rPr/>
+      </w:pPr>
+      <w:r>
+        <w:rPr/>
+        <w:t>Режим настройки группы интерфейсов</w:t>
+      </w:r>
+    </w:p>
+    <w:p>
+      <w:pPr>
+        <w:pStyle w:val="style34"/>
+        <w:numPr>
+          <w:ilvl w:val="0"/>
+          <w:numId w:val="2"/>
+        </w:numPr>
+        <w:jc w:val="both"/>
+        <w:rPr/>
+      </w:pPr>
+      <w:r>
+        <w:rPr/>
+        <w:t>Режим настройки VLAN</w:t>
+      </w:r>
+    </w:p>
+    <w:p>
+      <w:pPr>
+        <w:pStyle w:val="style0"/>
+        <w:jc w:val="both"/>
+        <w:rPr/>
+      </w:pPr>
+      <w:r>
+        <w:rPr/>
+        <w:t>2) События, приводящие к смене состояния (команды):</w:t>
+      </w:r>
+    </w:p>
+    <w:p>
+      <w:pPr>
+        <w:pStyle w:val="style34"/>
+        <w:numPr>
+          <w:ilvl w:val="0"/>
+          <w:numId w:val="1"/>
+        </w:numPr>
+        <w:jc w:val="both"/>
+        <w:rPr/>
+      </w:pPr>
+      <w:r>
+        <w:rPr/>
+        <w:t xml:space="preserve">Команда </w:t>
+      </w:r>
+      <w:r>
+        <w:rPr>
+          <w:b/>
+          <w:i/>
+        </w:rPr>
+        <w:t>configure terminal</w:t>
+      </w:r>
+      <w:r>
+        <w:rPr/>
+        <w:t>: фундаментальный режим работы -&gt; режим глобальной настройки.</w:t>
+      </w:r>
+    </w:p>
+    <w:p>
+      <w:pPr>
+        <w:pStyle w:val="style34"/>
+        <w:numPr>
+          <w:ilvl w:val="0"/>
+          <w:numId w:val="1"/>
+        </w:numPr>
+        <w:jc w:val="both"/>
+        <w:rPr/>
+      </w:pPr>
+      <w:r>
+        <w:rPr/>
+        <w:t xml:space="preserve">Команда </w:t>
+      </w:r>
+      <w:r>
+        <w:rPr>
+          <w:b/>
+          <w:i/>
+          <w:lang w:val="en-US"/>
+        </w:rPr>
+        <w:t>interface</w:t>
+      </w:r>
+      <w:r>
+        <w:rPr/>
+        <w:t>: режим глобальной настройки -&gt; режим настройки интерфейсов.</w:t>
+      </w:r>
+    </w:p>
+    <w:p>
+      <w:pPr>
+        <w:pStyle w:val="style34"/>
+        <w:numPr>
+          <w:ilvl w:val="0"/>
+          <w:numId w:val="1"/>
+        </w:numPr>
+        <w:jc w:val="both"/>
+        <w:rPr/>
+      </w:pPr>
+      <w:r>
+        <w:rPr/>
+        <w:t xml:space="preserve">Команда </w:t>
+      </w:r>
+      <w:r>
+        <w:rPr>
+          <w:b/>
+          <w:i/>
+          <w:lang w:val="en-US"/>
+        </w:rPr>
+        <w:t>interface</w:t>
+      </w:r>
+      <w:r>
+        <w:rPr>
+          <w:b/>
+          <w:i/>
+        </w:rPr>
+        <w:t xml:space="preserve"> </w:t>
+      </w:r>
+      <w:r>
+        <w:rPr>
+          <w:b/>
+          <w:i/>
+          <w:lang w:val="en-US"/>
+        </w:rPr>
+        <w:t>range</w:t>
+      </w:r>
+      <w:r>
+        <w:rPr/>
+        <w:t>: режим глобальной настройки -&gt; режим настройки группы интерфейсов.</w:t>
+      </w:r>
+    </w:p>
+    <w:p>
+      <w:pPr>
+        <w:pStyle w:val="style34"/>
+        <w:numPr>
+          <w:ilvl w:val="0"/>
+          <w:numId w:val="1"/>
+        </w:numPr>
+        <w:jc w:val="both"/>
+        <w:rPr/>
+      </w:pPr>
+      <w:r>
+        <w:rPr/>
+        <w:t xml:space="preserve">Команда </w:t>
+      </w:r>
+      <w:r>
+        <w:rPr>
+          <w:b/>
+          <w:i/>
+        </w:rPr>
+        <w:t>vlan</w:t>
+      </w:r>
+      <w:r>
+        <w:rPr/>
+        <w:t xml:space="preserve">: режим глобальной настройки -&gt; режим настройки </w:t>
+      </w:r>
+      <w:r>
+        <w:rPr>
+          <w:lang w:val="en-US"/>
+        </w:rPr>
+        <w:t>VLAN</w:t>
+      </w:r>
+      <w:r>
+        <w:rPr/>
+        <w:t>.</w:t>
+      </w:r>
+    </w:p>
+    <w:p>
+      <w:pPr>
+        <w:pStyle w:val="style34"/>
+        <w:numPr>
+          <w:ilvl w:val="0"/>
+          <w:numId w:val="1"/>
+        </w:numPr>
+        <w:jc w:val="both"/>
+        <w:rPr/>
+      </w:pPr>
+      <w:r>
+        <w:rPr/>
+        <w:t xml:space="preserve">Команда </w:t>
+      </w:r>
+      <w:r>
+        <w:rPr>
+          <w:b/>
+          <w:i/>
+          <w:lang w:val="en-US"/>
+        </w:rPr>
+        <w:t>end</w:t>
+      </w:r>
+      <w:r>
+        <w:rPr/>
+        <w:t>: режим глобальной настройки, режим настройки интерфейсов, режим настройки группы интерфейсов, режим настройки VLAN -&gt; фундаментальный режим работы.</w:t>
+      </w:r>
+    </w:p>
+    <w:p>
+      <w:pPr>
+        <w:pStyle w:val="style34"/>
+        <w:numPr>
+          <w:ilvl w:val="0"/>
+          <w:numId w:val="1"/>
+        </w:numPr>
+        <w:jc w:val="both"/>
+        <w:rPr/>
+      </w:pPr>
+      <w:r>
+        <w:rPr/>
+        <w:t xml:space="preserve">Команда </w:t>
+      </w:r>
+      <w:r>
+        <w:rPr>
+          <w:b/>
+          <w:i/>
+          <w:lang w:val="en-US"/>
+        </w:rPr>
+        <w:t>exit</w:t>
+      </w:r>
+      <w:r>
+        <w:rPr/>
+        <w:t>: режим настройки интерфейсов, режим настройки группы интерфейсов, режим настройки VLAN -&gt; режим глобальной настройки; режим глобальной настройки -&gt; фундаментальный режим работы.</w:t>
+      </w:r>
+    </w:p>
+    <w:p>
+      <w:pPr>
+        <w:pStyle w:val="style0"/>
+        <w:jc w:val="both"/>
+        <w:rPr/>
+      </w:pPr>
+      <w:r>
+        <w:rPr/>
+        <w:t>Все остальные команды состояние машины состояний CLI не меняют. В машину состояний CLI уведомление о выполнении команды, попадает только после ее успешного выполнения. Если команда выполняется не успешно, то машина состояний CLI уведомления не получает.</w:t>
+      </w:r>
+    </w:p>
+    <w:p>
+      <w:pPr>
+        <w:pStyle w:val="style0"/>
+        <w:jc w:val="both"/>
+        <w:rPr/>
+      </w:pPr>
+      <w:r>
+        <w:rPr/>
+        <w:t>Машина состояний создается при создании сессии для каждого клиента после его аутентификации. При завершении работы клиента, сессия связанная с ним (и, соответственно, машина состояний CLI) уничтожаются.</w:t>
+      </w:r>
+    </w:p>
+    <w:p>
+      <w:pPr>
+        <w:pStyle w:val="style0"/>
+        <w:jc w:val="both"/>
+        <w:rPr/>
+      </w:pPr>
+      <w:r>
+        <w:rPr/>
+        <w:t>Структура (состояния и переходы) машины состояний будет меняться. Так, например, настройка некоторых протоколов (</w:t>
+      </w:r>
+      <w:r>
+        <w:rPr>
+          <w:lang w:val="en-US"/>
+        </w:rPr>
+        <w:t>BGP</w:t>
+      </w:r>
+      <w:r>
+        <w:rPr/>
         <w:t xml:space="preserve">, </w:t>
       </w:r>
       <w:r>
         <w:rPr>
-          <w:b/>
-          <w:lang w:val="en-US"/>
-        </w:rPr>
-        <w:t>success</w:t>
-      </w:r>
-      <w:r>
-        <w:rPr>
-          <w:b/>
-        </w:rPr>
-        <w:t>}</w:t>
+          <w:lang w:val="en-US"/>
+        </w:rPr>
+        <w:t>OSPF</w:t>
+      </w:r>
+      <w:r>
+        <w:rPr/>
+        <w:t xml:space="preserve">, </w:t>
+      </w:r>
+      <w:r>
+        <w:rPr>
+          <w:lang w:val="en-US"/>
+        </w:rPr>
+        <w:t>MSTP</w:t>
+      </w:r>
+      <w:r>
+        <w:rPr/>
+        <w:t>) требуют добавления одного или более режима CLI. Поэтому необходимо реализовать загрузку конфигурации конечного автомата из внешнего источника, вместо жесткой реализации в теле конечного автомата.</w:t>
+      </w:r>
+    </w:p>
+    <w:p>
+      <w:pPr>
+        <w:pStyle w:val="style0"/>
+        <w:jc w:val="center"/>
+        <w:rPr/>
+      </w:pPr>
+      <w:r>
+        <w:rPr/>
+        <w:t>Работа с реальным "железом"</w:t>
+      </w:r>
+    </w:p>
+    <w:p>
+      <w:pPr>
+        <w:pStyle w:val="style0"/>
+        <w:jc w:val="both"/>
+        <w:rPr/>
+      </w:pPr>
+      <w:r>
+        <w:rPr/>
+        <w:t xml:space="preserve">При реализации </w:t>
+      </w:r>
+      <w:r>
+        <w:rPr>
+          <w:lang w:val="en-US"/>
+        </w:rPr>
+        <w:t>CLI</w:t>
+      </w:r>
+      <w:r>
+        <w:rPr/>
+        <w:t xml:space="preserve"> (а точнее, backend'а CLI) напрямую с "железом" мы работать не будем: для </w:t>
+      </w:r>
+      <w:r>
+        <w:rPr>
+          <w:lang w:val="en-US"/>
+        </w:rPr>
+        <w:t>CLI</w:t>
+      </w:r>
+      <w:r>
+        <w:rPr/>
+        <w:t xml:space="preserve"> будет предоставлен некоторый </w:t>
+      </w:r>
+      <w:r>
+        <w:rPr>
+          <w:lang w:val="en-US"/>
+        </w:rPr>
+        <w:t>API</w:t>
       </w:r>
       <w:r>
         <w:rPr/>
@@ -2051,425 +2405,6 @@
       </w:pPr>
       <w:r>
         <w:rPr/>
-        <w:t>Машина состояний (конечный автомат) CLI</w:t>
-      </w:r>
-    </w:p>
-    <w:p>
-      <w:pPr>
-        <w:pStyle w:val="style0"/>
-        <w:jc w:val="both"/>
-        <w:rPr/>
-      </w:pPr>
-      <w:r>
-        <w:rPr/>
-        <w:t>На данный момент конечный автомат имеет следующий вид:</w:t>
-      </w:r>
-    </w:p>
-    <w:p>
-      <w:pPr>
-        <w:pStyle w:val="style0"/>
-        <w:jc w:val="both"/>
-        <w:rPr/>
-      </w:pPr>
-      <w:r>
-        <w:rPr/>
-        <w:t>1) Состояния (режимы работы CLI):</w:t>
-      </w:r>
-    </w:p>
-    <w:p>
-      <w:pPr>
-        <w:pStyle w:val="style31"/>
-        <w:numPr>
-          <w:ilvl w:val="0"/>
-          <w:numId w:val="2"/>
-        </w:numPr>
-        <w:jc w:val="both"/>
-        <w:rPr/>
-      </w:pPr>
-      <w:r>
-        <w:rPr/>
-        <w:t>Фундаментальный режим работы</w:t>
-      </w:r>
-    </w:p>
-    <w:p>
-      <w:pPr>
-        <w:pStyle w:val="style31"/>
-        <w:numPr>
-          <w:ilvl w:val="0"/>
-          <w:numId w:val="2"/>
-        </w:numPr>
-        <w:jc w:val="both"/>
-        <w:rPr/>
-      </w:pPr>
-      <w:r>
-        <w:rPr/>
-        <w:t>Режим глобальной настройки</w:t>
-      </w:r>
-    </w:p>
-    <w:p>
-      <w:pPr>
-        <w:pStyle w:val="style31"/>
-        <w:numPr>
-          <w:ilvl w:val="0"/>
-          <w:numId w:val="2"/>
-        </w:numPr>
-        <w:jc w:val="both"/>
-        <w:rPr/>
-      </w:pPr>
-      <w:r>
-        <w:rPr/>
-        <w:t>Режим настройки интерфейсов</w:t>
-      </w:r>
-    </w:p>
-    <w:p>
-      <w:pPr>
-        <w:pStyle w:val="style31"/>
-        <w:numPr>
-          <w:ilvl w:val="0"/>
-          <w:numId w:val="2"/>
-        </w:numPr>
-        <w:jc w:val="both"/>
-        <w:rPr/>
-      </w:pPr>
-      <w:r>
-        <w:rPr/>
-        <w:t>Режим настройки группы интерфейсов</w:t>
-      </w:r>
-    </w:p>
-    <w:p>
-      <w:pPr>
-        <w:pStyle w:val="style31"/>
-        <w:numPr>
-          <w:ilvl w:val="0"/>
-          <w:numId w:val="2"/>
-        </w:numPr>
-        <w:jc w:val="both"/>
-        <w:rPr/>
-      </w:pPr>
-      <w:r>
-        <w:rPr/>
-        <w:t>Режим настройки VLAN</w:t>
-      </w:r>
-    </w:p>
-    <w:p>
-      <w:pPr>
-        <w:pStyle w:val="style0"/>
-        <w:jc w:val="both"/>
-        <w:rPr/>
-      </w:pPr>
-      <w:r>
-        <w:rPr/>
-        <w:t>2) События, приводящие к смене состояния (команды):</w:t>
-      </w:r>
-    </w:p>
-    <w:p>
-      <w:pPr>
-        <w:pStyle w:val="style31"/>
-        <w:numPr>
-          <w:ilvl w:val="0"/>
-          <w:numId w:val="1"/>
-        </w:numPr>
-        <w:jc w:val="both"/>
-        <w:rPr/>
-      </w:pPr>
-      <w:r>
-        <w:rPr/>
-        <w:t xml:space="preserve">Команда </w:t>
-      </w:r>
-      <w:r>
-        <w:rPr>
-          <w:b/>
-          <w:i/>
-        </w:rPr>
-        <w:t>configure terminal</w:t>
-      </w:r>
-      <w:r>
-        <w:rPr/>
-        <w:t>: фундаментальный режим работы -&gt; режим глобальной настройки.</w:t>
-      </w:r>
-    </w:p>
-    <w:p>
-      <w:pPr>
-        <w:pStyle w:val="style31"/>
-        <w:numPr>
-          <w:ilvl w:val="0"/>
-          <w:numId w:val="1"/>
-        </w:numPr>
-        <w:jc w:val="both"/>
-        <w:rPr/>
-      </w:pPr>
-      <w:r>
-        <w:rPr/>
-        <w:t xml:space="preserve">Команда </w:t>
-      </w:r>
-      <w:r>
-        <w:rPr>
-          <w:b/>
-          <w:i/>
-          <w:lang w:val="en-US"/>
-        </w:rPr>
-        <w:t>interface</w:t>
-      </w:r>
-      <w:r>
-        <w:rPr/>
-        <w:t>: режим глобальной настройки -&gt; режим настройки интерфейсов.</w:t>
-      </w:r>
-    </w:p>
-    <w:p>
-      <w:pPr>
-        <w:pStyle w:val="style31"/>
-        <w:numPr>
-          <w:ilvl w:val="0"/>
-          <w:numId w:val="1"/>
-        </w:numPr>
-        <w:jc w:val="both"/>
-        <w:rPr/>
-      </w:pPr>
-      <w:r>
-        <w:rPr/>
-        <w:t xml:space="preserve">Команда </w:t>
-      </w:r>
-      <w:r>
-        <w:rPr>
-          <w:b/>
-          <w:i/>
-          <w:lang w:val="en-US"/>
-        </w:rPr>
-        <w:t>interface</w:t>
-      </w:r>
-      <w:r>
-        <w:rPr>
-          <w:b/>
-          <w:i/>
-        </w:rPr>
-        <w:t xml:space="preserve"> </w:t>
-      </w:r>
-      <w:r>
-        <w:rPr>
-          <w:b/>
-          <w:i/>
-          <w:lang w:val="en-US"/>
-        </w:rPr>
-        <w:t>range</w:t>
-      </w:r>
-      <w:r>
-        <w:rPr/>
-        <w:t>: режим глобальной настройки -&gt; режим настройки группы интерфейсов.</w:t>
-      </w:r>
-    </w:p>
-    <w:p>
-      <w:pPr>
-        <w:pStyle w:val="style31"/>
-        <w:numPr>
-          <w:ilvl w:val="0"/>
-          <w:numId w:val="1"/>
-        </w:numPr>
-        <w:jc w:val="both"/>
-        <w:rPr/>
-      </w:pPr>
-      <w:r>
-        <w:rPr/>
-        <w:t xml:space="preserve">Команда </w:t>
-      </w:r>
-      <w:r>
-        <w:rPr>
-          <w:b/>
-          <w:i/>
-        </w:rPr>
-        <w:t>vlan</w:t>
-      </w:r>
-      <w:r>
-        <w:rPr/>
-        <w:t xml:space="preserve">: режим глобальной настройки -&gt; режим настройки </w:t>
-      </w:r>
-      <w:r>
-        <w:rPr>
-          <w:lang w:val="en-US"/>
-        </w:rPr>
-        <w:t>VLAN</w:t>
-      </w:r>
-      <w:r>
-        <w:rPr/>
-        <w:t>.</w:t>
-      </w:r>
-    </w:p>
-    <w:p>
-      <w:pPr>
-        <w:pStyle w:val="style31"/>
-        <w:numPr>
-          <w:ilvl w:val="0"/>
-          <w:numId w:val="1"/>
-        </w:numPr>
-        <w:jc w:val="both"/>
-        <w:rPr/>
-      </w:pPr>
-      <w:r>
-        <w:rPr/>
-        <w:t xml:space="preserve">Команда </w:t>
-      </w:r>
-      <w:r>
-        <w:rPr>
-          <w:b/>
-          <w:i/>
-          <w:lang w:val="en-US"/>
-        </w:rPr>
-        <w:t>end</w:t>
-      </w:r>
-      <w:r>
-        <w:rPr/>
-        <w:t>: режим глобальной настройки, режим настройки интерфейсов, режим настройки группы интерфейсов, режим настройки VLAN -&gt; фундаментальный режим работы.</w:t>
-      </w:r>
-    </w:p>
-    <w:p>
-      <w:pPr>
-        <w:pStyle w:val="style31"/>
-        <w:numPr>
-          <w:ilvl w:val="0"/>
-          <w:numId w:val="1"/>
-        </w:numPr>
-        <w:jc w:val="both"/>
-        <w:rPr/>
-      </w:pPr>
-      <w:r>
-        <w:rPr/>
-        <w:t xml:space="preserve">Команда </w:t>
-      </w:r>
-      <w:r>
-        <w:rPr>
-          <w:b/>
-          <w:i/>
-          <w:lang w:val="en-US"/>
-        </w:rPr>
-        <w:t>exit</w:t>
-      </w:r>
-      <w:r>
-        <w:rPr/>
-        <w:t>: режим настройки интерфейсов, режим настройки группы интерфейсов, режим настройки VLAN -&gt; режим глобальной настройки; режим глобальной настройки -&gt; фундаментальный режим работы.</w:t>
-      </w:r>
-    </w:p>
-    <w:p>
-      <w:pPr>
-        <w:pStyle w:val="style0"/>
-        <w:jc w:val="both"/>
-        <w:rPr/>
-      </w:pPr>
-      <w:r>
-        <w:rPr/>
-        <w:t>Все остальные команды состояние машины состояний CLI не меняют. В машину состояний CLI уведомление о выполнении команды, попадает только после ее успешного выполнения. Если команда выполняется не успешно, то машина состояний CLI уведомления не получает.</w:t>
-      </w:r>
-    </w:p>
-    <w:p>
-      <w:pPr>
-        <w:pStyle w:val="style0"/>
-        <w:jc w:val="both"/>
-        <w:rPr/>
-      </w:pPr>
-      <w:r>
-        <w:rPr/>
-        <w:t>Машина состояний создается при создании сессии для каждого клиента после его аутентификации. При завершении работы клиента, сессия связанная с ним (и, соответственно, машина состояний CLI) уничтожаются.</w:t>
-      </w:r>
-    </w:p>
-    <w:p>
-      <w:pPr>
-        <w:pStyle w:val="style0"/>
-        <w:jc w:val="both"/>
-        <w:rPr/>
-      </w:pPr>
-      <w:r>
-        <w:rPr/>
-        <w:t>Структура (состояния и переходы) машины состояний будет меняться. Так, например, настройка некоторых протоколов (</w:t>
-      </w:r>
-      <w:r>
-        <w:rPr>
-          <w:lang w:val="en-US"/>
-        </w:rPr>
-        <w:t>BGP</w:t>
-      </w:r>
-      <w:r>
-        <w:rPr/>
-        <w:t xml:space="preserve">, </w:t>
-      </w:r>
-      <w:r>
-        <w:rPr>
-          <w:lang w:val="en-US"/>
-        </w:rPr>
-        <w:t>OSPF</w:t>
-      </w:r>
-      <w:r>
-        <w:rPr/>
-        <w:t xml:space="preserve">, </w:t>
-      </w:r>
-      <w:r>
-        <w:rPr>
-          <w:lang w:val="en-US"/>
-        </w:rPr>
-        <w:t>MSTP</w:t>
-      </w:r>
-      <w:r>
-        <w:rPr/>
-        <w:t>) требуют добавления одного или более режима CLI. Поэтому необходимо реализовать загрузку конфигурации конечного автомата из внешнего источника, вместо жесткой реализации в теле конечного автомата.</w:t>
-      </w:r>
-    </w:p>
-    <w:p>
-      <w:pPr>
-        <w:pStyle w:val="style0"/>
-        <w:jc w:val="center"/>
-        <w:rPr/>
-      </w:pPr>
-      <w:r>
-        <w:rPr/>
-        <w:t>Работа с реальным "железом"</w:t>
-      </w:r>
-    </w:p>
-    <w:p>
-      <w:pPr>
-        <w:pStyle w:val="style0"/>
-        <w:jc w:val="both"/>
-        <w:rPr/>
-      </w:pPr>
-      <w:r>
-        <w:rPr/>
-        <w:t xml:space="preserve">При реализации </w:t>
-      </w:r>
-      <w:r>
-        <w:rPr>
-          <w:lang w:val="en-US"/>
-        </w:rPr>
-        <w:t>CLI</w:t>
-      </w:r>
-      <w:r>
-        <w:rPr/>
-        <w:t xml:space="preserve"> (а точнее, backend'а CLI) напрямую с "железом" мы работать не будем: для </w:t>
-      </w:r>
-      <w:r>
-        <w:rPr>
-          <w:lang w:val="en-US"/>
-        </w:rPr>
-        <w:t>CLI</w:t>
-      </w:r>
-      <w:r>
-        <w:rPr/>
-        <w:t xml:space="preserve"> будет предоставлен некоторый </w:t>
-      </w:r>
-      <w:r>
-        <w:rPr>
-          <w:lang w:val="en-US"/>
-        </w:rPr>
-        <w:t>API</w:t>
-      </w:r>
-      <w:r>
-        <w:rPr/>
-        <w:t>.</w:t>
-      </w:r>
-    </w:p>
-    <w:p>
-      <w:pPr>
-        <w:pStyle w:val="style0"/>
-        <w:jc w:val="center"/>
-        <w:rPr/>
-      </w:pPr>
-      <w:r>
-        <w:rPr/>
         <w:t>Некоторые архитектурные решения</w:t>
       </w:r>
     </w:p>
@@ -2562,7 +2497,7 @@
     </w:p>
     <w:p>
       <w:pPr>
-        <w:pStyle w:val="style31"/>
+        <w:pStyle w:val="style34"/>
         <w:numPr>
           <w:ilvl w:val="0"/>
           <w:numId w:val="8"/>
@@ -2577,7 +2512,7 @@
     </w:p>
     <w:p>
       <w:pPr>
-        <w:pStyle w:val="style31"/>
+        <w:pStyle w:val="style34"/>
         <w:numPr>
           <w:ilvl w:val="0"/>
           <w:numId w:val="8"/>
@@ -2592,7 +2527,7 @@
     </w:p>
     <w:p>
       <w:pPr>
-        <w:pStyle w:val="style31"/>
+        <w:pStyle w:val="style34"/>
         <w:numPr>
           <w:ilvl w:val="0"/>
           <w:numId w:val="8"/>
@@ -2607,7 +2542,7 @@
     </w:p>
     <w:p>
       <w:pPr>
-        <w:pStyle w:val="style31"/>
+        <w:pStyle w:val="style34"/>
         <w:numPr>
           <w:ilvl w:val="0"/>
           <w:numId w:val="8"/>
@@ -2622,7 +2557,7 @@
     </w:p>
     <w:p>
       <w:pPr>
-        <w:pStyle w:val="style31"/>
+        <w:pStyle w:val="style34"/>
         <w:numPr>
           <w:ilvl w:val="0"/>
           <w:numId w:val="8"/>
@@ -2637,7 +2572,7 @@
     </w:p>
     <w:p>
       <w:pPr>
-        <w:pStyle w:val="style31"/>
+        <w:pStyle w:val="style34"/>
         <w:numPr>
           <w:ilvl w:val="0"/>
           <w:numId w:val="8"/>
@@ -2662,7 +2597,7 @@
     </w:p>
     <w:p>
       <w:pPr>
-        <w:pStyle w:val="style31"/>
+        <w:pStyle w:val="style34"/>
         <w:numPr>
           <w:ilvl w:val="0"/>
           <w:numId w:val="8"/>
@@ -2677,7 +2612,7 @@
     </w:p>
     <w:p>
       <w:pPr>
-        <w:pStyle w:val="style31"/>
+        <w:pStyle w:val="style34"/>
         <w:numPr>
           <w:ilvl w:val="0"/>
           <w:numId w:val="8"/>
@@ -2862,7 +2797,7 @@
       <w:pgNumType w:fmt="decimal"/>
       <w:formProt w:val="false"/>
       <w:textDirection w:val="lrTb"/>
-      <w:docGrid w:charSpace="16384" w:linePitch="360" w:type="default"/>
+      <w:docGrid w:charSpace="20480" w:linePitch="360" w:type="default"/>
     </w:sectPr>
   </w:body>
 </w:document>
@@ -4106,10 +4041,31 @@
       <w:rFonts w:cs="Wingdings"/>
     </w:rPr>
   </w:style>
-  <w:style w:styleId="style26" w:type="paragraph">
+  <w:style w:styleId="style26" w:type="character">
+    <w:name w:val="ListLabel 11"/>
+    <w:next w:val="style26"/>
+    <w:rPr>
+      <w:rFonts w:cs="Symbol"/>
+    </w:rPr>
+  </w:style>
+  <w:style w:styleId="style27" w:type="character">
+    <w:name w:val="ListLabel 12"/>
+    <w:next w:val="style27"/>
+    <w:rPr>
+      <w:rFonts w:cs="Courier New"/>
+    </w:rPr>
+  </w:style>
+  <w:style w:styleId="style28" w:type="character">
+    <w:name w:val="ListLabel 13"/>
+    <w:next w:val="style28"/>
+    <w:rPr>
+      <w:rFonts w:cs="Wingdings"/>
+    </w:rPr>
+  </w:style>
+  <w:style w:styleId="style29" w:type="paragraph">
     <w:name w:val="Заголовок"/>
     <w:basedOn w:val="style0"/>
-    <w:next w:val="style27"/>
+    <w:next w:val="style30"/>
     <w:pPr>
       <w:keepNext/>
       <w:spacing w:after="120" w:before="240"/>
@@ -4121,29 +4077,29 @@
       <w:szCs w:val="28"/>
     </w:rPr>
   </w:style>
-  <w:style w:styleId="style27" w:type="paragraph">
+  <w:style w:styleId="style30" w:type="paragraph">
     <w:name w:val="Основной текст"/>
     <w:basedOn w:val="style0"/>
-    <w:next w:val="style27"/>
+    <w:next w:val="style30"/>
     <w:pPr>
       <w:spacing w:after="120" w:before="0"/>
       <w:contextualSpacing w:val="false"/>
     </w:pPr>
     <w:rPr/>
   </w:style>
-  <w:style w:styleId="style28" w:type="paragraph">
+  <w:style w:styleId="style31" w:type="paragraph">
     <w:name w:val="Список"/>
-    <w:basedOn w:val="style27"/>
-    <w:next w:val="style28"/>
+    <w:basedOn w:val="style30"/>
+    <w:next w:val="style31"/>
     <w:pPr/>
     <w:rPr>
       <w:rFonts w:cs="Lohit Hindi"/>
     </w:rPr>
   </w:style>
-  <w:style w:styleId="style29" w:type="paragraph">
+  <w:style w:styleId="style32" w:type="paragraph">
     <w:name w:val="Название"/>
     <w:basedOn w:val="style0"/>
-    <w:next w:val="style29"/>
+    <w:next w:val="style32"/>
     <w:pPr>
       <w:suppressLineNumbers/>
       <w:spacing w:after="120" w:before="120"/>
@@ -4157,10 +4113,10 @@
       <w:szCs w:val="24"/>
     </w:rPr>
   </w:style>
-  <w:style w:styleId="style30" w:type="paragraph">
+  <w:style w:styleId="style33" w:type="paragraph">
     <w:name w:val="Указатель"/>
     <w:basedOn w:val="style0"/>
-    <w:next w:val="style30"/>
+    <w:next w:val="style33"/>
     <w:pPr>
       <w:suppressLineNumbers/>
     </w:pPr>
@@ -4168,10 +4124,10 @@
       <w:rFonts w:cs="Lohit Hindi"/>
     </w:rPr>
   </w:style>
-  <w:style w:styleId="style31" w:type="paragraph">
+  <w:style w:styleId="style34" w:type="paragraph">
     <w:name w:val="List Paragraph"/>
     <w:basedOn w:val="style0"/>
-    <w:next w:val="style31"/>
+    <w:next w:val="style34"/>
     <w:pPr>
       <w:spacing w:after="200" w:before="0"/>
       <w:ind w:hanging="0" w:left="720" w:right="0"/>

</xml_diff>

<commit_message>
start changes in CLI_Architecture doc
</commit_message>
<xml_diff>
--- a/docs/CLI_Architecture.docx
+++ b/docs/CLI_Architecture.docx
@@ -83,7 +83,7 @@
     </w:p>
     <w:p>
       <w:pPr>
-        <w:pStyle w:val="style34"/>
+        <w:pStyle w:val="style37"/>
         <w:numPr>
           <w:ilvl w:val="0"/>
           <w:numId w:val="4"/>
@@ -98,7 +98,7 @@
     </w:p>
     <w:p>
       <w:pPr>
-        <w:pStyle w:val="style34"/>
+        <w:pStyle w:val="style37"/>
         <w:numPr>
           <w:ilvl w:val="0"/>
           <w:numId w:val="4"/>
@@ -123,7 +123,7 @@
     </w:p>
     <w:p>
       <w:pPr>
-        <w:pStyle w:val="style34"/>
+        <w:pStyle w:val="style37"/>
         <w:numPr>
           <w:ilvl w:val="0"/>
           <w:numId w:val="4"/>
@@ -138,7 +138,7 @@
     </w:p>
     <w:p>
       <w:pPr>
-        <w:pStyle w:val="style34"/>
+        <w:pStyle w:val="style37"/>
         <w:numPr>
           <w:ilvl w:val="0"/>
           <w:numId w:val="4"/>
@@ -153,7 +153,7 @@
     </w:p>
     <w:p>
       <w:pPr>
-        <w:pStyle w:val="style34"/>
+        <w:pStyle w:val="style37"/>
         <w:numPr>
           <w:ilvl w:val="0"/>
           <w:numId w:val="4"/>
@@ -163,12 +163,16 @@
       </w:pPr>
       <w:r>
         <w:rPr/>
-        <w:t>Взаимодействие с клиентом (с клиентами): прием запроса от клиента, разбор и предобработка запроса, выполнение набора команд из запроса, возврат результата на сторону клиента, сигнал об окончании обработки запроса.</w:t>
-      </w:r>
-    </w:p>
-    <w:p>
-      <w:pPr>
-        <w:pStyle w:val="style34"/>
+        <w:t xml:space="preserve">Взаимодействие с клиентом (с клиентами): </w:t>
+      </w:r>
+      <w:r>
+        <w:rPr/>
+        <w:t>прием запроса на выполнение команды от клиента, нахождение подходящей команды, проверка на возможность выполнения найденной команды в данный момент времени (при данном состоянии клиентской сессии), выполнение команды, возврат результата на сторону клиента, сигнал об окончании выполнения команды.</w:t>
+      </w:r>
+    </w:p>
+    <w:p>
+      <w:pPr>
+        <w:pStyle w:val="style37"/>
         <w:numPr>
           <w:ilvl w:val="0"/>
           <w:numId w:val="4"/>
@@ -178,12 +182,27 @@
       </w:pPr>
       <w:r>
         <w:rPr/>
+        <w:t>Команды на backend'е — это команды для взаимодействия с железом и/или изменения состояния backend'а (в основном, для изменения состояния клиентской сессии).</w:t>
+      </w:r>
+    </w:p>
+    <w:p>
+      <w:pPr>
+        <w:pStyle w:val="style37"/>
+        <w:numPr>
+          <w:ilvl w:val="0"/>
+          <w:numId w:val="4"/>
+        </w:numPr>
+        <w:jc w:val="both"/>
+        <w:rPr/>
+      </w:pPr>
+      <w:r>
+        <w:rPr/>
         <w:t>Если выполнение команды завершилось успешно, то необходимо известить об этом машину состояний CLI. Если выполнение команды завершилось с ошибкой, то машину состояний CLI мы об этом не извещаем.</w:t>
       </w:r>
     </w:p>
     <w:p>
       <w:pPr>
-        <w:pStyle w:val="style34"/>
+        <w:pStyle w:val="style37"/>
         <w:numPr>
           <w:ilvl w:val="0"/>
           <w:numId w:val="4"/>
@@ -198,7 +217,7 @@
     </w:p>
     <w:p>
       <w:pPr>
-        <w:pStyle w:val="style34"/>
+        <w:pStyle w:val="style37"/>
         <w:numPr>
           <w:ilvl w:val="0"/>
           <w:numId w:val="4"/>
@@ -253,7 +272,7 @@
     </w:p>
     <w:p>
       <w:pPr>
-        <w:pStyle w:val="style34"/>
+        <w:pStyle w:val="style37"/>
         <w:numPr>
           <w:ilvl w:val="0"/>
           <w:numId w:val="3"/>
@@ -268,7 +287,7 @@
     </w:p>
     <w:p>
       <w:pPr>
-        <w:pStyle w:val="style34"/>
+        <w:pStyle w:val="style37"/>
         <w:numPr>
           <w:ilvl w:val="0"/>
           <w:numId w:val="3"/>
@@ -278,12 +297,12 @@
       </w:pPr>
       <w:r>
         <w:rPr/>
-        <w:t>Два режима работы клиента: режим ввода (когда пользователь может ввести команду на клиенте) и режим выполнения (взаимодействие с сервером).</w:t>
-      </w:r>
-    </w:p>
-    <w:p>
-      <w:pPr>
-        <w:pStyle w:val="style34"/>
+        <w:t>Два режима работы клиента: режим ввода (когда пользователь может ввести команду на клиенте) и режим выполнения.</w:t>
+      </w:r>
+    </w:p>
+    <w:p>
+      <w:pPr>
+        <w:pStyle w:val="style37"/>
         <w:numPr>
           <w:ilvl w:val="0"/>
           <w:numId w:val="3"/>
@@ -293,12 +312,36 @@
       </w:pPr>
       <w:r>
         <w:rPr/>
-        <w:t>По умолчанию – клиент находится в режиме ввода. Когда пользователь вводит команду и запускает ее на выполнение (нажимая клавишу Enter), клиент переключается в режим взаимодействия с сервером. В режиме взаимодействия с сервером у пользователя нет возможности для ввода. После окончания взаимодействия с сервером, клиент переключается обратно в режим ввода. Момент окончания взаимодействия с сервером определяет сервер (в будущем, сервер будет определять, когда клиент может переключиться в режим ввода; например, в случае асинхронных команд).</w:t>
-      </w:r>
-    </w:p>
-    <w:p>
-      <w:pPr>
-        <w:pStyle w:val="style34"/>
+        <w:t xml:space="preserve">По умолчанию – клиент находится в режиме ввода. Когда пользователь вводит команду и запускает ее на выполнение (нажимая клавишу Enter), клиент переключается в режим </w:t>
+      </w:r>
+      <w:r>
+        <w:rPr/>
+        <w:t>выполнения</w:t>
+      </w:r>
+      <w:r>
+        <w:rPr/>
+        <w:t xml:space="preserve">. В режиме </w:t>
+      </w:r>
+      <w:r>
+        <w:rPr/>
+        <w:t xml:space="preserve">выполнения </w:t>
+      </w:r>
+      <w:r>
+        <w:rPr/>
+        <w:t xml:space="preserve">у пользователя нет возможности для ввода. После окончания </w:t>
+      </w:r>
+      <w:r>
+        <w:rPr/>
+        <w:t>выполнения команды</w:t>
+      </w:r>
+      <w:r>
+        <w:rPr/>
+        <w:t>, клиент переключается обратно в режим ввода.</w:t>
+      </w:r>
+    </w:p>
+    <w:p>
+      <w:pPr>
+        <w:pStyle w:val="style37"/>
         <w:numPr>
           <w:ilvl w:val="0"/>
           <w:numId w:val="3"/>
@@ -308,22 +351,30 @@
       </w:pPr>
       <w:r>
         <w:rPr/>
-        <w:t xml:space="preserve">Взаимодействие с сервером (с </w:t>
-      </w:r>
-      <w:r>
-        <w:rPr>
-          <w:lang w:val="en-US"/>
-        </w:rPr>
-        <w:t>backend</w:t>
-      </w:r>
-      <w:r>
-        <w:rPr/>
-        <w:t>’ом) происходит следующим образом: ввод пользователем команды на клиенте, отправка введенной команды на сервер, вывод ответа сервера на клиенте. При этом вывод сервера может придти на сторону клиента как сразу весь, так и постепенно – порциями. Мы показываем этот вывод на стороне клиента по мере его поступления.</w:t>
-      </w:r>
-    </w:p>
-    <w:p>
-      <w:pPr>
-        <w:pStyle w:val="style34"/>
+        <w:t>В</w:t>
+      </w:r>
+      <w:r>
+        <w:rPr/>
+        <w:t>ыполнение команды</w:t>
+      </w:r>
+      <w:r>
+        <w:rPr/>
+        <w:t xml:space="preserve"> происходит следующим образом: </w:t>
+      </w:r>
+      <w:r>
+        <w:rPr/>
+        <w:t xml:space="preserve">прием ввода пользователя на клиенте, разбор ввода пользователя на цепочку команд, выполнение цепочки команд, вывод результата выполнения цепочки команд на клиенте. </w:t>
+      </w:r>
+      <w:bookmarkStart w:id="0" w:name="__DdeLink__419_1842449251"/>
+      <w:bookmarkEnd w:id="0"/>
+      <w:r>
+        <w:rPr/>
+        <w:t>Команды могут быть двух типов: frontend команды (это команды, которые выполняются непосредственно на frontend'е), и backend команды (выполнение которых происходит на backend'е).</w:t>
+      </w:r>
+    </w:p>
+    <w:p>
+      <w:pPr>
+        <w:pStyle w:val="style37"/>
         <w:numPr>
           <w:ilvl w:val="0"/>
           <w:numId w:val="3"/>
@@ -333,6 +384,44 @@
       </w:pPr>
       <w:r>
         <w:rPr/>
+        <w:t xml:space="preserve">Команды, выполняющиеся на frontend'е могут выполнятся как последовательно, так и параллельно (это зависит от реализации). </w:t>
+      </w:r>
+      <w:r>
+        <w:rPr/>
+        <w:t>Команды, выполняющиеся на backend'е, всегда выполняются последовательно (отосительно клиента). Другими словами, команды для backend'а являются точками синхронизации выполнения команд.</w:t>
+      </w:r>
+    </w:p>
+    <w:p>
+      <w:pPr>
+        <w:pStyle w:val="style37"/>
+        <w:numPr>
+          <w:ilvl w:val="0"/>
+          <w:numId w:val="3"/>
+        </w:numPr>
+        <w:jc w:val="both"/>
+        <w:rPr/>
+      </w:pPr>
+      <w:r>
+        <w:rPr/>
+        <w:t xml:space="preserve">Команды на frontend'е — это команды для обработки результата выполнения </w:t>
+      </w:r>
+      <w:r>
+        <w:rPr/>
+        <w:t>предыдущих команд и/или изменения состояния frontend'а.</w:t>
+      </w:r>
+    </w:p>
+    <w:p>
+      <w:pPr>
+        <w:pStyle w:val="style37"/>
+        <w:numPr>
+          <w:ilvl w:val="0"/>
+          <w:numId w:val="3"/>
+        </w:numPr>
+        <w:jc w:val="both"/>
+        <w:rPr/>
+      </w:pPr>
+      <w:r>
+        <w:rPr/>
         <w:t>Редактирование ввода пользователя (</w:t>
       </w:r>
       <w:r>
@@ -378,7 +467,7 @@
     </w:p>
     <w:p>
       <w:pPr>
-        <w:pStyle w:val="style34"/>
+        <w:pStyle w:val="style37"/>
         <w:numPr>
           <w:ilvl w:val="0"/>
           <w:numId w:val="3"/>
@@ -393,7 +482,7 @@
     </w:p>
     <w:p>
       <w:pPr>
-        <w:pStyle w:val="style34"/>
+        <w:pStyle w:val="style37"/>
         <w:numPr>
           <w:ilvl w:val="0"/>
           <w:numId w:val="3"/>
@@ -408,7 +497,7 @@
     </w:p>
     <w:p>
       <w:pPr>
-        <w:pStyle w:val="style34"/>
+        <w:pStyle w:val="style37"/>
         <w:numPr>
           <w:ilvl w:val="0"/>
           <w:numId w:val="3"/>
@@ -423,7 +512,7 @@
     </w:p>
     <w:p>
       <w:pPr>
-        <w:pStyle w:val="style34"/>
+        <w:pStyle w:val="style37"/>
         <w:numPr>
           <w:ilvl w:val="0"/>
           <w:numId w:val="3"/>
@@ -490,7 +579,7 @@
     </w:p>
     <w:p>
       <w:pPr>
-        <w:pStyle w:val="style34"/>
+        <w:pStyle w:val="style37"/>
         <w:numPr>
           <w:ilvl w:val="0"/>
           <w:numId w:val="5"/>
@@ -523,7 +612,7 @@
     </w:p>
     <w:p>
       <w:pPr>
-        <w:pStyle w:val="style34"/>
+        <w:pStyle w:val="style37"/>
         <w:numPr>
           <w:ilvl w:val="0"/>
           <w:numId w:val="5"/>
@@ -555,7 +644,7 @@
     </w:p>
     <w:p>
       <w:pPr>
-        <w:pStyle w:val="style34"/>
+        <w:pStyle w:val="style37"/>
         <w:numPr>
           <w:ilvl w:val="0"/>
           <w:numId w:val="5"/>
@@ -759,7 +848,7 @@
     </w:p>
     <w:p>
       <w:pPr>
-        <w:pStyle w:val="style34"/>
+        <w:pStyle w:val="style37"/>
         <w:numPr>
           <w:ilvl w:val="0"/>
           <w:numId w:val="6"/>
@@ -801,13 +890,46 @@
         <w:rPr>
           <w:b/>
         </w:rPr>
-        <w:t xml:space="preserve">,   </w:t>
-      </w:r>
-      <w:r>
-        <w:rPr>
-          <w:i/>
-        </w:rPr>
-        <w:t xml:space="preserve"> SessionPid, </w:t>
+        <w:t xml:space="preserve">,     </w:t>
+      </w:r>
+      <w:r>
+        <w:rPr>
+          <w:b w:val="false"/>
+          <w:bCs w:val="false"/>
+          <w:i/>
+          <w:iCs/>
+        </w:rPr>
+        <w:t>IsAdmin</w:t>
+      </w:r>
+      <w:r>
+        <w:rPr>
+          <w:b w:val="false"/>
+          <w:bCs w:val="false"/>
+          <w:i/>
+        </w:rPr>
+        <w:t xml:space="preserve">, </w:t>
+      </w:r>
+      <w:r>
+        <w:rPr>
+          <w:b w:val="false"/>
+          <w:bCs w:val="false"/>
+          <w:i/>
+        </w:rPr>
+        <w:t>CliMode,</w:t>
+      </w:r>
+      <w:r>
+        <w:rPr>
+          <w:b w:val="false"/>
+          <w:bCs w:val="false"/>
+          <w:i/>
+        </w:rPr>
+        <w:t xml:space="preserve"> </w:t>
+      </w:r>
+      <w:r>
+        <w:rPr>
+          <w:i/>
+        </w:rPr>
+        <w:t xml:space="preserve">SessionPid, </w:t>
       </w:r>
       <w:r>
         <w:rPr>
@@ -828,14 +950,102 @@
       </w:r>
       <w:r>
         <w:rPr>
-          <w:i/>
-        </w:rPr>
-        <w:t xml:space="preserve">SessionPid – </w:t>
+          <w:b w:val="false"/>
+          <w:bCs w:val="false"/>
+          <w:i/>
+          <w:iCs/>
+          <w:lang w:val="en-US"/>
+        </w:rPr>
+        <w:t>IsAdmin</w:t>
+      </w:r>
+      <w:r>
+        <w:rPr/>
+        <w:t xml:space="preserve"> – </w:t>
+      </w:r>
+      <w:r>
+        <w:rPr/>
+        <w:t>флаг, определяющий является ли пользователь администратором</w:t>
+      </w:r>
+      <w:r>
+        <w:rPr/>
+        <w:t xml:space="preserve">, </w:t>
+      </w:r>
+      <w:r>
+        <w:rPr>
+          <w:b w:val="false"/>
+          <w:bCs w:val="false"/>
+          <w:i/>
+          <w:iCs/>
+          <w:lang w:val="en-US"/>
+        </w:rPr>
+        <w:t>CliMode</w:t>
+      </w:r>
+      <w:r>
+        <w:rPr/>
+        <w:t xml:space="preserve"> – </w:t>
       </w:r>
       <w:r>
         <w:rPr>
           <w:i w:val="false"/>
           <w:iCs w:val="false"/>
+          <w:lang w:val="en-US"/>
+        </w:rPr>
+        <w:t xml:space="preserve">строковое представление </w:t>
+      </w:r>
+      <w:r>
+        <w:rPr>
+          <w:i w:val="false"/>
+          <w:iCs w:val="false"/>
+          <w:lang w:val="en-US"/>
+        </w:rPr>
+        <w:t>текущ</w:t>
+      </w:r>
+      <w:r>
+        <w:rPr>
+          <w:i w:val="false"/>
+          <w:iCs w:val="false"/>
+          <w:lang w:val="en-US"/>
+        </w:rPr>
+        <w:t>его</w:t>
+      </w:r>
+      <w:r>
+        <w:rPr>
+          <w:i w:val="false"/>
+          <w:iCs w:val="false"/>
+          <w:lang w:val="en-US"/>
+        </w:rPr>
+        <w:t xml:space="preserve"> режим</w:t>
+      </w:r>
+      <w:r>
+        <w:rPr>
+          <w:i w:val="false"/>
+          <w:iCs w:val="false"/>
+          <w:lang w:val="en-US"/>
+        </w:rPr>
+        <w:t>а</w:t>
+      </w:r>
+      <w:r>
+        <w:rPr>
+          <w:i w:val="false"/>
+          <w:iCs w:val="false"/>
+          <w:lang w:val="en-US"/>
+        </w:rPr>
+        <w:t xml:space="preserve"> работы (текущее состояние машины состояний CLI)</w:t>
+      </w:r>
+      <w:r>
+        <w:rPr/>
+        <w:t xml:space="preserve">, </w:t>
+      </w:r>
+      <w:r>
+        <w:rPr>
+          <w:i/>
+        </w:rPr>
+        <w:t xml:space="preserve">SessionPid – </w:t>
+      </w:r>
+      <w:r>
+        <w:rPr>
+          <w:i w:val="false"/>
+          <w:iCs w:val="false"/>
         </w:rPr>
         <w:t>идентификатор процесса (Pid), созданный для обработки запросов от данного клиента (идентификатор клиентской сессии)</w:t>
       </w:r>
@@ -863,7 +1073,7 @@
     </w:p>
     <w:p>
       <w:pPr>
-        <w:pStyle w:val="style34"/>
+        <w:pStyle w:val="style37"/>
         <w:numPr>
           <w:ilvl w:val="0"/>
           <w:numId w:val="6"/>
@@ -1024,7 +1234,7 @@
     </w:p>
     <w:p>
       <w:pPr>
-        <w:pStyle w:val="style34"/>
+        <w:pStyle w:val="style37"/>
         <w:numPr>
           <w:ilvl w:val="0"/>
           <w:numId w:val="7"/>
@@ -1083,89 +1293,10 @@
       </w:r>
       <w:r>
         <w:rPr>
-          <w:i/>
-          <w:lang w:val="en-US"/>
-        </w:rPr>
-        <w:t>Command</w:t>
-      </w:r>
-      <w:r>
-        <w:rPr>
-          <w:b/>
-        </w:rPr>
-        <w:t>,</w:t>
-      </w:r>
-      <w:r>
-        <w:rPr>
-          <w:i/>
-        </w:rPr>
-        <w:t xml:space="preserve"> </w:t>
-      </w:r>
-      <w:r>
-        <w:rPr>
-          <w:i/>
-          <w:lang w:val="en-US"/>
-        </w:rPr>
-        <w:t>CommandInfo</w:t>
-      </w:r>
-      <w:r>
-        <w:rPr>
-          <w:b/>
-        </w:rPr>
-        <w:t>}, …]}</w:t>
-      </w:r>
-      <w:r>
-        <w:rPr/>
-        <w:t xml:space="preserve">, где </w:t>
-      </w:r>
-      <w:r>
-        <w:rPr>
-          <w:i/>
-          <w:lang w:val="en-US"/>
-        </w:rPr>
-        <w:t>Command</w:t>
-      </w:r>
-      <w:r>
-        <w:rPr/>
-        <w:t xml:space="preserve"> – имя команды, </w:t>
-      </w:r>
-      <w:r>
-        <w:rPr>
-          <w:i/>
-          <w:lang w:val="en-US"/>
-        </w:rPr>
-        <w:t>CommandInfo</w:t>
-      </w:r>
-      <w:r>
-        <w:rPr/>
-        <w:t xml:space="preserve"> – дополнительная информация о команде.</w:t>
-      </w:r>
-    </w:p>
-    <w:p>
-      <w:pPr>
-        <w:pStyle w:val="style34"/>
-        <w:numPr>
-          <w:ilvl w:val="0"/>
-          <w:numId w:val="7"/>
-        </w:numPr>
-        <w:jc w:val="both"/>
-        <w:rPr/>
-      </w:pPr>
-      <w:r>
-        <w:rPr/>
-        <w:t xml:space="preserve">Сервер (когда происходит ошибка при получении информации о командах): </w:t>
-      </w:r>
-      <w:r>
-        <w:rPr>
-          <w:b/>
-        </w:rPr>
-        <w:t>{</w:t>
-      </w:r>
-      <w:r>
-        <w:rPr>
-          <w:b/>
-          <w:lang w:val="en-US"/>
-        </w:rPr>
-        <w:t>commands</w:t>
+          <w:b/>
+          <w:lang w:val="en-US"/>
+        </w:rPr>
+        <w:t>command</w:t>
       </w:r>
       <w:r>
         <w:rPr>
@@ -1183,434 +1314,7 @@
       <w:r>
         <w:rPr>
           <w:b/>
-        </w:rPr>
-        <w:t>_</w:t>
-      </w:r>
-      <w:r>
-        <w:rPr>
-          <w:b/>
-          <w:lang w:val="en-US"/>
-        </w:rPr>
-        <w:t>fail</w:t>
-      </w:r>
-      <w:r>
-        <w:rPr>
-          <w:b/>
-        </w:rPr>
-        <w:t>,</w:t>
-      </w:r>
-      <w:r>
-        <w:rPr>
-          <w:i/>
-        </w:rPr>
-        <w:t xml:space="preserve"> </w:t>
-      </w:r>
-      <w:r>
-        <w:rPr>
-          <w:i/>
-          <w:lang w:val="en-US"/>
-        </w:rPr>
-        <w:t>Reason</w:t>
-      </w:r>
-      <w:r>
-        <w:rPr>
-          <w:b/>
-        </w:rPr>
-        <w:t>}</w:t>
-      </w:r>
-      <w:r>
-        <w:rPr/>
-        <w:t xml:space="preserve">, где </w:t>
-      </w:r>
-      <w:r>
-        <w:rPr>
-          <w:i/>
-          <w:lang w:val="en-US"/>
-        </w:rPr>
-        <w:t>Reason</w:t>
-      </w:r>
-      <w:r>
-        <w:rPr/>
-        <w:t xml:space="preserve"> – причина ошибки.</w:t>
-      </w:r>
-    </w:p>
-    <w:p>
-      <w:pPr>
-        <w:pStyle w:val="style0"/>
-        <w:jc w:val="both"/>
-        <w:rPr/>
-      </w:pPr>
-      <w:r>
-        <w:rPr/>
-        <w:t>3) Выполнение команды CLI.</w:t>
-      </w:r>
-    </w:p>
-    <w:p>
-      <w:pPr>
-        <w:pStyle w:val="style0"/>
-        <w:jc w:val="both"/>
-        <w:rPr/>
-      </w:pPr>
-      <w:r>
-        <w:rPr/>
-        <w:t>Запрос на сервер:</w:t>
-      </w:r>
-    </w:p>
-    <w:p>
-      <w:pPr>
-        <w:pStyle w:val="style0"/>
-        <w:jc w:val="both"/>
-        <w:rPr/>
-      </w:pPr>
-      <w:r>
-        <w:rPr/>
-        <w:t xml:space="preserve">Клиент: </w:t>
-      </w:r>
-      <w:r>
-        <w:rPr>
-          <w:b/>
-        </w:rPr>
-        <w:t>{</w:t>
-      </w:r>
-      <w:r>
-        <w:rPr>
-          <w:b/>
-          <w:lang w:val="en-US"/>
-        </w:rPr>
-        <w:t>command</w:t>
-      </w:r>
-      <w:r>
-        <w:rPr>
-          <w:b/>
-        </w:rPr>
-        <w:t>,</w:t>
-      </w:r>
-      <w:r>
-        <w:rPr>
-          <w:i/>
-        </w:rPr>
-        <w:t xml:space="preserve"> </w:t>
-      </w:r>
-      <w:r>
-        <w:rPr>
-          <w:i/>
-          <w:lang w:val="en-US"/>
-        </w:rPr>
-        <w:t>CommandText</w:t>
-      </w:r>
-      <w:r>
-        <w:rPr>
-          <w:b/>
-        </w:rPr>
-        <w:t>}</w:t>
-      </w:r>
-      <w:r>
-        <w:rPr/>
-        <w:t xml:space="preserve">, где </w:t>
-      </w:r>
-      <w:r>
-        <w:rPr>
-          <w:i/>
-          <w:lang w:val="en-US"/>
-        </w:rPr>
-        <w:t>CommandText</w:t>
-      </w:r>
-      <w:r>
-        <w:rPr/>
-        <w:t xml:space="preserve"> - текст команды, введенный на клиенте.</w:t>
-      </w:r>
-    </w:p>
-    <w:p>
-      <w:pPr>
-        <w:pStyle w:val="style0"/>
-        <w:jc w:val="both"/>
-        <w:rPr/>
-      </w:pPr>
-      <w:r>
-        <w:rPr/>
-        <w:t>Ответ с сервера:</w:t>
-      </w:r>
-    </w:p>
-    <w:p>
-      <w:pPr>
-        <w:pStyle w:val="style34"/>
-        <w:numPr>
-          <w:ilvl w:val="0"/>
-          <w:numId w:val="9"/>
-        </w:numPr>
-        <w:jc w:val="both"/>
-        <w:rPr/>
-      </w:pPr>
-      <w:r>
-        <w:rPr/>
-        <w:t xml:space="preserve">Вывод команды (цепочки команд): </w:t>
-      </w:r>
-      <w:r>
-        <w:rPr>
-          <w:b/>
-        </w:rPr>
-        <w:t>{</w:t>
-      </w:r>
-      <w:r>
-        <w:rPr>
-          <w:b/>
-          <w:lang w:val="en-US"/>
-        </w:rPr>
-        <w:t>command</w:t>
-      </w:r>
-      <w:r>
-        <w:rPr>
-          <w:b/>
-        </w:rPr>
-        <w:t>_</w:t>
-      </w:r>
-      <w:r>
-        <w:rPr>
-          <w:b/>
-          <w:lang w:val="en-US"/>
-        </w:rPr>
-        <w:t>output</w:t>
-      </w:r>
-      <w:r>
-        <w:rPr>
-          <w:b/>
-        </w:rPr>
-        <w:t xml:space="preserve">, </w:t>
-      </w:r>
-      <w:r>
-        <w:rPr>
-          <w:i/>
-          <w:lang w:val="en-US"/>
-        </w:rPr>
-        <w:t>CommandOutput</w:t>
-      </w:r>
-      <w:r>
-        <w:rPr>
-          <w:b/>
-        </w:rPr>
-        <w:t>}</w:t>
-      </w:r>
-      <w:r>
-        <w:rPr/>
-        <w:t xml:space="preserve">, где </w:t>
-      </w:r>
-      <w:r>
-        <w:rPr>
-          <w:i/>
-          <w:lang w:val="en-US"/>
-        </w:rPr>
-        <w:t>CommandOutput</w:t>
-      </w:r>
-      <w:r>
-        <w:rPr/>
-        <w:t xml:space="preserve"> - вывод команды (цепочки команд).</w:t>
-      </w:r>
-    </w:p>
-    <w:p>
-      <w:pPr>
-        <w:pStyle w:val="style34"/>
-        <w:numPr>
-          <w:ilvl w:val="0"/>
-          <w:numId w:val="9"/>
-        </w:numPr>
-        <w:jc w:val="both"/>
-        <w:rPr/>
-      </w:pPr>
-      <w:r>
-        <w:rPr/>
-        <w:t xml:space="preserve">Вывод ошибок команды (цепочки команд): </w:t>
-      </w:r>
-      <w:r>
-        <w:rPr>
-          <w:b/>
-        </w:rPr>
-        <w:t>{</w:t>
-      </w:r>
-      <w:r>
-        <w:rPr>
-          <w:b/>
-          <w:lang w:val="en-US"/>
-        </w:rPr>
-        <w:t>command</w:t>
-      </w:r>
-      <w:r>
-        <w:rPr>
-          <w:b/>
-        </w:rPr>
-        <w:t>_</w:t>
-      </w:r>
-      <w:r>
-        <w:rPr>
-          <w:b/>
-          <w:lang w:val="en-US"/>
-        </w:rPr>
-        <w:t>error</w:t>
-      </w:r>
-      <w:r>
-        <w:rPr>
-          <w:b/>
-        </w:rPr>
-        <w:t xml:space="preserve">, </w:t>
-      </w:r>
-      <w:r>
-        <w:rPr>
-          <w:i/>
-          <w:lang w:val="en-US"/>
-        </w:rPr>
-        <w:t>CommandError</w:t>
-      </w:r>
-      <w:r>
-        <w:rPr>
-          <w:b/>
-        </w:rPr>
-        <w:t>}</w:t>
-      </w:r>
-      <w:r>
-        <w:rPr/>
-        <w:t xml:space="preserve">, где </w:t>
-      </w:r>
-      <w:r>
-        <w:rPr>
-          <w:i/>
-          <w:lang w:val="en-US"/>
-        </w:rPr>
-        <w:t>CommandError</w:t>
-      </w:r>
-      <w:r>
-        <w:rPr/>
-        <w:t xml:space="preserve"> - вывод ошибок команды (цепочки команд).</w:t>
-      </w:r>
-    </w:p>
-    <w:p>
-      <w:pPr>
-        <w:pStyle w:val="style34"/>
-        <w:numPr>
-          <w:ilvl w:val="0"/>
-          <w:numId w:val="9"/>
-        </w:numPr>
-        <w:jc w:val="both"/>
-        <w:rPr/>
-      </w:pPr>
-      <w:r>
-        <w:rPr/>
-        <w:t xml:space="preserve">Завершение выполнения команды: </w:t>
-      </w:r>
-      <w:r>
-        <w:rPr>
-          <w:b/>
-        </w:rPr>
-        <w:t>{</w:t>
-      </w:r>
-      <w:r>
-        <w:rPr>
-          <w:b/>
-          <w:lang w:val="en-US"/>
-        </w:rPr>
-        <w:t>command</w:t>
-      </w:r>
-      <w:r>
-        <w:rPr>
-          <w:b/>
-        </w:rPr>
-        <w:t>_</w:t>
-      </w:r>
-      <w:r>
-        <w:rPr>
-          <w:b/>
-          <w:lang w:val="en-US"/>
-        </w:rPr>
-        <w:t>end</w:t>
-      </w:r>
-      <w:r>
-        <w:rPr>
-          <w:b/>
-        </w:rPr>
-        <w:t xml:space="preserve">, </w:t>
-      </w:r>
-      <w:r>
-        <w:rPr>
-          <w:i/>
-          <w:lang w:val="en-US"/>
-        </w:rPr>
-        <w:t>CommandCompletionCode, CurrentMode</w:t>
-      </w:r>
-      <w:r>
-        <w:rPr>
-          <w:b/>
-        </w:rPr>
-        <w:t>}</w:t>
-      </w:r>
-      <w:r>
-        <w:rPr/>
-        <w:t xml:space="preserve">, где </w:t>
-      </w:r>
-      <w:r>
-        <w:rPr>
-          <w:i/>
-          <w:lang w:val="en-US"/>
-        </w:rPr>
-        <w:t>CommandCompletionCode</w:t>
-      </w:r>
-      <w:r>
-        <w:rPr/>
-        <w:t xml:space="preserve"> - код завершения команды (цепочки команд), </w:t>
-      </w:r>
-      <w:r>
-        <w:rPr>
-          <w:i/>
-          <w:lang w:val="en-US"/>
-        </w:rPr>
-        <w:t>CurrentMode - текущий режим работы (текущее состояние машины состояний CLI)</w:t>
-      </w:r>
-      <w:r>
-        <w:rPr/>
-        <w:t>.</w:t>
-      </w:r>
-    </w:p>
-    <w:p>
-      <w:pPr>
-        <w:pStyle w:val="style34"/>
-        <w:numPr>
-          <w:ilvl w:val="0"/>
-          <w:numId w:val="9"/>
-        </w:numPr>
-        <w:jc w:val="both"/>
-        <w:rPr/>
-      </w:pPr>
-      <w:r>
-        <w:rPr/>
-        <w:t xml:space="preserve">Ошибка сервера при выполнении команды (цепочки команд): </w:t>
-      </w:r>
-      <w:bookmarkStart w:id="0" w:name="__DdeLink__391_1802462246"/>
-      <w:r>
-        <w:rPr>
-          <w:b/>
-        </w:rPr>
-        <w:t>{</w:t>
-      </w:r>
-      <w:r>
-        <w:rPr>
-          <w:b/>
-          <w:lang w:val="en-US"/>
-        </w:rPr>
-        <w:t>command</w:t>
-      </w:r>
-      <w:r>
-        <w:rPr>
-          <w:b/>
-        </w:rPr>
-        <w:t>_</w:t>
-      </w:r>
-      <w:r>
-        <w:rPr>
-          <w:b/>
-          <w:lang w:val="en-US"/>
-        </w:rPr>
-        <w:t>fail</w:t>
-      </w:r>
-      <w:r>
-        <w:rPr>
-          <w:b/>
+          <w:lang w:val="en-US"/>
         </w:rPr>
         <w:t>,</w:t>
       </w:r>
@@ -1618,229 +1322,29 @@
         <w:rPr>
           <w:b w:val="false"/>
           <w:bCs w:val="false"/>
-          <w:i/>
-          <w:iCs/>
         </w:rPr>
         <w:t xml:space="preserve"> </w:t>
+      </w:r>
+      <w:r>
+        <w:rPr>
+          <w:i/>
+          <w:lang w:val="en-US"/>
+        </w:rPr>
+        <w:t>Command</w:t>
+      </w:r>
+      <w:r>
+        <w:rPr>
+          <w:i/>
+          <w:lang w:val="en-US"/>
+        </w:rPr>
+        <w:t>Name</w:t>
       </w:r>
       <w:r>
         <w:rPr>
           <w:b w:val="false"/>
           <w:bCs w:val="false"/>
           <w:i/>
-          <w:lang w:val="en-US"/>
-        </w:rPr>
-        <w:t>FailReason</w:t>
-      </w:r>
-      <w:r>
-        <w:rPr>
-          <w:b/>
-        </w:rPr>
-        <w:t>}</w:t>
-      </w:r>
-      <w:bookmarkEnd w:id="0"/>
-      <w:r>
-        <w:rPr/>
-        <w:t xml:space="preserve">, где </w:t>
-      </w:r>
-      <w:r>
-        <w:rPr>
-          <w:i/>
-          <w:lang w:val="en-US"/>
-        </w:rPr>
-        <w:t>FailReason</w:t>
-      </w:r>
-      <w:r>
-        <w:rPr/>
-        <w:t xml:space="preserve"> — причина/описание ошибки сервера при выполнении команды.</w:t>
-      </w:r>
-    </w:p>
-    <w:p>
-      <w:pPr>
-        <w:pStyle w:val="style0"/>
-        <w:jc w:val="both"/>
-        <w:rPr/>
-      </w:pPr>
-      <w:r>
-        <w:rPr/>
-        <w:t xml:space="preserve">В ответ на запрос с сервера приходят одна или несколько команд </w:t>
-      </w:r>
-      <w:r>
-        <w:rPr>
-          <w:b/>
-        </w:rPr>
-        <w:t>{</w:t>
-      </w:r>
-      <w:r>
-        <w:rPr>
-          <w:b/>
-          <w:lang w:val="en-US"/>
-        </w:rPr>
-        <w:t>command</w:t>
-      </w:r>
-      <w:r>
-        <w:rPr>
-          <w:b/>
-        </w:rPr>
-        <w:t>_</w:t>
-      </w:r>
-      <w:r>
-        <w:rPr>
-          <w:b/>
-          <w:lang w:val="en-US"/>
-        </w:rPr>
-        <w:t>output</w:t>
-      </w:r>
-      <w:r>
-        <w:rPr>
-          <w:b/>
-        </w:rPr>
-        <w:t xml:space="preserve">, </w:t>
-      </w:r>
-      <w:r>
-        <w:rPr>
-          <w:i/>
-          <w:lang w:val="en-US"/>
-        </w:rPr>
-        <w:t>CommandOutput</w:t>
-      </w:r>
-      <w:r>
-        <w:rPr>
-          <w:b/>
-        </w:rPr>
-        <w:t>}</w:t>
-      </w:r>
-      <w:r>
-        <w:rPr/>
-        <w:t xml:space="preserve"> и </w:t>
-      </w:r>
-      <w:r>
-        <w:rPr>
-          <w:b/>
-        </w:rPr>
-        <w:t>{</w:t>
-      </w:r>
-      <w:r>
-        <w:rPr>
-          <w:b/>
-          <w:lang w:val="en-US"/>
-        </w:rPr>
-        <w:t>command</w:t>
-      </w:r>
-      <w:r>
-        <w:rPr>
-          <w:b/>
-        </w:rPr>
-        <w:t>_</w:t>
-      </w:r>
-      <w:r>
-        <w:rPr>
-          <w:b/>
-          <w:lang w:val="en-US"/>
-        </w:rPr>
-        <w:t>error</w:t>
-      </w:r>
-      <w:r>
-        <w:rPr>
-          <w:b/>
-        </w:rPr>
-        <w:t xml:space="preserve">, </w:t>
-      </w:r>
-      <w:r>
-        <w:rPr>
-          <w:i/>
-          <w:lang w:val="en-US"/>
-        </w:rPr>
-        <w:t>CommandError</w:t>
-      </w:r>
-      <w:r>
-        <w:rPr>
-          <w:b/>
-        </w:rPr>
-        <w:t>}</w:t>
-      </w:r>
-      <w:r>
-        <w:rPr/>
-        <w:t xml:space="preserve">, причем эти команды идти могут в любом порядке и любом количестве. В конце ответа всегда приходит команда </w:t>
-      </w:r>
-      <w:r>
-        <w:rPr>
-          <w:b/>
-        </w:rPr>
-        <w:t>{</w:t>
-      </w:r>
-      <w:r>
-        <w:rPr>
-          <w:b/>
-          <w:lang w:val="en-US"/>
-        </w:rPr>
-        <w:t>command</w:t>
-      </w:r>
-      <w:r>
-        <w:rPr>
-          <w:b/>
-        </w:rPr>
-        <w:t>_</w:t>
-      </w:r>
-      <w:r>
-        <w:rPr>
-          <w:b/>
-          <w:lang w:val="en-US"/>
-        </w:rPr>
-        <w:t>end</w:t>
-      </w:r>
-      <w:r>
-        <w:rPr>
-          <w:b/>
-        </w:rPr>
-        <w:t xml:space="preserve">, </w:t>
-      </w:r>
-      <w:r>
-        <w:rPr>
-          <w:i/>
-          <w:lang w:val="en-US"/>
-        </w:rPr>
-        <w:t>CommandCompletionCode, CurrentMode</w:t>
-      </w:r>
-      <w:r>
-        <w:rPr>
-          <w:b/>
-        </w:rPr>
-        <w:t>}</w:t>
-      </w:r>
-      <w:r>
-        <w:rPr/>
-        <w:t xml:space="preserve">. Если во время выполнения команды произошла ошибка на сервере, то с сервера придет ответ </w:t>
-      </w:r>
-      <w:r>
-        <w:rPr>
-          <w:b/>
-        </w:rPr>
-        <w:t>{</w:t>
-      </w:r>
-      <w:r>
-        <w:rPr>
-          <w:b/>
-          <w:lang w:val="en-US"/>
-        </w:rPr>
-        <w:t>command</w:t>
-      </w:r>
-      <w:r>
-        <w:rPr>
-          <w:b/>
-        </w:rPr>
-        <w:t>_</w:t>
-      </w:r>
-      <w:r>
-        <w:rPr>
-          <w:b/>
-          <w:lang w:val="en-US"/>
-        </w:rPr>
-        <w:t>fail</w:t>
-      </w:r>
-      <w:r>
-        <w:rPr>
-          <w:b/>
+          <w:iCs/>
         </w:rPr>
         <w:t xml:space="preserve">, </w:t>
       </w:r>
@@ -1849,11 +1353,868 @@
           <w:b w:val="false"/>
           <w:bCs w:val="false"/>
           <w:i/>
+          <w:iCs/>
+        </w:rPr>
+        <w:t>CommandBody,</w:t>
+      </w:r>
+      <w:r>
+        <w:rPr>
+          <w:b w:val="false"/>
+          <w:bCs w:val="false"/>
+          <w:i/>
+          <w:iCs/>
+        </w:rPr>
+        <w:t xml:space="preserve"> </w:t>
+      </w:r>
+      <w:r>
+        <w:rPr>
+          <w:i/>
+          <w:lang w:val="en-US"/>
+        </w:rPr>
+        <w:t>Command</w:t>
+      </w:r>
+      <w:r>
+        <w:rPr>
+          <w:i/>
+          <w:lang w:val="en-US"/>
+        </w:rPr>
+        <w:t>Help</w:t>
+      </w:r>
+      <w:r>
+        <w:rPr>
+          <w:b/>
+        </w:rPr>
+        <w:t>}, …]}</w:t>
+      </w:r>
+      <w:r>
+        <w:rPr/>
+        <w:t xml:space="preserve">, где </w:t>
+      </w:r>
+      <w:r>
+        <w:rPr>
+          <w:i/>
+          <w:lang w:val="en-US"/>
+        </w:rPr>
+        <w:t>Command</w:t>
+      </w:r>
+      <w:r>
+        <w:rPr>
+          <w:i/>
+          <w:lang w:val="en-US"/>
+        </w:rPr>
+        <w:t>Name</w:t>
+      </w:r>
+      <w:r>
+        <w:rPr/>
+        <w:t xml:space="preserve"> – имя команды,  </w:t>
+      </w:r>
+      <w:r>
+        <w:rPr>
+          <w:i/>
+          <w:lang w:val="en-US"/>
+        </w:rPr>
+        <w:t>Command</w:t>
+      </w:r>
+      <w:r>
+        <w:rPr>
+          <w:i/>
+          <w:lang w:val="en-US"/>
+        </w:rPr>
+        <w:t>Body</w:t>
+      </w:r>
+      <w:r>
+        <w:rPr/>
+        <w:t xml:space="preserve"> – </w:t>
+      </w:r>
+      <w:r>
+        <w:rPr/>
+        <w:t>тело</w:t>
+      </w:r>
+      <w:r>
+        <w:rPr/>
+        <w:t xml:space="preserve"> команды, </w:t>
+      </w:r>
+      <w:r>
+        <w:rPr>
+          <w:i/>
+          <w:lang w:val="en-US"/>
+        </w:rPr>
+        <w:t>Command</w:t>
+      </w:r>
+      <w:r>
+        <w:rPr>
+          <w:i/>
+          <w:lang w:val="en-US"/>
+        </w:rPr>
+        <w:t>Help</w:t>
+      </w:r>
+      <w:r>
+        <w:rPr/>
+        <w:t xml:space="preserve"> – </w:t>
+      </w:r>
+      <w:r>
+        <w:rPr/>
+        <w:t>справочная информация о</w:t>
+      </w:r>
+      <w:r>
+        <w:rPr/>
+        <w:t xml:space="preserve"> команде.</w:t>
+      </w:r>
+    </w:p>
+    <w:p>
+      <w:pPr>
+        <w:pStyle w:val="style37"/>
+        <w:numPr>
+          <w:ilvl w:val="0"/>
+          <w:numId w:val="7"/>
+        </w:numPr>
+        <w:jc w:val="both"/>
+        <w:rPr/>
+      </w:pPr>
+      <w:r>
+        <w:rPr/>
+        <w:t xml:space="preserve">Сервер (когда происходит ошибка при получении информации о командах): </w:t>
+      </w:r>
+      <w:r>
+        <w:rPr>
+          <w:b/>
+        </w:rPr>
+        <w:t>{</w:t>
+      </w:r>
+      <w:r>
+        <w:rPr>
+          <w:b/>
+          <w:lang w:val="en-US"/>
+        </w:rPr>
+        <w:t>commands</w:t>
+      </w:r>
+      <w:r>
+        <w:rPr>
+          <w:b/>
+        </w:rPr>
+        <w:t>_</w:t>
+      </w:r>
+      <w:r>
+        <w:rPr>
+          <w:b/>
+          <w:lang w:val="en-US"/>
+        </w:rPr>
+        <w:t>info</w:t>
+      </w:r>
+      <w:r>
+        <w:rPr>
+          <w:b/>
+        </w:rPr>
+        <w:t>_</w:t>
+      </w:r>
+      <w:r>
+        <w:rPr>
+          <w:b/>
+          <w:lang w:val="en-US"/>
+        </w:rPr>
+        <w:t>fail</w:t>
+      </w:r>
+      <w:r>
+        <w:rPr>
+          <w:b/>
+        </w:rPr>
+        <w:t>,</w:t>
+      </w:r>
+      <w:r>
+        <w:rPr>
+          <w:i/>
+        </w:rPr>
+        <w:t xml:space="preserve"> </w:t>
+      </w:r>
+      <w:r>
+        <w:rPr>
+          <w:i/>
+          <w:lang w:val="en-US"/>
+        </w:rPr>
+        <w:t>Reason</w:t>
+      </w:r>
+      <w:r>
+        <w:rPr>
+          <w:b/>
+        </w:rPr>
+        <w:t>}</w:t>
+      </w:r>
+      <w:r>
+        <w:rPr/>
+        <w:t xml:space="preserve">, где </w:t>
+      </w:r>
+      <w:r>
+        <w:rPr>
+          <w:i/>
+          <w:lang w:val="en-US"/>
+        </w:rPr>
+        <w:t>Reason</w:t>
+      </w:r>
+      <w:r>
+        <w:rPr/>
+        <w:t xml:space="preserve"> – причина ошибки.</w:t>
+      </w:r>
+    </w:p>
+    <w:p>
+      <w:pPr>
+        <w:pStyle w:val="style0"/>
+        <w:jc w:val="both"/>
+        <w:rPr/>
+      </w:pPr>
+      <w:r>
+        <w:rPr/>
+        <w:t>3) Выполнение команды CLI.</w:t>
+      </w:r>
+    </w:p>
+    <w:p>
+      <w:pPr>
+        <w:pStyle w:val="style0"/>
+        <w:jc w:val="both"/>
+        <w:rPr/>
+      </w:pPr>
+      <w:r>
+        <w:rPr/>
+        <w:t>Запрос на сервер:</w:t>
+      </w:r>
+    </w:p>
+    <w:p>
+      <w:pPr>
+        <w:pStyle w:val="style0"/>
+        <w:jc w:val="both"/>
+        <w:rPr/>
+      </w:pPr>
+      <w:r>
+        <w:rPr/>
+        <w:t xml:space="preserve">Клиент: </w:t>
+      </w:r>
+      <w:r>
+        <w:rPr>
+          <w:b/>
+        </w:rPr>
+        <w:t>{</w:t>
+      </w:r>
+      <w:r>
+        <w:rPr>
+          <w:b/>
+          <w:lang w:val="en-US"/>
+        </w:rPr>
+        <w:t>command</w:t>
+      </w:r>
+      <w:r>
+        <w:rPr>
+          <w:b/>
+        </w:rPr>
+        <w:t>,</w:t>
+      </w:r>
+      <w:r>
+        <w:rPr>
+          <w:i/>
+        </w:rPr>
+        <w:t xml:space="preserve"> </w:t>
+      </w:r>
+      <w:r>
+        <w:rPr>
+          <w:i/>
+          <w:lang w:val="en-US"/>
+        </w:rPr>
+        <w:t>CommandText</w:t>
+      </w:r>
+      <w:r>
+        <w:rPr>
+          <w:b/>
+        </w:rPr>
+        <w:t>}</w:t>
+      </w:r>
+      <w:r>
+        <w:rPr/>
+        <w:t xml:space="preserve">, где </w:t>
+      </w:r>
+      <w:r>
+        <w:rPr>
+          <w:i/>
+          <w:lang w:val="en-US"/>
+        </w:rPr>
+        <w:t>CommandText</w:t>
+      </w:r>
+      <w:r>
+        <w:rPr/>
+        <w:t xml:space="preserve"> - текст команды, введенный на клиенте.</w:t>
+      </w:r>
+    </w:p>
+    <w:p>
+      <w:pPr>
+        <w:pStyle w:val="style0"/>
+        <w:jc w:val="both"/>
+        <w:rPr/>
+      </w:pPr>
+      <w:r>
+        <w:rPr/>
+        <w:t>Ответ с сервера:</w:t>
+      </w:r>
+    </w:p>
+    <w:p>
+      <w:pPr>
+        <w:pStyle w:val="style37"/>
+        <w:numPr>
+          <w:ilvl w:val="0"/>
+          <w:numId w:val="9"/>
+        </w:numPr>
+        <w:jc w:val="both"/>
+        <w:rPr/>
+      </w:pPr>
+      <w:r>
+        <w:rPr/>
+        <w:t xml:space="preserve">Вывод команды (цепочки команд): </w:t>
+      </w:r>
+      <w:r>
+        <w:rPr>
+          <w:b/>
+        </w:rPr>
+        <w:t>{</w:t>
+      </w:r>
+      <w:r>
+        <w:rPr>
+          <w:b/>
+          <w:lang w:val="en-US"/>
+        </w:rPr>
+        <w:t>command</w:t>
+      </w:r>
+      <w:r>
+        <w:rPr>
+          <w:b/>
+        </w:rPr>
+        <w:t>_</w:t>
+      </w:r>
+      <w:r>
+        <w:rPr>
+          <w:b/>
+          <w:lang w:val="en-US"/>
+        </w:rPr>
+        <w:t>output</w:t>
+      </w:r>
+      <w:r>
+        <w:rPr>
+          <w:b/>
+        </w:rPr>
+        <w:t xml:space="preserve">, </w:t>
+      </w:r>
+      <w:r>
+        <w:rPr>
+          <w:i/>
+          <w:lang w:val="en-US"/>
+        </w:rPr>
+        <w:t>CommandOutput</w:t>
+      </w:r>
+      <w:r>
+        <w:rPr>
+          <w:b/>
+        </w:rPr>
+        <w:t>}</w:t>
+      </w:r>
+      <w:r>
+        <w:rPr/>
+        <w:t xml:space="preserve">, где </w:t>
+      </w:r>
+      <w:r>
+        <w:rPr>
+          <w:i/>
+          <w:lang w:val="en-US"/>
+        </w:rPr>
+        <w:t>CommandOutput</w:t>
+      </w:r>
+      <w:r>
+        <w:rPr/>
+        <w:t xml:space="preserve"> - вывод команды (цепочки команд).</w:t>
+      </w:r>
+    </w:p>
+    <w:p>
+      <w:pPr>
+        <w:pStyle w:val="style37"/>
+        <w:numPr>
+          <w:ilvl w:val="0"/>
+          <w:numId w:val="9"/>
+        </w:numPr>
+        <w:jc w:val="both"/>
+        <w:rPr/>
+      </w:pPr>
+      <w:r>
+        <w:rPr/>
+        <w:t xml:space="preserve">Вывод ошибок команды (цепочки команд): </w:t>
+      </w:r>
+      <w:r>
+        <w:rPr>
+          <w:b/>
+        </w:rPr>
+        <w:t>{</w:t>
+      </w:r>
+      <w:r>
+        <w:rPr>
+          <w:b/>
+          <w:lang w:val="en-US"/>
+        </w:rPr>
+        <w:t>command</w:t>
+      </w:r>
+      <w:r>
+        <w:rPr>
+          <w:b/>
+        </w:rPr>
+        <w:t>_</w:t>
+      </w:r>
+      <w:r>
+        <w:rPr>
+          <w:b/>
+          <w:lang w:val="en-US"/>
+        </w:rPr>
+        <w:t>error</w:t>
+      </w:r>
+      <w:r>
+        <w:rPr>
+          <w:b/>
+        </w:rPr>
+        <w:t xml:space="preserve">, </w:t>
+      </w:r>
+      <w:r>
+        <w:rPr>
+          <w:i/>
+          <w:lang w:val="en-US"/>
+        </w:rPr>
+        <w:t>CommandError</w:t>
+      </w:r>
+      <w:r>
+        <w:rPr>
+          <w:b/>
+        </w:rPr>
+        <w:t>}</w:t>
+      </w:r>
+      <w:r>
+        <w:rPr/>
+        <w:t xml:space="preserve">, где </w:t>
+      </w:r>
+      <w:r>
+        <w:rPr>
+          <w:i/>
+          <w:lang w:val="en-US"/>
+        </w:rPr>
+        <w:t>CommandError</w:t>
+      </w:r>
+      <w:r>
+        <w:rPr/>
+        <w:t xml:space="preserve"> - вывод ошибок команды (цепочки команд).</w:t>
+      </w:r>
+    </w:p>
+    <w:p>
+      <w:pPr>
+        <w:pStyle w:val="style37"/>
+        <w:numPr>
+          <w:ilvl w:val="0"/>
+          <w:numId w:val="9"/>
+        </w:numPr>
+        <w:jc w:val="both"/>
+        <w:rPr>
+          <w:i w:val="false"/>
+          <w:iCs w:val="false"/>
+        </w:rPr>
+      </w:pPr>
+      <w:r>
+        <w:rPr/>
+        <w:t xml:space="preserve">Завершение выполнения команды: </w:t>
+      </w:r>
+      <w:r>
+        <w:rPr>
+          <w:b/>
+        </w:rPr>
+        <w:t>{</w:t>
+      </w:r>
+      <w:r>
+        <w:rPr>
+          <w:b/>
+          <w:lang w:val="en-US"/>
+        </w:rPr>
+        <w:t>command</w:t>
+      </w:r>
+      <w:r>
+        <w:rPr>
+          <w:b/>
+        </w:rPr>
+        <w:t>_</w:t>
+      </w:r>
+      <w:r>
+        <w:rPr>
+          <w:b/>
+          <w:lang w:val="en-US"/>
+        </w:rPr>
+        <w:t>end</w:t>
+      </w:r>
+      <w:r>
+        <w:rPr>
+          <w:b/>
+        </w:rPr>
+        <w:t xml:space="preserve">, </w:t>
+      </w:r>
+      <w:r>
+        <w:rPr>
+          <w:i/>
+          <w:lang w:val="en-US"/>
+        </w:rPr>
+        <w:t xml:space="preserve">CommandCompletionCode, </w:t>
+      </w:r>
+      <w:r>
+        <w:rPr>
+          <w:i/>
+          <w:lang w:val="en-US"/>
+        </w:rPr>
+        <w:t>Cli</w:t>
+      </w:r>
+      <w:r>
+        <w:rPr>
+          <w:i/>
+          <w:lang w:val="en-US"/>
+        </w:rPr>
+        <w:t>Mode</w:t>
+      </w:r>
+      <w:r>
+        <w:rPr>
+          <w:b/>
+        </w:rPr>
+        <w:t>}</w:t>
+      </w:r>
+      <w:r>
+        <w:rPr/>
+        <w:t xml:space="preserve">, где </w:t>
+      </w:r>
+      <w:r>
+        <w:rPr>
+          <w:i/>
+          <w:lang w:val="en-US"/>
+        </w:rPr>
+        <w:t>CommandCompletionCode</w:t>
+      </w:r>
+      <w:r>
+        <w:rPr/>
+        <w:t xml:space="preserve"> - код завершения команды (цепочки команд), </w:t>
+      </w:r>
+      <w:r>
+        <w:rPr>
+          <w:i/>
+          <w:lang w:val="en-US"/>
+        </w:rPr>
+        <w:t>Cli</w:t>
+      </w:r>
+      <w:r>
+        <w:rPr>
+          <w:i/>
+          <w:lang w:val="en-US"/>
+        </w:rPr>
+        <w:t xml:space="preserve">Mode – </w:t>
+      </w:r>
+      <w:r>
+        <w:rPr>
+          <w:i w:val="false"/>
+          <w:iCs w:val="false"/>
+          <w:lang w:val="en-US"/>
+        </w:rPr>
+        <w:t xml:space="preserve">строковое представление </w:t>
+      </w:r>
+      <w:r>
+        <w:rPr>
+          <w:i w:val="false"/>
+          <w:iCs w:val="false"/>
+          <w:lang w:val="en-US"/>
+        </w:rPr>
+        <w:t>текущ</w:t>
+      </w:r>
+      <w:r>
+        <w:rPr>
+          <w:i w:val="false"/>
+          <w:iCs w:val="false"/>
+          <w:lang w:val="en-US"/>
+        </w:rPr>
+        <w:t>его</w:t>
+      </w:r>
+      <w:r>
+        <w:rPr>
+          <w:i w:val="false"/>
+          <w:iCs w:val="false"/>
+          <w:lang w:val="en-US"/>
+        </w:rPr>
+        <w:t xml:space="preserve"> режим</w:t>
+      </w:r>
+      <w:r>
+        <w:rPr>
+          <w:i w:val="false"/>
+          <w:iCs w:val="false"/>
+          <w:lang w:val="en-US"/>
+        </w:rPr>
+        <w:t>а</w:t>
+      </w:r>
+      <w:r>
+        <w:rPr>
+          <w:i w:val="false"/>
+          <w:iCs w:val="false"/>
+          <w:lang w:val="en-US"/>
+        </w:rPr>
+        <w:t xml:space="preserve"> работы (текущее состояние машины состояний CLI)</w:t>
+      </w:r>
+      <w:r>
+        <w:rPr>
+          <w:i w:val="false"/>
+          <w:iCs w:val="false"/>
+        </w:rPr>
+        <w:t>.</w:t>
+      </w:r>
+    </w:p>
+    <w:p>
+      <w:pPr>
+        <w:pStyle w:val="style37"/>
+        <w:numPr>
+          <w:ilvl w:val="0"/>
+          <w:numId w:val="9"/>
+        </w:numPr>
+        <w:jc w:val="both"/>
+        <w:rPr>
+          <w:i w:val="false"/>
+          <w:iCs w:val="false"/>
+        </w:rPr>
+      </w:pPr>
+      <w:r>
+        <w:rPr/>
+        <w:t xml:space="preserve">Ошибка сервера при выполнении команды (цепочки команд): </w:t>
+      </w:r>
+      <w:bookmarkStart w:id="1" w:name="__DdeLink__391_1802462246"/>
+      <w:r>
+        <w:rPr>
+          <w:b/>
+        </w:rPr>
+        <w:t>{</w:t>
+      </w:r>
+      <w:r>
+        <w:rPr>
+          <w:b/>
+          <w:lang w:val="en-US"/>
+        </w:rPr>
+        <w:t>command</w:t>
+      </w:r>
+      <w:r>
+        <w:rPr>
+          <w:b/>
+        </w:rPr>
+        <w:t>_</w:t>
+      </w:r>
+      <w:r>
+        <w:rPr>
+          <w:b/>
+          <w:lang w:val="en-US"/>
+        </w:rPr>
+        <w:t>fail</w:t>
+      </w:r>
+      <w:r>
+        <w:rPr>
+          <w:b/>
+        </w:rPr>
+        <w:t>,</w:t>
+      </w:r>
+      <w:r>
+        <w:rPr>
+          <w:b w:val="false"/>
+          <w:bCs w:val="false"/>
+          <w:i/>
+          <w:iCs/>
+        </w:rPr>
+        <w:t xml:space="preserve"> </w:t>
+      </w:r>
+      <w:r>
+        <w:rPr>
+          <w:b w:val="false"/>
+          <w:bCs w:val="false"/>
+          <w:i/>
+          <w:lang w:val="en-US"/>
+        </w:rPr>
+        <w:t xml:space="preserve">FailReason, </w:t>
+      </w:r>
+      <w:r>
+        <w:rPr>
+          <w:b w:val="false"/>
+          <w:bCs w:val="false"/>
+          <w:i/>
+          <w:lang w:val="en-US"/>
+        </w:rPr>
+        <w:t>Cli</w:t>
+      </w:r>
+      <w:r>
+        <w:rPr>
+          <w:b w:val="false"/>
+          <w:bCs w:val="false"/>
+          <w:i/>
+          <w:lang w:val="en-US"/>
+        </w:rPr>
+        <w:t>Mode</w:t>
+      </w:r>
+      <w:r>
+        <w:rPr>
+          <w:b/>
+        </w:rPr>
+        <w:t>}</w:t>
+      </w:r>
+      <w:bookmarkEnd w:id="1"/>
+      <w:r>
+        <w:rPr/>
+        <w:t xml:space="preserve">, где </w:t>
+      </w:r>
+      <w:r>
+        <w:rPr>
+          <w:i/>
           <w:lang w:val="en-US"/>
         </w:rPr>
         <w:t>FailReason</w:t>
       </w:r>
       <w:r>
+        <w:rPr/>
+        <w:t xml:space="preserve"> — причина/описание ошибки сервера при выполнении команды, </w:t>
+      </w:r>
+      <w:r>
+        <w:rPr>
+          <w:i/>
+          <w:lang w:val="en-US"/>
+        </w:rPr>
+        <w:t>Cli</w:t>
+      </w:r>
+      <w:r>
+        <w:rPr>
+          <w:i/>
+          <w:lang w:val="en-US"/>
+        </w:rPr>
+        <w:t xml:space="preserve">Mode – </w:t>
+      </w:r>
+      <w:r>
+        <w:rPr>
+          <w:i w:val="false"/>
+          <w:iCs w:val="false"/>
+          <w:lang w:val="en-US"/>
+        </w:rPr>
+        <w:t xml:space="preserve">строковое представление </w:t>
+      </w:r>
+      <w:r>
+        <w:rPr>
+          <w:i w:val="false"/>
+          <w:iCs w:val="false"/>
+          <w:lang w:val="en-US"/>
+        </w:rPr>
+        <w:t>текущ</w:t>
+      </w:r>
+      <w:r>
+        <w:rPr>
+          <w:i w:val="false"/>
+          <w:iCs w:val="false"/>
+          <w:lang w:val="en-US"/>
+        </w:rPr>
+        <w:t>его</w:t>
+      </w:r>
+      <w:r>
+        <w:rPr>
+          <w:i w:val="false"/>
+          <w:iCs w:val="false"/>
+          <w:lang w:val="en-US"/>
+        </w:rPr>
+        <w:t xml:space="preserve"> режим</w:t>
+      </w:r>
+      <w:r>
+        <w:rPr>
+          <w:i w:val="false"/>
+          <w:iCs w:val="false"/>
+          <w:lang w:val="en-US"/>
+        </w:rPr>
+        <w:t>а</w:t>
+      </w:r>
+      <w:r>
+        <w:rPr>
+          <w:i w:val="false"/>
+          <w:iCs w:val="false"/>
+          <w:lang w:val="en-US"/>
+        </w:rPr>
+        <w:t xml:space="preserve"> работы (текущее состояние машины состояний CLI)</w:t>
+      </w:r>
+      <w:r>
+        <w:rPr>
+          <w:i w:val="false"/>
+          <w:iCs w:val="false"/>
+        </w:rPr>
+        <w:t>.</w:t>
+      </w:r>
+    </w:p>
+    <w:p>
+      <w:pPr>
+        <w:pStyle w:val="style0"/>
+        <w:jc w:val="both"/>
+        <w:rPr/>
+      </w:pPr>
+      <w:r>
+        <w:rPr/>
+        <w:t>В ответ на запрос с сервера приход</w:t>
+      </w:r>
+      <w:r>
+        <w:rPr/>
+        <w:t>и</w:t>
+      </w:r>
+      <w:r>
+        <w:rPr/>
+        <w:t>т одн</w:t>
+      </w:r>
+      <w:r>
+        <w:rPr/>
+        <w:t>о</w:t>
+      </w:r>
+      <w:r>
+        <w:rPr/>
+        <w:t xml:space="preserve"> или несколько </w:t>
+      </w:r>
+      <w:r>
+        <w:rPr/>
+        <w:t>сообщений</w:t>
+      </w:r>
+      <w:r>
+        <w:rPr/>
+        <w:t xml:space="preserve"> </w:t>
+      </w:r>
+      <w:r>
+        <w:rPr>
+          <w:b/>
+        </w:rPr>
+        <w:t>{</w:t>
+      </w:r>
+      <w:r>
+        <w:rPr>
+          <w:b/>
+          <w:lang w:val="en-US"/>
+        </w:rPr>
+        <w:t>command</w:t>
+      </w:r>
+      <w:r>
+        <w:rPr>
+          <w:b/>
+        </w:rPr>
+        <w:t>_</w:t>
+      </w:r>
+      <w:r>
+        <w:rPr>
+          <w:b/>
+          <w:lang w:val="en-US"/>
+        </w:rPr>
+        <w:t>output</w:t>
+      </w:r>
+      <w:r>
+        <w:rPr>
+          <w:b/>
+        </w:rPr>
+        <w:t xml:space="preserve">, </w:t>
+      </w:r>
+      <w:r>
+        <w:rPr>
+          <w:i/>
+          <w:lang w:val="en-US"/>
+        </w:rPr>
+        <w:t>CommandOutput</w:t>
+      </w:r>
+      <w:r>
         <w:rPr>
           <w:b/>
         </w:rPr>
@@ -1861,7 +2222,322 @@
       </w:r>
       <w:r>
         <w:rPr/>
-        <w:t xml:space="preserve"> и выполнение команды прекратится.</w:t>
+        <w:t xml:space="preserve"> и </w:t>
+      </w:r>
+      <w:r>
+        <w:rPr>
+          <w:b/>
+        </w:rPr>
+        <w:t>{</w:t>
+      </w:r>
+      <w:r>
+        <w:rPr>
+          <w:b/>
+          <w:lang w:val="en-US"/>
+        </w:rPr>
+        <w:t>command</w:t>
+      </w:r>
+      <w:r>
+        <w:rPr>
+          <w:b/>
+        </w:rPr>
+        <w:t>_</w:t>
+      </w:r>
+      <w:r>
+        <w:rPr>
+          <w:b/>
+          <w:lang w:val="en-US"/>
+        </w:rPr>
+        <w:t>error</w:t>
+      </w:r>
+      <w:r>
+        <w:rPr>
+          <w:b/>
+        </w:rPr>
+        <w:t xml:space="preserve">, </w:t>
+      </w:r>
+      <w:r>
+        <w:rPr>
+          <w:i/>
+          <w:lang w:val="en-US"/>
+        </w:rPr>
+        <w:t>CommandError</w:t>
+      </w:r>
+      <w:r>
+        <w:rPr>
+          <w:b/>
+        </w:rPr>
+        <w:t>}</w:t>
+      </w:r>
+      <w:r>
+        <w:rPr/>
+        <w:t xml:space="preserve">, причем эти </w:t>
+      </w:r>
+      <w:r>
+        <w:rPr/>
+        <w:t>сообщения</w:t>
+      </w:r>
+      <w:r>
+        <w:rPr/>
+        <w:t xml:space="preserve"> могут </w:t>
+      </w:r>
+      <w:r>
+        <w:rPr/>
+        <w:t>идти</w:t>
+      </w:r>
+      <w:r>
+        <w:rPr/>
+        <w:t xml:space="preserve"> в любом порядке и любом количестве. В конце ответа всегда приходит </w:t>
+      </w:r>
+      <w:r>
+        <w:rPr/>
+        <w:t>сообщение</w:t>
+      </w:r>
+      <w:r>
+        <w:rPr/>
+        <w:t xml:space="preserve"> </w:t>
+      </w:r>
+      <w:r>
+        <w:rPr>
+          <w:b/>
+        </w:rPr>
+        <w:t>{</w:t>
+      </w:r>
+      <w:r>
+        <w:rPr>
+          <w:b/>
+          <w:lang w:val="en-US"/>
+        </w:rPr>
+        <w:t>command</w:t>
+      </w:r>
+      <w:r>
+        <w:rPr>
+          <w:b/>
+        </w:rPr>
+        <w:t>_</w:t>
+      </w:r>
+      <w:r>
+        <w:rPr>
+          <w:b/>
+          <w:lang w:val="en-US"/>
+        </w:rPr>
+        <w:t>end</w:t>
+      </w:r>
+      <w:r>
+        <w:rPr>
+          <w:b/>
+        </w:rPr>
+        <w:t xml:space="preserve">, </w:t>
+      </w:r>
+      <w:r>
+        <w:rPr>
+          <w:i/>
+          <w:lang w:val="en-US"/>
+        </w:rPr>
+        <w:t>CommandCompletionCode, C</w:t>
+      </w:r>
+      <w:r>
+        <w:rPr>
+          <w:i/>
+          <w:lang w:val="en-US"/>
+        </w:rPr>
+        <w:t>li</w:t>
+      </w:r>
+      <w:r>
+        <w:rPr>
+          <w:i/>
+          <w:lang w:val="en-US"/>
+        </w:rPr>
+        <w:t>Mode</w:t>
+      </w:r>
+      <w:r>
+        <w:rPr>
+          <w:b/>
+        </w:rPr>
+        <w:t>}</w:t>
+      </w:r>
+      <w:r>
+        <w:rPr/>
+        <w:t xml:space="preserve">. Если во время выполнения команды произошла ошибка на сервере, то с сервера придет </w:t>
+      </w:r>
+      <w:r>
+        <w:rPr/>
+        <w:t>сообщение</w:t>
+      </w:r>
+      <w:r>
+        <w:rPr/>
+        <w:t xml:space="preserve"> </w:t>
+      </w:r>
+      <w:r>
+        <w:rPr>
+          <w:b/>
+        </w:rPr>
+        <w:t>{</w:t>
+      </w:r>
+      <w:r>
+        <w:rPr>
+          <w:b/>
+          <w:lang w:val="en-US"/>
+        </w:rPr>
+        <w:t>command</w:t>
+      </w:r>
+      <w:r>
+        <w:rPr>
+          <w:b/>
+        </w:rPr>
+        <w:t>_</w:t>
+      </w:r>
+      <w:r>
+        <w:rPr>
+          <w:b/>
+          <w:lang w:val="en-US"/>
+        </w:rPr>
+        <w:t>fail</w:t>
+      </w:r>
+      <w:r>
+        <w:rPr>
+          <w:b/>
+        </w:rPr>
+        <w:t xml:space="preserve">, </w:t>
+      </w:r>
+      <w:r>
+        <w:rPr>
+          <w:b w:val="false"/>
+          <w:bCs w:val="false"/>
+          <w:i/>
+          <w:lang w:val="en-US"/>
+        </w:rPr>
+        <w:t>FailReason, C</w:t>
+      </w:r>
+      <w:r>
+        <w:rPr>
+          <w:b w:val="false"/>
+          <w:bCs w:val="false"/>
+          <w:i/>
+          <w:lang w:val="en-US"/>
+        </w:rPr>
+        <w:t>li</w:t>
+      </w:r>
+      <w:r>
+        <w:rPr>
+          <w:b w:val="false"/>
+          <w:bCs w:val="false"/>
+          <w:i/>
+          <w:lang w:val="en-US"/>
+        </w:rPr>
+        <w:t>Mode</w:t>
+      </w:r>
+      <w:r>
+        <w:rPr>
+          <w:b/>
+        </w:rPr>
+        <w:t>}</w:t>
+      </w:r>
+      <w:r>
+        <w:rPr/>
+        <w:t xml:space="preserve"> и выполнение команды прекратится. </w:t>
+      </w:r>
+      <w:r>
+        <w:rPr/>
+        <w:t xml:space="preserve">Если при этом были сгенерированы одно или несколько сообщений </w:t>
+      </w:r>
+      <w:r>
+        <w:rPr>
+          <w:b/>
+        </w:rPr>
+        <w:t>{</w:t>
+      </w:r>
+      <w:r>
+        <w:rPr>
+          <w:b/>
+          <w:lang w:val="en-US"/>
+        </w:rPr>
+        <w:t>command</w:t>
+      </w:r>
+      <w:r>
+        <w:rPr>
+          <w:b/>
+        </w:rPr>
+        <w:t>_</w:t>
+      </w:r>
+      <w:r>
+        <w:rPr>
+          <w:b/>
+          <w:lang w:val="en-US"/>
+        </w:rPr>
+        <w:t>output</w:t>
+      </w:r>
+      <w:r>
+        <w:rPr>
+          <w:b/>
+        </w:rPr>
+        <w:t xml:space="preserve">, </w:t>
+      </w:r>
+      <w:r>
+        <w:rPr>
+          <w:i/>
+          <w:lang w:val="en-US"/>
+        </w:rPr>
+        <w:t>CommandOutput</w:t>
+      </w:r>
+      <w:r>
+        <w:rPr>
+          <w:b/>
+        </w:rPr>
+        <w:t>}</w:t>
+      </w:r>
+      <w:r>
+        <w:rPr/>
+        <w:t xml:space="preserve"> и </w:t>
+      </w:r>
+      <w:r>
+        <w:rPr>
+          <w:b/>
+        </w:rPr>
+        <w:t>{</w:t>
+      </w:r>
+      <w:r>
+        <w:rPr>
+          <w:b/>
+          <w:lang w:val="en-US"/>
+        </w:rPr>
+        <w:t>command</w:t>
+      </w:r>
+      <w:r>
+        <w:rPr>
+          <w:b/>
+        </w:rPr>
+        <w:t>_</w:t>
+      </w:r>
+      <w:r>
+        <w:rPr>
+          <w:b/>
+          <w:lang w:val="en-US"/>
+        </w:rPr>
+        <w:t>error</w:t>
+      </w:r>
+      <w:r>
+        <w:rPr>
+          <w:b/>
+        </w:rPr>
+        <w:t xml:space="preserve">, </w:t>
+      </w:r>
+      <w:r>
+        <w:rPr>
+          <w:i/>
+          <w:lang w:val="en-US"/>
+        </w:rPr>
+        <w:t>CommandError</w:t>
+      </w:r>
+      <w:r>
+        <w:rPr>
+          <w:b/>
+        </w:rPr>
+        <w:t>}</w:t>
+      </w:r>
+      <w:r>
+        <w:rPr/>
+        <w:t>, то они будут отправлены клиенту.</w:t>
       </w:r>
     </w:p>
     <w:p>
@@ -2013,7 +2689,7 @@
     </w:p>
     <w:p>
       <w:pPr>
-        <w:pStyle w:val="style34"/>
+        <w:pStyle w:val="style37"/>
         <w:numPr>
           <w:ilvl w:val="0"/>
           <w:numId w:val="2"/>
@@ -2028,7 +2704,7 @@
     </w:p>
     <w:p>
       <w:pPr>
-        <w:pStyle w:val="style34"/>
+        <w:pStyle w:val="style37"/>
         <w:numPr>
           <w:ilvl w:val="0"/>
           <w:numId w:val="2"/>
@@ -2043,7 +2719,7 @@
     </w:p>
     <w:p>
       <w:pPr>
-        <w:pStyle w:val="style34"/>
+        <w:pStyle w:val="style37"/>
         <w:numPr>
           <w:ilvl w:val="0"/>
           <w:numId w:val="2"/>
@@ -2058,7 +2734,7 @@
     </w:p>
     <w:p>
       <w:pPr>
-        <w:pStyle w:val="style34"/>
+        <w:pStyle w:val="style37"/>
         <w:numPr>
           <w:ilvl w:val="0"/>
           <w:numId w:val="2"/>
@@ -2073,7 +2749,7 @@
     </w:p>
     <w:p>
       <w:pPr>
-        <w:pStyle w:val="style34"/>
+        <w:pStyle w:val="style37"/>
         <w:numPr>
           <w:ilvl w:val="0"/>
           <w:numId w:val="2"/>
@@ -2099,7 +2775,7 @@
     </w:p>
     <w:p>
       <w:pPr>
-        <w:pStyle w:val="style34"/>
+        <w:pStyle w:val="style37"/>
         <w:numPr>
           <w:ilvl w:val="0"/>
           <w:numId w:val="1"/>
@@ -2125,7 +2801,7 @@
     </w:p>
     <w:p>
       <w:pPr>
-        <w:pStyle w:val="style34"/>
+        <w:pStyle w:val="style37"/>
         <w:numPr>
           <w:ilvl w:val="0"/>
           <w:numId w:val="1"/>
@@ -2152,7 +2828,7 @@
     </w:p>
     <w:p>
       <w:pPr>
-        <w:pStyle w:val="style34"/>
+        <w:pStyle w:val="style37"/>
         <w:numPr>
           <w:ilvl w:val="0"/>
           <w:numId w:val="1"/>
@@ -2194,7 +2870,7 @@
     </w:p>
     <w:p>
       <w:pPr>
-        <w:pStyle w:val="style34"/>
+        <w:pStyle w:val="style37"/>
         <w:numPr>
           <w:ilvl w:val="0"/>
           <w:numId w:val="1"/>
@@ -2230,7 +2906,7 @@
     </w:p>
     <w:p>
       <w:pPr>
-        <w:pStyle w:val="style34"/>
+        <w:pStyle w:val="style37"/>
         <w:numPr>
           <w:ilvl w:val="0"/>
           <w:numId w:val="1"/>
@@ -2257,7 +2933,7 @@
     </w:p>
     <w:p>
       <w:pPr>
-        <w:pStyle w:val="style34"/>
+        <w:pStyle w:val="style37"/>
         <w:numPr>
           <w:ilvl w:val="0"/>
           <w:numId w:val="1"/>
@@ -2459,7 +3135,11 @@
       </w:r>
       <w:r>
         <w:rPr/>
-        <w:t xml:space="preserve"> (модуль gen_fsm).</w:t>
+        <w:t xml:space="preserve"> (модуль gen_fsm). </w:t>
+      </w:r>
+      <w:r>
+        <w:rPr/>
+        <w:t>В будущем мы будем использовать более легковесное решение для реализации машины состояний, не использующее отдельный процесс.</w:t>
       </w:r>
     </w:p>
     <w:p>
@@ -2497,7 +3177,7 @@
     </w:p>
     <w:p>
       <w:pPr>
-        <w:pStyle w:val="style34"/>
+        <w:pStyle w:val="style37"/>
         <w:numPr>
           <w:ilvl w:val="0"/>
           <w:numId w:val="8"/>
@@ -2507,12 +3187,12 @@
       </w:pPr>
       <w:r>
         <w:rPr/>
-        <w:t>Каждая команда представляет отдельный процесс Erlang.</w:t>
-      </w:r>
-    </w:p>
-    <w:p>
-      <w:pPr>
-        <w:pStyle w:val="style34"/>
+        <w:t>Команды могут быть двух типов: frontend команды (это команды, которые выполняются непосредственно на frontend'е), и backend команды (выполнение которых происходит на backend'е). Для backend команд на frontend'е создаются специальные обертки, через которые и происходит реальное взаимодействие frontend'а с backend'ом.</w:t>
+      </w:r>
+    </w:p>
+    <w:p>
+      <w:pPr>
+        <w:pStyle w:val="style37"/>
         <w:numPr>
           <w:ilvl w:val="0"/>
           <w:numId w:val="8"/>
@@ -2522,12 +3202,67 @@
       </w:pPr>
       <w:r>
         <w:rPr/>
+      </w:r>
+    </w:p>
+    <w:p>
+      <w:pPr>
+        <w:pStyle w:val="style37"/>
+        <w:numPr>
+          <w:ilvl w:val="0"/>
+          <w:numId w:val="8"/>
+        </w:numPr>
+        <w:jc w:val="both"/>
+        <w:rPr/>
+      </w:pPr>
+      <w:r>
+        <w:rPr/>
+        <w:t xml:space="preserve">Каждая </w:t>
+      </w:r>
+      <w:r>
+        <w:rPr/>
+        <w:t>frontend</w:t>
+      </w:r>
+      <w:r>
+        <w:rPr/>
+        <w:t xml:space="preserve"> команда представляет отдельный процесс Erlang. </w:t>
+      </w:r>
+      <w:r>
+        <w:rPr/>
+        <w:t>Для backend команд это не обязательно (это зависит от реализации).</w:t>
+      </w:r>
+    </w:p>
+    <w:p>
+      <w:pPr>
+        <w:pStyle w:val="style37"/>
+        <w:numPr>
+          <w:ilvl w:val="0"/>
+          <w:numId w:val="8"/>
+        </w:numPr>
+        <w:jc w:val="both"/>
+        <w:rPr/>
+      </w:pPr>
+      <w:r>
+        <w:rPr/>
+      </w:r>
+    </w:p>
+    <w:p>
+      <w:pPr>
+        <w:pStyle w:val="style37"/>
+        <w:numPr>
+          <w:ilvl w:val="0"/>
+          <w:numId w:val="8"/>
+        </w:numPr>
+        <w:jc w:val="both"/>
+        <w:rPr/>
+      </w:pPr>
+      <w:r>
+        <w:rPr/>
         <w:t>Очередь сообщений каждой команды является потоком ввода. В эту очередь сообщений попадает ввод с клиента, либо вывод из предыдущей команды (а также вывод ошибок, если есть соответствующее перенаправление).</w:t>
       </w:r>
     </w:p>
     <w:p>
       <w:pPr>
-        <w:pStyle w:val="style34"/>
+        <w:pStyle w:val="style37"/>
         <w:numPr>
           <w:ilvl w:val="0"/>
           <w:numId w:val="8"/>
@@ -2542,7 +3277,7 @@
     </w:p>
     <w:p>
       <w:pPr>
-        <w:pStyle w:val="style34"/>
+        <w:pStyle w:val="style37"/>
         <w:numPr>
           <w:ilvl w:val="0"/>
           <w:numId w:val="8"/>
@@ -2557,7 +3292,7 @@
     </w:p>
     <w:p>
       <w:pPr>
-        <w:pStyle w:val="style34"/>
+        <w:pStyle w:val="style37"/>
         <w:numPr>
           <w:ilvl w:val="0"/>
           <w:numId w:val="8"/>
@@ -2572,7 +3307,7 @@
     </w:p>
     <w:p>
       <w:pPr>
-        <w:pStyle w:val="style34"/>
+        <w:pStyle w:val="style37"/>
         <w:numPr>
           <w:ilvl w:val="0"/>
           <w:numId w:val="8"/>
@@ -2597,7 +3332,7 @@
     </w:p>
     <w:p>
       <w:pPr>
-        <w:pStyle w:val="style34"/>
+        <w:pStyle w:val="style37"/>
         <w:numPr>
           <w:ilvl w:val="0"/>
           <w:numId w:val="8"/>
@@ -2612,7 +3347,7 @@
     </w:p>
     <w:p>
       <w:pPr>
-        <w:pStyle w:val="style34"/>
+        <w:pStyle w:val="style37"/>
         <w:numPr>
           <w:ilvl w:val="0"/>
           <w:numId w:val="8"/>
@@ -2735,12 +3470,12 @@
         <w:rPr/>
         <w:t xml:space="preserve">) взаимодействует со специальным процессом </w:t>
       </w:r>
-      <w:bookmarkStart w:id="1" w:name="__DdeLink__549_1259269719"/>
+      <w:bookmarkStart w:id="2" w:name="__DdeLink__549_1259269719"/>
       <w:r>
         <w:rPr/>
         <w:t>сервера (backend'а).</w:t>
       </w:r>
-      <w:bookmarkEnd w:id="1"/>
+      <w:bookmarkEnd w:id="2"/>
       <w:r>
         <w:rPr/>
         <w:t xml:space="preserve"> Этот процесс известен под определенным именем и обрабатывает запросы от клиентов, которые не вошли в систему. Соответственно, этот процесс обрабатывает (знает) только команду </w:t>
@@ -2797,7 +3532,7 @@
       <w:pgNumType w:fmt="decimal"/>
       <w:formProt w:val="false"/>
       <w:textDirection w:val="lrTb"/>
-      <w:docGrid w:charSpace="20480" w:linePitch="360" w:type="default"/>
+      <w:docGrid w:charSpace="24576" w:linePitch="360" w:type="default"/>
     </w:sectPr>
   </w:body>
 </w:document>
@@ -4062,10 +4797,31 @@
       <w:rFonts w:cs="Wingdings"/>
     </w:rPr>
   </w:style>
-  <w:style w:styleId="style29" w:type="paragraph">
+  <w:style w:styleId="style29" w:type="character">
+    <w:name w:val="ListLabel 14"/>
+    <w:next w:val="style29"/>
+    <w:rPr>
+      <w:rFonts w:cs="Symbol"/>
+    </w:rPr>
+  </w:style>
+  <w:style w:styleId="style30" w:type="character">
+    <w:name w:val="ListLabel 15"/>
+    <w:next w:val="style30"/>
+    <w:rPr>
+      <w:rFonts w:cs="Courier New"/>
+    </w:rPr>
+  </w:style>
+  <w:style w:styleId="style31" w:type="character">
+    <w:name w:val="ListLabel 16"/>
+    <w:next w:val="style31"/>
+    <w:rPr>
+      <w:rFonts w:cs="Wingdings"/>
+    </w:rPr>
+  </w:style>
+  <w:style w:styleId="style32" w:type="paragraph">
     <w:name w:val="Заголовок"/>
     <w:basedOn w:val="style0"/>
-    <w:next w:val="style30"/>
+    <w:next w:val="style33"/>
     <w:pPr>
       <w:keepNext/>
       <w:spacing w:after="120" w:before="240"/>
@@ -4077,29 +4833,29 @@
       <w:szCs w:val="28"/>
     </w:rPr>
   </w:style>
-  <w:style w:styleId="style30" w:type="paragraph">
+  <w:style w:styleId="style33" w:type="paragraph">
     <w:name w:val="Основной текст"/>
     <w:basedOn w:val="style0"/>
-    <w:next w:val="style30"/>
+    <w:next w:val="style33"/>
     <w:pPr>
       <w:spacing w:after="120" w:before="0"/>
       <w:contextualSpacing w:val="false"/>
     </w:pPr>
     <w:rPr/>
   </w:style>
-  <w:style w:styleId="style31" w:type="paragraph">
+  <w:style w:styleId="style34" w:type="paragraph">
     <w:name w:val="Список"/>
-    <w:basedOn w:val="style30"/>
-    <w:next w:val="style31"/>
+    <w:basedOn w:val="style33"/>
+    <w:next w:val="style34"/>
     <w:pPr/>
     <w:rPr>
       <w:rFonts w:cs="Lohit Hindi"/>
     </w:rPr>
   </w:style>
-  <w:style w:styleId="style32" w:type="paragraph">
+  <w:style w:styleId="style35" w:type="paragraph">
     <w:name w:val="Название"/>
     <w:basedOn w:val="style0"/>
-    <w:next w:val="style32"/>
+    <w:next w:val="style35"/>
     <w:pPr>
       <w:suppressLineNumbers/>
       <w:spacing w:after="120" w:before="120"/>
@@ -4113,10 +4869,10 @@
       <w:szCs w:val="24"/>
     </w:rPr>
   </w:style>
-  <w:style w:styleId="style33" w:type="paragraph">
+  <w:style w:styleId="style36" w:type="paragraph">
     <w:name w:val="Указатель"/>
     <w:basedOn w:val="style0"/>
-    <w:next w:val="style33"/>
+    <w:next w:val="style36"/>
     <w:pPr>
       <w:suppressLineNumbers/>
     </w:pPr>
@@ -4124,10 +4880,10 @@
       <w:rFonts w:cs="Lohit Hindi"/>
     </w:rPr>
   </w:style>
-  <w:style w:styleId="style34" w:type="paragraph">
+  <w:style w:styleId="style37" w:type="paragraph">
     <w:name w:val="List Paragraph"/>
     <w:basedOn w:val="style0"/>
-    <w:next w:val="style34"/>
+    <w:next w:val="style37"/>
     <w:pPr>
       <w:spacing w:after="200" w:before="0"/>
       <w:ind w:hanging="0" w:left="720" w:right="0"/>

</xml_diff>

<commit_message>
continue modify architecture document
</commit_message>
<xml_diff>
--- a/docs/CLI_Architecture.docx
+++ b/docs/CLI_Architecture.docx
@@ -7,15 +7,28 @@
         <w:pStyle w:val="style0"/>
         <w:jc w:val="center"/>
         <w:rPr>
-          <w:lang w:val="en-US"/>
-        </w:rPr>
-      </w:pPr>
-      <w:r>
-        <w:rPr/>
+          <w:i/>
+          <w:iCs/>
+          <w:sz w:val="28"/>
+          <w:szCs w:val="28"/>
+          <w:lang w:val="en-US"/>
+        </w:rPr>
+      </w:pPr>
+      <w:r>
+        <w:rPr>
+          <w:i/>
+          <w:iCs/>
+          <w:sz w:val="28"/>
+          <w:szCs w:val="28"/>
+        </w:rPr>
         <w:t xml:space="preserve">Архитектура </w:t>
       </w:r>
       <w:r>
         <w:rPr>
+          <w:i/>
+          <w:iCs/>
+          <w:sz w:val="28"/>
+          <w:szCs w:val="28"/>
           <w:lang w:val="en-US"/>
         </w:rPr>
         <w:t>CLI</w:t>
@@ -34,10 +47,20 @@
       <w:pPr>
         <w:pStyle w:val="style0"/>
         <w:jc w:val="center"/>
-        <w:rPr/>
-      </w:pPr>
-      <w:r>
-        <w:rPr/>
+        <w:rPr>
+          <w:i/>
+          <w:iCs/>
+          <w:sz w:val="26"/>
+          <w:szCs w:val="26"/>
+        </w:rPr>
+      </w:pPr>
+      <w:r>
+        <w:rPr>
+          <w:i/>
+          <w:iCs/>
+          <w:sz w:val="26"/>
+          <w:szCs w:val="26"/>
+        </w:rPr>
         <w:t>Компоненты</w:t>
       </w:r>
     </w:p>
@@ -46,25 +69,47 @@
         <w:pStyle w:val="style0"/>
         <w:jc w:val="both"/>
         <w:rPr>
-          <w:lang w:val="en-US"/>
-        </w:rPr>
-      </w:pPr>
-      <w:r>
-        <w:rPr/>
+          <w:i/>
+          <w:iCs/>
+          <w:sz w:val="24"/>
+          <w:szCs w:val="24"/>
+          <w:lang w:val="en-US"/>
+        </w:rPr>
+      </w:pPr>
+      <w:r>
+        <w:rPr>
+          <w:i/>
+          <w:iCs/>
+          <w:sz w:val="24"/>
+          <w:szCs w:val="24"/>
+        </w:rPr>
         <w:t xml:space="preserve">1) </w:t>
       </w:r>
       <w:r>
         <w:rPr>
+          <w:i/>
+          <w:iCs/>
+          <w:sz w:val="24"/>
+          <w:szCs w:val="24"/>
           <w:lang w:val="en-US"/>
         </w:rPr>
         <w:t>Backend</w:t>
       </w:r>
       <w:r>
-        <w:rPr/>
+        <w:rPr>
+          <w:i/>
+          <w:iCs/>
+          <w:sz w:val="24"/>
+          <w:szCs w:val="24"/>
+        </w:rPr>
         <w:t xml:space="preserve"> </w:t>
       </w:r>
       <w:r>
         <w:rPr>
+          <w:i/>
+          <w:iCs/>
+          <w:sz w:val="24"/>
+          <w:szCs w:val="24"/>
           <w:lang w:val="en-US"/>
         </w:rPr>
         <w:t>CLI</w:t>
@@ -83,7 +128,7 @@
     </w:p>
     <w:p>
       <w:pPr>
-        <w:pStyle w:val="style40"/>
+        <w:pStyle w:val="style43"/>
         <w:numPr>
           <w:ilvl w:val="0"/>
           <w:numId w:val="4"/>
@@ -98,7 +143,7 @@
     </w:p>
     <w:p>
       <w:pPr>
-        <w:pStyle w:val="style40"/>
+        <w:pStyle w:val="style43"/>
         <w:numPr>
           <w:ilvl w:val="0"/>
           <w:numId w:val="4"/>
@@ -123,7 +168,7 @@
     </w:p>
     <w:p>
       <w:pPr>
-        <w:pStyle w:val="style40"/>
+        <w:pStyle w:val="style43"/>
         <w:numPr>
           <w:ilvl w:val="0"/>
           <w:numId w:val="4"/>
@@ -138,7 +183,7 @@
     </w:p>
     <w:p>
       <w:pPr>
-        <w:pStyle w:val="style40"/>
+        <w:pStyle w:val="style43"/>
         <w:numPr>
           <w:ilvl w:val="0"/>
           <w:numId w:val="4"/>
@@ -153,7 +198,7 @@
     </w:p>
     <w:p>
       <w:pPr>
-        <w:pStyle w:val="style40"/>
+        <w:pStyle w:val="style43"/>
         <w:numPr>
           <w:ilvl w:val="0"/>
           <w:numId w:val="4"/>
@@ -168,7 +213,7 @@
     </w:p>
     <w:p>
       <w:pPr>
-        <w:pStyle w:val="style40"/>
+        <w:pStyle w:val="style43"/>
         <w:numPr>
           <w:ilvl w:val="0"/>
           <w:numId w:val="4"/>
@@ -183,7 +228,7 @@
     </w:p>
     <w:p>
       <w:pPr>
-        <w:pStyle w:val="style40"/>
+        <w:pStyle w:val="style43"/>
         <w:numPr>
           <w:ilvl w:val="0"/>
           <w:numId w:val="4"/>
@@ -198,7 +243,7 @@
     </w:p>
     <w:p>
       <w:pPr>
-        <w:pStyle w:val="style40"/>
+        <w:pStyle w:val="style43"/>
         <w:numPr>
           <w:ilvl w:val="0"/>
           <w:numId w:val="4"/>
@@ -213,7 +258,7 @@
     </w:p>
     <w:p>
       <w:pPr>
-        <w:pStyle w:val="style40"/>
+        <w:pStyle w:val="style43"/>
         <w:numPr>
           <w:ilvl w:val="0"/>
           <w:numId w:val="4"/>
@@ -231,25 +276,47 @@
         <w:pStyle w:val="style0"/>
         <w:jc w:val="both"/>
         <w:rPr>
-          <w:lang w:val="en-US"/>
-        </w:rPr>
-      </w:pPr>
-      <w:r>
-        <w:rPr/>
+          <w:i/>
+          <w:iCs/>
+          <w:sz w:val="24"/>
+          <w:szCs w:val="24"/>
+          <w:lang w:val="en-US"/>
+        </w:rPr>
+      </w:pPr>
+      <w:r>
+        <w:rPr>
+          <w:i/>
+          <w:iCs/>
+          <w:sz w:val="24"/>
+          <w:szCs w:val="24"/>
+        </w:rPr>
         <w:t xml:space="preserve">2) </w:t>
       </w:r>
       <w:r>
         <w:rPr>
+          <w:i/>
+          <w:iCs/>
+          <w:sz w:val="24"/>
+          <w:szCs w:val="24"/>
           <w:lang w:val="en-US"/>
         </w:rPr>
         <w:t>Frontend</w:t>
       </w:r>
       <w:r>
-        <w:rPr/>
+        <w:rPr>
+          <w:i/>
+          <w:iCs/>
+          <w:sz w:val="24"/>
+          <w:szCs w:val="24"/>
+        </w:rPr>
         <w:t xml:space="preserve"> </w:t>
       </w:r>
       <w:r>
         <w:rPr>
+          <w:i/>
+          <w:iCs/>
+          <w:sz w:val="24"/>
+          <w:szCs w:val="24"/>
           <w:lang w:val="en-US"/>
         </w:rPr>
         <w:t>CLI</w:t>
@@ -268,7 +335,7 @@
     </w:p>
     <w:p>
       <w:pPr>
-        <w:pStyle w:val="style40"/>
+        <w:pStyle w:val="style43"/>
         <w:numPr>
           <w:ilvl w:val="0"/>
           <w:numId w:val="3"/>
@@ -283,7 +350,7 @@
     </w:p>
     <w:p>
       <w:pPr>
-        <w:pStyle w:val="style40"/>
+        <w:pStyle w:val="style43"/>
         <w:numPr>
           <w:ilvl w:val="0"/>
           <w:numId w:val="3"/>
@@ -298,7 +365,7 @@
     </w:p>
     <w:p>
       <w:pPr>
-        <w:pStyle w:val="style40"/>
+        <w:pStyle w:val="style43"/>
         <w:numPr>
           <w:ilvl w:val="0"/>
           <w:numId w:val="3"/>
@@ -313,7 +380,7 @@
     </w:p>
     <w:p>
       <w:pPr>
-        <w:pStyle w:val="style40"/>
+        <w:pStyle w:val="style43"/>
         <w:numPr>
           <w:ilvl w:val="0"/>
           <w:numId w:val="3"/>
@@ -334,7 +401,7 @@
     </w:p>
     <w:p>
       <w:pPr>
-        <w:pStyle w:val="style40"/>
+        <w:pStyle w:val="style43"/>
         <w:numPr>
           <w:ilvl w:val="0"/>
           <w:numId w:val="3"/>
@@ -342,6 +409,8 @@
         <w:jc w:val="both"/>
         <w:rPr/>
       </w:pPr>
+      <w:bookmarkStart w:id="1" w:name="__DdeLink__536_2010951828"/>
+      <w:bookmarkEnd w:id="1"/>
       <w:r>
         <w:rPr/>
         <w:t>Команды, выполняющиеся на frontend'е могут выполнятся как последовательно, так и параллельно (это зависит от реализации). Команды, выполняющиеся на backend'е, всегда выполняются последовательно (отосительно клиента). Другими словами, команды для backend'а являются точками синхронизации выполнения команд.</w:t>
@@ -349,7 +418,7 @@
     </w:p>
     <w:p>
       <w:pPr>
-        <w:pStyle w:val="style40"/>
+        <w:pStyle w:val="style43"/>
         <w:numPr>
           <w:ilvl w:val="0"/>
           <w:numId w:val="3"/>
@@ -364,7 +433,7 @@
     </w:p>
     <w:p>
       <w:pPr>
-        <w:pStyle w:val="style40"/>
+        <w:pStyle w:val="style43"/>
         <w:numPr>
           <w:ilvl w:val="0"/>
           <w:numId w:val="3"/>
@@ -419,7 +488,7 @@
     </w:p>
     <w:p>
       <w:pPr>
-        <w:pStyle w:val="style40"/>
+        <w:pStyle w:val="style43"/>
         <w:numPr>
           <w:ilvl w:val="0"/>
           <w:numId w:val="3"/>
@@ -434,7 +503,7 @@
     </w:p>
     <w:p>
       <w:pPr>
-        <w:pStyle w:val="style40"/>
+        <w:pStyle w:val="style43"/>
         <w:numPr>
           <w:ilvl w:val="0"/>
           <w:numId w:val="3"/>
@@ -449,7 +518,7 @@
     </w:p>
     <w:p>
       <w:pPr>
-        <w:pStyle w:val="style40"/>
+        <w:pStyle w:val="style43"/>
         <w:numPr>
           <w:ilvl w:val="0"/>
           <w:numId w:val="3"/>
@@ -464,7 +533,7 @@
     </w:p>
     <w:p>
       <w:pPr>
-        <w:pStyle w:val="style40"/>
+        <w:pStyle w:val="style43"/>
         <w:numPr>
           <w:ilvl w:val="0"/>
           <w:numId w:val="3"/>
@@ -481,30 +550,58 @@
       <w:pPr>
         <w:pStyle w:val="style0"/>
         <w:jc w:val="both"/>
-        <w:rPr/>
-      </w:pPr>
-      <w:r>
-        <w:rPr/>
+        <w:rPr>
+          <w:i/>
+          <w:iCs/>
+          <w:sz w:val="24"/>
+          <w:szCs w:val="24"/>
+        </w:rPr>
+      </w:pPr>
+      <w:r>
+        <w:rPr>
+          <w:i/>
+          <w:iCs/>
+          <w:sz w:val="24"/>
+          <w:szCs w:val="24"/>
+        </w:rPr>
         <w:t xml:space="preserve">3) </w:t>
       </w:r>
       <w:r>
         <w:rPr>
+          <w:i/>
+          <w:iCs/>
+          <w:sz w:val="24"/>
+          <w:szCs w:val="24"/>
           <w:lang w:val="en-US"/>
         </w:rPr>
         <w:t>Proxy</w:t>
       </w:r>
       <w:r>
-        <w:rPr/>
+        <w:rPr>
+          <w:i/>
+          <w:iCs/>
+          <w:sz w:val="24"/>
+          <w:szCs w:val="24"/>
+        </w:rPr>
         <w:t xml:space="preserve"> (</w:t>
       </w:r>
       <w:r>
         <w:rPr>
+          <w:i/>
+          <w:iCs/>
+          <w:sz w:val="24"/>
+          <w:szCs w:val="24"/>
           <w:lang w:val="en-US"/>
         </w:rPr>
         <w:t>MITM</w:t>
       </w:r>
       <w:r>
-        <w:rPr/>
+        <w:rPr>
+          <w:i/>
+          <w:iCs/>
+          <w:sz w:val="24"/>
+          <w:szCs w:val="24"/>
+        </w:rPr>
         <w:t>)</w:t>
       </w:r>
     </w:p>
@@ -531,7 +628,7 @@
     </w:p>
     <w:p>
       <w:pPr>
-        <w:pStyle w:val="style40"/>
+        <w:pStyle w:val="style43"/>
         <w:numPr>
           <w:ilvl w:val="0"/>
           <w:numId w:val="5"/>
@@ -564,7 +661,7 @@
     </w:p>
     <w:p>
       <w:pPr>
-        <w:pStyle w:val="style40"/>
+        <w:pStyle w:val="style43"/>
         <w:numPr>
           <w:ilvl w:val="0"/>
           <w:numId w:val="5"/>
@@ -596,7 +693,7 @@
     </w:p>
     <w:p>
       <w:pPr>
-        <w:pStyle w:val="style40"/>
+        <w:pStyle w:val="style43"/>
         <w:numPr>
           <w:ilvl w:val="0"/>
           <w:numId w:val="5"/>
@@ -663,10 +760,20 @@
       <w:pPr>
         <w:pStyle w:val="style0"/>
         <w:jc w:val="center"/>
-        <w:rPr/>
-      </w:pPr>
-      <w:r>
-        <w:rPr/>
+        <w:rPr>
+          <w:i/>
+          <w:iCs/>
+          <w:sz w:val="26"/>
+          <w:szCs w:val="26"/>
+        </w:rPr>
+      </w:pPr>
+      <w:r>
+        <w:rPr>
+          <w:i/>
+          <w:iCs/>
+          <w:sz w:val="26"/>
+          <w:szCs w:val="26"/>
+        </w:rPr>
         <w:t>Протокол взаимодействия</w:t>
       </w:r>
     </w:p>
@@ -674,10 +781,20 @@
       <w:pPr>
         <w:pStyle w:val="style0"/>
         <w:jc w:val="both"/>
-        <w:rPr/>
-      </w:pPr>
-      <w:r>
-        <w:rPr/>
+        <w:rPr>
+          <w:i/>
+          <w:iCs/>
+          <w:sz w:val="24"/>
+          <w:szCs w:val="24"/>
+        </w:rPr>
+      </w:pPr>
+      <w:r>
+        <w:rPr>
+          <w:i/>
+          <w:iCs/>
+          <w:sz w:val="24"/>
+          <w:szCs w:val="24"/>
+        </w:rPr>
         <w:t>1) Аутентификация пользователя на сервере.</w:t>
       </w:r>
     </w:p>
@@ -800,7 +917,7 @@
     </w:p>
     <w:p>
       <w:pPr>
-        <w:pStyle w:val="style40"/>
+        <w:pStyle w:val="style43"/>
         <w:numPr>
           <w:ilvl w:val="0"/>
           <w:numId w:val="6"/>
@@ -961,7 +1078,7 @@
     </w:p>
     <w:p>
       <w:pPr>
-        <w:pStyle w:val="style40"/>
+        <w:pStyle w:val="style43"/>
         <w:numPr>
           <w:ilvl w:val="0"/>
           <w:numId w:val="6"/>
@@ -1044,10 +1161,20 @@
       <w:pPr>
         <w:pStyle w:val="style0"/>
         <w:jc w:val="both"/>
-        <w:rPr/>
-      </w:pPr>
-      <w:r>
-        <w:rPr/>
+        <w:rPr>
+          <w:i/>
+          <w:iCs/>
+          <w:sz w:val="24"/>
+          <w:szCs w:val="24"/>
+        </w:rPr>
+      </w:pPr>
+      <w:r>
+        <w:rPr>
+          <w:i/>
+          <w:iCs/>
+          <w:sz w:val="24"/>
+          <w:szCs w:val="24"/>
+        </w:rPr>
         <w:t>2) Информация обо всех доступных командах.</w:t>
       </w:r>
     </w:p>
@@ -1122,7 +1249,7 @@
     </w:p>
     <w:p>
       <w:pPr>
-        <w:pStyle w:val="style40"/>
+        <w:pStyle w:val="style43"/>
         <w:numPr>
           <w:ilvl w:val="0"/>
           <w:numId w:val="7"/>
@@ -1275,7 +1402,7 @@
     </w:p>
     <w:p>
       <w:pPr>
-        <w:pStyle w:val="style40"/>
+        <w:pStyle w:val="style43"/>
         <w:numPr>
           <w:ilvl w:val="0"/>
           <w:numId w:val="7"/>
@@ -1371,10 +1498,20 @@
       <w:pPr>
         <w:pStyle w:val="style0"/>
         <w:jc w:val="both"/>
-        <w:rPr/>
-      </w:pPr>
-      <w:r>
-        <w:rPr/>
+        <w:rPr>
+          <w:i/>
+          <w:iCs/>
+          <w:sz w:val="24"/>
+          <w:szCs w:val="24"/>
+        </w:rPr>
+      </w:pPr>
+      <w:r>
+        <w:rPr>
+          <w:i/>
+          <w:iCs/>
+          <w:sz w:val="24"/>
+          <w:szCs w:val="24"/>
+        </w:rPr>
         <w:t>3) Выполнение команды CLI.</w:t>
       </w:r>
     </w:p>
@@ -1466,7 +1603,7 @@
     </w:p>
     <w:p>
       <w:pPr>
-        <w:pStyle w:val="style40"/>
+        <w:pStyle w:val="style43"/>
         <w:numPr>
           <w:ilvl w:val="0"/>
           <w:numId w:val="9"/>
@@ -1541,7 +1678,7 @@
     </w:p>
     <w:p>
       <w:pPr>
-        <w:pStyle w:val="style40"/>
+        <w:pStyle w:val="style43"/>
         <w:numPr>
           <w:ilvl w:val="0"/>
           <w:numId w:val="9"/>
@@ -1616,7 +1753,7 @@
     </w:p>
     <w:p>
       <w:pPr>
-        <w:pStyle w:val="style40"/>
+        <w:pStyle w:val="style43"/>
         <w:numPr>
           <w:ilvl w:val="0"/>
           <w:numId w:val="9"/>
@@ -1716,7 +1853,7 @@
     </w:p>
     <w:p>
       <w:pPr>
-        <w:pStyle w:val="style40"/>
+        <w:pStyle w:val="style43"/>
         <w:numPr>
           <w:ilvl w:val="0"/>
           <w:numId w:val="9"/>
@@ -1731,7 +1868,7 @@
         <w:rPr/>
         <w:t xml:space="preserve">Ошибка сервера при выполнении команды (цепочки команд): </w:t>
       </w:r>
-      <w:bookmarkStart w:id="1" w:name="__DdeLink__391_1802462246"/>
+      <w:bookmarkStart w:id="2" w:name="__DdeLink__391_1802462246"/>
       <w:r>
         <w:rPr>
           <w:b/>
@@ -1788,7 +1925,7 @@
         </w:rPr>
         <w:t>}</w:t>
       </w:r>
-      <w:bookmarkEnd w:id="1"/>
+      <w:bookmarkEnd w:id="2"/>
       <w:r>
         <w:rPr/>
         <w:t xml:space="preserve">, где </w:t>
@@ -2138,11 +2275,21 @@
       <w:pPr>
         <w:pStyle w:val="style0"/>
         <w:jc w:val="both"/>
-        <w:rPr/>
-      </w:pPr>
-      <w:r>
-        <w:rPr/>
-        <w:t>4) Выход пользователя с сервера:</w:t>
+        <w:rPr>
+          <w:i/>
+          <w:iCs/>
+          <w:sz w:val="24"/>
+          <w:szCs w:val="24"/>
+        </w:rPr>
+      </w:pPr>
+      <w:r>
+        <w:rPr>
+          <w:i/>
+          <w:iCs/>
+          <w:sz w:val="24"/>
+          <w:szCs w:val="24"/>
+        </w:rPr>
+        <w:t>4) Выход пользователя с сервера</w:t>
       </w:r>
     </w:p>
     <w:p>
@@ -2252,10 +2399,20 @@
       <w:pPr>
         <w:pStyle w:val="style0"/>
         <w:jc w:val="center"/>
-        <w:rPr/>
-      </w:pPr>
-      <w:r>
-        <w:rPr/>
+        <w:rPr>
+          <w:i/>
+          <w:iCs/>
+          <w:sz w:val="26"/>
+          <w:szCs w:val="26"/>
+        </w:rPr>
+      </w:pPr>
+      <w:r>
+        <w:rPr>
+          <w:i/>
+          <w:iCs/>
+          <w:sz w:val="26"/>
+          <w:szCs w:val="26"/>
+        </w:rPr>
         <w:t>Машина состояний (конечный автомат) CLI</w:t>
       </w:r>
     </w:p>
@@ -2274,16 +2431,26 @@
       <w:pPr>
         <w:pStyle w:val="style0"/>
         <w:jc w:val="both"/>
-        <w:rPr/>
-      </w:pPr>
-      <w:r>
-        <w:rPr/>
-        <w:t>1) Состояния (режимы работы CLI):</w:t>
-      </w:r>
-    </w:p>
-    <w:p>
-      <w:pPr>
-        <w:pStyle w:val="style40"/>
+        <w:rPr>
+          <w:i/>
+          <w:iCs/>
+          <w:sz w:val="24"/>
+          <w:szCs w:val="24"/>
+        </w:rPr>
+      </w:pPr>
+      <w:r>
+        <w:rPr>
+          <w:i/>
+          <w:iCs/>
+          <w:sz w:val="24"/>
+          <w:szCs w:val="24"/>
+        </w:rPr>
+        <w:t>1) Состояния (режимы работы CLI).</w:t>
+      </w:r>
+    </w:p>
+    <w:p>
+      <w:pPr>
+        <w:pStyle w:val="style43"/>
         <w:numPr>
           <w:ilvl w:val="0"/>
           <w:numId w:val="2"/>
@@ -2298,7 +2465,7 @@
     </w:p>
     <w:p>
       <w:pPr>
-        <w:pStyle w:val="style40"/>
+        <w:pStyle w:val="style43"/>
         <w:numPr>
           <w:ilvl w:val="0"/>
           <w:numId w:val="2"/>
@@ -2313,7 +2480,7 @@
     </w:p>
     <w:p>
       <w:pPr>
-        <w:pStyle w:val="style40"/>
+        <w:pStyle w:val="style43"/>
         <w:numPr>
           <w:ilvl w:val="0"/>
           <w:numId w:val="2"/>
@@ -2328,7 +2495,7 @@
     </w:p>
     <w:p>
       <w:pPr>
-        <w:pStyle w:val="style40"/>
+        <w:pStyle w:val="style43"/>
         <w:numPr>
           <w:ilvl w:val="0"/>
           <w:numId w:val="2"/>
@@ -2343,7 +2510,7 @@
     </w:p>
     <w:p>
       <w:pPr>
-        <w:pStyle w:val="style40"/>
+        <w:pStyle w:val="style43"/>
         <w:numPr>
           <w:ilvl w:val="0"/>
           <w:numId w:val="2"/>
@@ -2360,16 +2527,22 @@
       <w:pPr>
         <w:pStyle w:val="style0"/>
         <w:jc w:val="both"/>
-        <w:rPr/>
-      </w:pPr>
-      <w:r>
-        <w:rPr/>
-        <w:t>2) События, приводящие к смене состояния (команды):</w:t>
-      </w:r>
-    </w:p>
-    <w:p>
-      <w:pPr>
-        <w:pStyle w:val="style40"/>
+        <w:rPr>
+          <w:sz w:val="24"/>
+          <w:szCs w:val="24"/>
+        </w:rPr>
+      </w:pPr>
+      <w:r>
+        <w:rPr>
+          <w:sz w:val="24"/>
+          <w:szCs w:val="24"/>
+        </w:rPr>
+        <w:t>2) События, приводящие к смене состояния (команды).</w:t>
+      </w:r>
+    </w:p>
+    <w:p>
+      <w:pPr>
+        <w:pStyle w:val="style43"/>
         <w:numPr>
           <w:ilvl w:val="0"/>
           <w:numId w:val="1"/>
@@ -2395,7 +2568,7 @@
     </w:p>
     <w:p>
       <w:pPr>
-        <w:pStyle w:val="style40"/>
+        <w:pStyle w:val="style43"/>
         <w:numPr>
           <w:ilvl w:val="0"/>
           <w:numId w:val="1"/>
@@ -2422,7 +2595,7 @@
     </w:p>
     <w:p>
       <w:pPr>
-        <w:pStyle w:val="style40"/>
+        <w:pStyle w:val="style43"/>
         <w:numPr>
           <w:ilvl w:val="0"/>
           <w:numId w:val="1"/>
@@ -2464,7 +2637,7 @@
     </w:p>
     <w:p>
       <w:pPr>
-        <w:pStyle w:val="style40"/>
+        <w:pStyle w:val="style43"/>
         <w:numPr>
           <w:ilvl w:val="0"/>
           <w:numId w:val="1"/>
@@ -2500,7 +2673,7 @@
     </w:p>
     <w:p>
       <w:pPr>
-        <w:pStyle w:val="style40"/>
+        <w:pStyle w:val="style43"/>
         <w:numPr>
           <w:ilvl w:val="0"/>
           <w:numId w:val="1"/>
@@ -2527,7 +2700,7 @@
     </w:p>
     <w:p>
       <w:pPr>
-        <w:pStyle w:val="style40"/>
+        <w:pStyle w:val="style43"/>
         <w:numPr>
           <w:ilvl w:val="0"/>
           <w:numId w:val="1"/>
@@ -2619,10 +2792,20 @@
       <w:pPr>
         <w:pStyle w:val="style0"/>
         <w:jc w:val="center"/>
-        <w:rPr/>
-      </w:pPr>
-      <w:r>
-        <w:rPr/>
+        <w:rPr>
+          <w:i/>
+          <w:iCs/>
+          <w:sz w:val="26"/>
+          <w:szCs w:val="26"/>
+        </w:rPr>
+      </w:pPr>
+      <w:r>
+        <w:rPr>
+          <w:i/>
+          <w:iCs/>
+          <w:sz w:val="26"/>
+          <w:szCs w:val="26"/>
+        </w:rPr>
         <w:t>Работа с реальным "железом"</w:t>
       </w:r>
     </w:p>
@@ -2671,10 +2854,20 @@
       <w:pPr>
         <w:pStyle w:val="style0"/>
         <w:jc w:val="center"/>
-        <w:rPr/>
-      </w:pPr>
-      <w:r>
-        <w:rPr/>
+        <w:rPr>
+          <w:i/>
+          <w:iCs/>
+          <w:sz w:val="26"/>
+          <w:szCs w:val="26"/>
+        </w:rPr>
+      </w:pPr>
+      <w:r>
+        <w:rPr>
+          <w:i/>
+          <w:iCs/>
+          <w:sz w:val="26"/>
+          <w:szCs w:val="26"/>
+        </w:rPr>
         <w:t>Некоторые архитектурные решения</w:t>
       </w:r>
     </w:p>
@@ -2682,11 +2875,21 @@
       <w:pPr>
         <w:pStyle w:val="style0"/>
         <w:jc w:val="both"/>
-        <w:rPr/>
-      </w:pPr>
-      <w:r>
-        <w:rPr/>
-        <w:t>Формат конфигурационных файлов:</w:t>
+        <w:rPr>
+          <w:i/>
+          <w:iCs/>
+          <w:sz w:val="24"/>
+          <w:szCs w:val="24"/>
+        </w:rPr>
+      </w:pPr>
+      <w:r>
+        <w:rPr>
+          <w:i/>
+          <w:iCs/>
+          <w:sz w:val="24"/>
+          <w:szCs w:val="24"/>
+        </w:rPr>
+        <w:t>Формат конфигурационных файлов.</w:t>
       </w:r>
     </w:p>
     <w:p>
@@ -2704,11 +2907,17 @@
       <w:pPr>
         <w:pStyle w:val="style0"/>
         <w:jc w:val="both"/>
-        <w:rPr/>
-      </w:pPr>
-      <w:r>
-        <w:rPr/>
-        <w:t>Реализация машины состояний CLI:</w:t>
+        <w:rPr>
+          <w:sz w:val="24"/>
+          <w:szCs w:val="24"/>
+        </w:rPr>
+      </w:pPr>
+      <w:r>
+        <w:rPr>
+          <w:sz w:val="24"/>
+          <w:szCs w:val="24"/>
+        </w:rPr>
+        <w:t>Реализация машины состояний CLI.</w:t>
       </w:r>
     </w:p>
     <w:p>
@@ -2736,11 +2945,21 @@
       <w:pPr>
         <w:pStyle w:val="style0"/>
         <w:jc w:val="both"/>
-        <w:rPr/>
-      </w:pPr>
-      <w:r>
-        <w:rPr/>
-        <w:t>Реализация команд и потоков (для перенаправления стандартного ввода, стандартного вывода и стандартного вывода для ошибок):</w:t>
+        <w:rPr>
+          <w:i/>
+          <w:iCs/>
+          <w:sz w:val="26"/>
+          <w:szCs w:val="26"/>
+        </w:rPr>
+      </w:pPr>
+      <w:r>
+        <w:rPr>
+          <w:i/>
+          <w:iCs/>
+          <w:sz w:val="26"/>
+          <w:szCs w:val="26"/>
+        </w:rPr>
+        <w:t>Реализация команд и потоков (для перенаправления стандартного ввода, стандартного вывода и стандартного вывода для ошибок).</w:t>
       </w:r>
     </w:p>
     <w:p>
@@ -2758,16 +2977,26 @@
       <w:pPr>
         <w:pStyle w:val="style0"/>
         <w:jc w:val="both"/>
-        <w:rPr/>
-      </w:pPr>
-      <w:r>
-        <w:rPr/>
-        <w:t>Реализовывать команды и потоки мы будем следующим образом:</w:t>
-      </w:r>
-    </w:p>
-    <w:p>
-      <w:pPr>
-        <w:pStyle w:val="style40"/>
+        <w:rPr>
+          <w:i/>
+          <w:iCs/>
+          <w:sz w:val="24"/>
+          <w:szCs w:val="24"/>
+        </w:rPr>
+      </w:pPr>
+      <w:r>
+        <w:rPr>
+          <w:i/>
+          <w:iCs/>
+          <w:sz w:val="24"/>
+          <w:szCs w:val="24"/>
+        </w:rPr>
+        <w:t>Реализовывать команды и потоки мы будем следующим образом</w:t>
+      </w:r>
+    </w:p>
+    <w:p>
+      <w:pPr>
+        <w:pStyle w:val="style43"/>
         <w:jc w:val="both"/>
         <w:rPr/>
       </w:pPr>
@@ -2778,59 +3007,370 @@
     </w:p>
     <w:p>
       <w:pPr>
-        <w:pStyle w:val="style40"/>
-        <w:jc w:val="both"/>
-        <w:rPr/>
-      </w:pPr>
-      <w:r>
-        <w:rPr/>
-      </w:r>
-    </w:p>
-    <w:p>
-      <w:pPr>
-        <w:pStyle w:val="style40"/>
-        <w:jc w:val="both"/>
-        <w:rPr/>
-      </w:pPr>
-      <w:r>
-        <w:rPr/>
-        <w:t>Для команда на fronend'е справедливо следующее:</w:t>
-      </w:r>
-    </w:p>
-    <w:p>
-      <w:pPr>
-        <w:pStyle w:val="style40"/>
-        <w:jc w:val="both"/>
-        <w:rPr/>
-      </w:pPr>
-      <w:r>
-        <w:rPr/>
-      </w:r>
-    </w:p>
-    <w:p>
-      <w:pPr>
-        <w:pStyle w:val="style40"/>
-        <w:jc w:val="both"/>
-        <w:rPr/>
-      </w:pPr>
-      <w:r>
-        <w:rPr/>
+        <w:pStyle w:val="style43"/>
+        <w:jc w:val="both"/>
+        <w:rPr/>
+      </w:pPr>
+      <w:r>
+        <w:rPr/>
+      </w:r>
+    </w:p>
+    <w:p>
+      <w:pPr>
+        <w:pStyle w:val="style43"/>
+        <w:jc w:val="both"/>
+        <w:rPr>
+          <w:i/>
+          <w:iCs/>
+          <w:sz w:val="24"/>
+          <w:szCs w:val="24"/>
+        </w:rPr>
+      </w:pPr>
+      <w:r>
+        <w:rPr>
+          <w:i/>
+          <w:iCs/>
+          <w:sz w:val="24"/>
+          <w:szCs w:val="24"/>
+        </w:rPr>
+        <w:t>Для команда на fron</w:t>
+      </w:r>
+      <w:r>
+        <w:rPr>
+          <w:i/>
+          <w:iCs/>
+          <w:sz w:val="24"/>
+          <w:szCs w:val="24"/>
+        </w:rPr>
+        <w:t>t</w:t>
+      </w:r>
+      <w:r>
+        <w:rPr>
+          <w:i/>
+          <w:iCs/>
+          <w:sz w:val="24"/>
+          <w:szCs w:val="24"/>
+        </w:rPr>
+        <w:t>end'е справедливо следующее:</w:t>
+      </w:r>
+    </w:p>
+    <w:p>
+      <w:pPr>
+        <w:pStyle w:val="style43"/>
+        <w:numPr>
+          <w:ilvl w:val="0"/>
+          <w:numId w:val="8"/>
+        </w:numPr>
+        <w:jc w:val="both"/>
+        <w:rPr/>
+      </w:pPr>
+      <w:r>
+        <w:rPr/>
+        <w:t>Команды в процессе своей работы могут как не выходить за пределы frontend'а (например, команда помощи ?), так и взаимодействовать с backend'ом (например, команда login).</w:t>
+      </w:r>
+      <w:r>
+        <w:rPr/>
+        <w:t xml:space="preserve"> Для </w:t>
+      </w:r>
+      <w:r>
+        <w:rPr/>
+        <w:t>вызова</w:t>
+      </w:r>
+      <w:r>
+        <w:rPr/>
+        <w:t xml:space="preserve"> backend команд на frontend'е </w:t>
+      </w:r>
+      <w:r>
+        <w:rPr/>
+        <w:t>используется</w:t>
+      </w:r>
+      <w:r>
+        <w:rPr/>
+        <w:t xml:space="preserve"> специальн</w:t>
+      </w:r>
+      <w:r>
+        <w:rPr/>
+        <w:t>ая</w:t>
+      </w:r>
+      <w:r>
+        <w:rPr/>
+        <w:t xml:space="preserve"> </w:t>
+      </w:r>
+      <w:r>
+        <w:rPr/>
+        <w:t>команда-</w:t>
+      </w:r>
+      <w:r>
+        <w:rPr/>
+        <w:t>обертк</w:t>
+      </w:r>
+      <w:r>
+        <w:rPr/>
+        <w:t>а</w:t>
+      </w:r>
+      <w:r>
+        <w:rPr/>
+        <w:t>.</w:t>
+      </w:r>
+    </w:p>
+    <w:p>
+      <w:pPr>
+        <w:pStyle w:val="style43"/>
+        <w:numPr>
+          <w:ilvl w:val="0"/>
+          <w:numId w:val="8"/>
+        </w:numPr>
+        <w:jc w:val="both"/>
+        <w:rPr/>
+      </w:pPr>
+      <w:r>
+        <w:rPr/>
+        <w:t>Каждая команда представляет отдельный процесс Erlang.</w:t>
+      </w:r>
+    </w:p>
+    <w:p>
+      <w:pPr>
+        <w:pStyle w:val="style43"/>
+        <w:numPr>
+          <w:ilvl w:val="0"/>
+          <w:numId w:val="8"/>
+        </w:numPr>
+        <w:jc w:val="both"/>
+        <w:rPr/>
+      </w:pPr>
+      <w:r>
+        <w:rPr/>
+        <w:t xml:space="preserve">Очередь сообщений каждой команды является потоком ввода. В эту очередь сообщений попадает ввод с клиента, либо вывод из предыдущей команды (а также вывод ошибок, если есть соответствующее перенаправление). </w:t>
+      </w:r>
+      <w:r>
+        <w:rPr/>
+        <w:t>Часть команд потоком ввода не пользуется.</w:t>
+      </w:r>
+    </w:p>
+    <w:p>
+      <w:pPr>
+        <w:pStyle w:val="style43"/>
+        <w:numPr>
+          <w:ilvl w:val="0"/>
+          <w:numId w:val="8"/>
+        </w:numPr>
+        <w:jc w:val="both"/>
+        <w:rPr/>
+      </w:pPr>
+      <w:r>
+        <w:rPr/>
+        <w:t>Каждая команда имеет "ссылки" на две другие команды (знает PID'ы соответствующих процессов): какой команде отсылать вывод и какой команде отсылать ошибки. Эти две "ссылки" являются потоками вывода и вывода ошибок для данной команды.</w:t>
+      </w:r>
+    </w:p>
+    <w:p>
+      <w:pPr>
+        <w:pStyle w:val="style43"/>
+        <w:numPr>
+          <w:ilvl w:val="0"/>
+          <w:numId w:val="8"/>
+        </w:numPr>
+        <w:jc w:val="both"/>
+        <w:rPr/>
+      </w:pPr>
+      <w:r>
+        <w:rPr/>
+        <w:t>Каждая цепочка команд завершается специальной командой-приемником,. Эта команда принимает вывод ошибок от других команд, если нет перенаправления вывода ошибок в этих командах. Также эта команда принимает вывод от предпоследней команды из цепочки команд. Эта специальная команда может, как накопить весь вывод и только потом вывести его на консоль, так и выводить на консоль весь вывод команд по мере поступления.</w:t>
+      </w:r>
+    </w:p>
+    <w:p>
+      <w:pPr>
+        <w:pStyle w:val="style43"/>
+        <w:numPr>
+          <w:ilvl w:val="0"/>
+          <w:numId w:val="8"/>
+        </w:numPr>
+        <w:jc w:val="both"/>
+        <w:rPr/>
+      </w:pPr>
+      <w:r>
+        <w:rPr/>
+        <w:t xml:space="preserve">Команда может, как накопить весь вывод и потом отослать следующей за ней команде, так и отсылать весь вывод по мере его появления. </w:t>
+      </w:r>
+      <w:r>
+        <w:rPr/>
+        <w:t>Это</w:t>
+      </w:r>
+      <w:r>
+        <w:rPr/>
+        <w:t xml:space="preserve"> поведение зависит как от деталей реализации, так и от состояния </w:t>
+      </w:r>
+      <w:r>
+        <w:rPr/>
+        <w:t>на</w:t>
+      </w:r>
+      <w:r>
+        <w:rPr/>
+        <w:t xml:space="preserve"> frontend'</w:t>
+      </w:r>
+      <w:r>
+        <w:rPr/>
+        <w:t>е</w:t>
+      </w:r>
+      <w:r>
+        <w:rPr/>
+        <w:t>.</w:t>
+      </w:r>
+    </w:p>
+    <w:p>
+      <w:pPr>
+        <w:pStyle w:val="style43"/>
+        <w:numPr>
+          <w:ilvl w:val="0"/>
+          <w:numId w:val="8"/>
+        </w:numPr>
+        <w:jc w:val="both"/>
+        <w:rPr/>
+      </w:pPr>
+      <w:r>
+        <w:rPr/>
+        <w:t>Команда, когда завершает свою работу, сообщает об этом контексту выполнения вместе с кодом возврата (как в реальных *</w:t>
+      </w:r>
+      <w:r>
+        <w:rPr>
+          <w:lang w:val="en-US"/>
+        </w:rPr>
+        <w:t>nix</w:t>
+      </w:r>
+      <w:r>
+        <w:rPr/>
+        <w:t>-системах). Если код возврата свидетельствует о нормальном завершении выполнения команды (если код возврата равен 0), то контекст выполнения начинает выполнение следующей команды из цепочки (либо завершает ее выполнение, если это последняя команда). Если код возврата свидетельствует о ненормальном завершении выполнения команды (если код возврата не равен 0), то контекст выполнения заканчивает выполнение цепочки и выполняет последнюю команду из этой цепочки (которая является специальной командой, см. выше).</w:t>
+      </w:r>
+    </w:p>
+    <w:p>
+      <w:pPr>
+        <w:pStyle w:val="style43"/>
+        <w:numPr>
+          <w:ilvl w:val="0"/>
+          <w:numId w:val="8"/>
+        </w:numPr>
+        <w:jc w:val="both"/>
+        <w:rPr/>
+      </w:pPr>
+      <w:r>
+        <w:rPr/>
+        <w:t>Связи между командами (перенаправление потоков вывода) и специальную команду в конце цепочки команд создает модуль разбора команд.</w:t>
+      </w:r>
+    </w:p>
+    <w:p>
+      <w:pPr>
+        <w:pStyle w:val="style43"/>
+        <w:numPr>
+          <w:ilvl w:val="0"/>
+          <w:numId w:val="8"/>
+        </w:numPr>
+        <w:jc w:val="both"/>
+        <w:rPr/>
+      </w:pPr>
+      <w:r>
+        <w:rPr/>
+        <w:t>На frontend'е, ко</w:t>
+      </w:r>
+      <w:r>
+        <w:rPr/>
+        <w:t xml:space="preserve">манды могут выполнятся как последовательно, так и параллельно (это зависит от реализации). </w:t>
+      </w:r>
+      <w:r>
+        <w:rPr/>
+        <w:t>Любой запрос на</w:t>
+      </w:r>
+      <w:r>
+        <w:rPr/>
+        <w:t xml:space="preserve"> backend всегда выполняются последовательно (отосительно клиента). Другими словами, </w:t>
+      </w:r>
+      <w:r>
+        <w:rPr/>
+        <w:t>любое обращение на</w:t>
+      </w:r>
+      <w:r>
+        <w:rPr/>
+        <w:t xml:space="preserve"> backend явля</w:t>
+      </w:r>
+      <w:r>
+        <w:rPr/>
+        <w:t>е</w:t>
+      </w:r>
+      <w:r>
+        <w:rPr/>
+        <w:t>тся точками синхронизации выполнения команд.</w:t>
+      </w:r>
+    </w:p>
+    <w:p>
+      <w:pPr>
+        <w:pStyle w:val="style43"/>
+        <w:numPr>
+          <w:ilvl w:val="0"/>
+          <w:numId w:val="8"/>
+        </w:numPr>
+        <w:jc w:val="both"/>
+        <w:rPr/>
+      </w:pPr>
+      <w:r>
+        <w:rPr/>
+        <w:t xml:space="preserve">Каждая команда (модуль, реализующий каждую команду) содержит информацию о ней самой: имя команды и некоторое описание команды. Имя команды используется для поиска команды, описание команды - при запросах помощи на </w:t>
+      </w:r>
+      <w:r>
+        <w:rPr/>
+        <w:t>frontend'е</w:t>
+      </w:r>
+      <w:r>
+        <w:rPr/>
+        <w:t>.</w:t>
+      </w:r>
+    </w:p>
+    <w:p>
+      <w:pPr>
+        <w:pStyle w:val="style43"/>
+        <w:numPr>
+          <w:ilvl w:val="0"/>
+          <w:numId w:val="8"/>
+        </w:numPr>
+        <w:jc w:val="both"/>
+        <w:rPr/>
+      </w:pPr>
+      <w:r>
+        <w:rPr/>
+        <w:t>Команда, обрабатывающая запросы помощи, поиск информации ведет как среди frontend команд, так и среди информации, полученной с backend'а. При поиске, информация из frontend команд имеет приоритет над информацией, полученной с backend'а (возможно, что в будущем мы будет комбинировать информацию из frontend команд и полученную из backend'а).</w:t>
+      </w:r>
+    </w:p>
+    <w:p>
+      <w:pPr>
+        <w:pStyle w:val="style43"/>
+        <w:jc w:val="both"/>
+        <w:rPr/>
+      </w:pPr>
+      <w:r>
+        <w:rPr/>
+      </w:r>
+    </w:p>
+    <w:p>
+      <w:pPr>
+        <w:pStyle w:val="style43"/>
+        <w:jc w:val="both"/>
+        <w:rPr>
+          <w:i/>
+          <w:iCs/>
+          <w:sz w:val="24"/>
+          <w:szCs w:val="24"/>
+        </w:rPr>
+      </w:pPr>
+      <w:r>
+        <w:rPr>
+          <w:i/>
+          <w:iCs/>
+          <w:sz w:val="24"/>
+          <w:szCs w:val="24"/>
+        </w:rPr>
         <w:t>Для команда на backend'е справедливо следующее:</w:t>
       </w:r>
     </w:p>
     <w:p>
       <w:pPr>
-        <w:pStyle w:val="style40"/>
-        <w:jc w:val="both"/>
-        <w:rPr/>
-      </w:pPr>
-      <w:r>
-        <w:rPr/>
-      </w:r>
-    </w:p>
-    <w:p>
-      <w:pPr>
-        <w:pStyle w:val="style40"/>
+        <w:pStyle w:val="style43"/>
         <w:numPr>
           <w:ilvl w:val="0"/>
           <w:numId w:val="8"/>
@@ -2840,12 +3380,24 @@
       </w:pPr>
       <w:r>
         <w:rPr/>
-        <w:t>Команды могут быть двух типов: frontend команды (это команды, которые выполняются непосредственно на frontend'е), и backend команды (выполнение которых происходит на backend'е). Для backend команд на frontend'е создаются специальные обертки, через которые и происходит реальное взаимодействие frontend'а с backend'ом.</w:t>
-      </w:r>
-    </w:p>
-    <w:p>
-      <w:pPr>
-        <w:pStyle w:val="style40"/>
+        <w:t>Реализация каждой</w:t>
+      </w:r>
+      <w:r>
+        <w:rPr/>
+        <w:t xml:space="preserve"> команд</w:t>
+      </w:r>
+      <w:r>
+        <w:rPr/>
+        <w:t>ы может как использовать отдельный процесс, так и выполнятся в процессе контекста клиента на backend'е</w:t>
+      </w:r>
+      <w:r>
+        <w:rPr/>
+        <w:t>.</w:t>
+      </w:r>
+    </w:p>
+    <w:p>
+      <w:pPr>
+        <w:pStyle w:val="style43"/>
         <w:numPr>
           <w:ilvl w:val="0"/>
           <w:numId w:val="8"/>
@@ -2855,11 +3407,12 @@
       </w:pPr>
       <w:r>
         <w:rPr/>
-      </w:r>
-    </w:p>
-    <w:p>
-      <w:pPr>
-        <w:pStyle w:val="style40"/>
+        <w:t>Команда "ввод с клиента" получает в качестве одного из параметров.</w:t>
+      </w:r>
+    </w:p>
+    <w:p>
+      <w:pPr>
+        <w:pStyle w:val="style43"/>
         <w:numPr>
           <w:ilvl w:val="0"/>
           <w:numId w:val="8"/>
@@ -2869,12 +3422,12 @@
       </w:pPr>
       <w:r>
         <w:rPr/>
-        <w:t>Каждая frontend команда представляет отдельный процесс Erlang. Для backend команд это не обязательно (это зависит от реализации).</w:t>
-      </w:r>
-    </w:p>
-    <w:p>
-      <w:pPr>
-        <w:pStyle w:val="style40"/>
+        <w:t>Для команд используется специальный приемник данных, отсылающий (и, возможно, накапливающий) как обычный вывод, так и вывод ошибок обратно на frontend (в frontend обертку для backend команды).</w:t>
+      </w:r>
+    </w:p>
+    <w:p>
+      <w:pPr>
+        <w:pStyle w:val="style43"/>
         <w:numPr>
           <w:ilvl w:val="0"/>
           <w:numId w:val="8"/>
@@ -2884,11 +3437,36 @@
       </w:pPr>
       <w:r>
         <w:rPr/>
-      </w:r>
-    </w:p>
-    <w:p>
-      <w:pPr>
-        <w:pStyle w:val="style40"/>
+        <w:t xml:space="preserve">Команда может, как накопить весь вывод и потом отослать его на frontend, так и отсылать весь вывод по мере его появления. </w:t>
+      </w:r>
+      <w:r>
+        <w:rPr/>
+        <w:t>Это</w:t>
+      </w:r>
+      <w:r>
+        <w:rPr/>
+        <w:t xml:space="preserve"> поведение зависит как от деталей реализации, так и от состояния </w:t>
+      </w:r>
+      <w:r>
+        <w:rPr/>
+        <w:t>на</w:t>
+      </w:r>
+      <w:r>
+        <w:rPr/>
+        <w:t xml:space="preserve"> backend'</w:t>
+      </w:r>
+      <w:r>
+        <w:rPr/>
+        <w:t>е</w:t>
+      </w:r>
+      <w:r>
+        <w:rPr/>
+        <w:t>.</w:t>
+      </w:r>
+    </w:p>
+    <w:p>
+      <w:pPr>
+        <w:pStyle w:val="style43"/>
         <w:numPr>
           <w:ilvl w:val="0"/>
           <w:numId w:val="8"/>
@@ -2898,24 +3476,12 @@
       </w:pPr>
       <w:r>
         <w:rPr/>
-        <w:t xml:space="preserve">Очередь сообщений каждой </w:t>
-      </w:r>
-      <w:r>
-        <w:rPr/>
-        <w:t>frontend</w:t>
-      </w:r>
-      <w:r>
-        <w:rPr/>
-        <w:t xml:space="preserve"> команды является потоком ввода. В эту очередь сообщений попадает ввод с клиента, либо вывод из предыдущей команды (а также вывод ошибок, если есть соответствующее перенаправление). </w:t>
-      </w:r>
-      <w:r>
-        <w:rPr/>
-        <w:t>Для backend команды очередь сообщений нет смысла использовать в качестве потока ввода, т.к. весь необходимый ввод будет собран оберткой backend команды на frontend'е.</w:t>
-      </w:r>
-    </w:p>
-    <w:p>
-      <w:pPr>
-        <w:pStyle w:val="style40"/>
+        <w:t>Команды всегда выполняются последовательно относительно одной и той же клиентской сессии.</w:t>
+      </w:r>
+    </w:p>
+    <w:p>
+      <w:pPr>
+        <w:pStyle w:val="style43"/>
         <w:numPr>
           <w:ilvl w:val="0"/>
           <w:numId w:val="8"/>
@@ -2925,179 +3491,6 @@
       </w:pPr>
       <w:r>
         <w:rPr/>
-        <w:t xml:space="preserve">Каждая </w:t>
-      </w:r>
-      <w:r>
-        <w:rPr/>
-        <w:t xml:space="preserve">frontend </w:t>
-      </w:r>
-      <w:r>
-        <w:rPr/>
-        <w:t xml:space="preserve">команда имеет "ссылки" на две </w:t>
-      </w:r>
-      <w:r>
-        <w:rPr/>
-        <w:t xml:space="preserve">другие frontend </w:t>
-      </w:r>
-      <w:r>
-        <w:rPr/>
-        <w:t xml:space="preserve">команды (знает PID'ы соответствующих процессов): какой команде отсылать вывод и какой команде отсылать ошибки. Эти две "ссылки" являются потоками вывода и вывода ошибок для </w:t>
-      </w:r>
-      <w:r>
-        <w:rPr/>
-        <w:t>данной</w:t>
-      </w:r>
-      <w:r>
-        <w:rPr/>
-        <w:t xml:space="preserve"> команды. </w:t>
-      </w:r>
-      <w:r>
-        <w:rPr/>
-        <w:t>Для backend команд используется специальный приемник данных, отсылающий (и, возможно, накапливающий) как обычный вывод, так и вывод ошибок обратно на frontend (в frontend обертку для backend команды).</w:t>
-      </w:r>
-    </w:p>
-    <w:p>
-      <w:pPr>
-        <w:pStyle w:val="style40"/>
-        <w:numPr>
-          <w:ilvl w:val="0"/>
-          <w:numId w:val="8"/>
-        </w:numPr>
-        <w:jc w:val="both"/>
-        <w:rPr/>
-      </w:pPr>
-      <w:r>
-        <w:rPr/>
-        <w:t xml:space="preserve">Каждая цепочка команд </w:t>
-      </w:r>
-      <w:r>
-        <w:rPr/>
-        <w:t>на frontend'е</w:t>
-      </w:r>
-      <w:r>
-        <w:rPr/>
-        <w:t xml:space="preserve"> завершается специальной командой-</w:t>
-      </w:r>
-      <w:r>
-        <w:rPr/>
-        <w:t>приемником</w:t>
-      </w:r>
-      <w:r>
-        <w:rPr/>
-        <w:t xml:space="preserve">,. Эта команда принимает вывод ошибок от других команд, если нет перенаправления вывода ошибок в этих командах. Также эта команда принимает вывод от предпоследней команды из цепочки команд. Эта специальная команда может, как накопить весь вывод и только потом </w:t>
-      </w:r>
-      <w:r>
-        <w:rPr/>
-        <w:t>вывести его на консоль</w:t>
-      </w:r>
-      <w:r>
-        <w:rPr/>
-        <w:t xml:space="preserve">, так и </w:t>
-      </w:r>
-      <w:r>
-        <w:rPr/>
-        <w:t>выводить на консоль</w:t>
-      </w:r>
-      <w:r>
-        <w:rPr/>
-        <w:t xml:space="preserve"> весь вывод </w:t>
-      </w:r>
-      <w:r>
-        <w:rPr/>
-        <w:t>команд</w:t>
-      </w:r>
-      <w:r>
-        <w:rPr/>
-        <w:t xml:space="preserve"> по мере поступления.</w:t>
-      </w:r>
-    </w:p>
-    <w:p>
-      <w:pPr>
-        <w:pStyle w:val="style40"/>
-        <w:numPr>
-          <w:ilvl w:val="0"/>
-          <w:numId w:val="8"/>
-        </w:numPr>
-        <w:jc w:val="both"/>
-        <w:rPr/>
-      </w:pPr>
-      <w:r>
-        <w:rPr/>
-        <w:t xml:space="preserve">Команда </w:t>
-      </w:r>
-      <w:r>
-        <w:rPr/>
-        <w:t xml:space="preserve">на frontend'е </w:t>
-      </w:r>
-      <w:r>
-        <w:rPr/>
-        <w:t xml:space="preserve">может, как накопить весь вывод и потом отослать следующей за ней команде, так и отсылать весь вывод по мере его появления. </w:t>
-      </w:r>
-      <w:r>
-        <w:rPr/>
-        <w:t>Команда на backend'е может, как накопить весь вывод и потом отослать его на frontend, так и отсылать весь вывод по мере его появления. То или иное поведение зависит как от деталей реализации, так и от состояния frontend'а и/или backend'а.</w:t>
-      </w:r>
-    </w:p>
-    <w:p>
-      <w:pPr>
-        <w:pStyle w:val="style40"/>
-        <w:numPr>
-          <w:ilvl w:val="0"/>
-          <w:numId w:val="8"/>
-        </w:numPr>
-        <w:jc w:val="both"/>
-        <w:rPr/>
-      </w:pPr>
-      <w:r>
-        <w:rPr/>
-        <w:t xml:space="preserve">Команда </w:t>
-      </w:r>
-      <w:r>
-        <w:rPr/>
-        <w:t>на frontend'е</w:t>
-      </w:r>
-      <w:r>
-        <w:rPr/>
-        <w:t>, когда завершает свою работу, сообщает об этом контексту выполнения вместе с кодом возврата (как в реальных *</w:t>
-      </w:r>
-      <w:r>
-        <w:rPr>
-          <w:lang w:val="en-US"/>
-        </w:rPr>
-        <w:t>nix</w:t>
-      </w:r>
-      <w:r>
-        <w:rPr/>
-        <w:t>-системах). Если код возврата свидетельствует о нормальном завершении выполнения команды (если код возврата равен 0), то контекст выполнения начинает выполнение следующей команды из цепочки (либо завершает ее выполнение, если это последняя команда). Если код возврата свидетельствует о ненормальном завершении выполнения команды (если код возврата не равен 0), то контекст выполнения  заканчивает выполнение цепочки и выполняет последнюю команду из этой цепочки (которая является специальной командой, см. выше).</w:t>
-      </w:r>
-    </w:p>
-    <w:p>
-      <w:pPr>
-        <w:pStyle w:val="style40"/>
-        <w:numPr>
-          <w:ilvl w:val="0"/>
-          <w:numId w:val="8"/>
-        </w:numPr>
-        <w:jc w:val="both"/>
-        <w:rPr/>
-      </w:pPr>
-      <w:r>
-        <w:rPr/>
-        <w:t>Связи между командами (перенаправление потоков вывода) и специальную команду в конце цепочки команд создает модуль разбора команд.</w:t>
-      </w:r>
-    </w:p>
-    <w:p>
-      <w:pPr>
-        <w:pStyle w:val="style40"/>
-        <w:numPr>
-          <w:ilvl w:val="0"/>
-          <w:numId w:val="8"/>
-        </w:numPr>
-        <w:jc w:val="both"/>
-        <w:rPr/>
-      </w:pPr>
-      <w:r>
-        <w:rPr/>
         <w:t>Каждая команда (модуль, реализующий каждую команду) содержит информацию о ней самой: имя команды и некоторое описание команды. Имя команды используется для поиска команды, описание команды - при запросах помощи на клиенте.</w:t>
       </w:r>
     </w:p>
@@ -3105,22 +3498,30 @@
       <w:pPr>
         <w:pStyle w:val="style0"/>
         <w:jc w:val="both"/>
-        <w:rPr/>
-      </w:pPr>
-      <w:r>
-        <w:rPr/>
-        <w:t>PS. В данной версии CLI у нас цепочка команд будет состоять всегда из одной команды (соответственно, модуль разбора команд превратит их в две).</w:t>
-      </w:r>
-    </w:p>
-    <w:p>
-      <w:pPr>
-        <w:pStyle w:val="style0"/>
-        <w:jc w:val="both"/>
-        <w:rPr/>
-      </w:pPr>
-      <w:r>
-        <w:rPr/>
-        <w:t>Реализация модуля разбора команд:</w:t>
+        <w:rPr>
+          <w:i/>
+          <w:iCs/>
+          <w:sz w:val="24"/>
+          <w:szCs w:val="24"/>
+        </w:rPr>
+      </w:pPr>
+      <w:r>
+        <w:rPr>
+          <w:i/>
+          <w:iCs/>
+          <w:sz w:val="24"/>
+          <w:szCs w:val="24"/>
+        </w:rPr>
+        <w:t xml:space="preserve">Реализация модуля разбора команд </w:t>
+      </w:r>
+      <w:r>
+        <w:rPr>
+          <w:i/>
+          <w:iCs/>
+          <w:sz w:val="24"/>
+          <w:szCs w:val="24"/>
+        </w:rPr>
+        <w:t>на backend'е.</w:t>
       </w:r>
     </w:p>
     <w:p>
@@ -3211,12 +3612,12 @@
         <w:rPr/>
         <w:t xml:space="preserve">) взаимодействует со специальным процессом </w:t>
       </w:r>
-      <w:bookmarkStart w:id="2" w:name="__DdeLink__549_1259269719"/>
+      <w:bookmarkStart w:id="3" w:name="__DdeLink__549_1259269719"/>
       <w:r>
         <w:rPr/>
         <w:t>сервера (backend'а).</w:t>
       </w:r>
-      <w:bookmarkEnd w:id="2"/>
+      <w:bookmarkEnd w:id="3"/>
       <w:r>
         <w:rPr/>
         <w:t xml:space="preserve"> Этот процесс известен под определенным именем и обрабатывает запросы от клиентов, которые не вошли в систему. Соответственно, этот процесс обрабатывает (знает) только команду </w:t>
@@ -3273,7 +3674,7 @@
       <w:pgNumType w:fmt="decimal"/>
       <w:formProt w:val="false"/>
       <w:textDirection w:val="lrTb"/>
-      <w:docGrid w:charSpace="28672" w:linePitch="360" w:type="default"/>
+      <w:docGrid w:charSpace="32768" w:linePitch="380" w:type="default"/>
     </w:sectPr>
   </w:body>
 </w:document>
@@ -4580,10 +4981,31 @@
       <w:rFonts w:cs="Wingdings"/>
     </w:rPr>
   </w:style>
-  <w:style w:styleId="style35" w:type="paragraph">
+  <w:style w:styleId="style35" w:type="character">
+    <w:name w:val="ListLabel 20"/>
+    <w:next w:val="style35"/>
+    <w:rPr>
+      <w:rFonts w:cs="Symbol"/>
+    </w:rPr>
+  </w:style>
+  <w:style w:styleId="style36" w:type="character">
+    <w:name w:val="ListLabel 21"/>
+    <w:next w:val="style36"/>
+    <w:rPr>
+      <w:rFonts w:cs="Courier New"/>
+    </w:rPr>
+  </w:style>
+  <w:style w:styleId="style37" w:type="character">
+    <w:name w:val="ListLabel 22"/>
+    <w:next w:val="style37"/>
+    <w:rPr>
+      <w:rFonts w:cs="Wingdings"/>
+    </w:rPr>
+  </w:style>
+  <w:style w:styleId="style38" w:type="paragraph">
     <w:name w:val="Заголовок"/>
     <w:basedOn w:val="style0"/>
-    <w:next w:val="style36"/>
+    <w:next w:val="style39"/>
     <w:pPr>
       <w:keepNext/>
       <w:spacing w:after="120" w:before="240"/>
@@ -4595,29 +5017,29 @@
       <w:szCs w:val="28"/>
     </w:rPr>
   </w:style>
-  <w:style w:styleId="style36" w:type="paragraph">
+  <w:style w:styleId="style39" w:type="paragraph">
     <w:name w:val="Основной текст"/>
     <w:basedOn w:val="style0"/>
-    <w:next w:val="style36"/>
+    <w:next w:val="style39"/>
     <w:pPr>
       <w:spacing w:after="120" w:before="0"/>
       <w:contextualSpacing w:val="false"/>
     </w:pPr>
     <w:rPr/>
   </w:style>
-  <w:style w:styleId="style37" w:type="paragraph">
+  <w:style w:styleId="style40" w:type="paragraph">
     <w:name w:val="Список"/>
-    <w:basedOn w:val="style36"/>
-    <w:next w:val="style37"/>
+    <w:basedOn w:val="style39"/>
+    <w:next w:val="style40"/>
     <w:pPr/>
     <w:rPr>
       <w:rFonts w:cs="Lohit Hindi"/>
     </w:rPr>
   </w:style>
-  <w:style w:styleId="style38" w:type="paragraph">
+  <w:style w:styleId="style41" w:type="paragraph">
     <w:name w:val="Название"/>
     <w:basedOn w:val="style0"/>
-    <w:next w:val="style38"/>
+    <w:next w:val="style41"/>
     <w:pPr>
       <w:suppressLineNumbers/>
       <w:spacing w:after="120" w:before="120"/>
@@ -4631,10 +5053,10 @@
       <w:szCs w:val="24"/>
     </w:rPr>
   </w:style>
-  <w:style w:styleId="style39" w:type="paragraph">
+  <w:style w:styleId="style42" w:type="paragraph">
     <w:name w:val="Указатель"/>
     <w:basedOn w:val="style0"/>
-    <w:next w:val="style39"/>
+    <w:next w:val="style42"/>
     <w:pPr>
       <w:suppressLineNumbers/>
     </w:pPr>
@@ -4642,10 +5064,10 @@
       <w:rFonts w:cs="Lohit Hindi"/>
     </w:rPr>
   </w:style>
-  <w:style w:styleId="style40" w:type="paragraph">
+  <w:style w:styleId="style43" w:type="paragraph">
     <w:name w:val="List Paragraph"/>
     <w:basedOn w:val="style0"/>
-    <w:next w:val="style40"/>
+    <w:next w:val="style43"/>
     <w:pPr>
       <w:spacing w:after="200" w:before="0"/>
       <w:ind w:hanging="0" w:left="720" w:right="0"/>

</xml_diff>

<commit_message>
yet one portion of changes into CLI Arch
</commit_message>
<xml_diff>
--- a/docs/CLI_Architecture.docx
+++ b/docs/CLI_Architecture.docx
@@ -128,7 +128,7 @@
     </w:p>
     <w:p>
       <w:pPr>
-        <w:pStyle w:val="style43"/>
+        <w:pStyle w:val="style46"/>
         <w:numPr>
           <w:ilvl w:val="0"/>
           <w:numId w:val="4"/>
@@ -143,7 +143,7 @@
     </w:p>
     <w:p>
       <w:pPr>
-        <w:pStyle w:val="style43"/>
+        <w:pStyle w:val="style46"/>
         <w:numPr>
           <w:ilvl w:val="0"/>
           <w:numId w:val="4"/>
@@ -168,7 +168,7 @@
     </w:p>
     <w:p>
       <w:pPr>
-        <w:pStyle w:val="style43"/>
+        <w:pStyle w:val="style46"/>
         <w:numPr>
           <w:ilvl w:val="0"/>
           <w:numId w:val="4"/>
@@ -183,7 +183,7 @@
     </w:p>
     <w:p>
       <w:pPr>
-        <w:pStyle w:val="style43"/>
+        <w:pStyle w:val="style46"/>
         <w:numPr>
           <w:ilvl w:val="0"/>
           <w:numId w:val="4"/>
@@ -198,7 +198,7 @@
     </w:p>
     <w:p>
       <w:pPr>
-        <w:pStyle w:val="style43"/>
+        <w:pStyle w:val="style46"/>
         <w:numPr>
           <w:ilvl w:val="0"/>
           <w:numId w:val="4"/>
@@ -213,7 +213,7 @@
     </w:p>
     <w:p>
       <w:pPr>
-        <w:pStyle w:val="style43"/>
+        <w:pStyle w:val="style46"/>
         <w:numPr>
           <w:ilvl w:val="0"/>
           <w:numId w:val="4"/>
@@ -228,7 +228,7 @@
     </w:p>
     <w:p>
       <w:pPr>
-        <w:pStyle w:val="style43"/>
+        <w:pStyle w:val="style46"/>
         <w:numPr>
           <w:ilvl w:val="0"/>
           <w:numId w:val="4"/>
@@ -243,7 +243,7 @@
     </w:p>
     <w:p>
       <w:pPr>
-        <w:pStyle w:val="style43"/>
+        <w:pStyle w:val="style46"/>
         <w:numPr>
           <w:ilvl w:val="0"/>
           <w:numId w:val="4"/>
@@ -258,7 +258,7 @@
     </w:p>
     <w:p>
       <w:pPr>
-        <w:pStyle w:val="style43"/>
+        <w:pStyle w:val="style46"/>
         <w:numPr>
           <w:ilvl w:val="0"/>
           <w:numId w:val="4"/>
@@ -335,7 +335,7 @@
     </w:p>
     <w:p>
       <w:pPr>
-        <w:pStyle w:val="style43"/>
+        <w:pStyle w:val="style46"/>
         <w:numPr>
           <w:ilvl w:val="0"/>
           <w:numId w:val="3"/>
@@ -350,7 +350,7 @@
     </w:p>
     <w:p>
       <w:pPr>
-        <w:pStyle w:val="style43"/>
+        <w:pStyle w:val="style46"/>
         <w:numPr>
           <w:ilvl w:val="0"/>
           <w:numId w:val="3"/>
@@ -365,7 +365,7 @@
     </w:p>
     <w:p>
       <w:pPr>
-        <w:pStyle w:val="style43"/>
+        <w:pStyle w:val="style46"/>
         <w:numPr>
           <w:ilvl w:val="0"/>
           <w:numId w:val="3"/>
@@ -380,7 +380,7 @@
     </w:p>
     <w:p>
       <w:pPr>
-        <w:pStyle w:val="style43"/>
+        <w:pStyle w:val="style46"/>
         <w:numPr>
           <w:ilvl w:val="0"/>
           <w:numId w:val="3"/>
@@ -401,7 +401,7 @@
     </w:p>
     <w:p>
       <w:pPr>
-        <w:pStyle w:val="style43"/>
+        <w:pStyle w:val="style46"/>
         <w:numPr>
           <w:ilvl w:val="0"/>
           <w:numId w:val="3"/>
@@ -418,7 +418,7 @@
     </w:p>
     <w:p>
       <w:pPr>
-        <w:pStyle w:val="style43"/>
+        <w:pStyle w:val="style46"/>
         <w:numPr>
           <w:ilvl w:val="0"/>
           <w:numId w:val="3"/>
@@ -433,7 +433,7 @@
     </w:p>
     <w:p>
       <w:pPr>
-        <w:pStyle w:val="style43"/>
+        <w:pStyle w:val="style46"/>
         <w:numPr>
           <w:ilvl w:val="0"/>
           <w:numId w:val="3"/>
@@ -488,7 +488,7 @@
     </w:p>
     <w:p>
       <w:pPr>
-        <w:pStyle w:val="style43"/>
+        <w:pStyle w:val="style46"/>
         <w:numPr>
           <w:ilvl w:val="0"/>
           <w:numId w:val="3"/>
@@ -503,7 +503,7 @@
     </w:p>
     <w:p>
       <w:pPr>
-        <w:pStyle w:val="style43"/>
+        <w:pStyle w:val="style46"/>
         <w:numPr>
           <w:ilvl w:val="0"/>
           <w:numId w:val="3"/>
@@ -518,7 +518,7 @@
     </w:p>
     <w:p>
       <w:pPr>
-        <w:pStyle w:val="style43"/>
+        <w:pStyle w:val="style46"/>
         <w:numPr>
           <w:ilvl w:val="0"/>
           <w:numId w:val="3"/>
@@ -533,7 +533,7 @@
     </w:p>
     <w:p>
       <w:pPr>
-        <w:pStyle w:val="style43"/>
+        <w:pStyle w:val="style46"/>
         <w:numPr>
           <w:ilvl w:val="0"/>
           <w:numId w:val="3"/>
@@ -628,7 +628,7 @@
     </w:p>
     <w:p>
       <w:pPr>
-        <w:pStyle w:val="style43"/>
+        <w:pStyle w:val="style46"/>
         <w:numPr>
           <w:ilvl w:val="0"/>
           <w:numId w:val="5"/>
@@ -661,7 +661,7 @@
     </w:p>
     <w:p>
       <w:pPr>
-        <w:pStyle w:val="style43"/>
+        <w:pStyle w:val="style46"/>
         <w:numPr>
           <w:ilvl w:val="0"/>
           <w:numId w:val="5"/>
@@ -693,7 +693,7 @@
     </w:p>
     <w:p>
       <w:pPr>
-        <w:pStyle w:val="style43"/>
+        <w:pStyle w:val="style46"/>
         <w:numPr>
           <w:ilvl w:val="0"/>
           <w:numId w:val="5"/>
@@ -917,7 +917,7 @@
     </w:p>
     <w:p>
       <w:pPr>
-        <w:pStyle w:val="style43"/>
+        <w:pStyle w:val="style46"/>
         <w:numPr>
           <w:ilvl w:val="0"/>
           <w:numId w:val="6"/>
@@ -1078,7 +1078,7 @@
     </w:p>
     <w:p>
       <w:pPr>
-        <w:pStyle w:val="style43"/>
+        <w:pStyle w:val="style46"/>
         <w:numPr>
           <w:ilvl w:val="0"/>
           <w:numId w:val="6"/>
@@ -1249,7 +1249,7 @@
     </w:p>
     <w:p>
       <w:pPr>
-        <w:pStyle w:val="style43"/>
+        <w:pStyle w:val="style46"/>
         <w:numPr>
           <w:ilvl w:val="0"/>
           <w:numId w:val="7"/>
@@ -1402,7 +1402,7 @@
     </w:p>
     <w:p>
       <w:pPr>
-        <w:pStyle w:val="style43"/>
+        <w:pStyle w:val="style46"/>
         <w:numPr>
           <w:ilvl w:val="0"/>
           <w:numId w:val="7"/>
@@ -1603,7 +1603,7 @@
     </w:p>
     <w:p>
       <w:pPr>
-        <w:pStyle w:val="style43"/>
+        <w:pStyle w:val="style46"/>
         <w:numPr>
           <w:ilvl w:val="0"/>
           <w:numId w:val="9"/>
@@ -1678,7 +1678,7 @@
     </w:p>
     <w:p>
       <w:pPr>
-        <w:pStyle w:val="style43"/>
+        <w:pStyle w:val="style46"/>
         <w:numPr>
           <w:ilvl w:val="0"/>
           <w:numId w:val="9"/>
@@ -1753,7 +1753,7 @@
     </w:p>
     <w:p>
       <w:pPr>
-        <w:pStyle w:val="style43"/>
+        <w:pStyle w:val="style46"/>
         <w:numPr>
           <w:ilvl w:val="0"/>
           <w:numId w:val="9"/>
@@ -1853,7 +1853,7 @@
     </w:p>
     <w:p>
       <w:pPr>
-        <w:pStyle w:val="style43"/>
+        <w:pStyle w:val="style46"/>
         <w:numPr>
           <w:ilvl w:val="0"/>
           <w:numId w:val="9"/>
@@ -2450,7 +2450,7 @@
     </w:p>
     <w:p>
       <w:pPr>
-        <w:pStyle w:val="style43"/>
+        <w:pStyle w:val="style46"/>
         <w:numPr>
           <w:ilvl w:val="0"/>
           <w:numId w:val="2"/>
@@ -2465,7 +2465,7 @@
     </w:p>
     <w:p>
       <w:pPr>
-        <w:pStyle w:val="style43"/>
+        <w:pStyle w:val="style46"/>
         <w:numPr>
           <w:ilvl w:val="0"/>
           <w:numId w:val="2"/>
@@ -2480,7 +2480,7 @@
     </w:p>
     <w:p>
       <w:pPr>
-        <w:pStyle w:val="style43"/>
+        <w:pStyle w:val="style46"/>
         <w:numPr>
           <w:ilvl w:val="0"/>
           <w:numId w:val="2"/>
@@ -2495,7 +2495,7 @@
     </w:p>
     <w:p>
       <w:pPr>
-        <w:pStyle w:val="style43"/>
+        <w:pStyle w:val="style46"/>
         <w:numPr>
           <w:ilvl w:val="0"/>
           <w:numId w:val="2"/>
@@ -2510,7 +2510,7 @@
     </w:p>
     <w:p>
       <w:pPr>
-        <w:pStyle w:val="style43"/>
+        <w:pStyle w:val="style46"/>
         <w:numPr>
           <w:ilvl w:val="0"/>
           <w:numId w:val="2"/>
@@ -2542,7 +2542,7 @@
     </w:p>
     <w:p>
       <w:pPr>
-        <w:pStyle w:val="style43"/>
+        <w:pStyle w:val="style46"/>
         <w:numPr>
           <w:ilvl w:val="0"/>
           <w:numId w:val="1"/>
@@ -2568,7 +2568,7 @@
     </w:p>
     <w:p>
       <w:pPr>
-        <w:pStyle w:val="style43"/>
+        <w:pStyle w:val="style46"/>
         <w:numPr>
           <w:ilvl w:val="0"/>
           <w:numId w:val="1"/>
@@ -2595,7 +2595,7 @@
     </w:p>
     <w:p>
       <w:pPr>
-        <w:pStyle w:val="style43"/>
+        <w:pStyle w:val="style46"/>
         <w:numPr>
           <w:ilvl w:val="0"/>
           <w:numId w:val="1"/>
@@ -2637,7 +2637,7 @@
     </w:p>
     <w:p>
       <w:pPr>
-        <w:pStyle w:val="style43"/>
+        <w:pStyle w:val="style46"/>
         <w:numPr>
           <w:ilvl w:val="0"/>
           <w:numId w:val="1"/>
@@ -2673,7 +2673,7 @@
     </w:p>
     <w:p>
       <w:pPr>
-        <w:pStyle w:val="style43"/>
+        <w:pStyle w:val="style46"/>
         <w:numPr>
           <w:ilvl w:val="0"/>
           <w:numId w:val="1"/>
@@ -2700,7 +2700,7 @@
     </w:p>
     <w:p>
       <w:pPr>
-        <w:pStyle w:val="style43"/>
+        <w:pStyle w:val="style46"/>
         <w:numPr>
           <w:ilvl w:val="0"/>
           <w:numId w:val="1"/>
@@ -2996,7 +2996,7 @@
     </w:p>
     <w:p>
       <w:pPr>
-        <w:pStyle w:val="style43"/>
+        <w:pStyle w:val="style46"/>
         <w:jc w:val="both"/>
         <w:rPr/>
       </w:pPr>
@@ -3007,17 +3007,17 @@
     </w:p>
     <w:p>
       <w:pPr>
-        <w:pStyle w:val="style43"/>
-        <w:jc w:val="both"/>
-        <w:rPr/>
-      </w:pPr>
-      <w:r>
-        <w:rPr/>
-      </w:r>
-    </w:p>
-    <w:p>
-      <w:pPr>
-        <w:pStyle w:val="style43"/>
+        <w:pStyle w:val="style46"/>
+        <w:jc w:val="both"/>
+        <w:rPr/>
+      </w:pPr>
+      <w:r>
+        <w:rPr/>
+      </w:r>
+    </w:p>
+    <w:p>
+      <w:pPr>
+        <w:pStyle w:val="style46"/>
         <w:jc w:val="both"/>
         <w:rPr>
           <w:i/>
@@ -3033,17 +3033,205 @@
           <w:sz w:val="24"/>
           <w:szCs w:val="24"/>
         </w:rPr>
-        <w:t>Для команда на fron</w:t>
-      </w:r>
-      <w:r>
+        <w:t>Для команда на frontend'е справедливо следующее:</w:t>
+      </w:r>
+    </w:p>
+    <w:p>
+      <w:pPr>
+        <w:pStyle w:val="style46"/>
+        <w:numPr>
+          <w:ilvl w:val="0"/>
+          <w:numId w:val="8"/>
+        </w:numPr>
+        <w:jc w:val="both"/>
+        <w:rPr/>
+      </w:pPr>
+      <w:r>
+        <w:rPr/>
+        <w:t>Команды в процессе своей работы могут как не выходить за пределы frontend'а (например, команда помощи ?), так и взаимодействовать с backend'ом (например, команда login). Для вызова backend команд на frontend'е используется специальная команда-обертка.</w:t>
+      </w:r>
+    </w:p>
+    <w:p>
+      <w:pPr>
+        <w:pStyle w:val="style46"/>
+        <w:numPr>
+          <w:ilvl w:val="0"/>
+          <w:numId w:val="8"/>
+        </w:numPr>
+        <w:jc w:val="both"/>
+        <w:rPr/>
+      </w:pPr>
+      <w:r>
+        <w:rPr/>
+        <w:t>Каждая команда представляет отдельный процесс Erlang.</w:t>
+      </w:r>
+    </w:p>
+    <w:p>
+      <w:pPr>
+        <w:pStyle w:val="style46"/>
+        <w:numPr>
+          <w:ilvl w:val="0"/>
+          <w:numId w:val="8"/>
+        </w:numPr>
+        <w:jc w:val="both"/>
+        <w:rPr/>
+      </w:pPr>
+      <w:r>
+        <w:rPr/>
+        <w:t>Очередь сообщений каждой команды является потоком ввода. В эту очередь сообщений попадает ввод с клиента, либо вывод из предыдущей команды (а также вывод ошибок, если есть соответствующее перенаправление). Часть команд потоком ввода не пользуется.</w:t>
+      </w:r>
+    </w:p>
+    <w:p>
+      <w:pPr>
+        <w:pStyle w:val="style46"/>
+        <w:numPr>
+          <w:ilvl w:val="0"/>
+          <w:numId w:val="8"/>
+        </w:numPr>
+        <w:jc w:val="both"/>
+        <w:rPr/>
+      </w:pPr>
+      <w:r>
+        <w:rPr/>
+        <w:t>Каждая команда имеет "ссылки" на две другие команды (знает PID'ы соответствующих процессов): какой команде отсылать вывод и какой команде отсылать ошибки. Эти две "ссылки" являются потоками вывода и вывода ошибок для данной команды.</w:t>
+      </w:r>
+    </w:p>
+    <w:p>
+      <w:pPr>
+        <w:pStyle w:val="style46"/>
+        <w:numPr>
+          <w:ilvl w:val="0"/>
+          <w:numId w:val="8"/>
+        </w:numPr>
+        <w:jc w:val="both"/>
+        <w:rPr/>
+      </w:pPr>
+      <w:r>
+        <w:rPr/>
+        <w:t>Каждая цепочка команд завершается специальной командой-приемником,. Эта команда принимает вывод ошибок от других команд, если нет перенаправления вывода ошибок в этих командах. Также эта команда принимает вывод от предпоследней команды из цепочки команд. Эта специальная команда может, как накопить весь вывод и только потом вывести его на консоль, так и выводить на консоль весь вывод команд по мере поступления.</w:t>
+      </w:r>
+    </w:p>
+    <w:p>
+      <w:pPr>
+        <w:pStyle w:val="style46"/>
+        <w:numPr>
+          <w:ilvl w:val="0"/>
+          <w:numId w:val="8"/>
+        </w:numPr>
+        <w:jc w:val="both"/>
+        <w:rPr/>
+      </w:pPr>
+      <w:r>
+        <w:rPr/>
+        <w:t>Команда может, как накопить весь вывод и потом отослать следующей за ней команде, так и отсылать весь вывод по мере его появления. Это поведение зависит как от деталей реализации, так и от состояния на frontend'е.</w:t>
+      </w:r>
+    </w:p>
+    <w:p>
+      <w:pPr>
+        <w:pStyle w:val="style46"/>
+        <w:numPr>
+          <w:ilvl w:val="0"/>
+          <w:numId w:val="8"/>
+        </w:numPr>
+        <w:jc w:val="both"/>
+        <w:rPr/>
+      </w:pPr>
+      <w:r>
+        <w:rPr/>
+        <w:t>Команда, когда завершает свою работу, сообщает об этом контексту выполнения вместе с кодом возврата (как в реальных *</w:t>
+      </w:r>
+      <w:r>
+        <w:rPr>
+          <w:lang w:val="en-US"/>
+        </w:rPr>
+        <w:t>nix</w:t>
+      </w:r>
+      <w:r>
+        <w:rPr/>
+        <w:t>-системах). Если код возврата свидетельствует о нормальном завершении выполнения команды (если код возврата равен 0), то контекст выполнения начинает выполнение следующей команды из цепочки (либо завершает ее выполнение, если это последняя команда). Если код возврата свидетельствует о ненормальном завершении выполнения команды (если код возврата не равен 0), то контекст выполнения заканчивает выполнение цепочки и выполняет последнюю команду из этой цепочки (которая является специальной командой, см. выше).</w:t>
+      </w:r>
+    </w:p>
+    <w:p>
+      <w:pPr>
+        <w:pStyle w:val="style46"/>
+        <w:numPr>
+          <w:ilvl w:val="0"/>
+          <w:numId w:val="8"/>
+        </w:numPr>
+        <w:jc w:val="both"/>
+        <w:rPr/>
+      </w:pPr>
+      <w:r>
+        <w:rPr/>
+        <w:t>Связи между командами (перенаправление потоков вывода) и специальную команду в конце цепочки команд создает модуль разбора команд.</w:t>
+      </w:r>
+    </w:p>
+    <w:p>
+      <w:pPr>
+        <w:pStyle w:val="style46"/>
+        <w:numPr>
+          <w:ilvl w:val="0"/>
+          <w:numId w:val="8"/>
+        </w:numPr>
+        <w:jc w:val="both"/>
+        <w:rPr/>
+      </w:pPr>
+      <w:r>
+        <w:rPr/>
+        <w:t>На frontend'е, команды могут выполнятся как последовательно, так и параллельно (это зависит от реализации). Любой запрос на backend всегда выполняются последовательно (отосительно клиента). Другими словами, любое обращение на backend является точками синхронизации выполнения команд.</w:t>
+      </w:r>
+    </w:p>
+    <w:p>
+      <w:pPr>
+        <w:pStyle w:val="style46"/>
+        <w:numPr>
+          <w:ilvl w:val="0"/>
+          <w:numId w:val="8"/>
+        </w:numPr>
+        <w:jc w:val="both"/>
+        <w:rPr/>
+      </w:pPr>
+      <w:r>
+        <w:rPr/>
+        <w:t>Каждая команда (модуль, реализующий каждую команду) содержит информацию о ней самой: имя команды и некоторое описание команды. Имя команды используется для поиска команды, описание команды - при запросах помощи на frontend'е.</w:t>
+      </w:r>
+    </w:p>
+    <w:p>
+      <w:pPr>
+        <w:pStyle w:val="style46"/>
+        <w:numPr>
+          <w:ilvl w:val="0"/>
+          <w:numId w:val="8"/>
+        </w:numPr>
+        <w:jc w:val="both"/>
+        <w:rPr/>
+      </w:pPr>
+      <w:r>
+        <w:rPr/>
+        <w:t>Команда, обрабатывающая запросы помощи, поиск информации ведет как среди frontend команд, так и среди информации, полученной с backend'а. При поиске, информация из frontend команд имеет приоритет над информацией, полученной с backend'а (возможно, что в будущем мы будет комбинировать информацию из frontend команд и полученную из backend'а).</w:t>
+      </w:r>
+    </w:p>
+    <w:p>
+      <w:pPr>
+        <w:pStyle w:val="style46"/>
+        <w:jc w:val="both"/>
+        <w:rPr/>
+      </w:pPr>
+      <w:r>
+        <w:rPr/>
+      </w:r>
+    </w:p>
+    <w:p>
+      <w:pPr>
+        <w:pStyle w:val="style46"/>
+        <w:jc w:val="both"/>
         <w:rPr>
           <w:i/>
           <w:iCs/>
           <w:sz w:val="24"/>
           <w:szCs w:val="24"/>
         </w:rPr>
-        <w:t>t</w:t>
-      </w:r>
+      </w:pPr>
       <w:r>
         <w:rPr>
           <w:i/>
@@ -3051,12 +3239,12 @@
           <w:sz w:val="24"/>
           <w:szCs w:val="24"/>
         </w:rPr>
-        <w:t>end'е справедливо следующее:</w:t>
-      </w:r>
-    </w:p>
-    <w:p>
-      <w:pPr>
-        <w:pStyle w:val="style43"/>
+        <w:t>Для команда на backend'е справедливо следующее:</w:t>
+      </w:r>
+    </w:p>
+    <w:p>
+      <w:pPr>
+        <w:pStyle w:val="style46"/>
         <w:numPr>
           <w:ilvl w:val="0"/>
           <w:numId w:val="8"/>
@@ -3066,56 +3254,12 @@
       </w:pPr>
       <w:r>
         <w:rPr/>
-        <w:t>Команды в процессе своей работы могут как не выходить за пределы frontend'а (например, команда помощи ?), так и взаимодействовать с backend'ом (например, команда login).</w:t>
-      </w:r>
-      <w:r>
-        <w:rPr/>
-        <w:t xml:space="preserve"> Для </w:t>
-      </w:r>
-      <w:r>
-        <w:rPr/>
-        <w:t>вызова</w:t>
-      </w:r>
-      <w:r>
-        <w:rPr/>
-        <w:t xml:space="preserve"> backend команд на frontend'е </w:t>
-      </w:r>
-      <w:r>
-        <w:rPr/>
-        <w:t>используется</w:t>
-      </w:r>
-      <w:r>
-        <w:rPr/>
-        <w:t xml:space="preserve"> специальн</w:t>
-      </w:r>
-      <w:r>
-        <w:rPr/>
-        <w:t>ая</w:t>
-      </w:r>
-      <w:r>
-        <w:rPr/>
-        <w:t xml:space="preserve"> </w:t>
-      </w:r>
-      <w:r>
-        <w:rPr/>
-        <w:t>команда-</w:t>
-      </w:r>
-      <w:r>
-        <w:rPr/>
-        <w:t>обертк</w:t>
-      </w:r>
-      <w:r>
-        <w:rPr/>
-        <w:t>а</w:t>
-      </w:r>
-      <w:r>
-        <w:rPr/>
-        <w:t>.</w:t>
-      </w:r>
-    </w:p>
-    <w:p>
-      <w:pPr>
-        <w:pStyle w:val="style43"/>
+        <w:t>Реализация каждой команды может как использовать отдельный процесс, так и выполнятся в процессе контекста клиента на backend'е.</w:t>
+      </w:r>
+    </w:p>
+    <w:p>
+      <w:pPr>
+        <w:pStyle w:val="style46"/>
         <w:numPr>
           <w:ilvl w:val="0"/>
           <w:numId w:val="8"/>
@@ -3125,12 +3269,12 @@
       </w:pPr>
       <w:r>
         <w:rPr/>
-        <w:t>Каждая команда представляет отдельный процесс Erlang.</w:t>
-      </w:r>
-    </w:p>
-    <w:p>
-      <w:pPr>
-        <w:pStyle w:val="style43"/>
+        <w:t>Команда "ввод с клиента" получает в качестве одного из параметров.</w:t>
+      </w:r>
+    </w:p>
+    <w:p>
+      <w:pPr>
+        <w:pStyle w:val="style46"/>
         <w:numPr>
           <w:ilvl w:val="0"/>
           <w:numId w:val="8"/>
@@ -3140,16 +3284,12 @@
       </w:pPr>
       <w:r>
         <w:rPr/>
-        <w:t xml:space="preserve">Очередь сообщений каждой команды является потоком ввода. В эту очередь сообщений попадает ввод с клиента, либо вывод из предыдущей команды (а также вывод ошибок, если есть соответствующее перенаправление). </w:t>
-      </w:r>
-      <w:r>
-        <w:rPr/>
-        <w:t>Часть команд потоком ввода не пользуется.</w:t>
-      </w:r>
-    </w:p>
-    <w:p>
-      <w:pPr>
-        <w:pStyle w:val="style43"/>
+        <w:t>Для команд используется специальный приемник данных, отсылающий (и, возможно, накапливающий) как обычный вывод, так и вывод ошибок обратно на frontend (в frontend обертку для backend команды).</w:t>
+      </w:r>
+    </w:p>
+    <w:p>
+      <w:pPr>
+        <w:pStyle w:val="style46"/>
         <w:numPr>
           <w:ilvl w:val="0"/>
           <w:numId w:val="8"/>
@@ -3159,12 +3299,12 @@
       </w:pPr>
       <w:r>
         <w:rPr/>
-        <w:t>Каждая команда имеет "ссылки" на две другие команды (знает PID'ы соответствующих процессов): какой команде отсылать вывод и какой команде отсылать ошибки. Эти две "ссылки" являются потоками вывода и вывода ошибок для данной команды.</w:t>
-      </w:r>
-    </w:p>
-    <w:p>
-      <w:pPr>
-        <w:pStyle w:val="style43"/>
+        <w:t>Команда может, как накопить весь вывод и потом отослать его на frontend, так и отсылать весь вывод по мере его появления. Это поведение зависит как от деталей реализации, так и от состояния на backend'е.</w:t>
+      </w:r>
+    </w:p>
+    <w:p>
+      <w:pPr>
+        <w:pStyle w:val="style46"/>
         <w:numPr>
           <w:ilvl w:val="0"/>
           <w:numId w:val="8"/>
@@ -3174,12 +3314,12 @@
       </w:pPr>
       <w:r>
         <w:rPr/>
-        <w:t>Каждая цепочка команд завершается специальной командой-приемником,. Эта команда принимает вывод ошибок от других команд, если нет перенаправления вывода ошибок в этих командах. Также эта команда принимает вывод от предпоследней команды из цепочки команд. Эта специальная команда может, как накопить весь вывод и только потом вывести его на консоль, так и выводить на консоль весь вывод команд по мере поступления.</w:t>
-      </w:r>
-    </w:p>
-    <w:p>
-      <w:pPr>
-        <w:pStyle w:val="style43"/>
+        <w:t>Команды всегда выполняются последовательно относительно одной и той же клиентской сессии.</w:t>
+      </w:r>
+    </w:p>
+    <w:p>
+      <w:pPr>
+        <w:pStyle w:val="style46"/>
         <w:numPr>
           <w:ilvl w:val="0"/>
           <w:numId w:val="8"/>
@@ -3189,167 +3329,12 @@
       </w:pPr>
       <w:r>
         <w:rPr/>
-        <w:t xml:space="preserve">Команда может, как накопить весь вывод и потом отослать следующей за ней команде, так и отсылать весь вывод по мере его появления. </w:t>
-      </w:r>
-      <w:r>
-        <w:rPr/>
-        <w:t>Это</w:t>
-      </w:r>
-      <w:r>
-        <w:rPr/>
-        <w:t xml:space="preserve"> поведение зависит как от деталей реализации, так и от состояния </w:t>
-      </w:r>
-      <w:r>
-        <w:rPr/>
-        <w:t>на</w:t>
-      </w:r>
-      <w:r>
-        <w:rPr/>
-        <w:t xml:space="preserve"> frontend'</w:t>
-      </w:r>
-      <w:r>
-        <w:rPr/>
-        <w:t>е</w:t>
-      </w:r>
-      <w:r>
-        <w:rPr/>
-        <w:t>.</w:t>
-      </w:r>
-    </w:p>
-    <w:p>
-      <w:pPr>
-        <w:pStyle w:val="style43"/>
-        <w:numPr>
-          <w:ilvl w:val="0"/>
-          <w:numId w:val="8"/>
-        </w:numPr>
-        <w:jc w:val="both"/>
-        <w:rPr/>
-      </w:pPr>
-      <w:r>
-        <w:rPr/>
-        <w:t>Команда, когда завершает свою работу, сообщает об этом контексту выполнения вместе с кодом возврата (как в реальных *</w:t>
-      </w:r>
-      <w:r>
-        <w:rPr>
-          <w:lang w:val="en-US"/>
-        </w:rPr>
-        <w:t>nix</w:t>
-      </w:r>
-      <w:r>
-        <w:rPr/>
-        <w:t>-системах). Если код возврата свидетельствует о нормальном завершении выполнения команды (если код возврата равен 0), то контекст выполнения начинает выполнение следующей команды из цепочки (либо завершает ее выполнение, если это последняя команда). Если код возврата свидетельствует о ненормальном завершении выполнения команды (если код возврата не равен 0), то контекст выполнения заканчивает выполнение цепочки и выполняет последнюю команду из этой цепочки (которая является специальной командой, см. выше).</w:t>
-      </w:r>
-    </w:p>
-    <w:p>
-      <w:pPr>
-        <w:pStyle w:val="style43"/>
-        <w:numPr>
-          <w:ilvl w:val="0"/>
-          <w:numId w:val="8"/>
-        </w:numPr>
-        <w:jc w:val="both"/>
-        <w:rPr/>
-      </w:pPr>
-      <w:r>
-        <w:rPr/>
-        <w:t>Связи между командами (перенаправление потоков вывода) и специальную команду в конце цепочки команд создает модуль разбора команд.</w:t>
-      </w:r>
-    </w:p>
-    <w:p>
-      <w:pPr>
-        <w:pStyle w:val="style43"/>
-        <w:numPr>
-          <w:ilvl w:val="0"/>
-          <w:numId w:val="8"/>
-        </w:numPr>
-        <w:jc w:val="both"/>
-        <w:rPr/>
-      </w:pPr>
-      <w:r>
-        <w:rPr/>
-        <w:t>На frontend'е, ко</w:t>
-      </w:r>
-      <w:r>
-        <w:rPr/>
-        <w:t xml:space="preserve">манды могут выполнятся как последовательно, так и параллельно (это зависит от реализации). </w:t>
-      </w:r>
-      <w:r>
-        <w:rPr/>
-        <w:t>Любой запрос на</w:t>
-      </w:r>
-      <w:r>
-        <w:rPr/>
-        <w:t xml:space="preserve"> backend всегда выполняются последовательно (отосительно клиента). Другими словами, </w:t>
-      </w:r>
-      <w:r>
-        <w:rPr/>
-        <w:t>любое обращение на</w:t>
-      </w:r>
-      <w:r>
-        <w:rPr/>
-        <w:t xml:space="preserve"> backend явля</w:t>
-      </w:r>
-      <w:r>
-        <w:rPr/>
-        <w:t>е</w:t>
-      </w:r>
-      <w:r>
-        <w:rPr/>
-        <w:t>тся точками синхронизации выполнения команд.</w:t>
-      </w:r>
-    </w:p>
-    <w:p>
-      <w:pPr>
-        <w:pStyle w:val="style43"/>
-        <w:numPr>
-          <w:ilvl w:val="0"/>
-          <w:numId w:val="8"/>
-        </w:numPr>
-        <w:jc w:val="both"/>
-        <w:rPr/>
-      </w:pPr>
-      <w:r>
-        <w:rPr/>
-        <w:t xml:space="preserve">Каждая команда (модуль, реализующий каждую команду) содержит информацию о ней самой: имя команды и некоторое описание команды. Имя команды используется для поиска команды, описание команды - при запросах помощи на </w:t>
-      </w:r>
-      <w:r>
-        <w:rPr/>
-        <w:t>frontend'е</w:t>
-      </w:r>
-      <w:r>
-        <w:rPr/>
-        <w:t>.</w:t>
-      </w:r>
-    </w:p>
-    <w:p>
-      <w:pPr>
-        <w:pStyle w:val="style43"/>
-        <w:numPr>
-          <w:ilvl w:val="0"/>
-          <w:numId w:val="8"/>
-        </w:numPr>
-        <w:jc w:val="both"/>
-        <w:rPr/>
-      </w:pPr>
-      <w:r>
-        <w:rPr/>
-        <w:t>Команда, обрабатывающая запросы помощи, поиск информации ведет как среди frontend команд, так и среди информации, полученной с backend'а. При поиске, информация из frontend команд имеет приоритет над информацией, полученной с backend'а (возможно, что в будущем мы будет комбинировать информацию из frontend команд и полученную из backend'а).</w:t>
-      </w:r>
-    </w:p>
-    <w:p>
-      <w:pPr>
-        <w:pStyle w:val="style43"/>
-        <w:jc w:val="both"/>
-        <w:rPr/>
-      </w:pPr>
-      <w:r>
-        <w:rPr/>
-      </w:r>
-    </w:p>
-    <w:p>
-      <w:pPr>
-        <w:pStyle w:val="style43"/>
+        <w:t>Каждая команда (модуль, реализующий каждую команду) содержит информацию о ней самой: имя команды и некоторое описание команды. Имя команды используется для поиска команды, описание команды - при запросах помощи на клиенте.</w:t>
+      </w:r>
+    </w:p>
+    <w:p>
+      <w:pPr>
+        <w:pStyle w:val="style0"/>
         <w:jc w:val="both"/>
         <w:rPr>
           <w:i/>
@@ -3358,6 +3343,8 @@
           <w:szCs w:val="24"/>
         </w:rPr>
       </w:pPr>
+      <w:bookmarkStart w:id="3" w:name="__DdeLink__545_899836581"/>
+      <w:bookmarkEnd w:id="3"/>
       <w:r>
         <w:rPr>
           <w:i/>
@@ -3365,133 +3352,26 @@
           <w:sz w:val="24"/>
           <w:szCs w:val="24"/>
         </w:rPr>
-        <w:t>Для команда на backend'е справедливо следующее:</w:t>
-      </w:r>
-    </w:p>
-    <w:p>
-      <w:pPr>
-        <w:pStyle w:val="style43"/>
-        <w:numPr>
-          <w:ilvl w:val="0"/>
-          <w:numId w:val="8"/>
-        </w:numPr>
-        <w:jc w:val="both"/>
-        <w:rPr/>
-      </w:pPr>
-      <w:r>
-        <w:rPr/>
-        <w:t>Реализация каждой</w:t>
-      </w:r>
-      <w:r>
-        <w:rPr/>
-        <w:t xml:space="preserve"> команд</w:t>
-      </w:r>
-      <w:r>
-        <w:rPr/>
-        <w:t>ы может как использовать отдельный процесс, так и выполнятся в процессе контекста клиента на backend'е</w:t>
-      </w:r>
-      <w:r>
-        <w:rPr/>
-        <w:t>.</w:t>
-      </w:r>
-    </w:p>
-    <w:p>
-      <w:pPr>
-        <w:pStyle w:val="style43"/>
-        <w:numPr>
-          <w:ilvl w:val="0"/>
-          <w:numId w:val="8"/>
-        </w:numPr>
-        <w:jc w:val="both"/>
-        <w:rPr/>
-      </w:pPr>
-      <w:r>
-        <w:rPr/>
-        <w:t>Команда "ввод с клиента" получает в качестве одного из параметров.</w:t>
-      </w:r>
-    </w:p>
-    <w:p>
-      <w:pPr>
-        <w:pStyle w:val="style43"/>
-        <w:numPr>
-          <w:ilvl w:val="0"/>
-          <w:numId w:val="8"/>
-        </w:numPr>
-        <w:jc w:val="both"/>
-        <w:rPr/>
-      </w:pPr>
-      <w:r>
-        <w:rPr/>
-        <w:t>Для команд используется специальный приемник данных, отсылающий (и, возможно, накапливающий) как обычный вывод, так и вывод ошибок обратно на frontend (в frontend обертку для backend команды).</w:t>
-      </w:r>
-    </w:p>
-    <w:p>
-      <w:pPr>
-        <w:pStyle w:val="style43"/>
-        <w:numPr>
-          <w:ilvl w:val="0"/>
-          <w:numId w:val="8"/>
-        </w:numPr>
-        <w:jc w:val="both"/>
-        <w:rPr/>
-      </w:pPr>
-      <w:r>
-        <w:rPr/>
-        <w:t xml:space="preserve">Команда может, как накопить весь вывод и потом отослать его на frontend, так и отсылать весь вывод по мере его появления. </w:t>
-      </w:r>
-      <w:r>
-        <w:rPr/>
-        <w:t>Это</w:t>
-      </w:r>
-      <w:r>
-        <w:rPr/>
-        <w:t xml:space="preserve"> поведение зависит как от деталей реализации, так и от состояния </w:t>
-      </w:r>
-      <w:r>
-        <w:rPr/>
-        <w:t>на</w:t>
-      </w:r>
-      <w:r>
-        <w:rPr/>
-        <w:t xml:space="preserve"> backend'</w:t>
-      </w:r>
-      <w:r>
-        <w:rPr/>
-        <w:t>е</w:t>
-      </w:r>
-      <w:r>
-        <w:rPr/>
-        <w:t>.</w:t>
-      </w:r>
-    </w:p>
-    <w:p>
-      <w:pPr>
-        <w:pStyle w:val="style43"/>
-        <w:numPr>
-          <w:ilvl w:val="0"/>
-          <w:numId w:val="8"/>
-        </w:numPr>
-        <w:jc w:val="both"/>
-        <w:rPr/>
-      </w:pPr>
-      <w:r>
-        <w:rPr/>
-        <w:t>Команды всегда выполняются последовательно относительно одной и той же клиентской сессии.</w:t>
-      </w:r>
-    </w:p>
-    <w:p>
-      <w:pPr>
-        <w:pStyle w:val="style43"/>
-        <w:numPr>
-          <w:ilvl w:val="0"/>
-          <w:numId w:val="8"/>
-        </w:numPr>
-        <w:jc w:val="both"/>
-        <w:rPr/>
-      </w:pPr>
-      <w:r>
-        <w:rPr/>
-        <w:t>Каждая команда (модуль, реализующий каждую команду) содержит информацию о ней самой: имя команды и некоторое описание команды. Имя команды используется для поиска команды, описание команды - при запросах помощи на клиенте.</w:t>
+        <w:t>Реализация модуля разбора команд на backend'е.</w:t>
+      </w:r>
+    </w:p>
+    <w:p>
+      <w:pPr>
+        <w:pStyle w:val="style0"/>
+        <w:jc w:val="both"/>
+        <w:rPr/>
+      </w:pPr>
+      <w:r>
+        <w:rPr/>
+        <w:t>В данной версии модуль разбора команд просто идентифицирует команду по ее имени. Для этого он последовательно выделяет из строки с командой одну или несколько подстрок (разделителем подстрок является символ пробела), после чего по этим подстрокам находит команду (у нас есть команды, состоящие из нескольких строк). Команда позволяет определить точку входа (на самом деле мы определяем только имя модуля, т.к. имя функции будет жестко задано), после чего создает процесс для этой команды. После этого модуль разбора команд создает специальн</w:t>
+      </w:r>
+      <w:r>
+        <w:rPr/>
+        <w:t>ый приемник данных</w:t>
+      </w:r>
+      <w:r>
+        <w:rPr/>
+        <w:t xml:space="preserve"> (см. выше) для взаимодействия с клиентом (с frontend'ом).</w:t>
       </w:r>
     </w:p>
     <w:p>
@@ -3512,7 +3392,7 @@
           <w:sz w:val="24"/>
           <w:szCs w:val="24"/>
         </w:rPr>
-        <w:t xml:space="preserve">Реализация модуля разбора команд </w:t>
+        <w:t xml:space="preserve">Реализация модуля разбора команд на </w:t>
       </w:r>
       <w:r>
         <w:rPr>
@@ -3521,29 +3401,35 @@
           <w:sz w:val="24"/>
           <w:szCs w:val="24"/>
         </w:rPr>
-        <w:t>на backend'е.</w:t>
-      </w:r>
-    </w:p>
-    <w:p>
-      <w:pPr>
-        <w:pStyle w:val="style0"/>
-        <w:jc w:val="both"/>
-        <w:rPr/>
-      </w:pPr>
-      <w:r>
-        <w:rPr/>
-        <w:t>В данной версии модуль разбора команд просто идентифицирует команду по ее имени. Для этого он последовательно выделяет из строки с командой одну или несколько подстрок (разделителем подстрок является символ пробела), после чего по этим подстрокам находит команду (у нас есть команды, состоящие из нескольких строк). Команда позволяет определить точку входа (на самом деле мы определяем только имя модуля, т.к. имя функции будет жестко задано), после чего создает процесс для этой команды. После этого модуль разбора команд создает специальную команду (см. выше) для взаимодействия с клиентом (с frontend'ом).</w:t>
-      </w:r>
-    </w:p>
-    <w:p>
-      <w:pPr>
-        <w:pStyle w:val="style0"/>
-        <w:jc w:val="both"/>
-        <w:rPr/>
-      </w:pPr>
-      <w:r>
-        <w:rPr/>
-        <w:t>В будущем модуль разбора усложниться в связи с необходимостью разбора цепочек команд.</w:t>
+        <w:t>frontend</w:t>
+      </w:r>
+      <w:r>
+        <w:rPr>
+          <w:i/>
+          <w:iCs/>
+          <w:sz w:val="24"/>
+          <w:szCs w:val="24"/>
+        </w:rPr>
+        <w:t>'е.</w:t>
+      </w:r>
+    </w:p>
+    <w:p>
+      <w:pPr>
+        <w:pStyle w:val="style0"/>
+        <w:jc w:val="both"/>
+        <w:rPr/>
+      </w:pPr>
+      <w:r>
+        <w:rPr/>
+        <w:t xml:space="preserve">На данный момент реализация совпадает с реализацией модуля разбора команд на backend'е. </w:t>
+      </w:r>
+      <w:r>
+        <w:rPr/>
+        <w:t>Есть одно исключение из этого совпадения: если модуль разбора не находит подходящую команду среди frontend команд, то будет произведен поиск среди  backend команд. Если поиск среди backend команд будет успешен, то будет создана специальная команда-обертка для вызова найденной команды на backend'е.</w:t>
+      </w:r>
+      <w:r>
+        <w:rPr/>
+        <w:t xml:space="preserve"> В ближайшем будущем появится поддержка цепочки команд, перенаправления ввода и вывода и, соответственно, модуль разбора команд на frontend'е значительно усложниться.</w:t>
       </w:r>
     </w:p>
     <w:p>
@@ -3582,10 +3468,20 @@
       <w:pPr>
         <w:pStyle w:val="style0"/>
         <w:jc w:val="both"/>
-        <w:rPr/>
-      </w:pPr>
-      <w:r>
-        <w:rPr/>
+        <w:rPr>
+          <w:i/>
+          <w:iCs/>
+          <w:sz w:val="24"/>
+          <w:szCs w:val="24"/>
+        </w:rPr>
+      </w:pPr>
+      <w:r>
+        <w:rPr>
+          <w:i/>
+          <w:iCs/>
+          <w:sz w:val="24"/>
+          <w:szCs w:val="24"/>
+        </w:rPr>
         <w:t>Взаимодействие клиента с севером до входа в систему и после входа в систему.</w:t>
       </w:r>
     </w:p>
@@ -3612,12 +3508,12 @@
         <w:rPr/>
         <w:t xml:space="preserve">) взаимодействует со специальным процессом </w:t>
       </w:r>
-      <w:bookmarkStart w:id="3" w:name="__DdeLink__549_1259269719"/>
+      <w:bookmarkStart w:id="4" w:name="__DdeLink__549_1259269719"/>
       <w:r>
         <w:rPr/>
         <w:t>сервера (backend'а).</w:t>
       </w:r>
-      <w:bookmarkEnd w:id="3"/>
+      <w:bookmarkEnd w:id="4"/>
       <w:r>
         <w:rPr/>
         <w:t xml:space="preserve"> Этот процесс известен под определенным именем и обрабатывает запросы от клиентов, которые не вошли в систему. Соответственно, этот процесс обрабатывает (знает) только команду </w:t>
@@ -3674,7 +3570,7 @@
       <w:pgNumType w:fmt="decimal"/>
       <w:formProt w:val="false"/>
       <w:textDirection w:val="lrTb"/>
-      <w:docGrid w:charSpace="32768" w:linePitch="380" w:type="default"/>
+      <w:docGrid w:charSpace="36864" w:linePitch="400" w:type="default"/>
     </w:sectPr>
   </w:body>
 </w:document>
@@ -5002,10 +4898,31 @@
       <w:rFonts w:cs="Wingdings"/>
     </w:rPr>
   </w:style>
-  <w:style w:styleId="style38" w:type="paragraph">
+  <w:style w:styleId="style38" w:type="character">
+    <w:name w:val="ListLabel 23"/>
+    <w:next w:val="style38"/>
+    <w:rPr>
+      <w:rFonts w:cs="Symbol"/>
+    </w:rPr>
+  </w:style>
+  <w:style w:styleId="style39" w:type="character">
+    <w:name w:val="ListLabel 24"/>
+    <w:next w:val="style39"/>
+    <w:rPr>
+      <w:rFonts w:cs="Courier New"/>
+    </w:rPr>
+  </w:style>
+  <w:style w:styleId="style40" w:type="character">
+    <w:name w:val="ListLabel 25"/>
+    <w:next w:val="style40"/>
+    <w:rPr>
+      <w:rFonts w:cs="Wingdings"/>
+    </w:rPr>
+  </w:style>
+  <w:style w:styleId="style41" w:type="paragraph">
     <w:name w:val="Заголовок"/>
     <w:basedOn w:val="style0"/>
-    <w:next w:val="style39"/>
+    <w:next w:val="style42"/>
     <w:pPr>
       <w:keepNext/>
       <w:spacing w:after="120" w:before="240"/>
@@ -5017,29 +4934,29 @@
       <w:szCs w:val="28"/>
     </w:rPr>
   </w:style>
-  <w:style w:styleId="style39" w:type="paragraph">
+  <w:style w:styleId="style42" w:type="paragraph">
     <w:name w:val="Основной текст"/>
     <w:basedOn w:val="style0"/>
-    <w:next w:val="style39"/>
+    <w:next w:val="style42"/>
     <w:pPr>
       <w:spacing w:after="120" w:before="0"/>
       <w:contextualSpacing w:val="false"/>
     </w:pPr>
     <w:rPr/>
   </w:style>
-  <w:style w:styleId="style40" w:type="paragraph">
+  <w:style w:styleId="style43" w:type="paragraph">
     <w:name w:val="Список"/>
-    <w:basedOn w:val="style39"/>
-    <w:next w:val="style40"/>
+    <w:basedOn w:val="style42"/>
+    <w:next w:val="style43"/>
     <w:pPr/>
     <w:rPr>
       <w:rFonts w:cs="Lohit Hindi"/>
     </w:rPr>
   </w:style>
-  <w:style w:styleId="style41" w:type="paragraph">
+  <w:style w:styleId="style44" w:type="paragraph">
     <w:name w:val="Название"/>
     <w:basedOn w:val="style0"/>
-    <w:next w:val="style41"/>
+    <w:next w:val="style44"/>
     <w:pPr>
       <w:suppressLineNumbers/>
       <w:spacing w:after="120" w:before="120"/>
@@ -5053,10 +4970,10 @@
       <w:szCs w:val="24"/>
     </w:rPr>
   </w:style>
-  <w:style w:styleId="style42" w:type="paragraph">
+  <w:style w:styleId="style45" w:type="paragraph">
     <w:name w:val="Указатель"/>
     <w:basedOn w:val="style0"/>
-    <w:next w:val="style42"/>
+    <w:next w:val="style45"/>
     <w:pPr>
       <w:suppressLineNumbers/>
     </w:pPr>
@@ -5064,10 +4981,10 @@
       <w:rFonts w:cs="Lohit Hindi"/>
     </w:rPr>
   </w:style>
-  <w:style w:styleId="style43" w:type="paragraph">
+  <w:style w:styleId="style46" w:type="paragraph">
     <w:name w:val="List Paragraph"/>
     <w:basedOn w:val="style0"/>
-    <w:next w:val="style43"/>
+    <w:next w:val="style46"/>
     <w:pPr>
       <w:spacing w:after="200" w:before="0"/>
       <w:ind w:hanging="0" w:left="720" w:right="0"/>

</xml_diff>

<commit_message>
continue working with cli arch
</commit_message>
<xml_diff>
--- a/docs/CLI_Architecture.docx
+++ b/docs/CLI_Architecture.docx
@@ -128,7 +128,7 @@
     </w:p>
     <w:p>
       <w:pPr>
-        <w:pStyle w:val="style46"/>
+        <w:pStyle w:val="style49"/>
         <w:numPr>
           <w:ilvl w:val="0"/>
           <w:numId w:val="4"/>
@@ -143,7 +143,7 @@
     </w:p>
     <w:p>
       <w:pPr>
-        <w:pStyle w:val="style46"/>
+        <w:pStyle w:val="style49"/>
         <w:numPr>
           <w:ilvl w:val="0"/>
           <w:numId w:val="4"/>
@@ -168,7 +168,7 @@
     </w:p>
     <w:p>
       <w:pPr>
-        <w:pStyle w:val="style46"/>
+        <w:pStyle w:val="style49"/>
         <w:numPr>
           <w:ilvl w:val="0"/>
           <w:numId w:val="4"/>
@@ -183,7 +183,7 @@
     </w:p>
     <w:p>
       <w:pPr>
-        <w:pStyle w:val="style46"/>
+        <w:pStyle w:val="style49"/>
         <w:numPr>
           <w:ilvl w:val="0"/>
           <w:numId w:val="4"/>
@@ -198,7 +198,7 @@
     </w:p>
     <w:p>
       <w:pPr>
-        <w:pStyle w:val="style46"/>
+        <w:pStyle w:val="style49"/>
         <w:numPr>
           <w:ilvl w:val="0"/>
           <w:numId w:val="4"/>
@@ -213,7 +213,7 @@
     </w:p>
     <w:p>
       <w:pPr>
-        <w:pStyle w:val="style46"/>
+        <w:pStyle w:val="style49"/>
         <w:numPr>
           <w:ilvl w:val="0"/>
           <w:numId w:val="4"/>
@@ -228,7 +228,7 @@
     </w:p>
     <w:p>
       <w:pPr>
-        <w:pStyle w:val="style46"/>
+        <w:pStyle w:val="style49"/>
         <w:numPr>
           <w:ilvl w:val="0"/>
           <w:numId w:val="4"/>
@@ -243,7 +243,7 @@
     </w:p>
     <w:p>
       <w:pPr>
-        <w:pStyle w:val="style46"/>
+        <w:pStyle w:val="style49"/>
         <w:numPr>
           <w:ilvl w:val="0"/>
           <w:numId w:val="4"/>
@@ -258,7 +258,7 @@
     </w:p>
     <w:p>
       <w:pPr>
-        <w:pStyle w:val="style46"/>
+        <w:pStyle w:val="style49"/>
         <w:numPr>
           <w:ilvl w:val="0"/>
           <w:numId w:val="4"/>
@@ -335,7 +335,7 @@
     </w:p>
     <w:p>
       <w:pPr>
-        <w:pStyle w:val="style46"/>
+        <w:pStyle w:val="style49"/>
         <w:numPr>
           <w:ilvl w:val="0"/>
           <w:numId w:val="3"/>
@@ -350,7 +350,7 @@
     </w:p>
     <w:p>
       <w:pPr>
-        <w:pStyle w:val="style46"/>
+        <w:pStyle w:val="style49"/>
         <w:numPr>
           <w:ilvl w:val="0"/>
           <w:numId w:val="3"/>
@@ -365,7 +365,7 @@
     </w:p>
     <w:p>
       <w:pPr>
-        <w:pStyle w:val="style46"/>
+        <w:pStyle w:val="style49"/>
         <w:numPr>
           <w:ilvl w:val="0"/>
           <w:numId w:val="3"/>
@@ -380,7 +380,7 @@
     </w:p>
     <w:p>
       <w:pPr>
-        <w:pStyle w:val="style46"/>
+        <w:pStyle w:val="style49"/>
         <w:numPr>
           <w:ilvl w:val="0"/>
           <w:numId w:val="3"/>
@@ -401,7 +401,7 @@
     </w:p>
     <w:p>
       <w:pPr>
-        <w:pStyle w:val="style46"/>
+        <w:pStyle w:val="style49"/>
         <w:numPr>
           <w:ilvl w:val="0"/>
           <w:numId w:val="3"/>
@@ -418,7 +418,7 @@
     </w:p>
     <w:p>
       <w:pPr>
-        <w:pStyle w:val="style46"/>
+        <w:pStyle w:val="style49"/>
         <w:numPr>
           <w:ilvl w:val="0"/>
           <w:numId w:val="3"/>
@@ -433,7 +433,7 @@
     </w:p>
     <w:p>
       <w:pPr>
-        <w:pStyle w:val="style46"/>
+        <w:pStyle w:val="style49"/>
         <w:numPr>
           <w:ilvl w:val="0"/>
           <w:numId w:val="3"/>
@@ -488,7 +488,7 @@
     </w:p>
     <w:p>
       <w:pPr>
-        <w:pStyle w:val="style46"/>
+        <w:pStyle w:val="style49"/>
         <w:numPr>
           <w:ilvl w:val="0"/>
           <w:numId w:val="3"/>
@@ -503,7 +503,7 @@
     </w:p>
     <w:p>
       <w:pPr>
-        <w:pStyle w:val="style46"/>
+        <w:pStyle w:val="style49"/>
         <w:numPr>
           <w:ilvl w:val="0"/>
           <w:numId w:val="3"/>
@@ -518,7 +518,7 @@
     </w:p>
     <w:p>
       <w:pPr>
-        <w:pStyle w:val="style46"/>
+        <w:pStyle w:val="style49"/>
         <w:numPr>
           <w:ilvl w:val="0"/>
           <w:numId w:val="3"/>
@@ -533,7 +533,7 @@
     </w:p>
     <w:p>
       <w:pPr>
-        <w:pStyle w:val="style46"/>
+        <w:pStyle w:val="style49"/>
         <w:numPr>
           <w:ilvl w:val="0"/>
           <w:numId w:val="3"/>
@@ -628,7 +628,7 @@
     </w:p>
     <w:p>
       <w:pPr>
-        <w:pStyle w:val="style46"/>
+        <w:pStyle w:val="style49"/>
         <w:numPr>
           <w:ilvl w:val="0"/>
           <w:numId w:val="5"/>
@@ -661,7 +661,7 @@
     </w:p>
     <w:p>
       <w:pPr>
-        <w:pStyle w:val="style46"/>
+        <w:pStyle w:val="style49"/>
         <w:numPr>
           <w:ilvl w:val="0"/>
           <w:numId w:val="5"/>
@@ -693,7 +693,7 @@
     </w:p>
     <w:p>
       <w:pPr>
-        <w:pStyle w:val="style46"/>
+        <w:pStyle w:val="style49"/>
         <w:numPr>
           <w:ilvl w:val="0"/>
           <w:numId w:val="5"/>
@@ -795,7 +795,7 @@
           <w:sz w:val="24"/>
           <w:szCs w:val="24"/>
         </w:rPr>
-        <w:t>1) Аутентификация пользователя на сервере.</w:t>
+        <w:t>1) Аутентификация пользователя на сервере</w:t>
       </w:r>
     </w:p>
     <w:p>
@@ -917,7 +917,7 @@
     </w:p>
     <w:p>
       <w:pPr>
-        <w:pStyle w:val="style46"/>
+        <w:pStyle w:val="style49"/>
         <w:numPr>
           <w:ilvl w:val="0"/>
           <w:numId w:val="6"/>
@@ -1078,7 +1078,7 @@
     </w:p>
     <w:p>
       <w:pPr>
-        <w:pStyle w:val="style46"/>
+        <w:pStyle w:val="style49"/>
         <w:numPr>
           <w:ilvl w:val="0"/>
           <w:numId w:val="6"/>
@@ -1175,7 +1175,7 @@
           <w:sz w:val="24"/>
           <w:szCs w:val="24"/>
         </w:rPr>
-        <w:t>2) Информация обо всех доступных командах.</w:t>
+        <w:t>2) Информация обо всех доступных командах</w:t>
       </w:r>
     </w:p>
     <w:p>
@@ -1249,7 +1249,7 @@
     </w:p>
     <w:p>
       <w:pPr>
-        <w:pStyle w:val="style46"/>
+        <w:pStyle w:val="style49"/>
         <w:numPr>
           <w:ilvl w:val="0"/>
           <w:numId w:val="7"/>
@@ -1402,7 +1402,7 @@
     </w:p>
     <w:p>
       <w:pPr>
-        <w:pStyle w:val="style46"/>
+        <w:pStyle w:val="style49"/>
         <w:numPr>
           <w:ilvl w:val="0"/>
           <w:numId w:val="7"/>
@@ -1512,7 +1512,7 @@
           <w:sz w:val="24"/>
           <w:szCs w:val="24"/>
         </w:rPr>
-        <w:t>3) Выполнение команды CLI.</w:t>
+        <w:t>3) Выполнение команды CLI</w:t>
       </w:r>
     </w:p>
     <w:p>
@@ -1603,7 +1603,7 @@
     </w:p>
     <w:p>
       <w:pPr>
-        <w:pStyle w:val="style46"/>
+        <w:pStyle w:val="style49"/>
         <w:numPr>
           <w:ilvl w:val="0"/>
           <w:numId w:val="9"/>
@@ -1678,7 +1678,7 @@
     </w:p>
     <w:p>
       <w:pPr>
-        <w:pStyle w:val="style46"/>
+        <w:pStyle w:val="style49"/>
         <w:numPr>
           <w:ilvl w:val="0"/>
           <w:numId w:val="9"/>
@@ -1753,7 +1753,7 @@
     </w:p>
     <w:p>
       <w:pPr>
-        <w:pStyle w:val="style46"/>
+        <w:pStyle w:val="style49"/>
         <w:numPr>
           <w:ilvl w:val="0"/>
           <w:numId w:val="9"/>
@@ -1853,7 +1853,7 @@
     </w:p>
     <w:p>
       <w:pPr>
-        <w:pStyle w:val="style46"/>
+        <w:pStyle w:val="style49"/>
         <w:numPr>
           <w:ilvl w:val="0"/>
           <w:numId w:val="9"/>
@@ -2445,12 +2445,12 @@
           <w:sz w:val="24"/>
           <w:szCs w:val="24"/>
         </w:rPr>
-        <w:t>1) Состояния (режимы работы CLI).</w:t>
-      </w:r>
-    </w:p>
-    <w:p>
-      <w:pPr>
-        <w:pStyle w:val="style46"/>
+        <w:t>1) Состояния (режимы работы CLI)</w:t>
+      </w:r>
+    </w:p>
+    <w:p>
+      <w:pPr>
+        <w:pStyle w:val="style49"/>
         <w:numPr>
           <w:ilvl w:val="0"/>
           <w:numId w:val="2"/>
@@ -2465,7 +2465,7 @@
     </w:p>
     <w:p>
       <w:pPr>
-        <w:pStyle w:val="style46"/>
+        <w:pStyle w:val="style49"/>
         <w:numPr>
           <w:ilvl w:val="0"/>
           <w:numId w:val="2"/>
@@ -2480,7 +2480,7 @@
     </w:p>
     <w:p>
       <w:pPr>
-        <w:pStyle w:val="style46"/>
+        <w:pStyle w:val="style49"/>
         <w:numPr>
           <w:ilvl w:val="0"/>
           <w:numId w:val="2"/>
@@ -2495,7 +2495,7 @@
     </w:p>
     <w:p>
       <w:pPr>
-        <w:pStyle w:val="style46"/>
+        <w:pStyle w:val="style49"/>
         <w:numPr>
           <w:ilvl w:val="0"/>
           <w:numId w:val="2"/>
@@ -2510,7 +2510,7 @@
     </w:p>
     <w:p>
       <w:pPr>
-        <w:pStyle w:val="style46"/>
+        <w:pStyle w:val="style49"/>
         <w:numPr>
           <w:ilvl w:val="0"/>
           <w:numId w:val="2"/>
@@ -2537,12 +2537,12 @@
           <w:sz w:val="24"/>
           <w:szCs w:val="24"/>
         </w:rPr>
-        <w:t>2) События, приводящие к смене состояния (команды).</w:t>
-      </w:r>
-    </w:p>
-    <w:p>
-      <w:pPr>
-        <w:pStyle w:val="style46"/>
+        <w:t>2) События, приводящие к смене состояния (команды)</w:t>
+      </w:r>
+    </w:p>
+    <w:p>
+      <w:pPr>
+        <w:pStyle w:val="style49"/>
         <w:numPr>
           <w:ilvl w:val="0"/>
           <w:numId w:val="1"/>
@@ -2568,7 +2568,7 @@
     </w:p>
     <w:p>
       <w:pPr>
-        <w:pStyle w:val="style46"/>
+        <w:pStyle w:val="style49"/>
         <w:numPr>
           <w:ilvl w:val="0"/>
           <w:numId w:val="1"/>
@@ -2595,7 +2595,7 @@
     </w:p>
     <w:p>
       <w:pPr>
-        <w:pStyle w:val="style46"/>
+        <w:pStyle w:val="style49"/>
         <w:numPr>
           <w:ilvl w:val="0"/>
           <w:numId w:val="1"/>
@@ -2637,7 +2637,7 @@
     </w:p>
     <w:p>
       <w:pPr>
-        <w:pStyle w:val="style46"/>
+        <w:pStyle w:val="style49"/>
         <w:numPr>
           <w:ilvl w:val="0"/>
           <w:numId w:val="1"/>
@@ -2673,7 +2673,7 @@
     </w:p>
     <w:p>
       <w:pPr>
-        <w:pStyle w:val="style46"/>
+        <w:pStyle w:val="style49"/>
         <w:numPr>
           <w:ilvl w:val="0"/>
           <w:numId w:val="1"/>
@@ -2700,7 +2700,7 @@
     </w:p>
     <w:p>
       <w:pPr>
-        <w:pStyle w:val="style46"/>
+        <w:pStyle w:val="style49"/>
         <w:numPr>
           <w:ilvl w:val="0"/>
           <w:numId w:val="1"/>
@@ -2889,7 +2889,7 @@
           <w:sz w:val="24"/>
           <w:szCs w:val="24"/>
         </w:rPr>
-        <w:t>Формат конфигурационных файлов.</w:t>
+        <w:t>Формат конфигурационных файлов</w:t>
       </w:r>
     </w:p>
     <w:p>
@@ -2917,7 +2917,7 @@
           <w:sz w:val="24"/>
           <w:szCs w:val="24"/>
         </w:rPr>
-        <w:t>Реализация машины состояний CLI.</w:t>
+        <w:t>Реализация машины состояний CLI</w:t>
       </w:r>
     </w:p>
     <w:p>
@@ -2959,7 +2959,7 @@
           <w:sz w:val="26"/>
           <w:szCs w:val="26"/>
         </w:rPr>
-        <w:t>Реализация команд и потоков (для перенаправления стандартного ввода, стандартного вывода и стандартного вывода для ошибок).</w:t>
+        <w:t>Реализация команд и потоков (для перенаправления стандартного ввода, стандартного вывода и стандартного вывода для ошибок)</w:t>
       </w:r>
     </w:p>
     <w:p>
@@ -2996,7 +2996,7 @@
     </w:p>
     <w:p>
       <w:pPr>
-        <w:pStyle w:val="style46"/>
+        <w:pStyle w:val="style49"/>
         <w:jc w:val="both"/>
         <w:rPr/>
       </w:pPr>
@@ -3007,17 +3007,17 @@
     </w:p>
     <w:p>
       <w:pPr>
-        <w:pStyle w:val="style46"/>
-        <w:jc w:val="both"/>
-        <w:rPr/>
-      </w:pPr>
-      <w:r>
-        <w:rPr/>
-      </w:r>
-    </w:p>
-    <w:p>
-      <w:pPr>
-        <w:pStyle w:val="style46"/>
+        <w:pStyle w:val="style49"/>
+        <w:jc w:val="both"/>
+        <w:rPr/>
+      </w:pPr>
+      <w:r>
+        <w:rPr/>
+      </w:r>
+    </w:p>
+    <w:p>
+      <w:pPr>
+        <w:pStyle w:val="style49"/>
         <w:jc w:val="both"/>
         <w:rPr>
           <w:i/>
@@ -3038,7 +3038,7 @@
     </w:p>
     <w:p>
       <w:pPr>
-        <w:pStyle w:val="style46"/>
+        <w:pStyle w:val="style49"/>
         <w:numPr>
           <w:ilvl w:val="0"/>
           <w:numId w:val="8"/>
@@ -3053,7 +3053,7 @@
     </w:p>
     <w:p>
       <w:pPr>
-        <w:pStyle w:val="style46"/>
+        <w:pStyle w:val="style49"/>
         <w:numPr>
           <w:ilvl w:val="0"/>
           <w:numId w:val="8"/>
@@ -3068,7 +3068,7 @@
     </w:p>
     <w:p>
       <w:pPr>
-        <w:pStyle w:val="style46"/>
+        <w:pStyle w:val="style49"/>
         <w:numPr>
           <w:ilvl w:val="0"/>
           <w:numId w:val="8"/>
@@ -3083,7 +3083,7 @@
     </w:p>
     <w:p>
       <w:pPr>
-        <w:pStyle w:val="style46"/>
+        <w:pStyle w:val="style49"/>
         <w:numPr>
           <w:ilvl w:val="0"/>
           <w:numId w:val="8"/>
@@ -3098,7 +3098,7 @@
     </w:p>
     <w:p>
       <w:pPr>
-        <w:pStyle w:val="style46"/>
+        <w:pStyle w:val="style49"/>
         <w:numPr>
           <w:ilvl w:val="0"/>
           <w:numId w:val="8"/>
@@ -3113,7 +3113,7 @@
     </w:p>
     <w:p>
       <w:pPr>
-        <w:pStyle w:val="style46"/>
+        <w:pStyle w:val="style49"/>
         <w:numPr>
           <w:ilvl w:val="0"/>
           <w:numId w:val="8"/>
@@ -3128,7 +3128,7 @@
     </w:p>
     <w:p>
       <w:pPr>
-        <w:pStyle w:val="style46"/>
+        <w:pStyle w:val="style49"/>
         <w:numPr>
           <w:ilvl w:val="0"/>
           <w:numId w:val="8"/>
@@ -3153,7 +3153,7 @@
     </w:p>
     <w:p>
       <w:pPr>
-        <w:pStyle w:val="style46"/>
+        <w:pStyle w:val="style49"/>
         <w:numPr>
           <w:ilvl w:val="0"/>
           <w:numId w:val="8"/>
@@ -3168,7 +3168,7 @@
     </w:p>
     <w:p>
       <w:pPr>
-        <w:pStyle w:val="style46"/>
+        <w:pStyle w:val="style49"/>
         <w:numPr>
           <w:ilvl w:val="0"/>
           <w:numId w:val="8"/>
@@ -3183,7 +3183,7 @@
     </w:p>
     <w:p>
       <w:pPr>
-        <w:pStyle w:val="style46"/>
+        <w:pStyle w:val="style49"/>
         <w:numPr>
           <w:ilvl w:val="0"/>
           <w:numId w:val="8"/>
@@ -3198,7 +3198,7 @@
     </w:p>
     <w:p>
       <w:pPr>
-        <w:pStyle w:val="style46"/>
+        <w:pStyle w:val="style49"/>
         <w:numPr>
           <w:ilvl w:val="0"/>
           <w:numId w:val="8"/>
@@ -3213,17 +3213,17 @@
     </w:p>
     <w:p>
       <w:pPr>
-        <w:pStyle w:val="style46"/>
-        <w:jc w:val="both"/>
-        <w:rPr/>
-      </w:pPr>
-      <w:r>
-        <w:rPr/>
-      </w:r>
-    </w:p>
-    <w:p>
-      <w:pPr>
-        <w:pStyle w:val="style46"/>
+        <w:pStyle w:val="style49"/>
+        <w:jc w:val="both"/>
+        <w:rPr/>
+      </w:pPr>
+      <w:r>
+        <w:rPr/>
+      </w:r>
+    </w:p>
+    <w:p>
+      <w:pPr>
+        <w:pStyle w:val="style49"/>
         <w:jc w:val="both"/>
         <w:rPr>
           <w:i/>
@@ -3244,7 +3244,7 @@
     </w:p>
     <w:p>
       <w:pPr>
-        <w:pStyle w:val="style46"/>
+        <w:pStyle w:val="style49"/>
         <w:numPr>
           <w:ilvl w:val="0"/>
           <w:numId w:val="8"/>
@@ -3259,7 +3259,7 @@
     </w:p>
     <w:p>
       <w:pPr>
-        <w:pStyle w:val="style46"/>
+        <w:pStyle w:val="style49"/>
         <w:numPr>
           <w:ilvl w:val="0"/>
           <w:numId w:val="8"/>
@@ -3274,7 +3274,7 @@
     </w:p>
     <w:p>
       <w:pPr>
-        <w:pStyle w:val="style46"/>
+        <w:pStyle w:val="style49"/>
         <w:numPr>
           <w:ilvl w:val="0"/>
           <w:numId w:val="8"/>
@@ -3289,7 +3289,7 @@
     </w:p>
     <w:p>
       <w:pPr>
-        <w:pStyle w:val="style46"/>
+        <w:pStyle w:val="style49"/>
         <w:numPr>
           <w:ilvl w:val="0"/>
           <w:numId w:val="8"/>
@@ -3304,7 +3304,7 @@
     </w:p>
     <w:p>
       <w:pPr>
-        <w:pStyle w:val="style46"/>
+        <w:pStyle w:val="style49"/>
         <w:numPr>
           <w:ilvl w:val="0"/>
           <w:numId w:val="8"/>
@@ -3319,7 +3319,7 @@
     </w:p>
     <w:p>
       <w:pPr>
-        <w:pStyle w:val="style46"/>
+        <w:pStyle w:val="style49"/>
         <w:numPr>
           <w:ilvl w:val="0"/>
           <w:numId w:val="8"/>
@@ -3352,26 +3352,18 @@
           <w:sz w:val="24"/>
           <w:szCs w:val="24"/>
         </w:rPr>
-        <w:t>Реализация модуля разбора команд на backend'е.</w:t>
-      </w:r>
-    </w:p>
-    <w:p>
-      <w:pPr>
-        <w:pStyle w:val="style0"/>
-        <w:jc w:val="both"/>
-        <w:rPr/>
-      </w:pPr>
-      <w:r>
-        <w:rPr/>
-        <w:t>В данной версии модуль разбора команд просто идентифицирует команду по ее имени. Для этого он последовательно выделяет из строки с командой одну или несколько подстрок (разделителем подстрок является символ пробела), после чего по этим подстрокам находит команду (у нас есть команды, состоящие из нескольких строк). Команда позволяет определить точку входа (на самом деле мы определяем только имя модуля, т.к. имя функции будет жестко задано), после чего создает процесс для этой команды. После этого модуль разбора команд создает специальн</w:t>
-      </w:r>
-      <w:r>
-        <w:rPr/>
-        <w:t>ый приемник данных</w:t>
-      </w:r>
-      <w:r>
-        <w:rPr/>
-        <w:t xml:space="preserve"> (см. выше) для взаимодействия с клиентом (с frontend'ом).</w:t>
+        <w:t>Реализация модуля разбора команд на backend'е</w:t>
+      </w:r>
+    </w:p>
+    <w:p>
+      <w:pPr>
+        <w:pStyle w:val="style0"/>
+        <w:jc w:val="both"/>
+        <w:rPr/>
+      </w:pPr>
+      <w:r>
+        <w:rPr/>
+        <w:t>В данной версии модуль разбора команд просто идентифицирует команду по ее имени. Для этого он последовательно выделяет из строки с командой одну или несколько подстрок (разделителем подстрок является символ пробела), после чего по этим подстрокам находит команду (у нас есть команды, состоящие из нескольких строк). Команда позволяет определить точку входа (на самом деле мы определяем только имя модуля, т.к. имя функции будет жестко задано), после чего создает процесс для этой команды. После этого модуль разбора команд создает специальный приемник данных (см. выше) для взаимодействия с клиентом (с frontend'ом).</w:t>
       </w:r>
     </w:p>
     <w:p>
@@ -3392,17 +3384,31 @@
           <w:sz w:val="24"/>
           <w:szCs w:val="24"/>
         </w:rPr>
-        <w:t xml:space="preserve">Реализация модуля разбора команд на </w:t>
-      </w:r>
-      <w:r>
+        <w:t>Реализация модуля разбора команд на frontend'е</w:t>
+      </w:r>
+    </w:p>
+    <w:p>
+      <w:pPr>
+        <w:pStyle w:val="style0"/>
+        <w:jc w:val="both"/>
+        <w:rPr/>
+      </w:pPr>
+      <w:r>
+        <w:rPr/>
+        <w:t>На данный момент реализация совпадает с реализацией модуля разбора команд на backend'е. Есть одно исключение из этого совпадения: если модуль разбора не находит подходящую команду среди frontend команд, то будет произведен поиск среди  backend команд. Если поиск среди backend команд будет успешен, то будет создана специальная команда-обертка для вызова найденной команды на backend'е. В ближайшем будущем появится поддержка цепочки команд, перенаправления ввода и вывода и, соответственно, модуль разбора команд на frontend'е значительно усложниться.</w:t>
+      </w:r>
+    </w:p>
+    <w:p>
+      <w:pPr>
+        <w:pStyle w:val="style0"/>
+        <w:jc w:val="both"/>
         <w:rPr>
           <w:i/>
           <w:iCs/>
           <w:sz w:val="24"/>
           <w:szCs w:val="24"/>
         </w:rPr>
-        <w:t>frontend</w:t>
-      </w:r>
+      </w:pPr>
       <w:r>
         <w:rPr>
           <w:i/>
@@ -3410,48 +3416,57 @@
           <w:sz w:val="24"/>
           <w:szCs w:val="24"/>
         </w:rPr>
-        <w:t>'е.</w:t>
-      </w:r>
-    </w:p>
-    <w:p>
-      <w:pPr>
-        <w:pStyle w:val="style0"/>
-        <w:jc w:val="both"/>
-        <w:rPr/>
-      </w:pPr>
-      <w:r>
-        <w:rPr/>
-        <w:t xml:space="preserve">На данный момент реализация совпадает с реализацией модуля разбора команд на backend'е. </w:t>
-      </w:r>
-      <w:r>
-        <w:rPr/>
-        <w:t>Есть одно исключение из этого совпадения: если модуль разбора не находит подходящую команду среди frontend команд, то будет произведен поиск среди  backend команд. Если поиск среди backend команд будет успешен, то будет создана специальная команда-обертка для вызова найденной команды на backend'е.</w:t>
-      </w:r>
-      <w:r>
-        <w:rPr/>
-        <w:t xml:space="preserve"> В ближайшем будущем появится поддержка цепочки команд, перенаправления ввода и вывода и, соответственно, модуль разбора команд на frontend'е значительно усложниться.</w:t>
-      </w:r>
-    </w:p>
-    <w:p>
-      <w:pPr>
-        <w:pStyle w:val="style0"/>
-        <w:jc w:val="both"/>
-        <w:rPr/>
-      </w:pPr>
-      <w:r>
-        <w:rPr/>
-        <w:t>Реализация контекста выполнения команд:</w:t>
-      </w:r>
-    </w:p>
-    <w:p>
-      <w:pPr>
-        <w:pStyle w:val="style0"/>
-        <w:jc w:val="both"/>
-        <w:rPr/>
-      </w:pPr>
-      <w:r>
-        <w:rPr/>
-        <w:t>Контекст выполнения команд содержит цепочку команд. На данный момент все команды у нас выполняются синхронно, поэтому в данный момент времени у нас выполняется только одна команда (на самом деле одновременно с реальной командой может выполняться и специальная команда для взаимодействия с клиентом при соответствующих настройках). Поэтому контекст выполнения содержит "ссылку" (</w:t>
+        <w:t xml:space="preserve">Реализация контекста выполнения команд </w:t>
+      </w:r>
+      <w:r>
+        <w:rPr>
+          <w:i/>
+          <w:iCs/>
+          <w:sz w:val="24"/>
+          <w:szCs w:val="24"/>
+        </w:rPr>
+        <w:t>на backend'е</w:t>
+      </w:r>
+    </w:p>
+    <w:p>
+      <w:pPr>
+        <w:pStyle w:val="style0"/>
+        <w:jc w:val="both"/>
+        <w:rPr/>
+      </w:pPr>
+      <w:r>
+        <w:rPr/>
+        <w:t xml:space="preserve">Контекст выполнения </w:t>
+      </w:r>
+      <w:r>
+        <w:rPr/>
+        <w:t>команд управляет выполнением на backend'е запроса (команды) от frontend'а. Перед запуском команды на выполнение контекст выполнения проверяет, доступна ли данная команда в данном состоянии машины состояний CLI, а также хватает ли прав у текущего пользователя на выполнение этой команды. Если все проверки выполняются успешно, то контекст запускает команду на выполнение, после чего ожидает результат ее выполнения (по коду возврата). В случае успешного выполнения контекст уведомляет об этом машину состояний CLI; если выполнение команды закончилось с ошибкой, то состояние машины состояний CLI меняться не будет. После этого (вне зависимости от того, успешно или не успешно закончилось выполнение команды) контекст уведомляет специальный приемник данных об окончании выполнения команды (а специальный приемник данных уведомляет об этом frontend).</w:t>
+      </w:r>
+    </w:p>
+    <w:p>
+      <w:pPr>
+        <w:pStyle w:val="style0"/>
+        <w:jc w:val="both"/>
+        <w:rPr/>
+      </w:pPr>
+      <w:r>
+        <w:rPr/>
+        <w:t xml:space="preserve">Реализация контекста выполнения команд </w:t>
+      </w:r>
+      <w:r>
+        <w:rPr/>
+        <w:t>на frontend'е</w:t>
+      </w:r>
+    </w:p>
+    <w:p>
+      <w:pPr>
+        <w:pStyle w:val="style0"/>
+        <w:jc w:val="both"/>
+        <w:rPr/>
+      </w:pPr>
+      <w:r>
+        <w:rPr/>
+        <w:t>Контекст выполнения команд содержит цепочку команд, полученную от модуля разбора команд. На данный момент все команды у нас выполняются синхронно, поэтому в данный момент времени у нас выполняется только одна команда (в зависимости от настроек frontend'а, одновременно с командой может работать и специальный приемник данных). Поэтому контекст выполнения содержит "ссылку" (</w:t>
       </w:r>
       <w:r>
         <w:rPr>
@@ -3461,7 +3476,28 @@
       </w:r>
       <w:r>
         <w:rPr/>
-        <w:t xml:space="preserve"> соответствующего процесса) на текущий процесс. Перед запуском команды на выполнение контекст выполнения проверяет, доступна ли данная команда в данном состоянии машины состояний CLI, а также хватает ли прав у текущего пользователя на выполнение этой команды. Если все проверки выполняются успешно, то контекст запускает команду на выполнение, после чего ожидает результат ее выполнения (по коду возврата). В случае успешного выполнения контекст уведомляет об этом машину состояний CLI, после чего запускает следующую команду (опять же с проверками перед запуском) и так далее, пока не будут выполнены все команды. Если выполнение одной из команд завершится с ошибкой, то контекст выполнения все последующие команды выполнять не будет за одним исключением: последнюю команду он выполняет всегда, чтобы отправить весь накопившейся вывод на сторону клиента.</w:t>
+        <w:t xml:space="preserve"> соответствующего процесса) на текущую команду.</w:t>
+      </w:r>
+    </w:p>
+    <w:p>
+      <w:pPr>
+        <w:pStyle w:val="style0"/>
+        <w:jc w:val="both"/>
+        <w:rPr/>
+      </w:pPr>
+      <w:r>
+        <w:rPr/>
+      </w:r>
+    </w:p>
+    <w:p>
+      <w:pPr>
+        <w:pStyle w:val="style0"/>
+        <w:jc w:val="both"/>
+        <w:rPr/>
+      </w:pPr>
+      <w:r>
+        <w:rPr/>
+        <w:t>Перед запуском команды на выполнение контекст выполнения проверяет, доступна ли данная команда в данном состоянии машины состояний CLI, а также хватает ли прав у текущего пользователя на выполнение этой команды. Если все проверки выполняются успешно, то контекст запускает команду на выполнение, после чего ожидает результат ее выполнения (по коду возврата). В случае успешного выполнения контекст уведомляет об этом машину состояний CLI, после чего запускает следующую команду (опять же с проверками перед запуском) и так далее, пока не будут выполнены все команды. Если выполнение одной из команд завершится с ошибкой, то контекст выполнения все последующие команды выполнять не будет за одним исключением: последнюю команду он выполняет всегда, чтобы отправить весь накопившейся вывод на сторону клиента.</w:t>
       </w:r>
     </w:p>
     <w:p>
@@ -3570,7 +3606,7 @@
       <w:pgNumType w:fmt="decimal"/>
       <w:formProt w:val="false"/>
       <w:textDirection w:val="lrTb"/>
-      <w:docGrid w:charSpace="36864" w:linePitch="400" w:type="default"/>
+      <w:docGrid w:charSpace="40960" w:linePitch="420" w:type="default"/>
     </w:sectPr>
   </w:body>
 </w:document>
@@ -4919,10 +4955,31 @@
       <w:rFonts w:cs="Wingdings"/>
     </w:rPr>
   </w:style>
-  <w:style w:styleId="style41" w:type="paragraph">
+  <w:style w:styleId="style41" w:type="character">
+    <w:name w:val="ListLabel 26"/>
+    <w:next w:val="style41"/>
+    <w:rPr>
+      <w:rFonts w:cs="Symbol"/>
+    </w:rPr>
+  </w:style>
+  <w:style w:styleId="style42" w:type="character">
+    <w:name w:val="ListLabel 27"/>
+    <w:next w:val="style42"/>
+    <w:rPr>
+      <w:rFonts w:cs="Courier New"/>
+    </w:rPr>
+  </w:style>
+  <w:style w:styleId="style43" w:type="character">
+    <w:name w:val="ListLabel 28"/>
+    <w:next w:val="style43"/>
+    <w:rPr>
+      <w:rFonts w:cs="Wingdings"/>
+    </w:rPr>
+  </w:style>
+  <w:style w:styleId="style44" w:type="paragraph">
     <w:name w:val="Заголовок"/>
     <w:basedOn w:val="style0"/>
-    <w:next w:val="style42"/>
+    <w:next w:val="style45"/>
     <w:pPr>
       <w:keepNext/>
       <w:spacing w:after="120" w:before="240"/>
@@ -4934,29 +4991,29 @@
       <w:szCs w:val="28"/>
     </w:rPr>
   </w:style>
-  <w:style w:styleId="style42" w:type="paragraph">
+  <w:style w:styleId="style45" w:type="paragraph">
     <w:name w:val="Основной текст"/>
     <w:basedOn w:val="style0"/>
-    <w:next w:val="style42"/>
+    <w:next w:val="style45"/>
     <w:pPr>
       <w:spacing w:after="120" w:before="0"/>
       <w:contextualSpacing w:val="false"/>
     </w:pPr>
     <w:rPr/>
   </w:style>
-  <w:style w:styleId="style43" w:type="paragraph">
+  <w:style w:styleId="style46" w:type="paragraph">
     <w:name w:val="Список"/>
-    <w:basedOn w:val="style42"/>
-    <w:next w:val="style43"/>
+    <w:basedOn w:val="style45"/>
+    <w:next w:val="style46"/>
     <w:pPr/>
     <w:rPr>
       <w:rFonts w:cs="Lohit Hindi"/>
     </w:rPr>
   </w:style>
-  <w:style w:styleId="style44" w:type="paragraph">
+  <w:style w:styleId="style47" w:type="paragraph">
     <w:name w:val="Название"/>
     <w:basedOn w:val="style0"/>
-    <w:next w:val="style44"/>
+    <w:next w:val="style47"/>
     <w:pPr>
       <w:suppressLineNumbers/>
       <w:spacing w:after="120" w:before="120"/>
@@ -4970,10 +5027,10 @@
       <w:szCs w:val="24"/>
     </w:rPr>
   </w:style>
-  <w:style w:styleId="style45" w:type="paragraph">
+  <w:style w:styleId="style48" w:type="paragraph">
     <w:name w:val="Указатель"/>
     <w:basedOn w:val="style0"/>
-    <w:next w:val="style45"/>
+    <w:next w:val="style48"/>
     <w:pPr>
       <w:suppressLineNumbers/>
     </w:pPr>
@@ -4981,10 +5038,10 @@
       <w:rFonts w:cs="Lohit Hindi"/>
     </w:rPr>
   </w:style>
-  <w:style w:styleId="style46" w:type="paragraph">
+  <w:style w:styleId="style49" w:type="paragraph">
     <w:name w:val="List Paragraph"/>
     <w:basedOn w:val="style0"/>
-    <w:next w:val="style46"/>
+    <w:next w:val="style49"/>
     <w:pPr>
       <w:spacing w:after="200" w:before="0"/>
       <w:ind w:hanging="0" w:left="720" w:right="0"/>

</xml_diff>

<commit_message>
probably, final part of the CLI arch changes
</commit_message>
<xml_diff>
--- a/docs/CLI_Architecture.docx
+++ b/docs/CLI_Architecture.docx
@@ -128,7 +128,7 @@
     </w:p>
     <w:p>
       <w:pPr>
-        <w:pStyle w:val="style49"/>
+        <w:pStyle w:val="style52"/>
         <w:numPr>
           <w:ilvl w:val="0"/>
           <w:numId w:val="4"/>
@@ -143,7 +143,7 @@
     </w:p>
     <w:p>
       <w:pPr>
-        <w:pStyle w:val="style49"/>
+        <w:pStyle w:val="style52"/>
         <w:numPr>
           <w:ilvl w:val="0"/>
           <w:numId w:val="4"/>
@@ -168,7 +168,7 @@
     </w:p>
     <w:p>
       <w:pPr>
-        <w:pStyle w:val="style49"/>
+        <w:pStyle w:val="style52"/>
         <w:numPr>
           <w:ilvl w:val="0"/>
           <w:numId w:val="4"/>
@@ -183,7 +183,7 @@
     </w:p>
     <w:p>
       <w:pPr>
-        <w:pStyle w:val="style49"/>
+        <w:pStyle w:val="style52"/>
         <w:numPr>
           <w:ilvl w:val="0"/>
           <w:numId w:val="4"/>
@@ -198,7 +198,7 @@
     </w:p>
     <w:p>
       <w:pPr>
-        <w:pStyle w:val="style49"/>
+        <w:pStyle w:val="style52"/>
         <w:numPr>
           <w:ilvl w:val="0"/>
           <w:numId w:val="4"/>
@@ -213,7 +213,7 @@
     </w:p>
     <w:p>
       <w:pPr>
-        <w:pStyle w:val="style49"/>
+        <w:pStyle w:val="style52"/>
         <w:numPr>
           <w:ilvl w:val="0"/>
           <w:numId w:val="4"/>
@@ -228,7 +228,7 @@
     </w:p>
     <w:p>
       <w:pPr>
-        <w:pStyle w:val="style49"/>
+        <w:pStyle w:val="style52"/>
         <w:numPr>
           <w:ilvl w:val="0"/>
           <w:numId w:val="4"/>
@@ -243,7 +243,7 @@
     </w:p>
     <w:p>
       <w:pPr>
-        <w:pStyle w:val="style49"/>
+        <w:pStyle w:val="style52"/>
         <w:numPr>
           <w:ilvl w:val="0"/>
           <w:numId w:val="4"/>
@@ -258,7 +258,7 @@
     </w:p>
     <w:p>
       <w:pPr>
-        <w:pStyle w:val="style49"/>
+        <w:pStyle w:val="style52"/>
         <w:numPr>
           <w:ilvl w:val="0"/>
           <w:numId w:val="4"/>
@@ -335,7 +335,7 @@
     </w:p>
     <w:p>
       <w:pPr>
-        <w:pStyle w:val="style49"/>
+        <w:pStyle w:val="style52"/>
         <w:numPr>
           <w:ilvl w:val="0"/>
           <w:numId w:val="3"/>
@@ -350,7 +350,7 @@
     </w:p>
     <w:p>
       <w:pPr>
-        <w:pStyle w:val="style49"/>
+        <w:pStyle w:val="style52"/>
         <w:numPr>
           <w:ilvl w:val="0"/>
           <w:numId w:val="3"/>
@@ -365,7 +365,7 @@
     </w:p>
     <w:p>
       <w:pPr>
-        <w:pStyle w:val="style49"/>
+        <w:pStyle w:val="style52"/>
         <w:numPr>
           <w:ilvl w:val="0"/>
           <w:numId w:val="3"/>
@@ -380,7 +380,7 @@
     </w:p>
     <w:p>
       <w:pPr>
-        <w:pStyle w:val="style49"/>
+        <w:pStyle w:val="style52"/>
         <w:numPr>
           <w:ilvl w:val="0"/>
           <w:numId w:val="3"/>
@@ -401,7 +401,7 @@
     </w:p>
     <w:p>
       <w:pPr>
-        <w:pStyle w:val="style49"/>
+        <w:pStyle w:val="style52"/>
         <w:numPr>
           <w:ilvl w:val="0"/>
           <w:numId w:val="3"/>
@@ -418,7 +418,7 @@
     </w:p>
     <w:p>
       <w:pPr>
-        <w:pStyle w:val="style49"/>
+        <w:pStyle w:val="style52"/>
         <w:numPr>
           <w:ilvl w:val="0"/>
           <w:numId w:val="3"/>
@@ -433,7 +433,7 @@
     </w:p>
     <w:p>
       <w:pPr>
-        <w:pStyle w:val="style49"/>
+        <w:pStyle w:val="style52"/>
         <w:numPr>
           <w:ilvl w:val="0"/>
           <w:numId w:val="3"/>
@@ -488,7 +488,7 @@
     </w:p>
     <w:p>
       <w:pPr>
-        <w:pStyle w:val="style49"/>
+        <w:pStyle w:val="style52"/>
         <w:numPr>
           <w:ilvl w:val="0"/>
           <w:numId w:val="3"/>
@@ -503,7 +503,7 @@
     </w:p>
     <w:p>
       <w:pPr>
-        <w:pStyle w:val="style49"/>
+        <w:pStyle w:val="style52"/>
         <w:numPr>
           <w:ilvl w:val="0"/>
           <w:numId w:val="3"/>
@@ -518,7 +518,7 @@
     </w:p>
     <w:p>
       <w:pPr>
-        <w:pStyle w:val="style49"/>
+        <w:pStyle w:val="style52"/>
         <w:numPr>
           <w:ilvl w:val="0"/>
           <w:numId w:val="3"/>
@@ -533,7 +533,7 @@
     </w:p>
     <w:p>
       <w:pPr>
-        <w:pStyle w:val="style49"/>
+        <w:pStyle w:val="style52"/>
         <w:numPr>
           <w:ilvl w:val="0"/>
           <w:numId w:val="3"/>
@@ -628,7 +628,7 @@
     </w:p>
     <w:p>
       <w:pPr>
-        <w:pStyle w:val="style49"/>
+        <w:pStyle w:val="style52"/>
         <w:numPr>
           <w:ilvl w:val="0"/>
           <w:numId w:val="5"/>
@@ -661,7 +661,7 @@
     </w:p>
     <w:p>
       <w:pPr>
-        <w:pStyle w:val="style49"/>
+        <w:pStyle w:val="style52"/>
         <w:numPr>
           <w:ilvl w:val="0"/>
           <w:numId w:val="5"/>
@@ -693,7 +693,7 @@
     </w:p>
     <w:p>
       <w:pPr>
-        <w:pStyle w:val="style49"/>
+        <w:pStyle w:val="style52"/>
         <w:numPr>
           <w:ilvl w:val="0"/>
           <w:numId w:val="5"/>
@@ -917,7 +917,7 @@
     </w:p>
     <w:p>
       <w:pPr>
-        <w:pStyle w:val="style49"/>
+        <w:pStyle w:val="style52"/>
         <w:numPr>
           <w:ilvl w:val="0"/>
           <w:numId w:val="6"/>
@@ -1078,7 +1078,7 @@
     </w:p>
     <w:p>
       <w:pPr>
-        <w:pStyle w:val="style49"/>
+        <w:pStyle w:val="style52"/>
         <w:numPr>
           <w:ilvl w:val="0"/>
           <w:numId w:val="6"/>
@@ -1249,7 +1249,7 @@
     </w:p>
     <w:p>
       <w:pPr>
-        <w:pStyle w:val="style49"/>
+        <w:pStyle w:val="style52"/>
         <w:numPr>
           <w:ilvl w:val="0"/>
           <w:numId w:val="7"/>
@@ -1402,7 +1402,7 @@
     </w:p>
     <w:p>
       <w:pPr>
-        <w:pStyle w:val="style49"/>
+        <w:pStyle w:val="style52"/>
         <w:numPr>
           <w:ilvl w:val="0"/>
           <w:numId w:val="7"/>
@@ -1603,7 +1603,7 @@
     </w:p>
     <w:p>
       <w:pPr>
-        <w:pStyle w:val="style49"/>
+        <w:pStyle w:val="style52"/>
         <w:numPr>
           <w:ilvl w:val="0"/>
           <w:numId w:val="9"/>
@@ -1678,7 +1678,7 @@
     </w:p>
     <w:p>
       <w:pPr>
-        <w:pStyle w:val="style49"/>
+        <w:pStyle w:val="style52"/>
         <w:numPr>
           <w:ilvl w:val="0"/>
           <w:numId w:val="9"/>
@@ -1753,7 +1753,7 @@
     </w:p>
     <w:p>
       <w:pPr>
-        <w:pStyle w:val="style49"/>
+        <w:pStyle w:val="style52"/>
         <w:numPr>
           <w:ilvl w:val="0"/>
           <w:numId w:val="9"/>
@@ -1853,7 +1853,7 @@
     </w:p>
     <w:p>
       <w:pPr>
-        <w:pStyle w:val="style49"/>
+        <w:pStyle w:val="style52"/>
         <w:numPr>
           <w:ilvl w:val="0"/>
           <w:numId w:val="9"/>
@@ -2450,7 +2450,7 @@
     </w:p>
     <w:p>
       <w:pPr>
-        <w:pStyle w:val="style49"/>
+        <w:pStyle w:val="style52"/>
         <w:numPr>
           <w:ilvl w:val="0"/>
           <w:numId w:val="2"/>
@@ -2465,7 +2465,7 @@
     </w:p>
     <w:p>
       <w:pPr>
-        <w:pStyle w:val="style49"/>
+        <w:pStyle w:val="style52"/>
         <w:numPr>
           <w:ilvl w:val="0"/>
           <w:numId w:val="2"/>
@@ -2480,7 +2480,7 @@
     </w:p>
     <w:p>
       <w:pPr>
-        <w:pStyle w:val="style49"/>
+        <w:pStyle w:val="style52"/>
         <w:numPr>
           <w:ilvl w:val="0"/>
           <w:numId w:val="2"/>
@@ -2495,7 +2495,7 @@
     </w:p>
     <w:p>
       <w:pPr>
-        <w:pStyle w:val="style49"/>
+        <w:pStyle w:val="style52"/>
         <w:numPr>
           <w:ilvl w:val="0"/>
           <w:numId w:val="2"/>
@@ -2510,7 +2510,7 @@
     </w:p>
     <w:p>
       <w:pPr>
-        <w:pStyle w:val="style49"/>
+        <w:pStyle w:val="style52"/>
         <w:numPr>
           <w:ilvl w:val="0"/>
           <w:numId w:val="2"/>
@@ -2542,7 +2542,7 @@
     </w:p>
     <w:p>
       <w:pPr>
-        <w:pStyle w:val="style49"/>
+        <w:pStyle w:val="style52"/>
         <w:numPr>
           <w:ilvl w:val="0"/>
           <w:numId w:val="1"/>
@@ -2568,7 +2568,7 @@
     </w:p>
     <w:p>
       <w:pPr>
-        <w:pStyle w:val="style49"/>
+        <w:pStyle w:val="style52"/>
         <w:numPr>
           <w:ilvl w:val="0"/>
           <w:numId w:val="1"/>
@@ -2595,7 +2595,7 @@
     </w:p>
     <w:p>
       <w:pPr>
-        <w:pStyle w:val="style49"/>
+        <w:pStyle w:val="style52"/>
         <w:numPr>
           <w:ilvl w:val="0"/>
           <w:numId w:val="1"/>
@@ -2637,7 +2637,7 @@
     </w:p>
     <w:p>
       <w:pPr>
-        <w:pStyle w:val="style49"/>
+        <w:pStyle w:val="style52"/>
         <w:numPr>
           <w:ilvl w:val="0"/>
           <w:numId w:val="1"/>
@@ -2673,7 +2673,7 @@
     </w:p>
     <w:p>
       <w:pPr>
-        <w:pStyle w:val="style49"/>
+        <w:pStyle w:val="style52"/>
         <w:numPr>
           <w:ilvl w:val="0"/>
           <w:numId w:val="1"/>
@@ -2700,7 +2700,7 @@
     </w:p>
     <w:p>
       <w:pPr>
-        <w:pStyle w:val="style49"/>
+        <w:pStyle w:val="style52"/>
         <w:numPr>
           <w:ilvl w:val="0"/>
           <w:numId w:val="1"/>
@@ -2996,7 +2996,7 @@
     </w:p>
     <w:p>
       <w:pPr>
-        <w:pStyle w:val="style49"/>
+        <w:pStyle w:val="style52"/>
         <w:jc w:val="both"/>
         <w:rPr/>
       </w:pPr>
@@ -3007,17 +3007,17 @@
     </w:p>
     <w:p>
       <w:pPr>
-        <w:pStyle w:val="style49"/>
-        <w:jc w:val="both"/>
-        <w:rPr/>
-      </w:pPr>
-      <w:r>
-        <w:rPr/>
-      </w:r>
-    </w:p>
-    <w:p>
-      <w:pPr>
-        <w:pStyle w:val="style49"/>
+        <w:pStyle w:val="style52"/>
+        <w:jc w:val="both"/>
+        <w:rPr/>
+      </w:pPr>
+      <w:r>
+        <w:rPr/>
+      </w:r>
+    </w:p>
+    <w:p>
+      <w:pPr>
+        <w:pStyle w:val="style52"/>
         <w:jc w:val="both"/>
         <w:rPr>
           <w:i/>
@@ -3038,7 +3038,7 @@
     </w:p>
     <w:p>
       <w:pPr>
-        <w:pStyle w:val="style49"/>
+        <w:pStyle w:val="style52"/>
         <w:numPr>
           <w:ilvl w:val="0"/>
           <w:numId w:val="8"/>
@@ -3053,7 +3053,7 @@
     </w:p>
     <w:p>
       <w:pPr>
-        <w:pStyle w:val="style49"/>
+        <w:pStyle w:val="style52"/>
         <w:numPr>
           <w:ilvl w:val="0"/>
           <w:numId w:val="8"/>
@@ -3068,7 +3068,7 @@
     </w:p>
     <w:p>
       <w:pPr>
-        <w:pStyle w:val="style49"/>
+        <w:pStyle w:val="style52"/>
         <w:numPr>
           <w:ilvl w:val="0"/>
           <w:numId w:val="8"/>
@@ -3083,7 +3083,7 @@
     </w:p>
     <w:p>
       <w:pPr>
-        <w:pStyle w:val="style49"/>
+        <w:pStyle w:val="style52"/>
         <w:numPr>
           <w:ilvl w:val="0"/>
           <w:numId w:val="8"/>
@@ -3098,7 +3098,7 @@
     </w:p>
     <w:p>
       <w:pPr>
-        <w:pStyle w:val="style49"/>
+        <w:pStyle w:val="style52"/>
         <w:numPr>
           <w:ilvl w:val="0"/>
           <w:numId w:val="8"/>
@@ -3113,7 +3113,7 @@
     </w:p>
     <w:p>
       <w:pPr>
-        <w:pStyle w:val="style49"/>
+        <w:pStyle w:val="style52"/>
         <w:numPr>
           <w:ilvl w:val="0"/>
           <w:numId w:val="8"/>
@@ -3128,7 +3128,7 @@
     </w:p>
     <w:p>
       <w:pPr>
-        <w:pStyle w:val="style49"/>
+        <w:pStyle w:val="style52"/>
         <w:numPr>
           <w:ilvl w:val="0"/>
           <w:numId w:val="8"/>
@@ -3153,7 +3153,7 @@
     </w:p>
     <w:p>
       <w:pPr>
-        <w:pStyle w:val="style49"/>
+        <w:pStyle w:val="style52"/>
         <w:numPr>
           <w:ilvl w:val="0"/>
           <w:numId w:val="8"/>
@@ -3168,7 +3168,7 @@
     </w:p>
     <w:p>
       <w:pPr>
-        <w:pStyle w:val="style49"/>
+        <w:pStyle w:val="style52"/>
         <w:numPr>
           <w:ilvl w:val="0"/>
           <w:numId w:val="8"/>
@@ -3183,7 +3183,7 @@
     </w:p>
     <w:p>
       <w:pPr>
-        <w:pStyle w:val="style49"/>
+        <w:pStyle w:val="style52"/>
         <w:numPr>
           <w:ilvl w:val="0"/>
           <w:numId w:val="8"/>
@@ -3198,7 +3198,7 @@
     </w:p>
     <w:p>
       <w:pPr>
-        <w:pStyle w:val="style49"/>
+        <w:pStyle w:val="style52"/>
         <w:numPr>
           <w:ilvl w:val="0"/>
           <w:numId w:val="8"/>
@@ -3213,17 +3213,17 @@
     </w:p>
     <w:p>
       <w:pPr>
-        <w:pStyle w:val="style49"/>
-        <w:jc w:val="both"/>
-        <w:rPr/>
-      </w:pPr>
-      <w:r>
-        <w:rPr/>
-      </w:r>
-    </w:p>
-    <w:p>
-      <w:pPr>
-        <w:pStyle w:val="style49"/>
+        <w:pStyle w:val="style52"/>
+        <w:jc w:val="both"/>
+        <w:rPr/>
+      </w:pPr>
+      <w:r>
+        <w:rPr/>
+      </w:r>
+    </w:p>
+    <w:p>
+      <w:pPr>
+        <w:pStyle w:val="style52"/>
         <w:jc w:val="both"/>
         <w:rPr>
           <w:i/>
@@ -3244,7 +3244,7 @@
     </w:p>
     <w:p>
       <w:pPr>
-        <w:pStyle w:val="style49"/>
+        <w:pStyle w:val="style52"/>
         <w:numPr>
           <w:ilvl w:val="0"/>
           <w:numId w:val="8"/>
@@ -3259,7 +3259,7 @@
     </w:p>
     <w:p>
       <w:pPr>
-        <w:pStyle w:val="style49"/>
+        <w:pStyle w:val="style52"/>
         <w:numPr>
           <w:ilvl w:val="0"/>
           <w:numId w:val="8"/>
@@ -3274,7 +3274,7 @@
     </w:p>
     <w:p>
       <w:pPr>
-        <w:pStyle w:val="style49"/>
+        <w:pStyle w:val="style52"/>
         <w:numPr>
           <w:ilvl w:val="0"/>
           <w:numId w:val="8"/>
@@ -3289,7 +3289,7 @@
     </w:p>
     <w:p>
       <w:pPr>
-        <w:pStyle w:val="style49"/>
+        <w:pStyle w:val="style52"/>
         <w:numPr>
           <w:ilvl w:val="0"/>
           <w:numId w:val="8"/>
@@ -3304,7 +3304,7 @@
     </w:p>
     <w:p>
       <w:pPr>
-        <w:pStyle w:val="style49"/>
+        <w:pStyle w:val="style52"/>
         <w:numPr>
           <w:ilvl w:val="0"/>
           <w:numId w:val="8"/>
@@ -3319,7 +3319,7 @@
     </w:p>
     <w:p>
       <w:pPr>
-        <w:pStyle w:val="style49"/>
+        <w:pStyle w:val="style52"/>
         <w:numPr>
           <w:ilvl w:val="0"/>
           <w:numId w:val="8"/>
@@ -3416,46 +3416,49 @@
           <w:sz w:val="24"/>
           <w:szCs w:val="24"/>
         </w:rPr>
-        <w:t xml:space="preserve">Реализация контекста выполнения команд </w:t>
-      </w:r>
-      <w:r>
+        <w:t>Реализация контекста выполнения команд на backend'е</w:t>
+      </w:r>
+    </w:p>
+    <w:p>
+      <w:pPr>
+        <w:pStyle w:val="style0"/>
+        <w:jc w:val="both"/>
+        <w:rPr/>
+      </w:pPr>
+      <w:r>
+        <w:rPr/>
+        <w:t xml:space="preserve">Контекст выполнения команд управляет выполнением на backend'е запроса (команды) от frontend'а. Перед запуском команды на выполнение контекст выполнения проверяет, доступна ли данная команда в данном состоянии машины состояний CLI, а также хватает ли прав у текущего пользователя на выполнение этой команды. Если все проверки выполняются успешно, то контекст запускает команду на выполнение, после чего ожидает результат ее выполнения (по коду возврата). В случае успешного выполнения контекст уведомляет об этом машину состояний CLI; если выполнение команды закончилось с ошибкой, то состояние машины состояний CLI меняться не будет. После этого (вне зависимости от того, успешно или не успешно закончилось выполнение команды) </w:t>
+      </w:r>
+      <w:bookmarkStart w:id="4" w:name="__DdeLink__538_1452712788"/>
+      <w:r>
+        <w:rPr/>
+        <w:t>контекст уведомляет специальный приемник данных об окончании выполнения команды</w:t>
+      </w:r>
+      <w:bookmarkEnd w:id="4"/>
+      <w:r>
+        <w:rPr/>
+        <w:t xml:space="preserve"> (а специальный приемник данных уведомляет об этом frontend).</w:t>
+      </w:r>
+    </w:p>
+    <w:p>
+      <w:pPr>
+        <w:pStyle w:val="style0"/>
+        <w:jc w:val="both"/>
         <w:rPr>
           <w:i/>
           <w:iCs/>
           <w:sz w:val="24"/>
           <w:szCs w:val="24"/>
         </w:rPr>
-        <w:t>на backend'е</w:t>
-      </w:r>
-    </w:p>
-    <w:p>
-      <w:pPr>
-        <w:pStyle w:val="style0"/>
-        <w:jc w:val="both"/>
-        <w:rPr/>
-      </w:pPr>
-      <w:r>
-        <w:rPr/>
-        <w:t xml:space="preserve">Контекст выполнения </w:t>
-      </w:r>
-      <w:r>
-        <w:rPr/>
-        <w:t>команд управляет выполнением на backend'е запроса (команды) от frontend'а. Перед запуском команды на выполнение контекст выполнения проверяет, доступна ли данная команда в данном состоянии машины состояний CLI, а также хватает ли прав у текущего пользователя на выполнение этой команды. Если все проверки выполняются успешно, то контекст запускает команду на выполнение, после чего ожидает результат ее выполнения (по коду возврата). В случае успешного выполнения контекст уведомляет об этом машину состояний CLI; если выполнение команды закончилось с ошибкой, то состояние машины состояний CLI меняться не будет. После этого (вне зависимости от того, успешно или не успешно закончилось выполнение команды) контекст уведомляет специальный приемник данных об окончании выполнения команды (а специальный приемник данных уведомляет об этом frontend).</w:t>
-      </w:r>
-    </w:p>
-    <w:p>
-      <w:pPr>
-        <w:pStyle w:val="style0"/>
-        <w:jc w:val="both"/>
-        <w:rPr/>
-      </w:pPr>
-      <w:r>
-        <w:rPr/>
-        <w:t xml:space="preserve">Реализация контекста выполнения команд </w:t>
-      </w:r>
-      <w:r>
-        <w:rPr/>
-        <w:t>на frontend'е</w:t>
+      </w:pPr>
+      <w:r>
+        <w:rPr>
+          <w:i/>
+          <w:iCs/>
+          <w:sz w:val="24"/>
+          <w:szCs w:val="24"/>
+        </w:rPr>
+        <w:t>Реализация контекста выполнения команд на frontend'е</w:t>
       </w:r>
     </w:p>
     <w:p>
@@ -3476,28 +3479,21 @@
       </w:r>
       <w:r>
         <w:rPr/>
-        <w:t xml:space="preserve"> соответствующего процесса) на текущую команду.</w:t>
-      </w:r>
-    </w:p>
-    <w:p>
-      <w:pPr>
-        <w:pStyle w:val="style0"/>
-        <w:jc w:val="both"/>
-        <w:rPr/>
-      </w:pPr>
-      <w:r>
-        <w:rPr/>
-      </w:r>
-    </w:p>
-    <w:p>
-      <w:pPr>
-        <w:pStyle w:val="style0"/>
-        <w:jc w:val="both"/>
-        <w:rPr/>
-      </w:pPr>
-      <w:r>
-        <w:rPr/>
-        <w:t>Перед запуском команды на выполнение контекст выполнения проверяет, доступна ли данная команда в данном состоянии машины состояний CLI, а также хватает ли прав у текущего пользователя на выполнение этой команды. Если все проверки выполняются успешно, то контекст запускает команду на выполнение, после чего ожидает результат ее выполнения (по коду возврата). В случае успешного выполнения контекст уведомляет об этом машину состояний CLI, после чего запускает следующую команду (опять же с проверками перед запуском) и так далее, пока не будут выполнены все команды. Если выполнение одной из команд завершится с ошибкой, то контекст выполнения все последующие команды выполнять не будет за одним исключением: последнюю команду он выполняет всегда, чтобы отправить весь накопившейся вывод на сторону клиента.</w:t>
+        <w:t xml:space="preserve"> соответствующего процесса) на текущую команду. </w:t>
+      </w:r>
+      <w:r>
+        <w:rPr/>
+        <w:t>В данный момент перед выполнением команды (из цепочки команд) мы никаких проверок на frontend'е не делаем, но в будущем, вполне возможно, что данная ситуация изменится. После этого, контекст выполнения запускает команды из цепочки команд последовательно на выполнение. Если очередная команда выполнилась успешно, то текущей командой становится следующая команда, т.е. выполняться будет следующая команда. Если выполнение одной из команд завершится с ошибкой, то контекст выполнения все последующие команды выполнять не будет. В конце выполнения цепочки команд (вне зависимости от того, успешно или не успешно закончилось выполнение этой цепочки команд) контекст уведомляет специальный приемник данных об окончании выполнения команды.</w:t>
+      </w:r>
+    </w:p>
+    <w:p>
+      <w:pPr>
+        <w:pStyle w:val="style0"/>
+        <w:jc w:val="both"/>
+        <w:rPr/>
+      </w:pPr>
+      <w:r>
+        <w:rPr/>
       </w:r>
     </w:p>
     <w:p>
@@ -3544,12 +3540,12 @@
         <w:rPr/>
         <w:t xml:space="preserve">) взаимодействует со специальным процессом </w:t>
       </w:r>
-      <w:bookmarkStart w:id="4" w:name="__DdeLink__549_1259269719"/>
+      <w:bookmarkStart w:id="5" w:name="__DdeLink__549_1259269719"/>
       <w:r>
         <w:rPr/>
         <w:t>сервера (backend'а).</w:t>
       </w:r>
-      <w:bookmarkEnd w:id="4"/>
+      <w:bookmarkEnd w:id="5"/>
       <w:r>
         <w:rPr/>
         <w:t xml:space="preserve"> Этот процесс известен под определенным именем и обрабатывает запросы от клиентов, которые не вошли в систему. Соответственно, этот процесс обрабатывает (знает) только команду </w:t>
@@ -3606,7 +3602,7 @@
       <w:pgNumType w:fmt="decimal"/>
       <w:formProt w:val="false"/>
       <w:textDirection w:val="lrTb"/>
-      <w:docGrid w:charSpace="40960" w:linePitch="420" w:type="default"/>
+      <w:docGrid w:charSpace="45056" w:linePitch="440" w:type="default"/>
     </w:sectPr>
   </w:body>
 </w:document>
@@ -4976,10 +4972,31 @@
       <w:rFonts w:cs="Wingdings"/>
     </w:rPr>
   </w:style>
-  <w:style w:styleId="style44" w:type="paragraph">
+  <w:style w:styleId="style44" w:type="character">
+    <w:name w:val="ListLabel 29"/>
+    <w:next w:val="style44"/>
+    <w:rPr>
+      <w:rFonts w:cs="Symbol"/>
+    </w:rPr>
+  </w:style>
+  <w:style w:styleId="style45" w:type="character">
+    <w:name w:val="ListLabel 30"/>
+    <w:next w:val="style45"/>
+    <w:rPr>
+      <w:rFonts w:cs="Courier New"/>
+    </w:rPr>
+  </w:style>
+  <w:style w:styleId="style46" w:type="character">
+    <w:name w:val="ListLabel 31"/>
+    <w:next w:val="style46"/>
+    <w:rPr>
+      <w:rFonts w:cs="Wingdings"/>
+    </w:rPr>
+  </w:style>
+  <w:style w:styleId="style47" w:type="paragraph">
     <w:name w:val="Заголовок"/>
     <w:basedOn w:val="style0"/>
-    <w:next w:val="style45"/>
+    <w:next w:val="style48"/>
     <w:pPr>
       <w:keepNext/>
       <w:spacing w:after="120" w:before="240"/>
@@ -4991,29 +5008,29 @@
       <w:szCs w:val="28"/>
     </w:rPr>
   </w:style>
-  <w:style w:styleId="style45" w:type="paragraph">
+  <w:style w:styleId="style48" w:type="paragraph">
     <w:name w:val="Основной текст"/>
     <w:basedOn w:val="style0"/>
-    <w:next w:val="style45"/>
+    <w:next w:val="style48"/>
     <w:pPr>
       <w:spacing w:after="120" w:before="0"/>
       <w:contextualSpacing w:val="false"/>
     </w:pPr>
     <w:rPr/>
   </w:style>
-  <w:style w:styleId="style46" w:type="paragraph">
+  <w:style w:styleId="style49" w:type="paragraph">
     <w:name w:val="Список"/>
-    <w:basedOn w:val="style45"/>
-    <w:next w:val="style46"/>
+    <w:basedOn w:val="style48"/>
+    <w:next w:val="style49"/>
     <w:pPr/>
     <w:rPr>
       <w:rFonts w:cs="Lohit Hindi"/>
     </w:rPr>
   </w:style>
-  <w:style w:styleId="style47" w:type="paragraph">
+  <w:style w:styleId="style50" w:type="paragraph">
     <w:name w:val="Название"/>
     <w:basedOn w:val="style0"/>
-    <w:next w:val="style47"/>
+    <w:next w:val="style50"/>
     <w:pPr>
       <w:suppressLineNumbers/>
       <w:spacing w:after="120" w:before="120"/>
@@ -5027,10 +5044,10 @@
       <w:szCs w:val="24"/>
     </w:rPr>
   </w:style>
-  <w:style w:styleId="style48" w:type="paragraph">
+  <w:style w:styleId="style51" w:type="paragraph">
     <w:name w:val="Указатель"/>
     <w:basedOn w:val="style0"/>
-    <w:next w:val="style48"/>
+    <w:next w:val="style51"/>
     <w:pPr>
       <w:suppressLineNumbers/>
     </w:pPr>
@@ -5038,10 +5055,10 @@
       <w:rFonts w:cs="Lohit Hindi"/>
     </w:rPr>
   </w:style>
-  <w:style w:styleId="style49" w:type="paragraph">
+  <w:style w:styleId="style52" w:type="paragraph">
     <w:name w:val="List Paragraph"/>
     <w:basedOn w:val="style0"/>
-    <w:next w:val="style49"/>
+    <w:next w:val="style52"/>
     <w:pPr>
       <w:spacing w:after="200" w:before="0"/>
       <w:ind w:hanging="0" w:left="720" w:right="0"/>

</xml_diff>

<commit_message>
start interaction between terminal and frontend
</commit_message>
<xml_diff>
--- a/docs/CLI_Architecture.docx
+++ b/docs/CLI_Architecture.docx
@@ -2,6 +2,38 @@
 <file path=word/document.xml><?xml version="1.0" encoding="utf-8"?>
 <w:document xmlns:o="urn:schemas-microsoft-com:office:office" xmlns:r="http://schemas.openxmlformats.org/officeDocument/2006/relationships" xmlns:v="urn:schemas-microsoft-com:vml" xmlns:w="http://schemas.openxmlformats.org/wordprocessingml/2006/main" xmlns:w10="urn:schemas-microsoft-com:office:word" xmlns:wp="http://schemas.openxmlformats.org/drawingml/2006/wordprocessingDrawing">
   <w:body>
+    <w:p>
+      <w:pPr>
+        <w:pStyle w:val="style0"/>
+        <w:jc w:val="center"/>
+        <w:rPr>
+          <w:i/>
+          <w:iCs/>
+          <w:sz w:val="28"/>
+          <w:szCs w:val="28"/>
+          <w:lang w:val="en-US"/>
+        </w:rPr>
+      </w:pPr>
+      <w:r>
+        <w:rPr>
+          <w:i/>
+          <w:iCs/>
+          <w:sz w:val="28"/>
+          <w:szCs w:val="28"/>
+        </w:rPr>
+        <w:t xml:space="preserve">Архитектура </w:t>
+      </w:r>
+      <w:r>
+        <w:rPr>
+          <w:i/>
+          <w:iCs/>
+          <w:sz w:val="28"/>
+          <w:szCs w:val="28"/>
+          <w:lang w:val="en-US"/>
+        </w:rPr>
+        <w:t>CLI</w:t>
+      </w:r>
+    </w:p>
     <w:p>
       <w:pPr>
         <w:pStyle w:val="style0"/>
@@ -11,6 +43,64 @@
         <w:rPr/>
       </w:r>
     </w:p>
+    <w:p>
+      <w:pPr>
+        <w:pStyle w:val="style0"/>
+        <w:jc w:val="center"/>
+        <w:rPr/>
+      </w:pPr>
+      <w:r>
+        <w:rPr/>
+        <w:t>Протокол взаимодействия с терминальным клиентом.</w:t>
+      </w:r>
+    </w:p>
+    <w:p>
+      <w:pPr>
+        <w:pStyle w:val="style0"/>
+        <w:jc w:val="both"/>
+        <w:rPr/>
+      </w:pPr>
+      <w:r>
+        <w:rPr/>
+      </w:r>
+    </w:p>
+    <w:p>
+      <w:pPr>
+        <w:pStyle w:val="style0"/>
+        <w:jc w:val="both"/>
+        <w:rPr/>
+      </w:pPr>
+      <w:r>
+        <w:rPr/>
+        <w:tab/>
+      </w:r>
+      <w:r>
+        <w:rPr/>
+        <w:t xml:space="preserve">Терминальный клиент взаимодействует с frontend — частью сервиса. Сообщения, которыми обмениваются терминальный клиент и frontend-часть являются обычными объектами языка Erlang. На стороне fronten-части для сериализации используется функция </w:t>
+      </w:r>
+      <w:r>
+        <w:rPr>
+          <w:b/>
+          <w:bCs/>
+        </w:rPr>
+        <w:t>term_to_binary/1</w:t>
+      </w:r>
+      <w:r>
+        <w:rPr/>
+        <w:t xml:space="preserve">, а для десериализации — функция </w:t>
+      </w:r>
+      <w:r>
+        <w:rPr>
+          <w:b/>
+          <w:bCs/>
+        </w:rPr>
+        <w:t>binary_to_term/1</w:t>
+      </w:r>
+      <w:r>
+        <w:rPr/>
+        <w:t>. На стороне терминального клиента</w:t>
+      </w:r>
+    </w:p>
     <w:sectPr>
       <w:type w:val="nextPage"/>
       <w:pgSz w:h="16838" w:w="11906"/>
@@ -18,6 +108,7 @@
       <w:pgNumType w:fmt="decimal"/>
       <w:formProt w:val="false"/>
       <w:textDirection w:val="lrTb"/>
+      <w:docGrid w:charSpace="0" w:linePitch="240" w:type="default"/>
     </w:sectPr>
   </w:body>
 </w:document>
@@ -34,7 +125,7 @@
     </w:pPr>
     <w:rPr>
       <w:rFonts w:ascii="Liberation Serif" w:cs="Lohit Hindi" w:eastAsia="DejaVu Sans" w:hAnsi="Liberation Serif"/>
-      <w:color w:val="auto"/>
+      <w:color w:val="00000A"/>
       <w:sz w:val="24"/>
       <w:szCs w:val="24"/>
       <w:lang w:bidi="hi-IN" w:eastAsia="zh-CN" w:val="ru-RU"/>

</xml_diff>

<commit_message>
finish interaction between terminal and frontend in CLI arch doc
</commit_message>
<xml_diff>
--- a/docs/CLI_Architecture.docx
+++ b/docs/CLI_Architecture.docx
@@ -73,15 +73,7 @@
       <w:r>
         <w:rPr/>
         <w:tab/>
-        <w:t>Терминальный клиент взаимодействует с frontend — частью сервиса. Сообщения, которыми обмениваются терминальный клиент и frontend-часть являются обычными объектами языка Erlang. На стороне fronten</w:t>
-      </w:r>
-      <w:r>
-        <w:rPr/>
-        <w:t>d</w:t>
-      </w:r>
-      <w:r>
-        <w:rPr/>
-        <w:t xml:space="preserve">-части для сериализации используется функция </w:t>
+        <w:t xml:space="preserve">Терминальный клиент взаимодействует с frontend — частью сервиса. Сообщения, которыми обмениваются терминальный клиент и frontend-часть являются обычными объектами языка Erlang. На стороне frontend-части для сериализации используется функция </w:t>
       </w:r>
       <w:r>
         <w:rPr>
@@ -103,11 +95,7 @@
       </w:r>
       <w:r>
         <w:rPr/>
-        <w:t xml:space="preserve">. На стороне терминального клиента </w:t>
-      </w:r>
-      <w:r>
-        <w:rPr/>
-        <w:t xml:space="preserve">для сериализации используется функция </w:t>
+        <w:t xml:space="preserve">. На стороне терминального клиента для сериализации используется функция </w:t>
       </w:r>
       <w:r>
         <w:rPr>
@@ -196,7 +184,13 @@
       </w:r>
       <w:r>
         <w:rPr/>
-        <w:t xml:space="preserve"> — данные, введенные пользователем, очищенные от пробельных символов с начала и с конца.</w:t>
+        <w:t xml:space="preserve"> — данные, введенные пользователем, </w:t>
+      </w:r>
+      <w:bookmarkStart w:id="0" w:name="__DdeLink__611_1077605012"/>
+      <w:bookmarkEnd w:id="0"/>
+      <w:r>
+        <w:rPr/>
+        <w:t>очищенные от пробельных символов с начала и с конца.</w:t>
       </w:r>
     </w:p>
     <w:p>
@@ -234,11 +228,7 @@
       </w:r>
       <w:r>
         <w:rPr/>
-        <w:t xml:space="preserve">, </w:t>
-      </w:r>
-      <w:r>
-        <w:rPr/>
-        <w:t xml:space="preserve">где </w:t>
+        <w:t xml:space="preserve">, где </w:t>
       </w:r>
       <w:r>
         <w:rPr>
@@ -249,11 +239,7 @@
       </w:r>
       <w:r>
         <w:rPr/>
-        <w:t xml:space="preserve"> — </w:t>
-      </w:r>
-      <w:r>
-        <w:rPr/>
-        <w:t>данные с сервера, которые терминал выводит на стандартный вывод.</w:t>
+        <w:t xml:space="preserve"> — данные с сервера, которые терминал выводит на стандартный вывод.</w:t>
       </w:r>
     </w:p>
     <w:p>
@@ -275,73 +261,22 @@
           <w:b/>
           <w:bCs/>
         </w:rPr>
-        <w:t>{command_</w:t>
-      </w:r>
-      <w:r>
-        <w:rPr>
-          <w:b/>
-          <w:bCs/>
-        </w:rPr>
-        <w:t>err</w:t>
-      </w:r>
-      <w:r>
-        <w:rPr>
-          <w:b/>
-          <w:bCs/>
-        </w:rPr>
-        <w:t>, Command</w:t>
-      </w:r>
-      <w:r>
-        <w:rPr>
-          <w:b/>
-          <w:bCs/>
-        </w:rPr>
-        <w:t>Error</w:t>
-      </w:r>
-      <w:r>
-        <w:rPr>
-          <w:b/>
-          <w:bCs/>
-        </w:rPr>
-        <w:t>}</w:t>
-      </w:r>
-      <w:r>
-        <w:rPr/>
-        <w:t xml:space="preserve">, </w:t>
-      </w:r>
-      <w:r>
-        <w:rPr/>
-        <w:t xml:space="preserve">где </w:t>
-      </w:r>
-      <w:r>
-        <w:rPr>
-          <w:b/>
-          <w:bCs/>
-        </w:rPr>
-        <w:t>Command</w:t>
-      </w:r>
-      <w:r>
-        <w:rPr>
-          <w:b/>
-          <w:bCs/>
-        </w:rPr>
-        <w:t>Error</w:t>
-      </w:r>
-      <w:r>
-        <w:rPr/>
-        <w:t xml:space="preserve"> — </w:t>
-      </w:r>
-      <w:r>
-        <w:rPr/>
-        <w:t xml:space="preserve">данные с сервера, которые терминал выводит на стандартный вывод </w:t>
-      </w:r>
-      <w:r>
-        <w:rPr/>
-        <w:t>ошибок</w:t>
-      </w:r>
-      <w:r>
-        <w:rPr/>
-        <w:t>.</w:t>
+        <w:t>{command_err, CommandError}</w:t>
+      </w:r>
+      <w:r>
+        <w:rPr/>
+        <w:t xml:space="preserve">, где </w:t>
+      </w:r>
+      <w:r>
+        <w:rPr>
+          <w:b/>
+          <w:bCs/>
+        </w:rPr>
+        <w:t>CommandError</w:t>
+      </w:r>
+      <w:r>
+        <w:rPr/>
+        <w:t xml:space="preserve"> — данные с сервера, которые терминал выводит на стандартный вывод ошибок.</w:t>
       </w:r>
     </w:p>
     <w:p>
@@ -488,6 +423,221 @@
       <w:r>
         <w:rPr/>
         <w:t xml:space="preserve">3) </w:t>
+      </w:r>
+      <w:r>
+        <w:rPr/>
+        <w:t>Запрос текущего состояния:</w:t>
+      </w:r>
+    </w:p>
+    <w:p>
+      <w:pPr>
+        <w:pStyle w:val="style0"/>
+        <w:jc w:val="both"/>
+        <w:rPr/>
+      </w:pPr>
+      <w:r>
+        <w:rPr/>
+        <w:tab/>
+      </w:r>
+      <w:r>
+        <w:rPr/>
+        <w:t xml:space="preserve">Запрос на сервер: </w:t>
+      </w:r>
+      <w:r>
+        <w:rPr>
+          <w:b/>
+          <w:bCs/>
+        </w:rPr>
+        <w:t>{current_state}</w:t>
+      </w:r>
+      <w:r>
+        <w:rPr/>
+        <w:t>.</w:t>
+      </w:r>
+    </w:p>
+    <w:p>
+      <w:pPr>
+        <w:pStyle w:val="style0"/>
+        <w:jc w:val="both"/>
+        <w:rPr/>
+      </w:pPr>
+      <w:r>
+        <w:rPr/>
+        <w:tab/>
+      </w:r>
+      <w:r>
+        <w:rPr/>
+        <w:t xml:space="preserve">Ответ с сервера: </w:t>
+      </w:r>
+      <w:r>
+        <w:rPr>
+          <w:b/>
+          <w:bCs/>
+        </w:rPr>
+        <w:t>{current_state, Prompt}</w:t>
+      </w:r>
+      <w:r>
+        <w:rPr/>
+        <w:t xml:space="preserve">, где </w:t>
+      </w:r>
+      <w:r>
+        <w:rPr>
+          <w:b/>
+          <w:bCs/>
+        </w:rPr>
+        <w:t>Prompt</w:t>
+      </w:r>
+      <w:r>
+        <w:rPr/>
+        <w:t xml:space="preserve"> — текущая строка подсказки (prompt).</w:t>
+      </w:r>
+    </w:p>
+    <w:p>
+      <w:pPr>
+        <w:pStyle w:val="style0"/>
+        <w:jc w:val="both"/>
+        <w:rPr/>
+      </w:pPr>
+      <w:r>
+        <w:rPr/>
+        <w:t xml:space="preserve">4) </w:t>
+      </w:r>
+      <w:r>
+        <w:rPr/>
+        <w:t>Запрос списка расширений:</w:t>
+      </w:r>
+    </w:p>
+    <w:p>
+      <w:pPr>
+        <w:pStyle w:val="style0"/>
+        <w:jc w:val="both"/>
+        <w:rPr/>
+      </w:pPr>
+      <w:r>
+        <w:rPr/>
+        <w:tab/>
+      </w:r>
+      <w:r>
+        <w:rPr/>
+        <w:t xml:space="preserve">Запрос на сервер: </w:t>
+      </w:r>
+      <w:r>
+        <w:rPr>
+          <w:b/>
+          <w:bCs/>
+        </w:rPr>
+        <w:t>{expansion, CommandLine}</w:t>
+      </w:r>
+      <w:r>
+        <w:rPr/>
+        <w:t xml:space="preserve">, где </w:t>
+      </w:r>
+      <w:r>
+        <w:rPr>
+          <w:b/>
+          <w:bCs/>
+        </w:rPr>
+        <w:t>CommandLine</w:t>
+      </w:r>
+      <w:r>
+        <w:rPr/>
+        <w:t xml:space="preserve"> — данные, введенные пользователем, очищенные от пробельных символов с начала.</w:t>
+      </w:r>
+    </w:p>
+    <w:p>
+      <w:pPr>
+        <w:pStyle w:val="style0"/>
+        <w:jc w:val="both"/>
+        <w:rPr/>
+      </w:pPr>
+      <w:r>
+        <w:rPr/>
+        <w:tab/>
+      </w:r>
+      <w:r>
+        <w:rPr/>
+        <w:t xml:space="preserve">Ответ с сервера: </w:t>
+      </w:r>
+      <w:r>
+        <w:rPr>
+          <w:b/>
+          <w:bCs/>
+        </w:rPr>
+        <w:t>{expansion, ExpansionList}</w:t>
+      </w:r>
+      <w:r>
+        <w:rPr/>
+        <w:t xml:space="preserve">, где </w:t>
+      </w:r>
+      <w:r>
+        <w:rPr>
+          <w:b/>
+          <w:bCs/>
+        </w:rPr>
+        <w:t>ExpansionList</w:t>
+      </w:r>
+      <w:r>
+        <w:rPr/>
+        <w:t xml:space="preserve"> — список расширений для данных, введенных пользователем.</w:t>
+      </w:r>
+    </w:p>
+    <w:p>
+      <w:pPr>
+        <w:pStyle w:val="style0"/>
+        <w:jc w:val="both"/>
+        <w:rPr/>
+      </w:pPr>
+      <w:r>
+        <w:rPr/>
+        <w:t>5) Завершение работы:</w:t>
+      </w:r>
+    </w:p>
+    <w:p>
+      <w:pPr>
+        <w:pStyle w:val="style0"/>
+        <w:jc w:val="both"/>
+        <w:rPr/>
+      </w:pPr>
+      <w:r>
+        <w:rPr/>
+        <w:tab/>
+        <w:t xml:space="preserve">Запрос на сервер: </w:t>
+      </w:r>
+      <w:r>
+        <w:rPr>
+          <w:b/>
+          <w:bCs/>
+        </w:rPr>
+        <w:t>{exit}</w:t>
+      </w:r>
+      <w:r>
+        <w:rPr/>
+        <w:t>.</w:t>
+      </w:r>
+    </w:p>
+    <w:p>
+      <w:pPr>
+        <w:pStyle w:val="style0"/>
+        <w:jc w:val="both"/>
+        <w:rPr/>
+      </w:pPr>
+      <w:r>
+        <w:rPr/>
+        <w:tab/>
+      </w:r>
+      <w:r>
+        <w:rPr/>
+        <w:t>Ответ с сервера: ничего.</w:t>
+      </w:r>
+    </w:p>
+    <w:p>
+      <w:pPr>
+        <w:pStyle w:val="style0"/>
+        <w:jc w:val="both"/>
+        <w:rPr/>
+      </w:pPr>
+      <w:r>
+        <w:rPr/>
       </w:r>
     </w:p>
     <w:sectPr>
@@ -928,21 +1078,30 @@
     </w:rPr>
   </w:style>
   <w:style w:styleId="style15" w:type="character">
-    <w:name w:val="Символ нумерации"/>
+    <w:name w:val="Маркеры списка"/>
     <w:next w:val="style15"/>
-    <w:rPr/>
-  </w:style>
-  <w:style w:styleId="style16" w:type="character">
-    <w:name w:val="Маркеры списка"/>
-    <w:next w:val="style16"/>
     <w:rPr>
       <w:rFonts w:ascii="OpenSymbol" w:cs="OpenSymbol" w:eastAsia="OpenSymbol" w:hAnsi="OpenSymbol"/>
     </w:rPr>
   </w:style>
-  <w:style w:styleId="style17" w:type="paragraph">
+  <w:style w:styleId="style16" w:type="character">
+    <w:name w:val="ListLabel 1"/>
+    <w:next w:val="style16"/>
+    <w:rPr>
+      <w:rFonts w:cs="Symbol"/>
+    </w:rPr>
+  </w:style>
+  <w:style w:styleId="style17" w:type="character">
+    <w:name w:val="ListLabel 2"/>
+    <w:next w:val="style17"/>
+    <w:rPr>
+      <w:rFonts w:cs="OpenSymbol"/>
+    </w:rPr>
+  </w:style>
+  <w:style w:styleId="style18" w:type="paragraph">
     <w:name w:val="Заголовок"/>
     <w:basedOn w:val="style0"/>
-    <w:next w:val="style18"/>
+    <w:next w:val="style19"/>
     <w:pPr>
       <w:keepNext/>
       <w:spacing w:after="120" w:before="240"/>
@@ -954,29 +1113,29 @@
       <w:szCs w:val="28"/>
     </w:rPr>
   </w:style>
-  <w:style w:styleId="style18" w:type="paragraph">
+  <w:style w:styleId="style19" w:type="paragraph">
     <w:name w:val="Основной текст"/>
     <w:basedOn w:val="style0"/>
-    <w:next w:val="style18"/>
+    <w:next w:val="style19"/>
     <w:pPr>
       <w:spacing w:after="120" w:before="0"/>
       <w:contextualSpacing w:val="false"/>
     </w:pPr>
     <w:rPr/>
   </w:style>
-  <w:style w:styleId="style19" w:type="paragraph">
+  <w:style w:styleId="style20" w:type="paragraph">
     <w:name w:val="Список"/>
-    <w:basedOn w:val="style18"/>
-    <w:next w:val="style19"/>
+    <w:basedOn w:val="style19"/>
+    <w:next w:val="style20"/>
     <w:pPr/>
     <w:rPr>
       <w:rFonts w:cs="Lohit Hindi"/>
     </w:rPr>
   </w:style>
-  <w:style w:styleId="style20" w:type="paragraph">
+  <w:style w:styleId="style21" w:type="paragraph">
     <w:name w:val="Название"/>
     <w:basedOn w:val="style0"/>
-    <w:next w:val="style20"/>
+    <w:next w:val="style21"/>
     <w:pPr>
       <w:suppressLineNumbers/>
       <w:spacing w:after="120" w:before="120"/>
@@ -990,10 +1149,10 @@
       <w:szCs w:val="24"/>
     </w:rPr>
   </w:style>
-  <w:style w:styleId="style21" w:type="paragraph">
+  <w:style w:styleId="style22" w:type="paragraph">
     <w:name w:val="Указатель"/>
     <w:basedOn w:val="style0"/>
-    <w:next w:val="style21"/>
+    <w:next w:val="style22"/>
     <w:pPr>
       <w:suppressLineNumbers/>
     </w:pPr>

</xml_diff>

<commit_message>
some changes into new arch
</commit_message>
<xml_diff>
--- a/docs/CLI_Architecture.docx
+++ b/docs/CLI_Architecture.docx
@@ -73,19 +73,7 @@
       <w:r>
         <w:rPr/>
         <w:tab/>
-        <w:t xml:space="preserve">CLI состоит из трех частей </w:t>
-      </w:r>
-      <w:r>
-        <w:rPr/>
-        <w:t>(компонентов)</w:t>
-      </w:r>
-      <w:r>
-        <w:rPr/>
-        <w:t xml:space="preserve">: </w:t>
-      </w:r>
-      <w:r>
-        <w:rPr/>
-        <w:t>терминального клиента, frontend- и backend- сервисов. Терминальный клиент принимает ввод пользователя (подключенного как локально, так и удаленно, например, через ssh), производит первичную обработку, отправляет обработанный ввод пользователя на frontend-сервис, получает с него результаты дальнейшей обработки ввода пользователя и отображает их либо на стандартном выводе, либо на стандартном выводе ошибок (это определяет frontend-сервис). Взаимодействие между терминальным клиентом и frontend-сервисом осуществляется через сокетное соединение. Для каждого подключающегося пользователя создается свой терминальный клиент. frontend-сервис существует в единственном экземпляре и ведет учет всех подключенных к нему терминальных клиентов (пользовательских сессий). frontend-сервис принимает введенные пользовательские данные от терминального клиента и разбирает (парсит) эти данные в цепочку команд. Команды, которые известны frontend-сервису, выполняются на нем; команды, которые известны backend-сервису, передаются на backend-сервис (все остальное считается ошибкой, которая возвращается на терминальный клиент). frontend-сервис хранит состояние, связанное с каждым подключенным клиентом (клиентскую сессию); при передаче команды на backend-сервис, вместе с командой передается и это состояние. backend-сервис также существует в единственном экземпляре и занимается выполнением команд для взаимодействия с реальным железом (backend-команд). Backend-сервис ничего не знает о пользователях и не хранит никакого состояния, связанного с ними; однако это состояние передается на backend-команду во время ее выполнения.</w:t>
+        <w:t>CLI состоит из трех частей (компонентов): терминального клиента, frontend- и backend- сервисов. Терминальный клиент принимает ввод пользователя (подключенного как локально, так и удаленно, например, через ssh), производит первичную обработку, отправляет обработанный ввод пользователя на frontend-сервис, получает с него результаты дальнейшей обработки ввода пользователя и отображает их либо на стандартном выводе, либо на стандартном выводе ошибок (это определяет frontend-сервис). Взаимодействие между терминальным клиентом и frontend-сервисом осуществляется через сокетное соединение. Для каждого подключающегося пользователя создается свой терминальный клиент. frontend-сервис существует в единственном экземпляре и ведет учет всех подключенных к нему терминальных клиентов (пользовательских сессий). frontend-сервис принимает введенные пользовательские данные от терминального клиента и разбирает (парсит) эти данные в цепочку команд. Команды, которые известны frontend-сервису, выполняются на нем; команды, которые известны backend-сервису, передаются на backend-сервис (все остальное считается ошибкой, которая возвращается на терминальный клиент). frontend-сервис хранит состояние, связанное с каждым подключенным клиентом (клиентскую сессию); при передаче команды на backend-сервис, вместе с командой передается и это состояние. backend-сервис также существует в единственном экземпляре и занимается выполнением команд для взаимодействия с реальным железом (backend-команд). Backend-сервис ничего не знает о пользователях и не хранит никакого состояния, связанного с ними; однако это состояние передается на backend-команду во время ее выполнения.</w:t>
       </w:r>
     </w:p>
     <w:p>
@@ -106,15 +94,7 @@
       </w:pPr>
       <w:r>
         <w:rPr/>
-        <w:t>Функциональность и поведение к</w:t>
-      </w:r>
-      <w:r>
-        <w:rPr/>
-        <w:t>омпонент</w:t>
-      </w:r>
-      <w:r>
-        <w:rPr/>
-        <w:t>ов CLI:</w:t>
+        <w:t>Функциональность и поведение компонентов CLI:</w:t>
       </w:r>
     </w:p>
     <w:p>
@@ -164,22 +144,7 @@
       </w:pPr>
       <w:r>
         <w:rPr/>
-        <w:t xml:space="preserve">Поддерживает жестко заданный набор команд, выполнение которых происходит на самом терминальном клиенте </w:t>
-      </w:r>
-      <w:r>
-        <w:rPr/>
-        <w:t xml:space="preserve">(на данный момент в такой набор команд входит команда </w:t>
-      </w:r>
-      <w:r>
-        <w:rPr>
-          <w:b/>
-          <w:bCs/>
-        </w:rPr>
-        <w:t>exit</w:t>
-      </w:r>
-      <w:r>
-        <w:rPr/>
-        <w:t>).</w:t>
+        <w:t>Поддерживает историю в том же виде, что и командная оболочка Bash.</w:t>
       </w:r>
     </w:p>
     <w:p>
@@ -194,11 +159,7 @@
       </w:pPr>
       <w:r>
         <w:rPr/>
-        <w:t>При нажатии на клавишу «Enter» производит первичную обработку ввода польз</w:t>
-      </w:r>
-      <w:r>
-        <w:rPr/>
-        <w:t>ователя (очистку от пробельных символов с начала и конца). Если в результате получается пустая строка, то ничего не происходит. Если в результате получается одна из терминальных команд, то происходит ее выполнение на терминале. Иначе, ввод пользователя передается на frontend-сервис.</w:t>
+        <w:t>Поддерживает автодополнение (при нажатии на клавишу «Tab»); за данными об автодополнении обращается на frontend-сервис.</w:t>
       </w:r>
     </w:p>
     <w:p>
@@ -213,7 +174,18 @@
       </w:pPr>
       <w:r>
         <w:rPr/>
-        <w:t>После передачи ввода пользователя на frontend-сервис терминальный клиент ожидает ответ с сервера. Этот ответ может состоять как из одного, так и из нескольких сообщений. В зависимости от типа сообщения, терминальный клиент либо выводит данные на стандартный вывод, либо выводит данные на стандартный вывод ошибок, либо получает уведомление о завершении выполнения команды. После получения уведомления о завершении команды терминальный клиент готов к приему дальнейшего ввода пользователя.</w:t>
+        <w:t xml:space="preserve">Поддерживает жестко заданный набор команд, выполнение которых происходит на самом терминальном клиенте (на данный момент в такой набор команд входит команда </w:t>
+      </w:r>
+      <w:r>
+        <w:rPr>
+          <w:b/>
+          <w:bCs/>
+        </w:rPr>
+        <w:t>exit</w:t>
+      </w:r>
+      <w:r>
+        <w:rPr/>
+        <w:t>).</w:t>
       </w:r>
     </w:p>
     <w:p>
@@ -228,43 +200,142 @@
       </w:pPr>
       <w:r>
         <w:rPr/>
-        <w:t xml:space="preserve">Поведение терминального клиента во время готовности к приему ввода и во время выполнения команды подобно поведению </w:t>
-      </w:r>
-      <w:r>
-        <w:rPr/>
-        <w:t>командной оболочки Bash.</w:t>
-      </w:r>
-    </w:p>
-    <w:p>
-      <w:pPr>
-        <w:pStyle w:val="style0"/>
-        <w:jc w:val="both"/>
-        <w:rPr/>
-      </w:pPr>
-      <w:r>
-        <w:rPr/>
-      </w:r>
-    </w:p>
-    <w:p>
-      <w:pPr>
-        <w:pStyle w:val="style0"/>
-        <w:jc w:val="both"/>
-        <w:rPr/>
-      </w:pPr>
-      <w:r>
-        <w:rPr/>
-        <w:t>2) backend - сервис</w:t>
-      </w:r>
-    </w:p>
-    <w:p>
-      <w:pPr>
-        <w:pStyle w:val="style0"/>
-        <w:jc w:val="both"/>
-        <w:rPr/>
-      </w:pPr>
-      <w:r>
-        <w:rPr/>
-        <w:t>3) frontend - сервис</w:t>
+        <w:t>При нажатии на клавишу «Enter» производит первичную обработку ввода пользователя (очистку от пробельных символов с начала и конца). Если в результате получается пустая строка, то ничего не происходит. Если в результате получается одна из терминальных команд, то происходит ее выполнение на терминале. Иначе, ввод пользователя передается на frontend-сервис.</w:t>
+      </w:r>
+    </w:p>
+    <w:p>
+      <w:pPr>
+        <w:pStyle w:val="style0"/>
+        <w:numPr>
+          <w:ilvl w:val="0"/>
+          <w:numId w:val="3"/>
+        </w:numPr>
+        <w:jc w:val="both"/>
+        <w:rPr/>
+      </w:pPr>
+      <w:r>
+        <w:rPr/>
+        <w:t>После передачи ввода пользователя на frontend-сервис терминальный клиент ожидает ответ с сервера. Этот ответ может состоять как из одного, так и из нескольких сообщений. В зависимости от типа сообщения, терминальный клиент либо выводит данные на стандартный вывод, либо выводит данные на стандартный вывод ошибок, либо получает уведомление о завершении выполнения команды. После получения уведомления о завершении команды терминальный клиент готов к приему дальнейшего ввода пользователя.</w:t>
+      </w:r>
+    </w:p>
+    <w:p>
+      <w:pPr>
+        <w:pStyle w:val="style0"/>
+        <w:numPr>
+          <w:ilvl w:val="0"/>
+          <w:numId w:val="3"/>
+        </w:numPr>
+        <w:jc w:val="both"/>
+        <w:rPr/>
+      </w:pPr>
+      <w:r>
+        <w:rPr/>
+        <w:t>Поведение терминального клиента во время готовности к приему ввода и во время выполнения команды подобно поведению командной оболочки Bash.</w:t>
+      </w:r>
+    </w:p>
+    <w:p>
+      <w:pPr>
+        <w:pStyle w:val="style0"/>
+        <w:jc w:val="both"/>
+        <w:rPr/>
+      </w:pPr>
+      <w:r>
+        <w:rPr/>
+      </w:r>
+    </w:p>
+    <w:p>
+      <w:pPr>
+        <w:pStyle w:val="style0"/>
+        <w:jc w:val="both"/>
+        <w:rPr/>
+      </w:pPr>
+      <w:r>
+        <w:rPr/>
+        <w:t xml:space="preserve">2) </w:t>
+      </w:r>
+      <w:r>
+        <w:rPr/>
+        <w:t>front</w:t>
+      </w:r>
+      <w:r>
+        <w:rPr/>
+        <w:t>end - сервис:</w:t>
+      </w:r>
+    </w:p>
+    <w:p>
+      <w:pPr>
+        <w:pStyle w:val="style0"/>
+        <w:numPr>
+          <w:ilvl w:val="0"/>
+          <w:numId w:val="4"/>
+        </w:numPr>
+        <w:jc w:val="both"/>
+        <w:rPr/>
+      </w:pPr>
+      <w:r>
+        <w:rPr/>
+        <w:t xml:space="preserve">Поддержка динамической конфигурации сервиса при запуске: </w:t>
+      </w:r>
+    </w:p>
+    <w:p>
+      <w:pPr>
+        <w:pStyle w:val="style0"/>
+        <w:numPr>
+          <w:ilvl w:val="0"/>
+          <w:numId w:val="4"/>
+        </w:numPr>
+        <w:jc w:val="both"/>
+        <w:rPr/>
+      </w:pPr>
+      <w:r>
+        <w:rPr/>
+        <w:t xml:space="preserve">Поддержка аутентификации клиента на </w:t>
+      </w:r>
+    </w:p>
+    <w:p>
+      <w:pPr>
+        <w:pStyle w:val="style0"/>
+        <w:jc w:val="both"/>
+        <w:rPr/>
+      </w:pPr>
+      <w:r>
+        <w:rPr/>
+      </w:r>
+    </w:p>
+    <w:p>
+      <w:pPr>
+        <w:pStyle w:val="style0"/>
+        <w:jc w:val="both"/>
+        <w:rPr/>
+      </w:pPr>
+      <w:r>
+        <w:rPr/>
+        <w:t xml:space="preserve">3) </w:t>
+      </w:r>
+      <w:r>
+        <w:rPr/>
+        <w:t>back</w:t>
+      </w:r>
+      <w:r>
+        <w:rPr/>
+        <w:t>end - сервис</w:t>
+      </w:r>
+    </w:p>
+    <w:p>
+      <w:pPr>
+        <w:pStyle w:val="style0"/>
+        <w:numPr>
+          <w:ilvl w:val="0"/>
+          <w:numId w:val="5"/>
+        </w:numPr>
+        <w:jc w:val="both"/>
+        <w:rPr/>
+      </w:pPr>
+      <w:bookmarkStart w:id="0" w:name="__DdeLink__657_1517849305"/>
+      <w:bookmarkEnd w:id="0"/>
+      <w:r>
+        <w:rPr/>
+        <w:t xml:space="preserve">Поддержка динамической конфигурации сервиса при запуске: </w:t>
       </w:r>
     </w:p>
     <w:p>
@@ -325,19 +396,7 @@
       </w:pPr>
       <w:r>
         <w:rPr/>
-        <w:t>Протокол взаимодействия терминальн</w:t>
-      </w:r>
-      <w:r>
-        <w:rPr/>
-        <w:t>ого</w:t>
-      </w:r>
-      <w:r>
-        <w:rPr/>
-        <w:t xml:space="preserve"> клиент</w:t>
-      </w:r>
-      <w:r>
-        <w:rPr/>
-        <w:t>а и frontend-сервиса</w:t>
+        <w:t>Протокол взаимодействия терминального клиента и frontend-сервиса</w:t>
       </w:r>
     </w:p>
     <w:p>
@@ -472,8 +531,8 @@
         <w:rPr/>
         <w:t xml:space="preserve"> - данные, введенные пользователем, </w:t>
       </w:r>
-      <w:bookmarkStart w:id="0" w:name="__DdeLink__611_1077605012"/>
-      <w:bookmarkEnd w:id="0"/>
+      <w:bookmarkStart w:id="1" w:name="__DdeLink__611_1077605012"/>
+      <w:bookmarkEnd w:id="1"/>
       <w:r>
         <w:rPr/>
         <w:t>очищенные от пробельных символов с начала и с конца.</w:t>
@@ -1332,6 +1391,280 @@
   <w:abstractNum w:abstractNumId="4">
     <w:lvl w:ilvl="0">
       <w:start w:val="1"/>
+      <w:numFmt w:val="bullet"/>
+      <w:lvlText w:val=""/>
+      <w:lvlJc w:val="left"/>
+      <w:pPr>
+        <w:tabs>
+          <w:tab w:pos="720" w:val="num"/>
+        </w:tabs>
+        <w:ind w:hanging="360" w:left="720"/>
+      </w:pPr>
+      <w:rPr>
+        <w:rFonts w:ascii="Symbol" w:cs="Symbol" w:hAnsi="Symbol" w:hint="default"/>
+      </w:rPr>
+    </w:lvl>
+    <w:lvl w:ilvl="1">
+      <w:start w:val="1"/>
+      <w:numFmt w:val="bullet"/>
+      <w:lvlText w:val="◦"/>
+      <w:lvlJc w:val="left"/>
+      <w:pPr>
+        <w:tabs>
+          <w:tab w:pos="1080" w:val="num"/>
+        </w:tabs>
+        <w:ind w:hanging="360" w:left="1080"/>
+      </w:pPr>
+      <w:rPr>
+        <w:rFonts w:ascii="OpenSymbol" w:cs="OpenSymbol" w:hAnsi="OpenSymbol" w:hint="default"/>
+      </w:rPr>
+    </w:lvl>
+    <w:lvl w:ilvl="2">
+      <w:start w:val="1"/>
+      <w:numFmt w:val="bullet"/>
+      <w:lvlText w:val="▪"/>
+      <w:lvlJc w:val="left"/>
+      <w:pPr>
+        <w:tabs>
+          <w:tab w:pos="1440" w:val="num"/>
+        </w:tabs>
+        <w:ind w:hanging="360" w:left="1440"/>
+      </w:pPr>
+      <w:rPr>
+        <w:rFonts w:ascii="OpenSymbol" w:cs="OpenSymbol" w:hAnsi="OpenSymbol" w:hint="default"/>
+      </w:rPr>
+    </w:lvl>
+    <w:lvl w:ilvl="3">
+      <w:start w:val="1"/>
+      <w:numFmt w:val="bullet"/>
+      <w:lvlText w:val=""/>
+      <w:lvlJc w:val="left"/>
+      <w:pPr>
+        <w:tabs>
+          <w:tab w:pos="1800" w:val="num"/>
+        </w:tabs>
+        <w:ind w:hanging="360" w:left="1800"/>
+      </w:pPr>
+      <w:rPr>
+        <w:rFonts w:ascii="Symbol" w:cs="Symbol" w:hAnsi="Symbol" w:hint="default"/>
+      </w:rPr>
+    </w:lvl>
+    <w:lvl w:ilvl="4">
+      <w:start w:val="1"/>
+      <w:numFmt w:val="bullet"/>
+      <w:lvlText w:val="◦"/>
+      <w:lvlJc w:val="left"/>
+      <w:pPr>
+        <w:tabs>
+          <w:tab w:pos="2160" w:val="num"/>
+        </w:tabs>
+        <w:ind w:hanging="360" w:left="2160"/>
+      </w:pPr>
+      <w:rPr>
+        <w:rFonts w:ascii="OpenSymbol" w:cs="OpenSymbol" w:hAnsi="OpenSymbol" w:hint="default"/>
+      </w:rPr>
+    </w:lvl>
+    <w:lvl w:ilvl="5">
+      <w:start w:val="1"/>
+      <w:numFmt w:val="bullet"/>
+      <w:lvlText w:val="▪"/>
+      <w:lvlJc w:val="left"/>
+      <w:pPr>
+        <w:tabs>
+          <w:tab w:pos="2520" w:val="num"/>
+        </w:tabs>
+        <w:ind w:hanging="360" w:left="2520"/>
+      </w:pPr>
+      <w:rPr>
+        <w:rFonts w:ascii="OpenSymbol" w:cs="OpenSymbol" w:hAnsi="OpenSymbol" w:hint="default"/>
+      </w:rPr>
+    </w:lvl>
+    <w:lvl w:ilvl="6">
+      <w:start w:val="1"/>
+      <w:numFmt w:val="bullet"/>
+      <w:lvlText w:val=""/>
+      <w:lvlJc w:val="left"/>
+      <w:pPr>
+        <w:tabs>
+          <w:tab w:pos="2880" w:val="num"/>
+        </w:tabs>
+        <w:ind w:hanging="360" w:left="2880"/>
+      </w:pPr>
+      <w:rPr>
+        <w:rFonts w:ascii="Symbol" w:cs="Symbol" w:hAnsi="Symbol" w:hint="default"/>
+      </w:rPr>
+    </w:lvl>
+    <w:lvl w:ilvl="7">
+      <w:start w:val="1"/>
+      <w:numFmt w:val="bullet"/>
+      <w:lvlText w:val="◦"/>
+      <w:lvlJc w:val="left"/>
+      <w:pPr>
+        <w:tabs>
+          <w:tab w:pos="3240" w:val="num"/>
+        </w:tabs>
+        <w:ind w:hanging="360" w:left="3240"/>
+      </w:pPr>
+      <w:rPr>
+        <w:rFonts w:ascii="OpenSymbol" w:cs="OpenSymbol" w:hAnsi="OpenSymbol" w:hint="default"/>
+      </w:rPr>
+    </w:lvl>
+    <w:lvl w:ilvl="8">
+      <w:start w:val="1"/>
+      <w:numFmt w:val="bullet"/>
+      <w:lvlText w:val="▪"/>
+      <w:lvlJc w:val="left"/>
+      <w:pPr>
+        <w:tabs>
+          <w:tab w:pos="3600" w:val="num"/>
+        </w:tabs>
+        <w:ind w:hanging="360" w:left="3600"/>
+      </w:pPr>
+      <w:rPr>
+        <w:rFonts w:ascii="OpenSymbol" w:cs="OpenSymbol" w:hAnsi="OpenSymbol" w:hint="default"/>
+      </w:rPr>
+    </w:lvl>
+  </w:abstractNum>
+  <w:abstractNum w:abstractNumId="5">
+    <w:lvl w:ilvl="0">
+      <w:start w:val="1"/>
+      <w:numFmt w:val="bullet"/>
+      <w:lvlText w:val=""/>
+      <w:lvlJc w:val="left"/>
+      <w:pPr>
+        <w:tabs>
+          <w:tab w:pos="720" w:val="num"/>
+        </w:tabs>
+        <w:ind w:hanging="360" w:left="720"/>
+      </w:pPr>
+      <w:rPr>
+        <w:rFonts w:ascii="Symbol" w:cs="Symbol" w:hAnsi="Symbol" w:hint="default"/>
+      </w:rPr>
+    </w:lvl>
+    <w:lvl w:ilvl="1">
+      <w:start w:val="1"/>
+      <w:numFmt w:val="bullet"/>
+      <w:lvlText w:val="◦"/>
+      <w:lvlJc w:val="left"/>
+      <w:pPr>
+        <w:tabs>
+          <w:tab w:pos="1080" w:val="num"/>
+        </w:tabs>
+        <w:ind w:hanging="360" w:left="1080"/>
+      </w:pPr>
+      <w:rPr>
+        <w:rFonts w:ascii="OpenSymbol" w:cs="OpenSymbol" w:hAnsi="OpenSymbol" w:hint="default"/>
+      </w:rPr>
+    </w:lvl>
+    <w:lvl w:ilvl="2">
+      <w:start w:val="1"/>
+      <w:numFmt w:val="bullet"/>
+      <w:lvlText w:val="▪"/>
+      <w:lvlJc w:val="left"/>
+      <w:pPr>
+        <w:tabs>
+          <w:tab w:pos="1440" w:val="num"/>
+        </w:tabs>
+        <w:ind w:hanging="360" w:left="1440"/>
+      </w:pPr>
+      <w:rPr>
+        <w:rFonts w:ascii="OpenSymbol" w:cs="OpenSymbol" w:hAnsi="OpenSymbol" w:hint="default"/>
+      </w:rPr>
+    </w:lvl>
+    <w:lvl w:ilvl="3">
+      <w:start w:val="1"/>
+      <w:numFmt w:val="bullet"/>
+      <w:lvlText w:val=""/>
+      <w:lvlJc w:val="left"/>
+      <w:pPr>
+        <w:tabs>
+          <w:tab w:pos="1800" w:val="num"/>
+        </w:tabs>
+        <w:ind w:hanging="360" w:left="1800"/>
+      </w:pPr>
+      <w:rPr>
+        <w:rFonts w:ascii="Symbol" w:cs="Symbol" w:hAnsi="Symbol" w:hint="default"/>
+      </w:rPr>
+    </w:lvl>
+    <w:lvl w:ilvl="4">
+      <w:start w:val="1"/>
+      <w:numFmt w:val="bullet"/>
+      <w:lvlText w:val="◦"/>
+      <w:lvlJc w:val="left"/>
+      <w:pPr>
+        <w:tabs>
+          <w:tab w:pos="2160" w:val="num"/>
+        </w:tabs>
+        <w:ind w:hanging="360" w:left="2160"/>
+      </w:pPr>
+      <w:rPr>
+        <w:rFonts w:ascii="OpenSymbol" w:cs="OpenSymbol" w:hAnsi="OpenSymbol" w:hint="default"/>
+      </w:rPr>
+    </w:lvl>
+    <w:lvl w:ilvl="5">
+      <w:start w:val="1"/>
+      <w:numFmt w:val="bullet"/>
+      <w:lvlText w:val="▪"/>
+      <w:lvlJc w:val="left"/>
+      <w:pPr>
+        <w:tabs>
+          <w:tab w:pos="2520" w:val="num"/>
+        </w:tabs>
+        <w:ind w:hanging="360" w:left="2520"/>
+      </w:pPr>
+      <w:rPr>
+        <w:rFonts w:ascii="OpenSymbol" w:cs="OpenSymbol" w:hAnsi="OpenSymbol" w:hint="default"/>
+      </w:rPr>
+    </w:lvl>
+    <w:lvl w:ilvl="6">
+      <w:start w:val="1"/>
+      <w:numFmt w:val="bullet"/>
+      <w:lvlText w:val=""/>
+      <w:lvlJc w:val="left"/>
+      <w:pPr>
+        <w:tabs>
+          <w:tab w:pos="2880" w:val="num"/>
+        </w:tabs>
+        <w:ind w:hanging="360" w:left="2880"/>
+      </w:pPr>
+      <w:rPr>
+        <w:rFonts w:ascii="Symbol" w:cs="Symbol" w:hAnsi="Symbol" w:hint="default"/>
+      </w:rPr>
+    </w:lvl>
+    <w:lvl w:ilvl="7">
+      <w:start w:val="1"/>
+      <w:numFmt w:val="bullet"/>
+      <w:lvlText w:val="◦"/>
+      <w:lvlJc w:val="left"/>
+      <w:pPr>
+        <w:tabs>
+          <w:tab w:pos="3240" w:val="num"/>
+        </w:tabs>
+        <w:ind w:hanging="360" w:left="3240"/>
+      </w:pPr>
+      <w:rPr>
+        <w:rFonts w:ascii="OpenSymbol" w:cs="OpenSymbol" w:hAnsi="OpenSymbol" w:hint="default"/>
+      </w:rPr>
+    </w:lvl>
+    <w:lvl w:ilvl="8">
+      <w:start w:val="1"/>
+      <w:numFmt w:val="bullet"/>
+      <w:lvlText w:val="▪"/>
+      <w:lvlJc w:val="left"/>
+      <w:pPr>
+        <w:tabs>
+          <w:tab w:pos="3600" w:val="num"/>
+        </w:tabs>
+        <w:ind w:hanging="360" w:left="3600"/>
+      </w:pPr>
+      <w:rPr>
+        <w:rFonts w:ascii="OpenSymbol" w:cs="OpenSymbol" w:hAnsi="OpenSymbol" w:hint="default"/>
+      </w:rPr>
+    </w:lvl>
+  </w:abstractNum>
+  <w:abstractNum w:abstractNumId="6">
+    <w:lvl w:ilvl="0">
+      <w:start w:val="1"/>
       <w:numFmt w:val="none"/>
       <w:suff w:val="nothing"/>
       <w:lvlText w:val=""/>
@@ -1459,6 +1792,12 @@
   </w:num>
   <w:num w:numId="4">
     <w:abstractNumId w:val="4"/>
+  </w:num>
+  <w:num w:numId="5">
+    <w:abstractNumId w:val="5"/>
+  </w:num>
+  <w:num w:numId="6">
+    <w:abstractNumId w:val="6"/>
   </w:num>
 </w:numbering>
 </file>
@@ -1515,10 +1854,24 @@
       <w:rFonts w:cs="OpenSymbol"/>
     </w:rPr>
   </w:style>
-  <w:style w:styleId="style20" w:type="paragraph">
+  <w:style w:styleId="style20" w:type="character">
+    <w:name w:val="ListLabel 5"/>
+    <w:next w:val="style20"/>
+    <w:rPr>
+      <w:rFonts w:cs="Symbol"/>
+    </w:rPr>
+  </w:style>
+  <w:style w:styleId="style21" w:type="character">
+    <w:name w:val="ListLabel 6"/>
+    <w:next w:val="style21"/>
+    <w:rPr>
+      <w:rFonts w:cs="OpenSymbol"/>
+    </w:rPr>
+  </w:style>
+  <w:style w:styleId="style22" w:type="paragraph">
     <w:name w:val="Заголовок"/>
     <w:basedOn w:val="style0"/>
-    <w:next w:val="style21"/>
+    <w:next w:val="style23"/>
     <w:pPr>
       <w:keepNext/>
       <w:spacing w:after="120" w:before="240"/>
@@ -1530,29 +1883,29 @@
       <w:szCs w:val="28"/>
     </w:rPr>
   </w:style>
-  <w:style w:styleId="style21" w:type="paragraph">
+  <w:style w:styleId="style23" w:type="paragraph">
     <w:name w:val="Основной текст"/>
     <w:basedOn w:val="style0"/>
-    <w:next w:val="style21"/>
+    <w:next w:val="style23"/>
     <w:pPr>
       <w:spacing w:after="120" w:before="0"/>
       <w:contextualSpacing w:val="false"/>
     </w:pPr>
     <w:rPr/>
   </w:style>
-  <w:style w:styleId="style22" w:type="paragraph">
+  <w:style w:styleId="style24" w:type="paragraph">
     <w:name w:val="Список"/>
-    <w:basedOn w:val="style21"/>
-    <w:next w:val="style22"/>
+    <w:basedOn w:val="style23"/>
+    <w:next w:val="style24"/>
     <w:pPr/>
     <w:rPr>
       <w:rFonts w:cs="Lohit Hindi"/>
     </w:rPr>
   </w:style>
-  <w:style w:styleId="style23" w:type="paragraph">
+  <w:style w:styleId="style25" w:type="paragraph">
     <w:name w:val="Название"/>
     <w:basedOn w:val="style0"/>
-    <w:next w:val="style23"/>
+    <w:next w:val="style25"/>
     <w:pPr>
       <w:suppressLineNumbers/>
       <w:spacing w:after="120" w:before="120"/>
@@ -1566,10 +1919,10 @@
       <w:szCs w:val="24"/>
     </w:rPr>
   </w:style>
-  <w:style w:styleId="style24" w:type="paragraph">
+  <w:style w:styleId="style26" w:type="paragraph">
     <w:name w:val="Указатель"/>
     <w:basedOn w:val="style0"/>
-    <w:next w:val="style24"/>
+    <w:next w:val="style26"/>
     <w:pPr>
       <w:suppressLineNumbers/>
     </w:pPr>

</xml_diff>

<commit_message>
add some additional changes into new Arch
</commit_message>
<xml_diff>
--- a/docs/CLI_Architecture.docx
+++ b/docs/CLI_Architecture.docx
@@ -251,15 +251,7 @@
       </w:pPr>
       <w:r>
         <w:rPr/>
-        <w:t xml:space="preserve">2) </w:t>
-      </w:r>
-      <w:r>
-        <w:rPr/>
-        <w:t>front</w:t>
-      </w:r>
-      <w:r>
-        <w:rPr/>
-        <w:t>end - сервис:</w:t>
+        <w:t>2) frontend - сервис:</w:t>
       </w:r>
     </w:p>
     <w:p>
@@ -274,51 +266,28 @@
       </w:pPr>
       <w:r>
         <w:rPr/>
-        <w:t xml:space="preserve">Поддержка динамической конфигурации сервиса при запуске: </w:t>
-      </w:r>
-    </w:p>
-    <w:p>
-      <w:pPr>
-        <w:pStyle w:val="style0"/>
-        <w:numPr>
-          <w:ilvl w:val="0"/>
-          <w:numId w:val="4"/>
-        </w:numPr>
-        <w:jc w:val="both"/>
-        <w:rPr/>
-      </w:pPr>
-      <w:r>
-        <w:rPr/>
-        <w:t xml:space="preserve">Поддержка аутентификации клиента на </w:t>
-      </w:r>
-    </w:p>
-    <w:p>
-      <w:pPr>
-        <w:pStyle w:val="style0"/>
-        <w:jc w:val="both"/>
-        <w:rPr/>
-      </w:pPr>
-      <w:r>
-        <w:rPr/>
-      </w:r>
-    </w:p>
-    <w:p>
-      <w:pPr>
-        <w:pStyle w:val="style0"/>
-        <w:jc w:val="both"/>
-        <w:rPr/>
-      </w:pPr>
-      <w:r>
-        <w:rPr/>
-        <w:t xml:space="preserve">3) </w:t>
-      </w:r>
-      <w:r>
-        <w:rPr/>
-        <w:t>back</w:t>
-      </w:r>
-      <w:r>
-        <w:rPr/>
-        <w:t>end - сервис</w:t>
+        <w:t>Поддержка динамической конфигурации сервиса при запуске: ...</w:t>
+      </w:r>
+    </w:p>
+    <w:p>
+      <w:pPr>
+        <w:pStyle w:val="style0"/>
+        <w:jc w:val="both"/>
+        <w:rPr/>
+      </w:pPr>
+      <w:r>
+        <w:rPr/>
+      </w:r>
+    </w:p>
+    <w:p>
+      <w:pPr>
+        <w:pStyle w:val="style0"/>
+        <w:jc w:val="both"/>
+        <w:rPr/>
+      </w:pPr>
+      <w:r>
+        <w:rPr/>
+        <w:t>3) backend - сервис</w:t>
       </w:r>
     </w:p>
     <w:p>
@@ -335,7 +304,7 @@
       <w:bookmarkEnd w:id="0"/>
       <w:r>
         <w:rPr/>
-        <w:t xml:space="preserve">Поддержка динамической конфигурации сервиса при запуске: </w:t>
+        <w:t>Поддержка динамической конфигурации сервиса при запуске: ...</w:t>
       </w:r>
     </w:p>
     <w:p>
@@ -960,6 +929,84 @@
       </w:pPr>
       <w:r>
         <w:rPr/>
+      </w:r>
+    </w:p>
+    <w:p>
+      <w:pPr>
+        <w:pStyle w:val="style0"/>
+        <w:jc w:val="center"/>
+        <w:rPr/>
+      </w:pPr>
+      <w:r>
+        <w:rPr/>
+        <w:t>Зависимости</w:t>
+      </w:r>
+    </w:p>
+    <w:p>
+      <w:pPr>
+        <w:pStyle w:val="style0"/>
+        <w:jc w:val="both"/>
+        <w:rPr/>
+      </w:pPr>
+      <w:r>
+        <w:rPr/>
+      </w:r>
+    </w:p>
+    <w:p>
+      <w:pPr>
+        <w:pStyle w:val="style0"/>
+        <w:jc w:val="both"/>
+        <w:rPr/>
+      </w:pPr>
+      <w:r>
+        <w:rPr/>
+        <w:tab/>
+        <w:t>На данный момент для сборки и работы системы существует ряд внешних зависимостей:</w:t>
+      </w:r>
+    </w:p>
+    <w:p>
+      <w:pPr>
+        <w:pStyle w:val="style0"/>
+        <w:numPr>
+          <w:ilvl w:val="0"/>
+          <w:numId w:val="6"/>
+        </w:numPr>
+        <w:jc w:val="both"/>
+        <w:rPr/>
+      </w:pPr>
+      <w:r>
+        <w:rPr/>
+        <w:t>Среда выполнения Erlang версии R16 и выше.</w:t>
+      </w:r>
+    </w:p>
+    <w:p>
+      <w:pPr>
+        <w:pStyle w:val="style0"/>
+        <w:numPr>
+          <w:ilvl w:val="0"/>
+          <w:numId w:val="6"/>
+        </w:numPr>
+        <w:jc w:val="both"/>
+        <w:rPr/>
+      </w:pPr>
+      <w:r>
+        <w:rPr/>
+        <w:t>Библиотека readline версии 6.2 и выше.</w:t>
+      </w:r>
+    </w:p>
+    <w:p>
+      <w:pPr>
+        <w:pStyle w:val="style0"/>
+        <w:numPr>
+          <w:ilvl w:val="0"/>
+          <w:numId w:val="6"/>
+        </w:numPr>
+        <w:jc w:val="both"/>
+        <w:rPr/>
+      </w:pPr>
+      <w:r>
+        <w:rPr/>
+        <w:t>Пакет build-essential.</w:t>
       </w:r>
     </w:p>
     <w:sectPr>
@@ -1663,6 +1710,143 @@
     </w:lvl>
   </w:abstractNum>
   <w:abstractNum w:abstractNumId="6">
+    <w:lvl w:ilvl="0">
+      <w:start w:val="1"/>
+      <w:numFmt w:val="bullet"/>
+      <w:lvlText w:val=""/>
+      <w:lvlJc w:val="left"/>
+      <w:pPr>
+        <w:tabs>
+          <w:tab w:pos="720" w:val="num"/>
+        </w:tabs>
+        <w:ind w:hanging="360" w:left="720"/>
+      </w:pPr>
+      <w:rPr>
+        <w:rFonts w:ascii="Symbol" w:cs="Symbol" w:hAnsi="Symbol" w:hint="default"/>
+      </w:rPr>
+    </w:lvl>
+    <w:lvl w:ilvl="1">
+      <w:start w:val="1"/>
+      <w:numFmt w:val="bullet"/>
+      <w:lvlText w:val="◦"/>
+      <w:lvlJc w:val="left"/>
+      <w:pPr>
+        <w:tabs>
+          <w:tab w:pos="1080" w:val="num"/>
+        </w:tabs>
+        <w:ind w:hanging="360" w:left="1080"/>
+      </w:pPr>
+      <w:rPr>
+        <w:rFonts w:ascii="OpenSymbol" w:cs="OpenSymbol" w:hAnsi="OpenSymbol" w:hint="default"/>
+      </w:rPr>
+    </w:lvl>
+    <w:lvl w:ilvl="2">
+      <w:start w:val="1"/>
+      <w:numFmt w:val="bullet"/>
+      <w:lvlText w:val="▪"/>
+      <w:lvlJc w:val="left"/>
+      <w:pPr>
+        <w:tabs>
+          <w:tab w:pos="1440" w:val="num"/>
+        </w:tabs>
+        <w:ind w:hanging="360" w:left="1440"/>
+      </w:pPr>
+      <w:rPr>
+        <w:rFonts w:ascii="OpenSymbol" w:cs="OpenSymbol" w:hAnsi="OpenSymbol" w:hint="default"/>
+      </w:rPr>
+    </w:lvl>
+    <w:lvl w:ilvl="3">
+      <w:start w:val="1"/>
+      <w:numFmt w:val="bullet"/>
+      <w:lvlText w:val=""/>
+      <w:lvlJc w:val="left"/>
+      <w:pPr>
+        <w:tabs>
+          <w:tab w:pos="1800" w:val="num"/>
+        </w:tabs>
+        <w:ind w:hanging="360" w:left="1800"/>
+      </w:pPr>
+      <w:rPr>
+        <w:rFonts w:ascii="Symbol" w:cs="Symbol" w:hAnsi="Symbol" w:hint="default"/>
+      </w:rPr>
+    </w:lvl>
+    <w:lvl w:ilvl="4">
+      <w:start w:val="1"/>
+      <w:numFmt w:val="bullet"/>
+      <w:lvlText w:val="◦"/>
+      <w:lvlJc w:val="left"/>
+      <w:pPr>
+        <w:tabs>
+          <w:tab w:pos="2160" w:val="num"/>
+        </w:tabs>
+        <w:ind w:hanging="360" w:left="2160"/>
+      </w:pPr>
+      <w:rPr>
+        <w:rFonts w:ascii="OpenSymbol" w:cs="OpenSymbol" w:hAnsi="OpenSymbol" w:hint="default"/>
+      </w:rPr>
+    </w:lvl>
+    <w:lvl w:ilvl="5">
+      <w:start w:val="1"/>
+      <w:numFmt w:val="bullet"/>
+      <w:lvlText w:val="▪"/>
+      <w:lvlJc w:val="left"/>
+      <w:pPr>
+        <w:tabs>
+          <w:tab w:pos="2520" w:val="num"/>
+        </w:tabs>
+        <w:ind w:hanging="360" w:left="2520"/>
+      </w:pPr>
+      <w:rPr>
+        <w:rFonts w:ascii="OpenSymbol" w:cs="OpenSymbol" w:hAnsi="OpenSymbol" w:hint="default"/>
+      </w:rPr>
+    </w:lvl>
+    <w:lvl w:ilvl="6">
+      <w:start w:val="1"/>
+      <w:numFmt w:val="bullet"/>
+      <w:lvlText w:val=""/>
+      <w:lvlJc w:val="left"/>
+      <w:pPr>
+        <w:tabs>
+          <w:tab w:pos="2880" w:val="num"/>
+        </w:tabs>
+        <w:ind w:hanging="360" w:left="2880"/>
+      </w:pPr>
+      <w:rPr>
+        <w:rFonts w:ascii="Symbol" w:cs="Symbol" w:hAnsi="Symbol" w:hint="default"/>
+      </w:rPr>
+    </w:lvl>
+    <w:lvl w:ilvl="7">
+      <w:start w:val="1"/>
+      <w:numFmt w:val="bullet"/>
+      <w:lvlText w:val="◦"/>
+      <w:lvlJc w:val="left"/>
+      <w:pPr>
+        <w:tabs>
+          <w:tab w:pos="3240" w:val="num"/>
+        </w:tabs>
+        <w:ind w:hanging="360" w:left="3240"/>
+      </w:pPr>
+      <w:rPr>
+        <w:rFonts w:ascii="OpenSymbol" w:cs="OpenSymbol" w:hAnsi="OpenSymbol" w:hint="default"/>
+      </w:rPr>
+    </w:lvl>
+    <w:lvl w:ilvl="8">
+      <w:start w:val="1"/>
+      <w:numFmt w:val="bullet"/>
+      <w:lvlText w:val="▪"/>
+      <w:lvlJc w:val="left"/>
+      <w:pPr>
+        <w:tabs>
+          <w:tab w:pos="3600" w:val="num"/>
+        </w:tabs>
+        <w:ind w:hanging="360" w:left="3600"/>
+      </w:pPr>
+      <w:rPr>
+        <w:rFonts w:ascii="OpenSymbol" w:cs="OpenSymbol" w:hAnsi="OpenSymbol" w:hint="default"/>
+      </w:rPr>
+    </w:lvl>
+  </w:abstractNum>
+  <w:abstractNum w:abstractNumId="7">
     <w:lvl w:ilvl="0">
       <w:start w:val="1"/>
       <w:numFmt w:val="none"/>
@@ -1798,6 +1982,9 @@
   </w:num>
   <w:num w:numId="6">
     <w:abstractNumId w:val="6"/>
+  </w:num>
+  <w:num w:numId="7">
+    <w:abstractNumId w:val="7"/>
   </w:num>
 </w:numbering>
 </file>
@@ -1868,10 +2055,24 @@
       <w:rFonts w:cs="OpenSymbol"/>
     </w:rPr>
   </w:style>
-  <w:style w:styleId="style22" w:type="paragraph">
+  <w:style w:styleId="style22" w:type="character">
+    <w:name w:val="ListLabel 7"/>
+    <w:next w:val="style22"/>
+    <w:rPr>
+      <w:rFonts w:cs="Symbol"/>
+    </w:rPr>
+  </w:style>
+  <w:style w:styleId="style23" w:type="character">
+    <w:name w:val="ListLabel 8"/>
+    <w:next w:val="style23"/>
+    <w:rPr>
+      <w:rFonts w:cs="OpenSymbol"/>
+    </w:rPr>
+  </w:style>
+  <w:style w:styleId="style24" w:type="paragraph">
     <w:name w:val="Заголовок"/>
     <w:basedOn w:val="style0"/>
-    <w:next w:val="style23"/>
+    <w:next w:val="style25"/>
     <w:pPr>
       <w:keepNext/>
       <w:spacing w:after="120" w:before="240"/>
@@ -1883,29 +2084,29 @@
       <w:szCs w:val="28"/>
     </w:rPr>
   </w:style>
-  <w:style w:styleId="style23" w:type="paragraph">
+  <w:style w:styleId="style25" w:type="paragraph">
     <w:name w:val="Основной текст"/>
     <w:basedOn w:val="style0"/>
-    <w:next w:val="style23"/>
+    <w:next w:val="style25"/>
     <w:pPr>
       <w:spacing w:after="120" w:before="0"/>
       <w:contextualSpacing w:val="false"/>
     </w:pPr>
     <w:rPr/>
   </w:style>
-  <w:style w:styleId="style24" w:type="paragraph">
+  <w:style w:styleId="style26" w:type="paragraph">
     <w:name w:val="Список"/>
-    <w:basedOn w:val="style23"/>
-    <w:next w:val="style24"/>
+    <w:basedOn w:val="style25"/>
+    <w:next w:val="style26"/>
     <w:pPr/>
     <w:rPr>
       <w:rFonts w:cs="Lohit Hindi"/>
     </w:rPr>
   </w:style>
-  <w:style w:styleId="style25" w:type="paragraph">
+  <w:style w:styleId="style27" w:type="paragraph">
     <w:name w:val="Название"/>
     <w:basedOn w:val="style0"/>
-    <w:next w:val="style25"/>
+    <w:next w:val="style27"/>
     <w:pPr>
       <w:suppressLineNumbers/>
       <w:spacing w:after="120" w:before="120"/>
@@ -1919,10 +2120,10 @@
       <w:szCs w:val="24"/>
     </w:rPr>
   </w:style>
-  <w:style w:styleId="style26" w:type="paragraph">
+  <w:style w:styleId="style28" w:type="paragraph">
     <w:name w:val="Указатель"/>
     <w:basedOn w:val="style0"/>
-    <w:next w:val="style26"/>
+    <w:next w:val="style28"/>
     <w:pPr>
       <w:suppressLineNumbers/>
     </w:pPr>

</xml_diff>

<commit_message>
fix problems in protocol of interaction between terminal and frontend
</commit_message>
<xml_diff>
--- a/docs/CLI_Architecture.docx
+++ b/docs/CLI_Architecture.docx
@@ -755,7 +755,21 @@
           <w:b/>
           <w:bCs/>
         </w:rPr>
-        <w:t>{current_state}</w:t>
+        <w:t>{current_state_</w:t>
+      </w:r>
+      <w:r>
+        <w:rPr>
+          <w:b/>
+          <w:bCs/>
+        </w:rPr>
+        <w:t>request</w:t>
+      </w:r>
+      <w:r>
+        <w:rPr>
+          <w:b/>
+          <w:bCs/>
+        </w:rPr>
+        <w:t>}</w:t>
       </w:r>
       <w:r>
         <w:rPr/>
@@ -778,7 +792,21 @@
           <w:b/>
           <w:bCs/>
         </w:rPr>
-        <w:t>{current_state, Prompt}</w:t>
+        <w:t>{current_state_</w:t>
+      </w:r>
+      <w:r>
+        <w:rPr>
+          <w:b/>
+          <w:bCs/>
+        </w:rPr>
+        <w:t>response</w:t>
+      </w:r>
+      <w:r>
+        <w:rPr>
+          <w:b/>
+          <w:bCs/>
+        </w:rPr>
+        <w:t>, Prompt}</w:t>
       </w:r>
       <w:r>
         <w:rPr/>
@@ -831,16 +859,23 @@
           <w:b/>
           <w:bCs/>
         </w:rPr>
-        <w:t>ex</w:t>
-      </w:r>
-      <w:r>
-        <w:rPr>
-          <w:b/>
-          <w:bCs/>
-        </w:rPr>
-        <w:t>tension</w:t>
+        <w:t>extension</w:t>
       </w:r>
       <w:bookmarkEnd w:id="2"/>
+      <w:r>
+        <w:rPr>
+          <w:b/>
+          <w:bCs/>
+        </w:rPr>
+        <w:t>_</w:t>
+      </w:r>
+      <w:r>
+        <w:rPr>
+          <w:b/>
+          <w:bCs/>
+        </w:rPr>
+        <w:t>request</w:t>
+      </w:r>
       <w:r>
         <w:rPr>
           <w:b/>
@@ -880,35 +915,21 @@
           <w:b/>
           <w:bCs/>
         </w:rPr>
-        <w:t>{ex</w:t>
-      </w:r>
-      <w:r>
-        <w:rPr>
-          <w:b/>
-          <w:bCs/>
-        </w:rPr>
-        <w:t>tension</w:t>
-      </w:r>
-      <w:r>
-        <w:rPr>
-          <w:b/>
-          <w:bCs/>
-        </w:rPr>
-        <w:t>, Ex</w:t>
-      </w:r>
-      <w:r>
-        <w:rPr>
-          <w:b/>
-          <w:bCs/>
-        </w:rPr>
-        <w:t xml:space="preserve">tension </w:t>
-      </w:r>
-      <w:r>
-        <w:rPr>
-          <w:b/>
-          <w:bCs/>
-        </w:rPr>
-        <w:t>List}</w:t>
+        <w:t>{extension_</w:t>
+      </w:r>
+      <w:r>
+        <w:rPr>
+          <w:b/>
+          <w:bCs/>
+        </w:rPr>
+        <w:t>response</w:t>
+      </w:r>
+      <w:r>
+        <w:rPr>
+          <w:b/>
+          <w:bCs/>
+        </w:rPr>
+        <w:t>, ExtensionList}</w:t>
       </w:r>
       <w:r>
         <w:rPr/>
@@ -919,21 +940,7 @@
           <w:b/>
           <w:bCs/>
         </w:rPr>
-        <w:t>Ex</w:t>
-      </w:r>
-      <w:r>
-        <w:rPr>
-          <w:b/>
-          <w:bCs/>
-        </w:rPr>
-        <w:t xml:space="preserve">tension </w:t>
-      </w:r>
-      <w:r>
-        <w:rPr>
-          <w:b/>
-          <w:bCs/>
-        </w:rPr>
-        <w:t>List</w:t>
+        <w:t>ExtensionList</w:t>
       </w:r>
       <w:r>
         <w:rPr/>
@@ -2148,10 +2155,24 @@
       <w:rFonts w:cs="OpenSymbol"/>
     </w:rPr>
   </w:style>
-  <w:style w:styleId="style26" w:type="paragraph">
+  <w:style w:styleId="style26" w:type="character">
+    <w:name w:val="ListLabel 11"/>
+    <w:next w:val="style26"/>
+    <w:rPr>
+      <w:rFonts w:cs="Symbol"/>
+    </w:rPr>
+  </w:style>
+  <w:style w:styleId="style27" w:type="character">
+    <w:name w:val="ListLabel 12"/>
+    <w:next w:val="style27"/>
+    <w:rPr>
+      <w:rFonts w:cs="OpenSymbol"/>
+    </w:rPr>
+  </w:style>
+  <w:style w:styleId="style28" w:type="paragraph">
     <w:name w:val="Заголовок"/>
     <w:basedOn w:val="style0"/>
-    <w:next w:val="style27"/>
+    <w:next w:val="style29"/>
     <w:pPr>
       <w:keepNext/>
       <w:spacing w:after="120" w:before="240"/>
@@ -2163,29 +2184,29 @@
       <w:szCs w:val="28"/>
     </w:rPr>
   </w:style>
-  <w:style w:styleId="style27" w:type="paragraph">
+  <w:style w:styleId="style29" w:type="paragraph">
     <w:name w:val="Основной текст"/>
     <w:basedOn w:val="style0"/>
-    <w:next w:val="style27"/>
+    <w:next w:val="style29"/>
     <w:pPr>
       <w:spacing w:after="120" w:before="0"/>
       <w:contextualSpacing w:val="false"/>
     </w:pPr>
     <w:rPr/>
   </w:style>
-  <w:style w:styleId="style28" w:type="paragraph">
+  <w:style w:styleId="style30" w:type="paragraph">
     <w:name w:val="Список"/>
-    <w:basedOn w:val="style27"/>
-    <w:next w:val="style28"/>
+    <w:basedOn w:val="style29"/>
+    <w:next w:val="style30"/>
     <w:pPr/>
     <w:rPr>
       <w:rFonts w:cs="Lohit Hindi"/>
     </w:rPr>
   </w:style>
-  <w:style w:styleId="style29" w:type="paragraph">
+  <w:style w:styleId="style31" w:type="paragraph">
     <w:name w:val="Название"/>
     <w:basedOn w:val="style0"/>
-    <w:next w:val="style29"/>
+    <w:next w:val="style31"/>
     <w:pPr>
       <w:suppressLineNumbers/>
       <w:spacing w:after="120" w:before="120"/>
@@ -2199,10 +2220,10 @@
       <w:szCs w:val="24"/>
     </w:rPr>
   </w:style>
-  <w:style w:styleId="style30" w:type="paragraph">
+  <w:style w:styleId="style32" w:type="paragraph">
     <w:name w:val="Указатель"/>
     <w:basedOn w:val="style0"/>
-    <w:next w:val="style30"/>
+    <w:next w:val="style32"/>
     <w:pPr>
       <w:suppressLineNumbers/>
     </w:pPr>

</xml_diff>

<commit_message>
improve protocol of interaction between CLI and terminal. specify interaction behaviour
</commit_message>
<xml_diff>
--- a/docs/CLI_Architecture.docx
+++ b/docs/CLI_Architecture.docx
@@ -47,10 +47,14 @@
       <w:pPr>
         <w:pStyle w:val="style0"/>
         <w:jc w:val="center"/>
-        <w:rPr/>
-      </w:pPr>
-      <w:r>
-        <w:rPr/>
+        <w:rPr>
+          <w:color w:val="800000"/>
+        </w:rPr>
+      </w:pPr>
+      <w:r>
+        <w:rPr>
+          <w:color w:val="800000"/>
+        </w:rPr>
         <w:t>Общая архитектура</w:t>
       </w:r>
     </w:p>
@@ -58,20 +62,28 @@
       <w:pPr>
         <w:pStyle w:val="style0"/>
         <w:jc w:val="both"/>
-        <w:rPr/>
-      </w:pPr>
-      <w:r>
-        <w:rPr/>
-      </w:r>
-    </w:p>
-    <w:p>
-      <w:pPr>
-        <w:pStyle w:val="style0"/>
-        <w:jc w:val="both"/>
-        <w:rPr/>
-      </w:pPr>
-      <w:r>
-        <w:rPr/>
+        <w:rPr>
+          <w:color w:val="800000"/>
+        </w:rPr>
+      </w:pPr>
+      <w:r>
+        <w:rPr>
+          <w:color w:val="800000"/>
+        </w:rPr>
+      </w:r>
+    </w:p>
+    <w:p>
+      <w:pPr>
+        <w:pStyle w:val="style0"/>
+        <w:jc w:val="both"/>
+        <w:rPr>
+          <w:color w:val="800000"/>
+        </w:rPr>
+      </w:pPr>
+      <w:r>
+        <w:rPr>
+          <w:color w:val="800000"/>
+        </w:rPr>
         <w:tab/>
         <w:t>CLI состоит из трех частей (компонентов): терминального клиента, frontend- и backend- сервисов. Терминальный клиент принимает ввод пользователя (подключенного как локально, так и удаленно, например, через ssh), производит первичную обработку, отправляет обработанный ввод пользователя на frontend-сервис, получает с него результаты дальнейшей обработки ввода пользователя и отображает их либо на стандартном выводе, либо на стандартном выводе ошибок (это определяет frontend-сервис). Взаимодействие между терминальным клиентом и frontend-сервисом осуществляется через сокетное соединение. Для каждого подключающегося пользователя создается свой терминальный клиент. frontend-сервис существует в единственном экземпляре и ведет учет всех подключенных к нему терминальных клиентов (пользовательских сессий). frontend-сервис принимает введенные пользовательские данные от терминального клиента и разбирает (парсит) эти данные в цепочку команд. Команды, которые известны frontend-сервису, выполняются на нем; команды, которые известны backend-сервису, передаются на backend-сервис (все остальное считается ошибкой, которая возвращается на терминальный клиент). frontend-сервис хранит состояние, связанное с каждым подключенным клиентом (клиентскую сессию); при передаче команды на backend-сервис, вместе с командой передается и это состояние. backend-сервис также существует в единственном экземпляре и занимается выполнением команд для взаимодействия с реальным железом (backend-команд). Backend-сервис ничего не знает о пользователях и не хранит никакого состояния, связанного с ними; однако это состояние передается на backend-команду во время ее выполнения.</w:t>
       </w:r>
@@ -80,40 +92,56 @@
       <w:pPr>
         <w:pStyle w:val="style0"/>
         <w:jc w:val="both"/>
-        <w:rPr/>
-      </w:pPr>
-      <w:r>
-        <w:rPr/>
+        <w:rPr>
+          <w:color w:val="800000"/>
+        </w:rPr>
+      </w:pPr>
+      <w:r>
+        <w:rPr>
+          <w:color w:val="800000"/>
+        </w:rPr>
       </w:r>
     </w:p>
     <w:p>
       <w:pPr>
         <w:pStyle w:val="style0"/>
         <w:jc w:val="center"/>
-        <w:rPr/>
-      </w:pPr>
-      <w:r>
-        <w:rPr/>
+        <w:rPr>
+          <w:color w:val="800000"/>
+        </w:rPr>
+      </w:pPr>
+      <w:r>
+        <w:rPr>
+          <w:color w:val="800000"/>
+        </w:rPr>
         <w:t>Функциональность и поведение компонентов CLI:</w:t>
       </w:r>
     </w:p>
     <w:p>
       <w:pPr>
         <w:pStyle w:val="style0"/>
-        <w:rPr/>
-      </w:pPr>
-      <w:r>
-        <w:rPr/>
-      </w:r>
-    </w:p>
-    <w:p>
-      <w:pPr>
-        <w:pStyle w:val="style0"/>
-        <w:jc w:val="both"/>
-        <w:rPr/>
-      </w:pPr>
-      <w:r>
-        <w:rPr/>
+        <w:rPr>
+          <w:color w:val="800000"/>
+        </w:rPr>
+      </w:pPr>
+      <w:r>
+        <w:rPr>
+          <w:color w:val="800000"/>
+        </w:rPr>
+      </w:r>
+    </w:p>
+    <w:p>
+      <w:pPr>
+        <w:pStyle w:val="style0"/>
+        <w:jc w:val="both"/>
+        <w:rPr>
+          <w:color w:val="800000"/>
+        </w:rPr>
+      </w:pPr>
+      <w:r>
+        <w:rPr>
+          <w:color w:val="800000"/>
+        </w:rPr>
         <w:t>1) Терминальный клиент:</w:t>
       </w:r>
     </w:p>
@@ -125,10 +153,14 @@
           <w:numId w:val="3"/>
         </w:numPr>
         <w:jc w:val="both"/>
-        <w:rPr/>
-      </w:pPr>
-      <w:r>
-        <w:rPr/>
+        <w:rPr>
+          <w:color w:val="800000"/>
+        </w:rPr>
+      </w:pPr>
+      <w:r>
+        <w:rPr>
+          <w:color w:val="800000"/>
+        </w:rPr>
         <w:t>Принимает ввод пользователя, позволяет его редактировать.</w:t>
       </w:r>
     </w:p>
@@ -140,10 +172,14 @@
           <w:numId w:val="3"/>
         </w:numPr>
         <w:jc w:val="both"/>
-        <w:rPr/>
-      </w:pPr>
-      <w:r>
-        <w:rPr/>
+        <w:rPr>
+          <w:color w:val="800000"/>
+        </w:rPr>
+      </w:pPr>
+      <w:r>
+        <w:rPr>
+          <w:color w:val="800000"/>
+        </w:rPr>
         <w:t>Поддерживает историю в том же виде, что и командная оболочка Bash.</w:t>
       </w:r>
     </w:p>
@@ -155,10 +191,14 @@
           <w:numId w:val="3"/>
         </w:numPr>
         <w:jc w:val="both"/>
-        <w:rPr/>
-      </w:pPr>
-      <w:r>
-        <w:rPr/>
+        <w:rPr>
+          <w:color w:val="800000"/>
+        </w:rPr>
+      </w:pPr>
+      <w:r>
+        <w:rPr>
+          <w:color w:val="800000"/>
+        </w:rPr>
         <w:t>Поддерживает автодополнение (при нажатии на клавишу «Tab»); за данными об автодополнении обращается на frontend-сервис.</w:t>
       </w:r>
     </w:p>
@@ -170,21 +210,28 @@
           <w:numId w:val="3"/>
         </w:numPr>
         <w:jc w:val="both"/>
-        <w:rPr/>
-      </w:pPr>
-      <w:r>
-        <w:rPr/>
+        <w:rPr>
+          <w:color w:val="800000"/>
+        </w:rPr>
+      </w:pPr>
+      <w:r>
+        <w:rPr>
+          <w:color w:val="800000"/>
+        </w:rPr>
         <w:t xml:space="preserve">Поддерживает жестко заданный набор команд, выполнение которых происходит на самом терминальном клиенте (на данный момент в такой набор команд входит команда </w:t>
       </w:r>
       <w:r>
         <w:rPr>
           <w:b/>
           <w:bCs/>
+          <w:color w:val="800000"/>
         </w:rPr>
         <w:t>exit</w:t>
       </w:r>
       <w:r>
-        <w:rPr/>
+        <w:rPr>
+          <w:color w:val="800000"/>
+        </w:rPr>
         <w:t>).</w:t>
       </w:r>
     </w:p>
@@ -196,10 +243,14 @@
           <w:numId w:val="3"/>
         </w:numPr>
         <w:jc w:val="both"/>
-        <w:rPr/>
-      </w:pPr>
-      <w:r>
-        <w:rPr/>
+        <w:rPr>
+          <w:color w:val="800000"/>
+        </w:rPr>
+      </w:pPr>
+      <w:r>
+        <w:rPr>
+          <w:color w:val="800000"/>
+        </w:rPr>
         <w:t>При нажатии на клавишу «Enter» производит первичную обработку ввода пользователя (очистку от пробельных символов с начала и конца). Если в результате получается пустая строка, то ничего не происходит. Если в результате получается одна из терминальных команд, то происходит ее выполнение на терминале. Иначе, ввод пользователя передается на frontend-сервис.</w:t>
       </w:r>
     </w:p>
@@ -211,10 +262,14 @@
           <w:numId w:val="3"/>
         </w:numPr>
         <w:jc w:val="both"/>
-        <w:rPr/>
-      </w:pPr>
-      <w:r>
-        <w:rPr/>
+        <w:rPr>
+          <w:color w:val="800000"/>
+        </w:rPr>
+      </w:pPr>
+      <w:r>
+        <w:rPr>
+          <w:color w:val="800000"/>
+        </w:rPr>
         <w:t>После передачи ввода пользователя на frontend-сервис терминальный клиент ожидает ответ с сервера. Этот ответ может состоять как из одного, так и из нескольких сообщений. В зависимости от типа сообщения, терминальный клиент либо выводит данные на стандартный вывод, либо выводит данные на стандартный вывод ошибок, либо получает уведомление о завершении выполнения команды. После получения уведомления о завершении команды терминальный клиент готов к приему дальнейшего ввода пользователя.</w:t>
       </w:r>
     </w:p>
@@ -226,10 +281,14 @@
           <w:numId w:val="3"/>
         </w:numPr>
         <w:jc w:val="both"/>
-        <w:rPr/>
-      </w:pPr>
-      <w:r>
-        <w:rPr/>
+        <w:rPr>
+          <w:color w:val="800000"/>
+        </w:rPr>
+      </w:pPr>
+      <w:r>
+        <w:rPr>
+          <w:color w:val="800000"/>
+        </w:rPr>
         <w:t>Поведение терминального клиента во время готовности к приему ввода и во время выполнения команды подобно поведению командной оболочки Bash.</w:t>
       </w:r>
     </w:p>
@@ -237,20 +296,28 @@
       <w:pPr>
         <w:pStyle w:val="style0"/>
         <w:jc w:val="both"/>
-        <w:rPr/>
-      </w:pPr>
-      <w:r>
-        <w:rPr/>
-      </w:r>
-    </w:p>
-    <w:p>
-      <w:pPr>
-        <w:pStyle w:val="style0"/>
-        <w:jc w:val="both"/>
-        <w:rPr/>
-      </w:pPr>
-      <w:r>
-        <w:rPr/>
+        <w:rPr>
+          <w:color w:val="800000"/>
+        </w:rPr>
+      </w:pPr>
+      <w:r>
+        <w:rPr>
+          <w:color w:val="800000"/>
+        </w:rPr>
+      </w:r>
+    </w:p>
+    <w:p>
+      <w:pPr>
+        <w:pStyle w:val="style0"/>
+        <w:jc w:val="both"/>
+        <w:rPr>
+          <w:color w:val="800000"/>
+        </w:rPr>
+      </w:pPr>
+      <w:r>
+        <w:rPr>
+          <w:color w:val="800000"/>
+        </w:rPr>
         <w:t>2) frontend - сервис:</w:t>
       </w:r>
     </w:p>
@@ -262,10 +329,14 @@
           <w:numId w:val="4"/>
         </w:numPr>
         <w:jc w:val="both"/>
-        <w:rPr/>
-      </w:pPr>
-      <w:r>
-        <w:rPr/>
+        <w:rPr>
+          <w:color w:val="800000"/>
+        </w:rPr>
+      </w:pPr>
+      <w:r>
+        <w:rPr>
+          <w:color w:val="800000"/>
+        </w:rPr>
         <w:t>Поддержка динамической конфигурации сервиса при запуске: ...</w:t>
       </w:r>
     </w:p>
@@ -273,20 +344,28 @@
       <w:pPr>
         <w:pStyle w:val="style0"/>
         <w:jc w:val="both"/>
-        <w:rPr/>
-      </w:pPr>
-      <w:r>
-        <w:rPr/>
-      </w:r>
-    </w:p>
-    <w:p>
-      <w:pPr>
-        <w:pStyle w:val="style0"/>
-        <w:jc w:val="both"/>
-        <w:rPr/>
-      </w:pPr>
-      <w:r>
-        <w:rPr/>
+        <w:rPr>
+          <w:color w:val="800000"/>
+        </w:rPr>
+      </w:pPr>
+      <w:r>
+        <w:rPr>
+          <w:color w:val="800000"/>
+        </w:rPr>
+      </w:r>
+    </w:p>
+    <w:p>
+      <w:pPr>
+        <w:pStyle w:val="style0"/>
+        <w:jc w:val="both"/>
+        <w:rPr>
+          <w:color w:val="800000"/>
+        </w:rPr>
+      </w:pPr>
+      <w:r>
+        <w:rPr>
+          <w:color w:val="800000"/>
+        </w:rPr>
         <w:t>3) backend - сервис</w:t>
       </w:r>
     </w:p>
@@ -298,12 +377,16 @@
           <w:numId w:val="5"/>
         </w:numPr>
         <w:jc w:val="both"/>
-        <w:rPr/>
+        <w:rPr>
+          <w:color w:val="800000"/>
+        </w:rPr>
       </w:pPr>
       <w:bookmarkStart w:id="0" w:name="__DdeLink__657_1517849305"/>
       <w:bookmarkEnd w:id="0"/>
       <w:r>
-        <w:rPr/>
+        <w:rPr>
+          <w:color w:val="800000"/>
+        </w:rPr>
         <w:t>Поддержка динамической конфигурации сервиса при запуске: ...</w:t>
       </w:r>
     </w:p>
@@ -311,10 +394,14 @@
       <w:pPr>
         <w:pStyle w:val="style0"/>
         <w:jc w:val="both"/>
-        <w:rPr/>
-      </w:pPr>
-      <w:r>
-        <w:rPr/>
+        <w:rPr>
+          <w:color w:val="800000"/>
+        </w:rPr>
+      </w:pPr>
+      <w:r>
+        <w:rPr>
+          <w:color w:val="800000"/>
+        </w:rPr>
       </w:r>
     </w:p>
     <w:p>
@@ -341,10 +428,14 @@
       <w:pPr>
         <w:pStyle w:val="style0"/>
         <w:jc w:val="center"/>
-        <w:rPr/>
-      </w:pPr>
-      <w:r>
-        <w:rPr/>
+        <w:rPr>
+          <w:color w:val="800000"/>
+        </w:rPr>
+      </w:pPr>
+      <w:r>
+        <w:rPr>
+          <w:color w:val="800000"/>
+        </w:rPr>
         <w:t>Протокол взаимодействия frontend и backend сервисов.</w:t>
       </w:r>
     </w:p>
@@ -365,7 +456,15 @@
       </w:pPr>
       <w:r>
         <w:rPr/>
-        <w:t>Протокол взаимодействия терминального клиента и frontend-сервиса</w:t>
+        <w:t xml:space="preserve">Протокол взаимодействия терминального клиента и </w:t>
+      </w:r>
+      <w:r>
+        <w:rPr/>
+        <w:t xml:space="preserve">CLI </w:t>
+      </w:r>
+      <w:r>
+        <w:rPr/>
+        <w:t>сервиса</w:t>
       </w:r>
     </w:p>
     <w:p>
@@ -387,7 +486,39 @@
       <w:r>
         <w:rPr/>
         <w:tab/>
-        <w:t xml:space="preserve">Терминальный клиент взаимодействует с frontend - частью сервиса. Сообщения, которыми обмениваются терминальный клиент и frontend-часть являются обычными объектами языка Erlang. На стороне frontend-части для сериализации используется функция </w:t>
+        <w:t xml:space="preserve">Терминальный клиент взаимодействует с </w:t>
+      </w:r>
+      <w:r>
+        <w:rPr/>
+        <w:t xml:space="preserve">CLI </w:t>
+      </w:r>
+      <w:r>
+        <w:rPr/>
+        <w:t>сервис</w:t>
+      </w:r>
+      <w:r>
+        <w:rPr/>
+        <w:t>ом через соединение по сокету</w:t>
+      </w:r>
+      <w:r>
+        <w:rPr/>
+        <w:t xml:space="preserve">. Сообщения, которыми обмениваются терминальный клиент и </w:t>
+      </w:r>
+      <w:r>
+        <w:rPr/>
+        <w:t xml:space="preserve">CLI </w:t>
+      </w:r>
+      <w:r>
+        <w:rPr/>
+        <w:t xml:space="preserve">сервис являются обычными объектами языка Erlang. На стороне </w:t>
+      </w:r>
+      <w:r>
+        <w:rPr/>
+        <w:t xml:space="preserve">CLI </w:t>
+      </w:r>
+      <w:r>
+        <w:rPr/>
+        <w:t xml:space="preserve">сервиса для сериализации используется функция </w:t>
       </w:r>
       <w:r>
         <w:rPr>
@@ -516,7 +647,22 @@
       <w:r>
         <w:rPr/>
         <w:tab/>
-        <w:t>Ответ с сервера (один из следующих):</w:t>
+      </w:r>
+      <w:r>
+        <w:rPr/>
+        <w:t>Возможные о</w:t>
+      </w:r>
+      <w:r>
+        <w:rPr/>
+        <w:t>твет</w:t>
+      </w:r>
+      <w:r>
+        <w:rPr/>
+        <w:t>ы</w:t>
+      </w:r>
+      <w:r>
+        <w:rPr/>
+        <w:t xml:space="preserve"> с сервера:</w:t>
       </w:r>
     </w:p>
     <w:p>
@@ -633,6 +779,43 @@
     <w:p>
       <w:pPr>
         <w:pStyle w:val="style0"/>
+        <w:numPr>
+          <w:ilvl w:val="0"/>
+          <w:numId w:val="1"/>
+        </w:numPr>
+        <w:jc w:val="both"/>
+        <w:rPr/>
+      </w:pPr>
+      <w:r>
+        <w:rPr/>
+        <w:t xml:space="preserve">Ошибка выполнения команды </w:t>
+      </w:r>
+      <w:r>
+        <w:rPr>
+          <w:b/>
+          <w:bCs/>
+        </w:rPr>
+        <w:t>{error, Reason}</w:t>
+      </w:r>
+      <w:r>
+        <w:rPr/>
+        <w:t xml:space="preserve">, где </w:t>
+      </w:r>
+      <w:r>
+        <w:rPr>
+          <w:b/>
+          <w:bCs/>
+        </w:rPr>
+        <w:t>Reason</w:t>
+      </w:r>
+      <w:r>
+        <w:rPr/>
+        <w:t xml:space="preserve"> — причина ошибки.</w:t>
+      </w:r>
+    </w:p>
+    <w:p>
+      <w:pPr>
+        <w:pStyle w:val="style0"/>
         <w:jc w:val="both"/>
         <w:rPr/>
       </w:pPr>
@@ -755,21 +938,7 @@
           <w:b/>
           <w:bCs/>
         </w:rPr>
-        <w:t>{current_state_</w:t>
-      </w:r>
-      <w:r>
-        <w:rPr>
-          <w:b/>
-          <w:bCs/>
-        </w:rPr>
-        <w:t>request</w:t>
-      </w:r>
-      <w:r>
-        <w:rPr>
-          <w:b/>
-          <w:bCs/>
-        </w:rPr>
-        <w:t>}</w:t>
+        <w:t>{current_state_request}</w:t>
       </w:r>
       <w:r>
         <w:rPr/>
@@ -792,21 +961,7 @@
           <w:b/>
           <w:bCs/>
         </w:rPr>
-        <w:t>{current_state_</w:t>
-      </w:r>
-      <w:r>
-        <w:rPr>
-          <w:b/>
-          <w:bCs/>
-        </w:rPr>
-        <w:t>response</w:t>
-      </w:r>
-      <w:r>
-        <w:rPr>
-          <w:b/>
-          <w:bCs/>
-        </w:rPr>
-        <w:t>, Prompt}</w:t>
+        <w:t>{current_state_response, Prompt}</w:t>
       </w:r>
       <w:r>
         <w:rPr/>
@@ -867,21 +1022,7 @@
           <w:b/>
           <w:bCs/>
         </w:rPr>
-        <w:t>_</w:t>
-      </w:r>
-      <w:r>
-        <w:rPr>
-          <w:b/>
-          <w:bCs/>
-        </w:rPr>
-        <w:t>request</w:t>
-      </w:r>
-      <w:r>
-        <w:rPr>
-          <w:b/>
-          <w:bCs/>
-        </w:rPr>
-        <w:t>, CommandLine}</w:t>
+        <w:t>_request, CommandLine}</w:t>
       </w:r>
       <w:r>
         <w:rPr/>
@@ -915,21 +1056,7 @@
           <w:b/>
           <w:bCs/>
         </w:rPr>
-        <w:t>{extension_</w:t>
-      </w:r>
-      <w:r>
-        <w:rPr>
-          <w:b/>
-          <w:bCs/>
-        </w:rPr>
-        <w:t>response</w:t>
-      </w:r>
-      <w:r>
-        <w:rPr>
-          <w:b/>
-          <w:bCs/>
-        </w:rPr>
-        <w:t>, ExtensionList}</w:t>
+        <w:t>{extension_response, ExtensionList}</w:t>
       </w:r>
       <w:r>
         <w:rPr/>
@@ -1001,6 +1128,197 @@
       </w:pPr>
       <w:r>
         <w:rPr/>
+        <w:t>Поведение:</w:t>
+      </w:r>
+    </w:p>
+    <w:p>
+      <w:pPr>
+        <w:pStyle w:val="style0"/>
+        <w:numPr>
+          <w:ilvl w:val="0"/>
+          <w:numId w:val="7"/>
+        </w:numPr>
+        <w:jc w:val="both"/>
+        <w:rPr>
+          <w:b w:val="false"/>
+          <w:bCs w:val="false"/>
+        </w:rPr>
+      </w:pPr>
+      <w:r>
+        <w:rPr/>
+        <w:t xml:space="preserve">Результатом запроса на выполнение команды на CLI сервисе будут </w:t>
+      </w:r>
+      <w:r>
+        <w:rPr/>
+        <w:t xml:space="preserve">несколько ответов </w:t>
+      </w:r>
+      <w:r>
+        <w:rPr>
+          <w:b/>
+          <w:bCs/>
+        </w:rPr>
+        <w:t>{command_out, CommandOutput}</w:t>
+      </w:r>
+      <w:r>
+        <w:rPr>
+          <w:b w:val="false"/>
+          <w:bCs w:val="false"/>
+        </w:rPr>
+        <w:t xml:space="preserve"> </w:t>
+      </w:r>
+      <w:r>
+        <w:rPr>
+          <w:b w:val="false"/>
+          <w:bCs w:val="false"/>
+        </w:rPr>
+        <w:t xml:space="preserve">и/или </w:t>
+      </w:r>
+      <w:r>
+        <w:rPr>
+          <w:b/>
+          <w:bCs/>
+        </w:rPr>
+        <w:t>{command_err, CommandError}</w:t>
+      </w:r>
+      <w:r>
+        <w:rPr>
+          <w:b w:val="false"/>
+          <w:bCs w:val="false"/>
+        </w:rPr>
+        <w:t xml:space="preserve"> (несколько ответов означает, что будет прислано любое количество или 0). После завершения выполнения команды будет прислан ответ </w:t>
+      </w:r>
+      <w:r>
+        <w:rPr>
+          <w:b/>
+          <w:bCs/>
+        </w:rPr>
+        <w:t>{end, PromptStr}</w:t>
+      </w:r>
+      <w:r>
+        <w:rPr>
+          <w:b w:val="false"/>
+          <w:bCs w:val="false"/>
+        </w:rPr>
+        <w:t xml:space="preserve">. Если в процессе выполнения команды произойдут какие-либо ошибки, то в ответ на эти ошибки придут несколько ответов </w:t>
+      </w:r>
+      <w:r>
+        <w:rPr>
+          <w:b/>
+          <w:bCs/>
+        </w:rPr>
+        <w:t>{command_err, CommandError}</w:t>
+      </w:r>
+      <w:r>
+        <w:rPr>
+          <w:b w:val="false"/>
+          <w:bCs w:val="false"/>
+        </w:rPr>
+        <w:t xml:space="preserve"> и выполнение команды завершится.</w:t>
+      </w:r>
+    </w:p>
+    <w:p>
+      <w:pPr>
+        <w:pStyle w:val="style0"/>
+        <w:numPr>
+          <w:ilvl w:val="0"/>
+          <w:numId w:val="7"/>
+        </w:numPr>
+        <w:jc w:val="both"/>
+        <w:rPr/>
+      </w:pPr>
+      <w:r>
+        <w:rPr/>
+        <w:t xml:space="preserve">Запрос на выполнение команды на CLI сервисе является асинхронным для данного клиента; CLI сервис блокирует выполнение других команд, если на нем уже выполняется какая-либо команда (пока мы не поддерживаем параллельное выполнение команд). Если во время выполнения какой-либо команды, на CLI сервис придет еще один запрос на выполнение другой команды, то CLI сервис вернет ошибку выполнения команды </w:t>
+      </w:r>
+      <w:r>
+        <w:rPr>
+          <w:b/>
+          <w:bCs/>
+        </w:rPr>
+        <w:t>{error, Reason}</w:t>
+      </w:r>
+      <w:r>
+        <w:rPr/>
+        <w:t>.</w:t>
+      </w:r>
+    </w:p>
+    <w:p>
+      <w:pPr>
+        <w:pStyle w:val="style0"/>
+        <w:numPr>
+          <w:ilvl w:val="0"/>
+          <w:numId w:val="7"/>
+        </w:numPr>
+        <w:jc w:val="both"/>
+        <w:rPr/>
+      </w:pPr>
+      <w:r>
+        <w:rPr/>
+        <w:t xml:space="preserve">Запрос на прерывание выполнения текущей команды </w:t>
+      </w:r>
+      <w:r>
+        <w:rPr>
+          <w:b/>
+          <w:bCs/>
+        </w:rPr>
+        <w:t>{interrupt}</w:t>
+      </w:r>
+      <w:r>
+        <w:rPr>
+          <w:b w:val="false"/>
+          <w:bCs w:val="false"/>
+        </w:rPr>
+        <w:t xml:space="preserve"> является </w:t>
+      </w:r>
+      <w:r>
+        <w:rPr/>
+        <w:t>запросом без ответа. Результатом выполнения этого запроса является прерывание выполнения команды, если на CLI сервисе выполняется какая-либо команда. Прерывание выполнения команды может произойти не сразу при получении данного запроса: вполне возможна ситуация, когда CLI сервис произведет некоторую очистку перед прерыванием выполнения команды.</w:t>
+      </w:r>
+    </w:p>
+    <w:p>
+      <w:pPr>
+        <w:pStyle w:val="style0"/>
+        <w:numPr>
+          <w:ilvl w:val="0"/>
+          <w:numId w:val="7"/>
+        </w:numPr>
+        <w:jc w:val="both"/>
+        <w:rPr/>
+      </w:pPr>
+      <w:r>
+        <w:rPr/>
+        <w:t>Запрос текущего состояния является синхронным.</w:t>
+      </w:r>
+      <w:r>
+        <w:rPr/>
+        <w:t xml:space="preserve"> </w:t>
+      </w:r>
+      <w:r>
+        <w:rPr/>
+        <w:t>Результат работы этого запроса не зависит от наличия или отсутствия выполняющейся команды на CLI сервисе для данного клиента.</w:t>
+      </w:r>
+    </w:p>
+    <w:p>
+      <w:pPr>
+        <w:pStyle w:val="style0"/>
+        <w:numPr>
+          <w:ilvl w:val="0"/>
+          <w:numId w:val="7"/>
+        </w:numPr>
+        <w:jc w:val="both"/>
+        <w:rPr/>
+      </w:pPr>
+      <w:r>
+        <w:rPr/>
+        <w:t>Запрос списка расширений является синхронным.</w:t>
+      </w:r>
+      <w:r>
+        <w:rPr/>
+        <w:t xml:space="preserve"> </w:t>
+      </w:r>
+      <w:r>
+        <w:rPr/>
+        <w:t>Результат работы этого запроса не зависит от наличия или отсутствия выполняющейся команды на CLI сервисе для данного клиента.</w:t>
       </w:r>
     </w:p>
     <w:p>
@@ -1919,6 +2237,143 @@
     </w:lvl>
   </w:abstractNum>
   <w:abstractNum w:abstractNumId="7">
+    <w:lvl w:ilvl="0">
+      <w:start w:val="1"/>
+      <w:numFmt w:val="bullet"/>
+      <w:lvlText w:val=""/>
+      <w:lvlJc w:val="left"/>
+      <w:pPr>
+        <w:tabs>
+          <w:tab w:pos="720" w:val="num"/>
+        </w:tabs>
+        <w:ind w:hanging="360" w:left="720"/>
+      </w:pPr>
+      <w:rPr>
+        <w:rFonts w:ascii="Symbol" w:cs="Symbol" w:hAnsi="Symbol" w:hint="default"/>
+      </w:rPr>
+    </w:lvl>
+    <w:lvl w:ilvl="1">
+      <w:start w:val="1"/>
+      <w:numFmt w:val="bullet"/>
+      <w:lvlText w:val="◦"/>
+      <w:lvlJc w:val="left"/>
+      <w:pPr>
+        <w:tabs>
+          <w:tab w:pos="1080" w:val="num"/>
+        </w:tabs>
+        <w:ind w:hanging="360" w:left="1080"/>
+      </w:pPr>
+      <w:rPr>
+        <w:rFonts w:ascii="OpenSymbol" w:cs="OpenSymbol" w:hAnsi="OpenSymbol" w:hint="default"/>
+      </w:rPr>
+    </w:lvl>
+    <w:lvl w:ilvl="2">
+      <w:start w:val="1"/>
+      <w:numFmt w:val="bullet"/>
+      <w:lvlText w:val="▪"/>
+      <w:lvlJc w:val="left"/>
+      <w:pPr>
+        <w:tabs>
+          <w:tab w:pos="1440" w:val="num"/>
+        </w:tabs>
+        <w:ind w:hanging="360" w:left="1440"/>
+      </w:pPr>
+      <w:rPr>
+        <w:rFonts w:ascii="OpenSymbol" w:cs="OpenSymbol" w:hAnsi="OpenSymbol" w:hint="default"/>
+      </w:rPr>
+    </w:lvl>
+    <w:lvl w:ilvl="3">
+      <w:start w:val="1"/>
+      <w:numFmt w:val="bullet"/>
+      <w:lvlText w:val=""/>
+      <w:lvlJc w:val="left"/>
+      <w:pPr>
+        <w:tabs>
+          <w:tab w:pos="1800" w:val="num"/>
+        </w:tabs>
+        <w:ind w:hanging="360" w:left="1800"/>
+      </w:pPr>
+      <w:rPr>
+        <w:rFonts w:ascii="Symbol" w:cs="Symbol" w:hAnsi="Symbol" w:hint="default"/>
+      </w:rPr>
+    </w:lvl>
+    <w:lvl w:ilvl="4">
+      <w:start w:val="1"/>
+      <w:numFmt w:val="bullet"/>
+      <w:lvlText w:val="◦"/>
+      <w:lvlJc w:val="left"/>
+      <w:pPr>
+        <w:tabs>
+          <w:tab w:pos="2160" w:val="num"/>
+        </w:tabs>
+        <w:ind w:hanging="360" w:left="2160"/>
+      </w:pPr>
+      <w:rPr>
+        <w:rFonts w:ascii="OpenSymbol" w:cs="OpenSymbol" w:hAnsi="OpenSymbol" w:hint="default"/>
+      </w:rPr>
+    </w:lvl>
+    <w:lvl w:ilvl="5">
+      <w:start w:val="1"/>
+      <w:numFmt w:val="bullet"/>
+      <w:lvlText w:val="▪"/>
+      <w:lvlJc w:val="left"/>
+      <w:pPr>
+        <w:tabs>
+          <w:tab w:pos="2520" w:val="num"/>
+        </w:tabs>
+        <w:ind w:hanging="360" w:left="2520"/>
+      </w:pPr>
+      <w:rPr>
+        <w:rFonts w:ascii="OpenSymbol" w:cs="OpenSymbol" w:hAnsi="OpenSymbol" w:hint="default"/>
+      </w:rPr>
+    </w:lvl>
+    <w:lvl w:ilvl="6">
+      <w:start w:val="1"/>
+      <w:numFmt w:val="bullet"/>
+      <w:lvlText w:val=""/>
+      <w:lvlJc w:val="left"/>
+      <w:pPr>
+        <w:tabs>
+          <w:tab w:pos="2880" w:val="num"/>
+        </w:tabs>
+        <w:ind w:hanging="360" w:left="2880"/>
+      </w:pPr>
+      <w:rPr>
+        <w:rFonts w:ascii="Symbol" w:cs="Symbol" w:hAnsi="Symbol" w:hint="default"/>
+      </w:rPr>
+    </w:lvl>
+    <w:lvl w:ilvl="7">
+      <w:start w:val="1"/>
+      <w:numFmt w:val="bullet"/>
+      <w:lvlText w:val="◦"/>
+      <w:lvlJc w:val="left"/>
+      <w:pPr>
+        <w:tabs>
+          <w:tab w:pos="3240" w:val="num"/>
+        </w:tabs>
+        <w:ind w:hanging="360" w:left="3240"/>
+      </w:pPr>
+      <w:rPr>
+        <w:rFonts w:ascii="OpenSymbol" w:cs="OpenSymbol" w:hAnsi="OpenSymbol" w:hint="default"/>
+      </w:rPr>
+    </w:lvl>
+    <w:lvl w:ilvl="8">
+      <w:start w:val="1"/>
+      <w:numFmt w:val="bullet"/>
+      <w:lvlText w:val="▪"/>
+      <w:lvlJc w:val="left"/>
+      <w:pPr>
+        <w:tabs>
+          <w:tab w:pos="3600" w:val="num"/>
+        </w:tabs>
+        <w:ind w:hanging="360" w:left="3600"/>
+      </w:pPr>
+      <w:rPr>
+        <w:rFonts w:ascii="OpenSymbol" w:cs="OpenSymbol" w:hAnsi="OpenSymbol" w:hint="default"/>
+      </w:rPr>
+    </w:lvl>
+  </w:abstractNum>
+  <w:abstractNum w:abstractNumId="8">
     <w:lvl w:ilvl="0">
       <w:start w:val="1"/>
       <w:numFmt w:val="none"/>
@@ -2057,6 +2512,9 @@
   </w:num>
   <w:num w:numId="7">
     <w:abstractNumId w:val="7"/>
+  </w:num>
+  <w:num w:numId="8">
+    <w:abstractNumId w:val="8"/>
   </w:num>
 </w:numbering>
 </file>
@@ -2169,10 +2627,24 @@
       <w:rFonts w:cs="OpenSymbol"/>
     </w:rPr>
   </w:style>
-  <w:style w:styleId="style28" w:type="paragraph">
+  <w:style w:styleId="style28" w:type="character">
+    <w:name w:val="ListLabel 13"/>
+    <w:next w:val="style28"/>
+    <w:rPr>
+      <w:rFonts w:cs="Symbol"/>
+    </w:rPr>
+  </w:style>
+  <w:style w:styleId="style29" w:type="character">
+    <w:name w:val="ListLabel 14"/>
+    <w:next w:val="style29"/>
+    <w:rPr>
+      <w:rFonts w:cs="OpenSymbol"/>
+    </w:rPr>
+  </w:style>
+  <w:style w:styleId="style30" w:type="paragraph">
     <w:name w:val="Заголовок"/>
     <w:basedOn w:val="style0"/>
-    <w:next w:val="style29"/>
+    <w:next w:val="style31"/>
     <w:pPr>
       <w:keepNext/>
       <w:spacing w:after="120" w:before="240"/>
@@ -2184,29 +2656,29 @@
       <w:szCs w:val="28"/>
     </w:rPr>
   </w:style>
-  <w:style w:styleId="style29" w:type="paragraph">
+  <w:style w:styleId="style31" w:type="paragraph">
     <w:name w:val="Основной текст"/>
     <w:basedOn w:val="style0"/>
-    <w:next w:val="style29"/>
+    <w:next w:val="style31"/>
     <w:pPr>
       <w:spacing w:after="120" w:before="0"/>
       <w:contextualSpacing w:val="false"/>
     </w:pPr>
     <w:rPr/>
   </w:style>
-  <w:style w:styleId="style30" w:type="paragraph">
+  <w:style w:styleId="style32" w:type="paragraph">
     <w:name w:val="Список"/>
-    <w:basedOn w:val="style29"/>
-    <w:next w:val="style30"/>
+    <w:basedOn w:val="style31"/>
+    <w:next w:val="style32"/>
     <w:pPr/>
     <w:rPr>
       <w:rFonts w:cs="Lohit Hindi"/>
     </w:rPr>
   </w:style>
-  <w:style w:styleId="style31" w:type="paragraph">
+  <w:style w:styleId="style33" w:type="paragraph">
     <w:name w:val="Название"/>
     <w:basedOn w:val="style0"/>
-    <w:next w:val="style31"/>
+    <w:next w:val="style33"/>
     <w:pPr>
       <w:suppressLineNumbers/>
       <w:spacing w:after="120" w:before="120"/>
@@ -2220,10 +2692,10 @@
       <w:szCs w:val="24"/>
     </w:rPr>
   </w:style>
-  <w:style w:styleId="style32" w:type="paragraph">
+  <w:style w:styleId="style34" w:type="paragraph">
     <w:name w:val="Указатель"/>
     <w:basedOn w:val="style0"/>
-    <w:next w:val="style32"/>
+    <w:next w:val="style34"/>
     <w:pPr>
       <w:suppressLineNumbers/>
     </w:pPr>

</xml_diff>

<commit_message>
correct protocol in architecture document + correct termianl client
</commit_message>
<xml_diff>
--- a/docs/CLI_Architecture.docx
+++ b/docs/CLI_Architecture.docx
@@ -456,15 +456,7 @@
       </w:pPr>
       <w:r>
         <w:rPr/>
-        <w:t xml:space="preserve">Протокол взаимодействия терминального клиента и </w:t>
-      </w:r>
-      <w:r>
-        <w:rPr/>
-        <w:t xml:space="preserve">CLI </w:t>
-      </w:r>
-      <w:r>
-        <w:rPr/>
-        <w:t>сервиса</w:t>
+        <w:t>Протокол взаимодействия терминального клиента и CLI сервиса</w:t>
       </w:r>
     </w:p>
     <w:p>
@@ -486,39 +478,7 @@
       <w:r>
         <w:rPr/>
         <w:tab/>
-        <w:t xml:space="preserve">Терминальный клиент взаимодействует с </w:t>
-      </w:r>
-      <w:r>
-        <w:rPr/>
-        <w:t xml:space="preserve">CLI </w:t>
-      </w:r>
-      <w:r>
-        <w:rPr/>
-        <w:t>сервис</w:t>
-      </w:r>
-      <w:r>
-        <w:rPr/>
-        <w:t>ом через соединение по сокету</w:t>
-      </w:r>
-      <w:r>
-        <w:rPr/>
-        <w:t xml:space="preserve">. Сообщения, которыми обмениваются терминальный клиент и </w:t>
-      </w:r>
-      <w:r>
-        <w:rPr/>
-        <w:t xml:space="preserve">CLI </w:t>
-      </w:r>
-      <w:r>
-        <w:rPr/>
-        <w:t xml:space="preserve">сервис являются обычными объектами языка Erlang. На стороне </w:t>
-      </w:r>
-      <w:r>
-        <w:rPr/>
-        <w:t xml:space="preserve">CLI </w:t>
-      </w:r>
-      <w:r>
-        <w:rPr/>
-        <w:t xml:space="preserve">сервиса для сериализации используется функция </w:t>
+        <w:t xml:space="preserve">Терминальный клиент взаимодействует с CLI сервисом через соединение по сокету. Сообщения, которыми обмениваются терминальный клиент и CLI сервис являются обычными объектами языка Erlang. На стороне CLI сервиса для сериализации используется функция </w:t>
       </w:r>
       <w:r>
         <w:rPr>
@@ -647,22 +607,7 @@
       <w:r>
         <w:rPr/>
         <w:tab/>
-      </w:r>
-      <w:r>
-        <w:rPr/>
-        <w:t>Возможные о</w:t>
-      </w:r>
-      <w:r>
-        <w:rPr/>
-        <w:t>твет</w:t>
-      </w:r>
-      <w:r>
-        <w:rPr/>
-        <w:t>ы</w:t>
-      </w:r>
-      <w:r>
-        <w:rPr/>
-        <w:t xml:space="preserve"> с сервера:</w:t>
+        <w:t>Возможные ответы с сервера:</w:t>
       </w:r>
     </w:p>
     <w:p>
@@ -1146,11 +1091,7 @@
       </w:pPr>
       <w:r>
         <w:rPr/>
-        <w:t xml:space="preserve">Результатом запроса на выполнение команды на CLI сервисе будут </w:t>
-      </w:r>
-      <w:r>
-        <w:rPr/>
-        <w:t xml:space="preserve">несколько ответов </w:t>
+        <w:t xml:space="preserve">Результатом запроса на выполнение команды на CLI сервисе будут несколько ответов </w:t>
       </w:r>
       <w:r>
         <w:rPr>
@@ -1164,14 +1105,7 @@
           <w:b w:val="false"/>
           <w:bCs w:val="false"/>
         </w:rPr>
-        <w:t xml:space="preserve"> </w:t>
-      </w:r>
-      <w:r>
-        <w:rPr>
-          <w:b w:val="false"/>
-          <w:bCs w:val="false"/>
-        </w:rPr>
-        <w:t xml:space="preserve">и/или </w:t>
+        <w:t xml:space="preserve"> и/или </w:t>
       </w:r>
       <w:r>
         <w:rPr>
@@ -1287,12 +1221,10 @@
       </w:pPr>
       <w:r>
         <w:rPr/>
-        <w:t>Запрос текущего состояния является синхронным.</w:t>
-      </w:r>
-      <w:r>
-        <w:rPr/>
-        <w:t xml:space="preserve"> </w:t>
-      </w:r>
+        <w:t xml:space="preserve">Запрос текущего состояния является синхронным. </w:t>
+      </w:r>
+      <w:bookmarkStart w:id="3" w:name="__DdeLink__167_2091941055"/>
+      <w:bookmarkEnd w:id="3"/>
       <w:r>
         <w:rPr/>
         <w:t>Результат работы этого запроса не зависит от наличия или отсутствия выполняющейся команды на CLI сервисе для данного клиента.</w:t>
@@ -1310,15 +1242,48 @@
       </w:pPr>
       <w:r>
         <w:rPr/>
-        <w:t>Запрос списка расширений является синхронным.</w:t>
+        <w:t>Запрос списка расширений является синхронным. Результат работы этого запроса не зависит от наличия или отсутствия выполняющейся команды на CLI сервисе для данного клиента.</w:t>
+      </w:r>
+    </w:p>
+    <w:p>
+      <w:pPr>
+        <w:pStyle w:val="style0"/>
+        <w:numPr>
+          <w:ilvl w:val="0"/>
+          <w:numId w:val="7"/>
+        </w:numPr>
+        <w:jc w:val="both"/>
+        <w:rPr/>
+      </w:pPr>
+      <w:r>
+        <w:rPr/>
+        <w:t xml:space="preserve">Запрос на </w:t>
+      </w:r>
+      <w:r>
+        <w:rPr/>
+        <w:t>завершение работы</w:t>
       </w:r>
       <w:r>
         <w:rPr/>
         <w:t xml:space="preserve"> </w:t>
       </w:r>
       <w:r>
-        <w:rPr/>
-        <w:t>Результат работы этого запроса не зависит от наличия или отсутствия выполняющейся команды на CLI сервисе для данного клиента.</w:t>
+        <w:rPr>
+          <w:b/>
+          <w:bCs/>
+        </w:rPr>
+        <w:t>{exit}</w:t>
+      </w:r>
+      <w:r>
+        <w:rPr>
+          <w:b w:val="false"/>
+          <w:bCs w:val="false"/>
+        </w:rPr>
+        <w:t xml:space="preserve"> является </w:t>
+      </w:r>
+      <w:r>
+        <w:rPr/>
+        <w:t>запросом без ответа. Результат работы этого запроса не зависит от наличия или отсутствия выполняющейся команды на CLI сервисе для данного клиента.</w:t>
       </w:r>
     </w:p>
     <w:p>
@@ -2641,10 +2606,24 @@
       <w:rFonts w:cs="OpenSymbol"/>
     </w:rPr>
   </w:style>
-  <w:style w:styleId="style30" w:type="paragraph">
+  <w:style w:styleId="style30" w:type="character">
+    <w:name w:val="ListLabel 15"/>
+    <w:next w:val="style30"/>
+    <w:rPr>
+      <w:rFonts w:cs="Symbol"/>
+    </w:rPr>
+  </w:style>
+  <w:style w:styleId="style31" w:type="character">
+    <w:name w:val="ListLabel 16"/>
+    <w:next w:val="style31"/>
+    <w:rPr>
+      <w:rFonts w:cs="OpenSymbol"/>
+    </w:rPr>
+  </w:style>
+  <w:style w:styleId="style32" w:type="paragraph">
     <w:name w:val="Заголовок"/>
     <w:basedOn w:val="style0"/>
-    <w:next w:val="style31"/>
+    <w:next w:val="style33"/>
     <w:pPr>
       <w:keepNext/>
       <w:spacing w:after="120" w:before="240"/>
@@ -2656,29 +2635,29 @@
       <w:szCs w:val="28"/>
     </w:rPr>
   </w:style>
-  <w:style w:styleId="style31" w:type="paragraph">
+  <w:style w:styleId="style33" w:type="paragraph">
     <w:name w:val="Основной текст"/>
     <w:basedOn w:val="style0"/>
-    <w:next w:val="style31"/>
+    <w:next w:val="style33"/>
     <w:pPr>
       <w:spacing w:after="120" w:before="0"/>
       <w:contextualSpacing w:val="false"/>
     </w:pPr>
     <w:rPr/>
   </w:style>
-  <w:style w:styleId="style32" w:type="paragraph">
+  <w:style w:styleId="style34" w:type="paragraph">
     <w:name w:val="Список"/>
-    <w:basedOn w:val="style31"/>
-    <w:next w:val="style32"/>
+    <w:basedOn w:val="style33"/>
+    <w:next w:val="style34"/>
     <w:pPr/>
     <w:rPr>
       <w:rFonts w:cs="Lohit Hindi"/>
     </w:rPr>
   </w:style>
-  <w:style w:styleId="style33" w:type="paragraph">
+  <w:style w:styleId="style35" w:type="paragraph">
     <w:name w:val="Название"/>
     <w:basedOn w:val="style0"/>
-    <w:next w:val="style33"/>
+    <w:next w:val="style35"/>
     <w:pPr>
       <w:suppressLineNumbers/>
       <w:spacing w:after="120" w:before="120"/>
@@ -2692,10 +2671,10 @@
       <w:szCs w:val="24"/>
     </w:rPr>
   </w:style>
-  <w:style w:styleId="style34" w:type="paragraph">
+  <w:style w:styleId="style36" w:type="paragraph">
     <w:name w:val="Указатель"/>
     <w:basedOn w:val="style0"/>
-    <w:next w:val="style34"/>
+    <w:next w:val="style36"/>
     <w:pPr>
       <w:suppressLineNumbers/>
     </w:pPr>

</xml_diff>

<commit_message>
simple correction into extension interaction
</commit_message>
<xml_diff>
--- a/docs/CLI_Architecture.docx
+++ b/docs/CLI_Architecture.docx
@@ -595,7 +595,17 @@
       <w:bookmarkEnd w:id="1"/>
       <w:r>
         <w:rPr/>
-        <w:t>очищенные от пробельных символов с начала и с конца.</w:t>
+        <w:t xml:space="preserve">очищенные </w:t>
+      </w:r>
+      <w:bookmarkStart w:id="2" w:name="__DdeLink__156_682533131"/>
+      <w:r>
+        <w:rPr/>
+        <w:t>от пробельных символов с начала и с конца</w:t>
+      </w:r>
+      <w:bookmarkEnd w:id="2"/>
+      <w:r>
+        <w:rPr/>
+        <w:t>.</w:t>
       </w:r>
     </w:p>
     <w:p>
@@ -953,7 +963,7 @@
         </w:rPr>
         <w:t>{</w:t>
       </w:r>
-      <w:bookmarkStart w:id="2" w:name="__DdeLink__120_1044117991"/>
+      <w:bookmarkStart w:id="3" w:name="__DdeLink__120_1044117991"/>
       <w:r>
         <w:rPr>
           <w:b/>
@@ -961,7 +971,7 @@
         </w:rPr>
         <w:t>extension</w:t>
       </w:r>
-      <w:bookmarkEnd w:id="2"/>
+      <w:bookmarkEnd w:id="3"/>
       <w:r>
         <w:rPr>
           <w:b/>
@@ -982,7 +992,7 @@
       </w:r>
       <w:r>
         <w:rPr/>
-        <w:t xml:space="preserve"> - данные, введенные пользователем, очищенные от пробельных символов с начала.</w:t>
+        <w:t xml:space="preserve"> - данные, введенные пользователем, очищенные от пробельных символов с начала и с конца.</w:t>
       </w:r>
     </w:p>
     <w:p>
@@ -1223,8 +1233,8 @@
         <w:rPr/>
         <w:t xml:space="preserve">Запрос текущего состояния является синхронным. </w:t>
       </w:r>
-      <w:bookmarkStart w:id="3" w:name="__DdeLink__167_2091941055"/>
-      <w:bookmarkEnd w:id="3"/>
+      <w:bookmarkStart w:id="4" w:name="__DdeLink__167_2091941055"/>
+      <w:bookmarkEnd w:id="4"/>
       <w:r>
         <w:rPr/>
         <w:t>Результат работы этого запроса не зависит от наличия или отсутствия выполняющейся команды на CLI сервисе для данного клиента.</w:t>
@@ -1257,15 +1267,7 @@
       </w:pPr>
       <w:r>
         <w:rPr/>
-        <w:t xml:space="preserve">Запрос на </w:t>
-      </w:r>
-      <w:r>
-        <w:rPr/>
-        <w:t>завершение работы</w:t>
-      </w:r>
-      <w:r>
-        <w:rPr/>
-        <w:t xml:space="preserve"> </w:t>
+        <w:t xml:space="preserve">Запрос на завершение работы </w:t>
       </w:r>
       <w:r>
         <w:rPr>
@@ -2620,10 +2622,24 @@
       <w:rFonts w:cs="OpenSymbol"/>
     </w:rPr>
   </w:style>
-  <w:style w:styleId="style32" w:type="paragraph">
+  <w:style w:styleId="style32" w:type="character">
+    <w:name w:val="ListLabel 17"/>
+    <w:next w:val="style32"/>
+    <w:rPr>
+      <w:rFonts w:cs="Symbol"/>
+    </w:rPr>
+  </w:style>
+  <w:style w:styleId="style33" w:type="character">
+    <w:name w:val="ListLabel 18"/>
+    <w:next w:val="style33"/>
+    <w:rPr>
+      <w:rFonts w:cs="OpenSymbol"/>
+    </w:rPr>
+  </w:style>
+  <w:style w:styleId="style34" w:type="paragraph">
     <w:name w:val="Заголовок"/>
     <w:basedOn w:val="style0"/>
-    <w:next w:val="style33"/>
+    <w:next w:val="style35"/>
     <w:pPr>
       <w:keepNext/>
       <w:spacing w:after="120" w:before="240"/>
@@ -2635,29 +2651,29 @@
       <w:szCs w:val="28"/>
     </w:rPr>
   </w:style>
-  <w:style w:styleId="style33" w:type="paragraph">
+  <w:style w:styleId="style35" w:type="paragraph">
     <w:name w:val="Основной текст"/>
     <w:basedOn w:val="style0"/>
-    <w:next w:val="style33"/>
+    <w:next w:val="style35"/>
     <w:pPr>
       <w:spacing w:after="120" w:before="0"/>
       <w:contextualSpacing w:val="false"/>
     </w:pPr>
     <w:rPr/>
   </w:style>
-  <w:style w:styleId="style34" w:type="paragraph">
+  <w:style w:styleId="style36" w:type="paragraph">
     <w:name w:val="Список"/>
-    <w:basedOn w:val="style33"/>
-    <w:next w:val="style34"/>
+    <w:basedOn w:val="style35"/>
+    <w:next w:val="style36"/>
     <w:pPr/>
     <w:rPr>
       <w:rFonts w:cs="Lohit Hindi"/>
     </w:rPr>
   </w:style>
-  <w:style w:styleId="style35" w:type="paragraph">
+  <w:style w:styleId="style37" w:type="paragraph">
     <w:name w:val="Название"/>
     <w:basedOn w:val="style0"/>
-    <w:next w:val="style35"/>
+    <w:next w:val="style37"/>
     <w:pPr>
       <w:suppressLineNumbers/>
       <w:spacing w:after="120" w:before="120"/>
@@ -2671,10 +2687,10 @@
       <w:szCs w:val="24"/>
     </w:rPr>
   </w:style>
-  <w:style w:styleId="style36" w:type="paragraph">
+  <w:style w:styleId="style38" w:type="paragraph">
     <w:name w:val="Указатель"/>
     <w:basedOn w:val="style0"/>
-    <w:next w:val="style36"/>
+    <w:next w:val="style38"/>
     <w:pPr>
       <w:suppressLineNumbers/>
     </w:pPr>

</xml_diff>